<commit_message>
CAP 2 faltando pouco
</commit_message>
<xml_diff>
--- a/ERS modelo.docx
+++ b/ERS modelo.docx
@@ -4816,8 +4816,6 @@
         </w:rPr>
         <w:t>-</w:t>
       </w:r>
-      <w:bookmarkStart w:id="1" w:name="_GoBack"/>
-      <w:bookmarkEnd w:id="1"/>
       <w:r>
         <w:rPr>
           <w:rFonts w:ascii="Arial" w:eastAsia="Arial" w:hAnsi="Arial" w:cs="Arial"/>
@@ -4945,7 +4943,99 @@
         <w:rPr>
           <w:rFonts w:ascii="Arial" w:eastAsia="Arial" w:hAnsi="Arial" w:cs="Arial"/>
         </w:rPr>
-        <w:t>Parametrizar o sistema</w:t>
+        <w:t xml:space="preserve">Parametrizar </w:t>
+      </w:r>
+      <w:r>
+        <w:rPr>
+          <w:rFonts w:ascii="Arial" w:eastAsia="Arial" w:hAnsi="Arial" w:cs="Arial"/>
+        </w:rPr>
+        <w:t>o</w:t>
+      </w:r>
+      <w:r>
+        <w:rPr>
+          <w:rFonts w:ascii="Arial" w:eastAsia="Arial" w:hAnsi="Arial" w:cs="Arial"/>
+        </w:rPr>
+        <w:t xml:space="preserve"> </w:t>
+      </w:r>
+      <w:r>
+        <w:rPr>
+          <w:rFonts w:ascii="Arial" w:eastAsia="Arial" w:hAnsi="Arial" w:cs="Arial"/>
+        </w:rPr>
+        <w:t>S</w:t>
+      </w:r>
+      <w:r>
+        <w:rPr>
+          <w:rFonts w:ascii="Arial" w:eastAsia="Arial" w:hAnsi="Arial" w:cs="Arial"/>
+        </w:rPr>
+        <w:t>istema</w:t>
+      </w:r>
+    </w:p>
+    <w:p>
+      <w:pPr>
+        <w:tabs>
+          <w:tab w:val="left" w:pos="2058"/>
+        </w:tabs>
+        <w:ind w:right="657"/>
+        <w:jc w:val="both"/>
+        <w:rPr>
+          <w:rFonts w:ascii="Arial" w:eastAsia="Arial" w:hAnsi="Arial" w:cs="Arial"/>
+        </w:rPr>
+      </w:pPr>
+      <w:r>
+        <w:rPr>
+          <w:rFonts w:ascii="Arial" w:eastAsia="Arial" w:hAnsi="Arial" w:cs="Arial"/>
+        </w:rPr>
+        <w:tab/>
+        <w:t xml:space="preserve">RF_F10 - Registrar </w:t>
+      </w:r>
+      <w:r>
+        <w:rPr>
+          <w:rFonts w:ascii="Arial" w:eastAsia="Arial" w:hAnsi="Arial" w:cs="Arial"/>
+        </w:rPr>
+        <w:t>G</w:t>
+      </w:r>
+      <w:r>
+        <w:rPr>
+          <w:rFonts w:ascii="Arial" w:eastAsia="Arial" w:hAnsi="Arial" w:cs="Arial"/>
+        </w:rPr>
+        <w:t>arantia</w:t>
+      </w:r>
+    </w:p>
+    <w:p>
+      <w:pPr>
+        <w:tabs>
+          <w:tab w:val="left" w:pos="2058"/>
+        </w:tabs>
+        <w:ind w:right="657"/>
+        <w:jc w:val="both"/>
+        <w:rPr>
+          <w:rFonts w:ascii="Arial" w:eastAsia="Arial" w:hAnsi="Arial" w:cs="Arial"/>
+        </w:rPr>
+      </w:pPr>
+      <w:r>
+        <w:rPr>
+          <w:rFonts w:ascii="Arial" w:eastAsia="Arial" w:hAnsi="Arial" w:cs="Arial"/>
+        </w:rPr>
+        <w:tab/>
+        <w:t>RF_F11 - Cadastrar Veículos</w:t>
+      </w:r>
+    </w:p>
+    <w:p>
+      <w:pPr>
+        <w:tabs>
+          <w:tab w:val="left" w:pos="2058"/>
+        </w:tabs>
+        <w:ind w:right="657"/>
+        <w:jc w:val="both"/>
+        <w:rPr>
+          <w:rFonts w:ascii="Arial" w:eastAsia="Arial" w:hAnsi="Arial" w:cs="Arial"/>
+        </w:rPr>
+      </w:pPr>
+      <w:r>
+        <w:rPr>
+          <w:rFonts w:ascii="Arial" w:eastAsia="Arial" w:hAnsi="Arial" w:cs="Arial"/>
+        </w:rPr>
+        <w:tab/>
       </w:r>
     </w:p>
     <w:p>
@@ -5039,7 +5129,13 @@
           <w:rFonts w:ascii="Arial" w:eastAsia="Arial" w:hAnsi="Arial" w:cs="Arial"/>
         </w:rPr>
         <w:tab/>
-        <w:t>RF_S3 - Emitir Relatório de Estoque</w:t>
+        <w:t xml:space="preserve">RF_S3 - Emitir </w:t>
+      </w:r>
+      <w:r>
+        <w:rPr>
+          <w:rFonts w:ascii="Arial" w:eastAsia="Arial" w:hAnsi="Arial" w:cs="Arial"/>
+        </w:rPr>
+        <w:t>Nota Fiscal</w:t>
       </w:r>
     </w:p>
     <w:p>
@@ -5058,7 +5154,13 @@
           <w:rFonts w:ascii="Arial" w:eastAsia="Arial" w:hAnsi="Arial" w:cs="Arial"/>
         </w:rPr>
         <w:tab/>
-        <w:t>RF_S4 - Emitir Relatório Financeiro</w:t>
+        <w:t xml:space="preserve">RF_S4 - Emitir </w:t>
+      </w:r>
+      <w:r>
+        <w:rPr>
+          <w:rFonts w:ascii="Arial" w:eastAsia="Arial" w:hAnsi="Arial" w:cs="Arial"/>
+        </w:rPr>
+        <w:t>Relatório de Novos Clientes</w:t>
       </w:r>
     </w:p>
     <w:p>
@@ -5077,7 +5179,179 @@
           <w:rFonts w:ascii="Arial" w:eastAsia="Arial" w:hAnsi="Arial" w:cs="Arial"/>
         </w:rPr>
         <w:tab/>
-        <w:t>RF_S5 - Emitir Relatório de Vendas</w:t>
+        <w:t>RF_S5 – Emitir Relatório de Clientes inadimplentes</w:t>
+      </w:r>
+    </w:p>
+    <w:p>
+      <w:pPr>
+        <w:tabs>
+          <w:tab w:val="left" w:pos="2058"/>
+        </w:tabs>
+        <w:ind w:right="658"/>
+        <w:jc w:val="both"/>
+        <w:rPr>
+          <w:rFonts w:ascii="Arial" w:eastAsia="Arial" w:hAnsi="Arial" w:cs="Arial"/>
+        </w:rPr>
+      </w:pPr>
+      <w:r>
+        <w:rPr>
+          <w:rFonts w:ascii="Arial" w:eastAsia="Arial" w:hAnsi="Arial" w:cs="Arial"/>
+        </w:rPr>
+        <w:tab/>
+        <w:t>RF_S</w:t>
+      </w:r>
+      <w:r>
+        <w:rPr>
+          <w:rFonts w:ascii="Arial" w:eastAsia="Arial" w:hAnsi="Arial" w:cs="Arial"/>
+        </w:rPr>
+        <w:t xml:space="preserve">6 </w:t>
+      </w:r>
+      <w:r>
+        <w:rPr>
+          <w:rFonts w:ascii="Arial" w:eastAsia="Arial" w:hAnsi="Arial" w:cs="Arial"/>
+        </w:rPr>
+        <w:t xml:space="preserve">- Emitir </w:t>
+      </w:r>
+      <w:r>
+        <w:rPr>
+          <w:rFonts w:ascii="Arial" w:eastAsia="Arial" w:hAnsi="Arial" w:cs="Arial"/>
+        </w:rPr>
+        <w:t>Relatório de Fluxo de Caixa</w:t>
+      </w:r>
+    </w:p>
+    <w:p>
+      <w:pPr>
+        <w:tabs>
+          <w:tab w:val="left" w:pos="2058"/>
+        </w:tabs>
+        <w:ind w:right="658"/>
+        <w:jc w:val="both"/>
+        <w:rPr>
+          <w:rFonts w:ascii="Arial" w:eastAsia="Arial" w:hAnsi="Arial" w:cs="Arial"/>
+        </w:rPr>
+      </w:pPr>
+      <w:r>
+        <w:rPr>
+          <w:rFonts w:ascii="Arial" w:eastAsia="Arial" w:hAnsi="Arial" w:cs="Arial"/>
+        </w:rPr>
+        <w:tab/>
+        <w:t>RF_S</w:t>
+      </w:r>
+      <w:r>
+        <w:rPr>
+          <w:rFonts w:ascii="Arial" w:eastAsia="Arial" w:hAnsi="Arial" w:cs="Arial"/>
+        </w:rPr>
+        <w:t>7</w:t>
+      </w:r>
+      <w:r>
+        <w:rPr>
+          <w:rFonts w:ascii="Arial" w:eastAsia="Arial" w:hAnsi="Arial" w:cs="Arial"/>
+        </w:rPr>
+        <w:t xml:space="preserve"> </w:t>
+      </w:r>
+      <w:r>
+        <w:rPr>
+          <w:rFonts w:ascii="Arial" w:eastAsia="Arial" w:hAnsi="Arial" w:cs="Arial"/>
+        </w:rPr>
+        <w:t>-</w:t>
+      </w:r>
+      <w:r>
+        <w:rPr>
+          <w:rFonts w:ascii="Arial" w:eastAsia="Arial" w:hAnsi="Arial" w:cs="Arial"/>
+        </w:rPr>
+        <w:t xml:space="preserve"> Emitir Relatório de Garantias efetuadas</w:t>
+      </w:r>
+    </w:p>
+    <w:p>
+      <w:pPr>
+        <w:tabs>
+          <w:tab w:val="left" w:pos="2058"/>
+        </w:tabs>
+        <w:ind w:right="658"/>
+        <w:jc w:val="both"/>
+        <w:rPr>
+          <w:rFonts w:ascii="Arial" w:eastAsia="Arial" w:hAnsi="Arial" w:cs="Arial"/>
+        </w:rPr>
+      </w:pPr>
+      <w:r>
+        <w:rPr>
+          <w:rFonts w:ascii="Arial" w:eastAsia="Arial" w:hAnsi="Arial" w:cs="Arial"/>
+        </w:rPr>
+        <w:tab/>
+        <w:t>RF_S</w:t>
+      </w:r>
+      <w:r>
+        <w:rPr>
+          <w:rFonts w:ascii="Arial" w:eastAsia="Arial" w:hAnsi="Arial" w:cs="Arial"/>
+        </w:rPr>
+        <w:t>8 -</w:t>
+      </w:r>
+      <w:r>
+        <w:rPr>
+          <w:rFonts w:ascii="Arial" w:eastAsia="Arial" w:hAnsi="Arial" w:cs="Arial"/>
+        </w:rPr>
+        <w:t xml:space="preserve"> Emitir Relatório de Clientes com baixa frequência</w:t>
+      </w:r>
+    </w:p>
+    <w:p>
+      <w:pPr>
+        <w:tabs>
+          <w:tab w:val="left" w:pos="2058"/>
+        </w:tabs>
+        <w:ind w:right="658"/>
+        <w:jc w:val="both"/>
+        <w:rPr>
+          <w:rFonts w:ascii="Arial" w:eastAsia="Arial" w:hAnsi="Arial" w:cs="Arial"/>
+        </w:rPr>
+      </w:pPr>
+      <w:r>
+        <w:rPr>
+          <w:rFonts w:ascii="Arial" w:eastAsia="Arial" w:hAnsi="Arial" w:cs="Arial"/>
+        </w:rPr>
+        <w:tab/>
+        <w:t>RF_S</w:t>
+      </w:r>
+      <w:r>
+        <w:rPr>
+          <w:rFonts w:ascii="Arial" w:eastAsia="Arial" w:hAnsi="Arial" w:cs="Arial"/>
+        </w:rPr>
+        <w:t>9</w:t>
+      </w:r>
+      <w:r>
+        <w:rPr>
+          <w:rFonts w:ascii="Arial" w:eastAsia="Arial" w:hAnsi="Arial" w:cs="Arial"/>
+        </w:rPr>
+        <w:t xml:space="preserve"> </w:t>
+      </w:r>
+      <w:r>
+        <w:rPr>
+          <w:rFonts w:ascii="Arial" w:eastAsia="Arial" w:hAnsi="Arial" w:cs="Arial"/>
+        </w:rPr>
+        <w:t>-</w:t>
+      </w:r>
+      <w:r>
+        <w:rPr>
+          <w:rFonts w:ascii="Arial" w:eastAsia="Arial" w:hAnsi="Arial" w:cs="Arial"/>
+        </w:rPr>
+        <w:t xml:space="preserve"> Emitir Relatório de estoque</w:t>
+      </w:r>
+    </w:p>
+    <w:p>
+      <w:pPr>
+        <w:tabs>
+          <w:tab w:val="left" w:pos="2058"/>
+        </w:tabs>
+        <w:ind w:right="658"/>
+        <w:jc w:val="both"/>
+        <w:rPr>
+          <w:rFonts w:ascii="Arial" w:eastAsia="Arial" w:hAnsi="Arial" w:cs="Arial"/>
+        </w:rPr>
+      </w:pPr>
+      <w:r>
+        <w:rPr>
+          <w:rFonts w:ascii="Arial" w:eastAsia="Arial" w:hAnsi="Arial" w:cs="Arial"/>
+        </w:rPr>
+        <w:tab/>
       </w:r>
     </w:p>
     <w:p>
@@ -5862,7 +6136,13 @@
               <w:rPr>
                 <w:rFonts w:ascii="Arial" w:eastAsia="Arial" w:hAnsi="Arial" w:cs="Arial"/>
               </w:rPr>
-              <w:t>RF_B4</w:t>
+              <w:t>RF_B</w:t>
+            </w:r>
+            <w:r>
+              <w:rPr>
+                <w:rFonts w:ascii="Arial" w:eastAsia="Arial" w:hAnsi="Arial" w:cs="Arial"/>
+              </w:rPr>
+              <w:t>4</w:t>
             </w:r>
           </w:p>
         </w:tc>
@@ -5889,7 +6169,13 @@
               <w:rPr>
                 <w:rFonts w:ascii="Arial" w:eastAsia="Arial" w:hAnsi="Arial" w:cs="Arial"/>
               </w:rPr>
-              <w:t>Gerenciar Categoria de Produtos</w:t>
+              <w:t xml:space="preserve">Gerenciar Tipo de </w:t>
+            </w:r>
+            <w:r>
+              <w:rPr>
+                <w:rFonts w:ascii="Arial" w:eastAsia="Arial" w:hAnsi="Arial" w:cs="Arial"/>
+              </w:rPr>
+              <w:t>Pagamento</w:t>
             </w:r>
           </w:p>
         </w:tc>
@@ -6010,7 +6296,13 @@
               <w:rPr>
                 <w:rFonts w:ascii="Arial" w:eastAsia="Arial" w:hAnsi="Arial" w:cs="Arial"/>
               </w:rPr>
-              <w:t>RF_B5</w:t>
+              <w:t>RF_B</w:t>
+            </w:r>
+            <w:r>
+              <w:rPr>
+                <w:rFonts w:ascii="Arial" w:eastAsia="Arial" w:hAnsi="Arial" w:cs="Arial"/>
+              </w:rPr>
+              <w:t>5</w:t>
             </w:r>
           </w:p>
         </w:tc>
@@ -6036,8 +6328,18 @@
             <w:r>
               <w:rPr>
                 <w:rFonts w:ascii="Arial" w:eastAsia="Arial" w:hAnsi="Arial" w:cs="Arial"/>
-              </w:rPr>
-              <w:t>Gerenciar Tipo de despesas</w:t>
+                <w:sz w:val="22"/>
+                <w:szCs w:val="22"/>
+              </w:rPr>
+              <w:t xml:space="preserve">Gerenciar </w:t>
+            </w:r>
+            <w:r>
+              <w:rPr>
+                <w:rFonts w:ascii="Arial" w:eastAsia="Arial" w:hAnsi="Arial" w:cs="Arial"/>
+                <w:sz w:val="22"/>
+                <w:szCs w:val="22"/>
+              </w:rPr>
+              <w:t>Tipos de Despesa</w:t>
             </w:r>
           </w:p>
         </w:tc>
@@ -6179,15 +6481,17 @@
               <w:jc w:val="center"/>
               <w:rPr>
                 <w:rFonts w:ascii="Arial" w:eastAsia="Arial" w:hAnsi="Arial" w:cs="Arial"/>
-              </w:rPr>
-            </w:pPr>
-            <w:r>
-              <w:rPr>
-                <w:rFonts w:ascii="Arial" w:eastAsia="Arial" w:hAnsi="Arial" w:cs="Arial"/>
                 <w:sz w:val="22"/>
                 <w:szCs w:val="22"/>
               </w:rPr>
-              <w:t>Gerenciar Condições de Recebimentos</w:t>
+            </w:pPr>
+            <w:r>
+              <w:rPr>
+                <w:rFonts w:ascii="Arial" w:eastAsia="Arial" w:hAnsi="Arial" w:cs="Arial"/>
+                <w:sz w:val="22"/>
+                <w:szCs w:val="22"/>
+              </w:rPr>
+              <w:t>Gerenciar Funcionários</w:t>
             </w:r>
           </w:p>
         </w:tc>
@@ -6661,7 +6965,7 @@
               <w:rPr>
                 <w:rFonts w:ascii="Arial" w:eastAsia="Arial" w:hAnsi="Arial" w:cs="Arial"/>
               </w:rPr>
-              <w:t>Gerenciar Entregas</w:t>
+              <w:t>Registrar Serviço</w:t>
             </w:r>
           </w:p>
         </w:tc>
@@ -6825,7 +7129,19 @@
               <w:rPr>
                 <w:rFonts w:ascii="Arial" w:eastAsia="Arial" w:hAnsi="Arial" w:cs="Arial"/>
               </w:rPr>
-              <w:t>Quitar contas a Receber</w:t>
+              <w:t xml:space="preserve">Quitar </w:t>
+            </w:r>
+            <w:r>
+              <w:rPr>
+                <w:rFonts w:ascii="Arial" w:eastAsia="Arial" w:hAnsi="Arial" w:cs="Arial"/>
+              </w:rPr>
+              <w:t>C</w:t>
+            </w:r>
+            <w:r>
+              <w:rPr>
+                <w:rFonts w:ascii="Arial" w:eastAsia="Arial" w:hAnsi="Arial" w:cs="Arial"/>
+              </w:rPr>
+              <w:t>ontas</w:t>
             </w:r>
           </w:p>
         </w:tc>
@@ -6989,7 +7305,7 @@
               <w:rPr>
                 <w:rFonts w:ascii="Arial" w:eastAsia="Arial" w:hAnsi="Arial" w:cs="Arial"/>
               </w:rPr>
-              <w:t>Quitar contas a Pagar</w:t>
+              <w:t>Abrir/Fechar Caixa</w:t>
             </w:r>
           </w:p>
         </w:tc>
@@ -7153,7 +7469,7 @@
               <w:rPr>
                 <w:rFonts w:ascii="Arial" w:eastAsia="Arial" w:hAnsi="Arial" w:cs="Arial"/>
               </w:rPr>
-              <w:t>Gerenciar Promoções</w:t>
+              <w:t>Controlar Estoque</w:t>
             </w:r>
           </w:p>
         </w:tc>
@@ -7317,7 +7633,7 @@
               <w:rPr>
                 <w:rFonts w:ascii="Arial" w:eastAsia="Arial" w:hAnsi="Arial" w:cs="Arial"/>
               </w:rPr>
-              <w:t>Gerenciar Produtos Compostos</w:t>
+              <w:t>Atualizar Estoque</w:t>
             </w:r>
           </w:p>
         </w:tc>
@@ -7344,7 +7660,7 @@
               <w:rPr>
                 <w:rFonts w:ascii="Arial" w:eastAsia="Arial" w:hAnsi="Arial" w:cs="Arial"/>
               </w:rPr>
-              <w:t>Evidente</w:t>
+              <w:t>Oculto</w:t>
             </w:r>
           </w:p>
         </w:tc>
@@ -7481,7 +7797,7 @@
               <w:rPr>
                 <w:rFonts w:ascii="Arial" w:eastAsia="Arial" w:hAnsi="Arial" w:cs="Arial"/>
               </w:rPr>
-              <w:t>Atualizar Estoque</w:t>
+              <w:t>Registrar Conta a Pagar</w:t>
             </w:r>
           </w:p>
         </w:tc>
@@ -7508,7 +7824,7 @@
               <w:rPr>
                 <w:rFonts w:ascii="Arial" w:eastAsia="Arial" w:hAnsi="Arial" w:cs="Arial"/>
               </w:rPr>
-              <w:t>Oculto</w:t>
+              <w:t>Evidente</w:t>
             </w:r>
           </w:p>
         </w:tc>
@@ -7645,7 +7961,7 @@
               <w:rPr>
                 <w:rFonts w:ascii="Arial" w:eastAsia="Arial" w:hAnsi="Arial" w:cs="Arial"/>
               </w:rPr>
-              <w:t>Incluir Títulos a Pagar</w:t>
+              <w:t>Parametrizar o Sistema</w:t>
             </w:r>
           </w:p>
         </w:tc>
@@ -7809,7 +8125,7 @@
               <w:rPr>
                 <w:rFonts w:ascii="Arial" w:eastAsia="Arial" w:hAnsi="Arial" w:cs="Arial"/>
               </w:rPr>
-              <w:t>Registrar Perdas</w:t>
+              <w:t>Registrar Garantia</w:t>
             </w:r>
           </w:p>
         </w:tc>
@@ -7946,7 +8262,7 @@
               <w:rPr>
                 <w:rFonts w:ascii="Arial" w:eastAsia="Arial" w:hAnsi="Arial" w:cs="Arial"/>
               </w:rPr>
-              <w:t>RF_S1</w:t>
+              <w:t>RF_F11</w:t>
             </w:r>
           </w:p>
         </w:tc>
@@ -7973,7 +8289,7 @@
               <w:rPr>
                 <w:rFonts w:ascii="Arial" w:eastAsia="Arial" w:hAnsi="Arial" w:cs="Arial"/>
               </w:rPr>
-              <w:t>Emitir Comprovante de Pagamento</w:t>
+              <w:t>Cadastrar Veículo</w:t>
             </w:r>
           </w:p>
         </w:tc>
@@ -8026,7 +8342,7 @@
               <w:rPr>
                 <w:rFonts w:ascii="Arial" w:eastAsia="Arial" w:hAnsi="Arial" w:cs="Arial"/>
               </w:rPr>
-              <w:t xml:space="preserve">Tempo de espera </w:t>
+              <w:t>Tolerância a falhas</w:t>
             </w:r>
           </w:p>
         </w:tc>
@@ -8052,7 +8368,7 @@
               <w:rPr>
                 <w:rFonts w:ascii="Arial" w:eastAsia="Arial" w:hAnsi="Arial" w:cs="Arial"/>
               </w:rPr>
-              <w:t xml:space="preserve">Tempo máximo de 2 segundos </w:t>
+              <w:t>TBD</w:t>
             </w:r>
           </w:p>
         </w:tc>
@@ -8078,7 +8394,7 @@
               <w:rPr>
                 <w:rFonts w:ascii="Arial" w:eastAsia="Arial" w:hAnsi="Arial" w:cs="Arial"/>
               </w:rPr>
-              <w:t>Desejável</w:t>
+              <w:t>Obrigatória</w:t>
             </w:r>
           </w:p>
         </w:tc>
@@ -8110,7 +8426,8 @@
               <w:rPr>
                 <w:rFonts w:ascii="Arial" w:eastAsia="Arial" w:hAnsi="Arial" w:cs="Arial"/>
               </w:rPr>
-              <w:t xml:space="preserve">RF_S2 </w:t>
+              <w:lastRenderedPageBreak/>
+              <w:t>RF_S1</w:t>
             </w:r>
           </w:p>
         </w:tc>
@@ -8137,7 +8454,7 @@
               <w:rPr>
                 <w:rFonts w:ascii="Arial" w:eastAsia="Arial" w:hAnsi="Arial" w:cs="Arial"/>
               </w:rPr>
-              <w:t>Emitir Nota Promissória</w:t>
+              <w:t>Emitir Comprovante de Pagamento</w:t>
             </w:r>
           </w:p>
         </w:tc>
@@ -8216,16 +8533,20 @@
               <w:rPr>
                 <w:rFonts w:ascii="Arial" w:eastAsia="Arial" w:hAnsi="Arial" w:cs="Arial"/>
               </w:rPr>
-              <w:t xml:space="preserve">Tempo máximo de 2 segundos </w:t>
-            </w:r>
-          </w:p>
-          <w:p>
-            <w:pPr>
-              <w:jc w:val="center"/>
-              <w:rPr>
-                <w:rFonts w:ascii="Arial" w:eastAsia="Arial" w:hAnsi="Arial" w:cs="Arial"/>
-              </w:rPr>
-            </w:pPr>
+              <w:t xml:space="preserve">Tempo máximo de </w:t>
+            </w:r>
+            <w:r>
+              <w:rPr>
+                <w:rFonts w:ascii="Arial" w:eastAsia="Arial" w:hAnsi="Arial" w:cs="Arial"/>
+              </w:rPr>
+              <w:t>5</w:t>
+            </w:r>
+            <w:r>
+              <w:rPr>
+                <w:rFonts w:ascii="Arial" w:eastAsia="Arial" w:hAnsi="Arial" w:cs="Arial"/>
+              </w:rPr>
+              <w:t xml:space="preserve"> segundos </w:t>
+            </w:r>
           </w:p>
         </w:tc>
         <w:tc>
@@ -8250,7 +8571,7 @@
               <w:rPr>
                 <w:rFonts w:ascii="Arial" w:eastAsia="Arial" w:hAnsi="Arial" w:cs="Arial"/>
               </w:rPr>
-              <w:t>Desejável</w:t>
+              <w:t>Obrigatório</w:t>
             </w:r>
           </w:p>
         </w:tc>
@@ -8282,8 +8603,7 @@
               <w:rPr>
                 <w:rFonts w:ascii="Arial" w:eastAsia="Arial" w:hAnsi="Arial" w:cs="Arial"/>
               </w:rPr>
-              <w:lastRenderedPageBreak/>
-              <w:t xml:space="preserve">RF_S3 </w:t>
+              <w:t xml:space="preserve">RF_S2 </w:t>
             </w:r>
           </w:p>
         </w:tc>
@@ -8310,64 +8630,7 @@
               <w:rPr>
                 <w:rFonts w:ascii="Arial" w:eastAsia="Arial" w:hAnsi="Arial" w:cs="Arial"/>
               </w:rPr>
-              <w:t>Emitir Relatório de Estoque</w:t>
-            </w:r>
-          </w:p>
-          <w:p>
-            <w:pPr>
-              <w:ind w:left="107"/>
-              <w:jc w:val="center"/>
-              <w:rPr>
-                <w:rFonts w:ascii="Arial" w:eastAsia="Arial" w:hAnsi="Arial" w:cs="Arial"/>
-              </w:rPr>
-            </w:pPr>
-            <w:r>
-              <w:rPr>
-                <w:rFonts w:ascii="Arial" w:eastAsia="Arial" w:hAnsi="Arial" w:cs="Arial"/>
-              </w:rPr>
-              <w:t>(</w:t>
-            </w:r>
-            <w:proofErr w:type="spellStart"/>
-            <w:r>
-              <w:rPr>
-                <w:rFonts w:ascii="Arial" w:eastAsia="Arial" w:hAnsi="Arial" w:cs="Arial"/>
-              </w:rPr>
-              <w:t>Filtros:Categoria</w:t>
-            </w:r>
-            <w:proofErr w:type="spellEnd"/>
-            <w:r>
-              <w:rPr>
-                <w:rFonts w:ascii="Arial" w:eastAsia="Arial" w:hAnsi="Arial" w:cs="Arial"/>
-              </w:rPr>
-              <w:t xml:space="preserve">, produtos, </w:t>
-            </w:r>
-            <w:proofErr w:type="spellStart"/>
-            <w:r>
-              <w:rPr>
-                <w:rFonts w:ascii="Arial" w:eastAsia="Arial" w:hAnsi="Arial" w:cs="Arial"/>
-              </w:rPr>
-              <w:t>maximo</w:t>
-            </w:r>
-            <w:proofErr w:type="spellEnd"/>
-            <w:r>
-              <w:rPr>
-                <w:rFonts w:ascii="Arial" w:eastAsia="Arial" w:hAnsi="Arial" w:cs="Arial"/>
-              </w:rPr>
-              <w:t xml:space="preserve"> e </w:t>
-            </w:r>
-            <w:proofErr w:type="spellStart"/>
-            <w:r>
-              <w:rPr>
-                <w:rFonts w:ascii="Arial" w:eastAsia="Arial" w:hAnsi="Arial" w:cs="Arial"/>
-              </w:rPr>
-              <w:t>minimo</w:t>
-            </w:r>
-            <w:proofErr w:type="spellEnd"/>
-            <w:r>
-              <w:rPr>
-                <w:rFonts w:ascii="Arial" w:eastAsia="Arial" w:hAnsi="Arial" w:cs="Arial"/>
-              </w:rPr>
-              <w:t>, período)</w:t>
+              <w:t>Emitir Nota Promissória</w:t>
             </w:r>
           </w:p>
         </w:tc>
@@ -8446,8 +8709,28 @@
               <w:rPr>
                 <w:rFonts w:ascii="Arial" w:eastAsia="Arial" w:hAnsi="Arial" w:cs="Arial"/>
               </w:rPr>
-              <w:t xml:space="preserve">Tempo máximo de 2 segundos </w:t>
-            </w:r>
+              <w:t xml:space="preserve">Tempo máximo de </w:t>
+            </w:r>
+            <w:r>
+              <w:rPr>
+                <w:rFonts w:ascii="Arial" w:eastAsia="Arial" w:hAnsi="Arial" w:cs="Arial"/>
+              </w:rPr>
+              <w:t>5</w:t>
+            </w:r>
+            <w:r>
+              <w:rPr>
+                <w:rFonts w:ascii="Arial" w:eastAsia="Arial" w:hAnsi="Arial" w:cs="Arial"/>
+              </w:rPr>
+              <w:t xml:space="preserve"> segundos </w:t>
+            </w:r>
+          </w:p>
+          <w:p>
+            <w:pPr>
+              <w:jc w:val="center"/>
+              <w:rPr>
+                <w:rFonts w:ascii="Arial" w:eastAsia="Arial" w:hAnsi="Arial" w:cs="Arial"/>
+              </w:rPr>
+            </w:pPr>
           </w:p>
         </w:tc>
         <w:tc>
@@ -8504,7 +8787,7 @@
               <w:rPr>
                 <w:rFonts w:ascii="Arial" w:eastAsia="Arial" w:hAnsi="Arial" w:cs="Arial"/>
               </w:rPr>
-              <w:t>RF_S4</w:t>
+              <w:t xml:space="preserve">RF_S3 </w:t>
             </w:r>
           </w:p>
         </w:tc>
@@ -8531,38 +8814,7 @@
               <w:rPr>
                 <w:rFonts w:ascii="Arial" w:eastAsia="Arial" w:hAnsi="Arial" w:cs="Arial"/>
               </w:rPr>
-              <w:t>Emitir Relatório Financeiro</w:t>
-            </w:r>
-          </w:p>
-          <w:p>
-            <w:pPr>
-              <w:ind w:left="107"/>
-              <w:jc w:val="center"/>
-              <w:rPr>
-                <w:rFonts w:ascii="Arial" w:eastAsia="Arial" w:hAnsi="Arial" w:cs="Arial"/>
-              </w:rPr>
-            </w:pPr>
-            <w:r>
-              <w:rPr>
-                <w:rFonts w:ascii="Arial" w:eastAsia="Arial" w:hAnsi="Arial" w:cs="Arial"/>
-              </w:rPr>
-              <w:t xml:space="preserve">(Filtros: Períodos, cliente, produto, tipos de </w:t>
-            </w:r>
-            <w:proofErr w:type="spellStart"/>
-            <w:proofErr w:type="gramStart"/>
-            <w:r>
-              <w:rPr>
-                <w:rFonts w:ascii="Arial" w:eastAsia="Arial" w:hAnsi="Arial" w:cs="Arial"/>
-              </w:rPr>
-              <w:t>despesas,categoria</w:t>
-            </w:r>
-            <w:proofErr w:type="spellEnd"/>
-            <w:proofErr w:type="gramEnd"/>
-            <w:r>
-              <w:rPr>
-                <w:rFonts w:ascii="Arial" w:eastAsia="Arial" w:hAnsi="Arial" w:cs="Arial"/>
-              </w:rPr>
-              <w:t>)</w:t>
+              <w:t>Emitir Nota Fiscal</w:t>
             </w:r>
           </w:p>
         </w:tc>
@@ -8615,7 +8867,7 @@
               <w:rPr>
                 <w:rFonts w:ascii="Arial" w:eastAsia="Arial" w:hAnsi="Arial" w:cs="Arial"/>
               </w:rPr>
-              <w:t>Tempo de espera</w:t>
+              <w:t xml:space="preserve">Tempo de espera </w:t>
             </w:r>
           </w:p>
         </w:tc>
@@ -8641,7 +8893,19 @@
               <w:rPr>
                 <w:rFonts w:ascii="Arial" w:eastAsia="Arial" w:hAnsi="Arial" w:cs="Arial"/>
               </w:rPr>
-              <w:t xml:space="preserve">Tempo máximo de 2 segundos </w:t>
+              <w:t xml:space="preserve">Tempo máximo de </w:t>
+            </w:r>
+            <w:r>
+              <w:rPr>
+                <w:rFonts w:ascii="Arial" w:eastAsia="Arial" w:hAnsi="Arial" w:cs="Arial"/>
+              </w:rPr>
+              <w:t>5</w:t>
+            </w:r>
+            <w:r>
+              <w:rPr>
+                <w:rFonts w:ascii="Arial" w:eastAsia="Arial" w:hAnsi="Arial" w:cs="Arial"/>
+              </w:rPr>
+              <w:t xml:space="preserve"> segundos </w:t>
             </w:r>
           </w:p>
         </w:tc>
@@ -8699,7 +8963,7 @@
               <w:rPr>
                 <w:rFonts w:ascii="Arial" w:eastAsia="Arial" w:hAnsi="Arial" w:cs="Arial"/>
               </w:rPr>
-              <w:t>RF_S5</w:t>
+              <w:t>RF_S4</w:t>
             </w:r>
           </w:p>
         </w:tc>
@@ -8726,7 +8990,13 @@
               <w:rPr>
                 <w:rFonts w:ascii="Arial" w:eastAsia="Arial" w:hAnsi="Arial" w:cs="Arial"/>
               </w:rPr>
-              <w:t>Emitir Relatório de Vendas</w:t>
+              <w:t xml:space="preserve">Emitir Relatório </w:t>
+            </w:r>
+            <w:r>
+              <w:rPr>
+                <w:rFonts w:ascii="Arial" w:eastAsia="Arial" w:hAnsi="Arial" w:cs="Arial"/>
+              </w:rPr>
+              <w:t>de Novos Clientes</w:t>
             </w:r>
           </w:p>
           <w:p>
@@ -8741,21 +9011,13 @@
               <w:rPr>
                 <w:rFonts w:ascii="Arial" w:eastAsia="Arial" w:hAnsi="Arial" w:cs="Arial"/>
               </w:rPr>
-              <w:t xml:space="preserve">(Filtros: </w:t>
-            </w:r>
-            <w:proofErr w:type="spellStart"/>
-            <w:r>
-              <w:rPr>
-                <w:rFonts w:ascii="Arial" w:eastAsia="Arial" w:hAnsi="Arial" w:cs="Arial"/>
-              </w:rPr>
-              <w:t>periodo</w:t>
-            </w:r>
-            <w:proofErr w:type="spellEnd"/>
-            <w:r>
-              <w:rPr>
-                <w:rFonts w:ascii="Arial" w:eastAsia="Arial" w:hAnsi="Arial" w:cs="Arial"/>
-              </w:rPr>
-              <w:t>, cliente, produto)</w:t>
+              <w:t xml:space="preserve">(Filtros: Períodos, </w:t>
+            </w:r>
+            <w:r>
+              <w:rPr>
+                <w:rFonts w:ascii="Arial" w:eastAsia="Arial" w:hAnsi="Arial" w:cs="Arial"/>
+              </w:rPr>
+              <w:t>localidade)</w:t>
             </w:r>
           </w:p>
         </w:tc>
@@ -8808,7 +9070,7 @@
               <w:rPr>
                 <w:rFonts w:ascii="Arial" w:eastAsia="Arial" w:hAnsi="Arial" w:cs="Arial"/>
               </w:rPr>
-              <w:t xml:space="preserve">Tempo de espera </w:t>
+              <w:t>Tempo de espera</w:t>
             </w:r>
           </w:p>
         </w:tc>
@@ -8834,7 +9096,19 @@
               <w:rPr>
                 <w:rFonts w:ascii="Arial" w:eastAsia="Arial" w:hAnsi="Arial" w:cs="Arial"/>
               </w:rPr>
-              <w:t xml:space="preserve">Tempo máximo de 2 segundos </w:t>
+              <w:t xml:space="preserve">Tempo máximo de </w:t>
+            </w:r>
+            <w:r>
+              <w:rPr>
+                <w:rFonts w:ascii="Arial" w:eastAsia="Arial" w:hAnsi="Arial" w:cs="Arial"/>
+              </w:rPr>
+              <w:t>5</w:t>
+            </w:r>
+            <w:r>
+              <w:rPr>
+                <w:rFonts w:ascii="Arial" w:eastAsia="Arial" w:hAnsi="Arial" w:cs="Arial"/>
+              </w:rPr>
+              <w:t xml:space="preserve"> segundos </w:t>
             </w:r>
           </w:p>
         </w:tc>
@@ -8860,7 +9134,7 @@
               <w:rPr>
                 <w:rFonts w:ascii="Arial" w:eastAsia="Arial" w:hAnsi="Arial" w:cs="Arial"/>
               </w:rPr>
-              <w:t>Desejável</w:t>
+              <w:t>Obrigatório</w:t>
             </w:r>
           </w:p>
         </w:tc>
@@ -8892,7 +9166,7 @@
               <w:rPr>
                 <w:rFonts w:ascii="Arial" w:eastAsia="Arial" w:hAnsi="Arial" w:cs="Arial"/>
               </w:rPr>
-              <w:t>RF_S6</w:t>
+              <w:t>RF_S5</w:t>
             </w:r>
           </w:p>
         </w:tc>
@@ -8919,7 +9193,7 @@
               <w:rPr>
                 <w:rFonts w:ascii="Arial" w:eastAsia="Arial" w:hAnsi="Arial" w:cs="Arial"/>
               </w:rPr>
-              <w:t xml:space="preserve">Emitir relatório de cliente inadimplentes </w:t>
+              <w:t>Emitir Relatório de Clientes inadimplentes</w:t>
             </w:r>
           </w:p>
         </w:tc>
@@ -8972,7 +9246,7 @@
               <w:rPr>
                 <w:rFonts w:ascii="Arial" w:eastAsia="Arial" w:hAnsi="Arial" w:cs="Arial"/>
               </w:rPr>
-              <w:t xml:space="preserve">Tempo de espera </w:t>
+              <w:t>Tempo de espera</w:t>
             </w:r>
           </w:p>
         </w:tc>
@@ -8998,7 +9272,7 @@
               <w:rPr>
                 <w:rFonts w:ascii="Arial" w:eastAsia="Arial" w:hAnsi="Arial" w:cs="Arial"/>
               </w:rPr>
-              <w:t xml:space="preserve">Tempo máximo de 2 segundos </w:t>
+              <w:t>Tempo máximo de 5 segundos</w:t>
             </w:r>
           </w:p>
         </w:tc>
@@ -9024,8 +9298,587 @@
               <w:rPr>
                 <w:rFonts w:ascii="Arial" w:eastAsia="Arial" w:hAnsi="Arial" w:cs="Arial"/>
               </w:rPr>
+              <w:t>Obrigatório</w:t>
+            </w:r>
+          </w:p>
+        </w:tc>
+      </w:tr>
+      <w:tr>
+        <w:trPr>
+          <w:trHeight w:val="260"/>
+          <w:jc w:val="center"/>
+        </w:trPr>
+        <w:tc>
+          <w:tcPr>
+            <w:tcW w:w="1443" w:type="dxa"/>
+            <w:tcBorders>
+              <w:top w:val="single" w:sz="4" w:space="0" w:color="000000"/>
+              <w:left w:val="single" w:sz="4" w:space="0" w:color="000000"/>
+              <w:bottom w:val="single" w:sz="4" w:space="0" w:color="000000"/>
+              <w:right w:val="single" w:sz="4" w:space="0" w:color="000000"/>
+            </w:tcBorders>
+            <w:vAlign w:val="center"/>
+          </w:tcPr>
+          <w:p>
+            <w:pPr>
+              <w:jc w:val="center"/>
+              <w:rPr>
+                <w:rFonts w:ascii="Arial" w:eastAsia="Arial" w:hAnsi="Arial" w:cs="Arial"/>
+              </w:rPr>
+            </w:pPr>
+            <w:r>
+              <w:rPr>
+                <w:rFonts w:ascii="Arial" w:eastAsia="Arial" w:hAnsi="Arial" w:cs="Arial"/>
+              </w:rPr>
+              <w:t>RF_S</w:t>
+            </w:r>
+            <w:r>
+              <w:rPr>
+                <w:rFonts w:ascii="Arial" w:eastAsia="Arial" w:hAnsi="Arial" w:cs="Arial"/>
+              </w:rPr>
+              <w:t>6</w:t>
+            </w:r>
+          </w:p>
+        </w:tc>
+        <w:tc>
+          <w:tcPr>
+            <w:tcW w:w="1815" w:type="dxa"/>
+            <w:tcBorders>
+              <w:top w:val="single" w:sz="4" w:space="0" w:color="000000"/>
+              <w:left w:val="single" w:sz="4" w:space="0" w:color="000000"/>
+              <w:bottom w:val="single" w:sz="4" w:space="0" w:color="000000"/>
+              <w:right w:val="single" w:sz="4" w:space="0" w:color="000000"/>
+            </w:tcBorders>
+            <w:vAlign w:val="center"/>
+          </w:tcPr>
+          <w:p>
+            <w:pPr>
+              <w:ind w:left="107"/>
+              <w:jc w:val="center"/>
+              <w:rPr>
+                <w:rFonts w:ascii="Arial" w:eastAsia="Arial" w:hAnsi="Arial" w:cs="Arial"/>
+              </w:rPr>
+            </w:pPr>
+            <w:r>
+              <w:rPr>
+                <w:rFonts w:ascii="Arial" w:eastAsia="Arial" w:hAnsi="Arial" w:cs="Arial"/>
+              </w:rPr>
+              <w:t xml:space="preserve">Emitir Relatório de </w:t>
+            </w:r>
+            <w:r>
+              <w:rPr>
+                <w:rFonts w:ascii="Arial" w:eastAsia="Arial" w:hAnsi="Arial" w:cs="Arial"/>
+              </w:rPr>
+              <w:t>Fluxo de Caixa</w:t>
+            </w:r>
+          </w:p>
+          <w:p>
+            <w:pPr>
+              <w:ind w:left="107"/>
+              <w:jc w:val="center"/>
+              <w:rPr>
+                <w:rFonts w:ascii="Arial" w:eastAsia="Arial" w:hAnsi="Arial" w:cs="Arial"/>
+              </w:rPr>
+            </w:pPr>
+            <w:r>
+              <w:rPr>
+                <w:rFonts w:ascii="Arial" w:eastAsia="Arial" w:hAnsi="Arial" w:cs="Arial"/>
+              </w:rPr>
+              <w:t xml:space="preserve">(Filtros: </w:t>
+            </w:r>
+            <w:r>
+              <w:rPr>
+                <w:rFonts w:ascii="Arial" w:eastAsia="Arial" w:hAnsi="Arial" w:cs="Arial"/>
+              </w:rPr>
+              <w:t>período</w:t>
+            </w:r>
+            <w:r>
+              <w:rPr>
+                <w:rFonts w:ascii="Arial" w:eastAsia="Arial" w:hAnsi="Arial" w:cs="Arial"/>
+              </w:rPr>
+              <w:t>, cliente, produto</w:t>
+            </w:r>
+            <w:r>
+              <w:rPr>
+                <w:rFonts w:ascii="Arial" w:eastAsia="Arial" w:hAnsi="Arial" w:cs="Arial"/>
+              </w:rPr>
+              <w:t>, funcionário</w:t>
+            </w:r>
+            <w:r>
+              <w:rPr>
+                <w:rFonts w:ascii="Arial" w:eastAsia="Arial" w:hAnsi="Arial" w:cs="Arial"/>
+              </w:rPr>
+              <w:t>)</w:t>
+            </w:r>
+          </w:p>
+        </w:tc>
+        <w:tc>
+          <w:tcPr>
+            <w:tcW w:w="1665" w:type="dxa"/>
+            <w:tcBorders>
+              <w:top w:val="single" w:sz="4" w:space="0" w:color="000000"/>
+              <w:left w:val="single" w:sz="4" w:space="0" w:color="000000"/>
+              <w:bottom w:val="single" w:sz="4" w:space="0" w:color="000000"/>
+              <w:right w:val="single" w:sz="4" w:space="0" w:color="000000"/>
+            </w:tcBorders>
+            <w:vAlign w:val="center"/>
+          </w:tcPr>
+          <w:p>
+            <w:pPr>
+              <w:ind w:left="107" w:right="-29"/>
+              <w:jc w:val="center"/>
+              <w:rPr>
+                <w:rFonts w:ascii="Arial" w:eastAsia="Arial" w:hAnsi="Arial" w:cs="Arial"/>
+              </w:rPr>
+            </w:pPr>
+            <w:r>
+              <w:rPr>
+                <w:rFonts w:ascii="Arial" w:eastAsia="Arial" w:hAnsi="Arial" w:cs="Arial"/>
+              </w:rPr>
+              <w:t>Evidente</w:t>
+            </w:r>
+          </w:p>
+        </w:tc>
+        <w:tc>
+          <w:tcPr>
+            <w:tcW w:w="1440" w:type="dxa"/>
+            <w:tcBorders>
+              <w:top w:val="single" w:sz="4" w:space="0" w:color="000000"/>
+              <w:left w:val="single" w:sz="4" w:space="0" w:color="000000"/>
+              <w:bottom w:val="single" w:sz="4" w:space="0" w:color="000000"/>
+              <w:right w:val="single" w:sz="4" w:space="0" w:color="000000"/>
+            </w:tcBorders>
+            <w:vAlign w:val="center"/>
+          </w:tcPr>
+          <w:p>
+            <w:pPr>
+              <w:jc w:val="center"/>
+              <w:rPr>
+                <w:rFonts w:ascii="Arial" w:eastAsia="Arial" w:hAnsi="Arial" w:cs="Arial"/>
+              </w:rPr>
+            </w:pPr>
+            <w:r>
+              <w:rPr>
+                <w:rFonts w:ascii="Arial" w:eastAsia="Arial" w:hAnsi="Arial" w:cs="Arial"/>
+              </w:rPr>
+              <w:t xml:space="preserve">Tempo de espera </w:t>
+            </w:r>
+          </w:p>
+        </w:tc>
+        <w:tc>
+          <w:tcPr>
+            <w:tcW w:w="1785" w:type="dxa"/>
+            <w:tcBorders>
+              <w:top w:val="single" w:sz="4" w:space="0" w:color="000000"/>
+              <w:left w:val="single" w:sz="4" w:space="0" w:color="000000"/>
+              <w:bottom w:val="single" w:sz="4" w:space="0" w:color="000000"/>
+              <w:right w:val="single" w:sz="4" w:space="0" w:color="000000"/>
+            </w:tcBorders>
+            <w:vAlign w:val="center"/>
+          </w:tcPr>
+          <w:p>
+            <w:pPr>
+              <w:jc w:val="center"/>
+              <w:rPr>
+                <w:rFonts w:ascii="Arial" w:eastAsia="Arial" w:hAnsi="Arial" w:cs="Arial"/>
+              </w:rPr>
+            </w:pPr>
+            <w:r>
+              <w:rPr>
+                <w:rFonts w:ascii="Arial" w:eastAsia="Arial" w:hAnsi="Arial" w:cs="Arial"/>
+              </w:rPr>
+              <w:t xml:space="preserve">Tempo máximo de </w:t>
+            </w:r>
+            <w:r>
+              <w:rPr>
+                <w:rFonts w:ascii="Arial" w:eastAsia="Arial" w:hAnsi="Arial" w:cs="Arial"/>
+              </w:rPr>
+              <w:t>5</w:t>
+            </w:r>
+            <w:r>
+              <w:rPr>
+                <w:rFonts w:ascii="Arial" w:eastAsia="Arial" w:hAnsi="Arial" w:cs="Arial"/>
+              </w:rPr>
+              <w:t xml:space="preserve"> segundos </w:t>
+            </w:r>
+          </w:p>
+        </w:tc>
+        <w:tc>
+          <w:tcPr>
+            <w:tcW w:w="1425" w:type="dxa"/>
+            <w:tcBorders>
+              <w:top w:val="single" w:sz="4" w:space="0" w:color="000000"/>
+              <w:left w:val="single" w:sz="4" w:space="0" w:color="000000"/>
+              <w:bottom w:val="single" w:sz="4" w:space="0" w:color="000000"/>
+              <w:right w:val="single" w:sz="4" w:space="0" w:color="000000"/>
+            </w:tcBorders>
+            <w:vAlign w:val="center"/>
+          </w:tcPr>
+          <w:p>
+            <w:pPr>
+              <w:jc w:val="center"/>
+              <w:rPr>
+                <w:rFonts w:ascii="Arial" w:eastAsia="Arial" w:hAnsi="Arial" w:cs="Arial"/>
+              </w:rPr>
+            </w:pPr>
+            <w:r>
+              <w:rPr>
+                <w:rFonts w:ascii="Arial" w:eastAsia="Arial" w:hAnsi="Arial" w:cs="Arial"/>
+              </w:rPr>
               <w:t>Desejável</w:t>
             </w:r>
+          </w:p>
+        </w:tc>
+      </w:tr>
+      <w:tr>
+        <w:trPr>
+          <w:trHeight w:val="260"/>
+          <w:jc w:val="center"/>
+        </w:trPr>
+        <w:tc>
+          <w:tcPr>
+            <w:tcW w:w="1443" w:type="dxa"/>
+            <w:tcBorders>
+              <w:top w:val="single" w:sz="4" w:space="0" w:color="000000"/>
+              <w:left w:val="single" w:sz="4" w:space="0" w:color="000000"/>
+              <w:bottom w:val="single" w:sz="4" w:space="0" w:color="000000"/>
+              <w:right w:val="single" w:sz="4" w:space="0" w:color="000000"/>
+            </w:tcBorders>
+            <w:vAlign w:val="center"/>
+          </w:tcPr>
+          <w:p>
+            <w:pPr>
+              <w:jc w:val="center"/>
+              <w:rPr>
+                <w:rFonts w:ascii="Arial" w:eastAsia="Arial" w:hAnsi="Arial" w:cs="Arial"/>
+              </w:rPr>
+            </w:pPr>
+            <w:r>
+              <w:rPr>
+                <w:rFonts w:ascii="Arial" w:eastAsia="Arial" w:hAnsi="Arial" w:cs="Arial"/>
+              </w:rPr>
+              <w:t>RF_S</w:t>
+            </w:r>
+            <w:r>
+              <w:rPr>
+                <w:rFonts w:ascii="Arial" w:eastAsia="Arial" w:hAnsi="Arial" w:cs="Arial"/>
+              </w:rPr>
+              <w:t>7</w:t>
+            </w:r>
+          </w:p>
+        </w:tc>
+        <w:tc>
+          <w:tcPr>
+            <w:tcW w:w="1815" w:type="dxa"/>
+            <w:tcBorders>
+              <w:top w:val="single" w:sz="4" w:space="0" w:color="000000"/>
+              <w:left w:val="single" w:sz="4" w:space="0" w:color="000000"/>
+              <w:bottom w:val="single" w:sz="4" w:space="0" w:color="000000"/>
+              <w:right w:val="single" w:sz="4" w:space="0" w:color="000000"/>
+            </w:tcBorders>
+            <w:vAlign w:val="center"/>
+          </w:tcPr>
+          <w:p>
+            <w:pPr>
+              <w:ind w:left="107"/>
+              <w:jc w:val="center"/>
+              <w:rPr>
+                <w:rFonts w:ascii="Arial" w:eastAsia="Arial" w:hAnsi="Arial" w:cs="Arial"/>
+              </w:rPr>
+            </w:pPr>
+            <w:r>
+              <w:rPr>
+                <w:rFonts w:ascii="Arial" w:eastAsia="Arial" w:hAnsi="Arial" w:cs="Arial"/>
+              </w:rPr>
+              <w:t xml:space="preserve">Emitir </w:t>
+            </w:r>
+            <w:r>
+              <w:rPr>
+                <w:rFonts w:ascii="Arial" w:eastAsia="Arial" w:hAnsi="Arial" w:cs="Arial"/>
+              </w:rPr>
+              <w:t>Relatório de Garantias efetuadas</w:t>
+            </w:r>
+          </w:p>
+          <w:p>
+            <w:pPr>
+              <w:ind w:left="107"/>
+              <w:jc w:val="center"/>
+              <w:rPr>
+                <w:rFonts w:ascii="Arial" w:eastAsia="Arial" w:hAnsi="Arial" w:cs="Arial"/>
+              </w:rPr>
+            </w:pPr>
+            <w:r>
+              <w:rPr>
+                <w:rFonts w:ascii="Arial" w:eastAsia="Arial" w:hAnsi="Arial" w:cs="Arial"/>
+              </w:rPr>
+              <w:t>(Filtros: período, cliente, veículo, funcionário, produto)</w:t>
+            </w:r>
+          </w:p>
+        </w:tc>
+        <w:tc>
+          <w:tcPr>
+            <w:tcW w:w="1665" w:type="dxa"/>
+            <w:tcBorders>
+              <w:top w:val="single" w:sz="4" w:space="0" w:color="000000"/>
+              <w:left w:val="single" w:sz="4" w:space="0" w:color="000000"/>
+              <w:bottom w:val="single" w:sz="4" w:space="0" w:color="000000"/>
+              <w:right w:val="single" w:sz="4" w:space="0" w:color="000000"/>
+            </w:tcBorders>
+            <w:vAlign w:val="center"/>
+          </w:tcPr>
+          <w:p>
+            <w:pPr>
+              <w:ind w:left="107" w:right="-29"/>
+              <w:jc w:val="center"/>
+              <w:rPr>
+                <w:rFonts w:ascii="Arial" w:eastAsia="Arial" w:hAnsi="Arial" w:cs="Arial"/>
+              </w:rPr>
+            </w:pPr>
+            <w:r>
+              <w:rPr>
+                <w:rFonts w:ascii="Arial" w:eastAsia="Arial" w:hAnsi="Arial" w:cs="Arial"/>
+              </w:rPr>
+              <w:t>Evidente</w:t>
+            </w:r>
+          </w:p>
+        </w:tc>
+        <w:tc>
+          <w:tcPr>
+            <w:tcW w:w="1440" w:type="dxa"/>
+            <w:tcBorders>
+              <w:top w:val="single" w:sz="4" w:space="0" w:color="000000"/>
+              <w:left w:val="single" w:sz="4" w:space="0" w:color="000000"/>
+              <w:bottom w:val="single" w:sz="4" w:space="0" w:color="000000"/>
+              <w:right w:val="single" w:sz="4" w:space="0" w:color="000000"/>
+            </w:tcBorders>
+            <w:vAlign w:val="center"/>
+          </w:tcPr>
+          <w:p>
+            <w:pPr>
+              <w:jc w:val="center"/>
+              <w:rPr>
+                <w:rFonts w:ascii="Arial" w:eastAsia="Arial" w:hAnsi="Arial" w:cs="Arial"/>
+              </w:rPr>
+            </w:pPr>
+            <w:r>
+              <w:rPr>
+                <w:rFonts w:ascii="Arial" w:eastAsia="Arial" w:hAnsi="Arial" w:cs="Arial"/>
+              </w:rPr>
+              <w:t xml:space="preserve">Tempo de espera </w:t>
+            </w:r>
+          </w:p>
+        </w:tc>
+        <w:tc>
+          <w:tcPr>
+            <w:tcW w:w="1785" w:type="dxa"/>
+            <w:tcBorders>
+              <w:top w:val="single" w:sz="4" w:space="0" w:color="000000"/>
+              <w:left w:val="single" w:sz="4" w:space="0" w:color="000000"/>
+              <w:bottom w:val="single" w:sz="4" w:space="0" w:color="000000"/>
+              <w:right w:val="single" w:sz="4" w:space="0" w:color="000000"/>
+            </w:tcBorders>
+            <w:vAlign w:val="center"/>
+          </w:tcPr>
+          <w:p>
+            <w:pPr>
+              <w:jc w:val="center"/>
+              <w:rPr>
+                <w:rFonts w:ascii="Arial" w:eastAsia="Arial" w:hAnsi="Arial" w:cs="Arial"/>
+              </w:rPr>
+            </w:pPr>
+            <w:r>
+              <w:rPr>
+                <w:rFonts w:ascii="Arial" w:eastAsia="Arial" w:hAnsi="Arial" w:cs="Arial"/>
+              </w:rPr>
+              <w:t xml:space="preserve">Tempo máximo de </w:t>
+            </w:r>
+            <w:r>
+              <w:rPr>
+                <w:rFonts w:ascii="Arial" w:eastAsia="Arial" w:hAnsi="Arial" w:cs="Arial"/>
+              </w:rPr>
+              <w:t>5</w:t>
+            </w:r>
+            <w:r>
+              <w:rPr>
+                <w:rFonts w:ascii="Arial" w:eastAsia="Arial" w:hAnsi="Arial" w:cs="Arial"/>
+              </w:rPr>
+              <w:t xml:space="preserve"> segundos </w:t>
+            </w:r>
+          </w:p>
+        </w:tc>
+        <w:tc>
+          <w:tcPr>
+            <w:tcW w:w="1425" w:type="dxa"/>
+            <w:tcBorders>
+              <w:top w:val="single" w:sz="4" w:space="0" w:color="000000"/>
+              <w:left w:val="single" w:sz="4" w:space="0" w:color="000000"/>
+              <w:bottom w:val="single" w:sz="4" w:space="0" w:color="000000"/>
+              <w:right w:val="single" w:sz="4" w:space="0" w:color="000000"/>
+            </w:tcBorders>
+            <w:vAlign w:val="center"/>
+          </w:tcPr>
+          <w:p>
+            <w:pPr>
+              <w:jc w:val="center"/>
+              <w:rPr>
+                <w:rFonts w:ascii="Arial" w:eastAsia="Arial" w:hAnsi="Arial" w:cs="Arial"/>
+              </w:rPr>
+            </w:pPr>
+            <w:r>
+              <w:rPr>
+                <w:rFonts w:ascii="Arial" w:eastAsia="Arial" w:hAnsi="Arial" w:cs="Arial"/>
+              </w:rPr>
+              <w:t>Desejável</w:t>
+            </w:r>
+          </w:p>
+        </w:tc>
+      </w:tr>
+      <w:tr>
+        <w:trPr>
+          <w:trHeight w:val="260"/>
+          <w:jc w:val="center"/>
+        </w:trPr>
+        <w:tc>
+          <w:tcPr>
+            <w:tcW w:w="1443" w:type="dxa"/>
+            <w:tcBorders>
+              <w:top w:val="single" w:sz="4" w:space="0" w:color="000000"/>
+              <w:left w:val="single" w:sz="4" w:space="0" w:color="000000"/>
+              <w:bottom w:val="single" w:sz="4" w:space="0" w:color="000000"/>
+              <w:right w:val="single" w:sz="4" w:space="0" w:color="000000"/>
+            </w:tcBorders>
+            <w:vAlign w:val="center"/>
+          </w:tcPr>
+          <w:p>
+            <w:pPr>
+              <w:jc w:val="center"/>
+              <w:rPr>
+                <w:rFonts w:ascii="Arial" w:eastAsia="Arial" w:hAnsi="Arial" w:cs="Arial"/>
+              </w:rPr>
+            </w:pPr>
+            <w:r>
+              <w:rPr>
+                <w:rFonts w:ascii="Arial" w:eastAsia="Arial" w:hAnsi="Arial" w:cs="Arial"/>
+              </w:rPr>
+              <w:t>RF_S8</w:t>
+            </w:r>
+          </w:p>
+        </w:tc>
+        <w:tc>
+          <w:tcPr>
+            <w:tcW w:w="1815" w:type="dxa"/>
+            <w:tcBorders>
+              <w:top w:val="single" w:sz="4" w:space="0" w:color="000000"/>
+              <w:left w:val="single" w:sz="4" w:space="0" w:color="000000"/>
+              <w:bottom w:val="single" w:sz="4" w:space="0" w:color="000000"/>
+              <w:right w:val="single" w:sz="4" w:space="0" w:color="000000"/>
+            </w:tcBorders>
+            <w:vAlign w:val="center"/>
+          </w:tcPr>
+          <w:p>
+            <w:pPr>
+              <w:ind w:left="107"/>
+              <w:jc w:val="center"/>
+              <w:rPr>
+                <w:rFonts w:ascii="Arial" w:eastAsia="Arial" w:hAnsi="Arial" w:cs="Arial"/>
+              </w:rPr>
+            </w:pPr>
+            <w:r>
+              <w:rPr>
+                <w:rFonts w:ascii="Arial" w:eastAsia="Arial" w:hAnsi="Arial" w:cs="Arial"/>
+              </w:rPr>
+              <w:t xml:space="preserve">Emitir Relatório de Clientes com baixa frequência </w:t>
+            </w:r>
+            <w:r>
+              <w:rPr>
+                <w:rFonts w:ascii="Arial" w:eastAsia="Arial" w:hAnsi="Arial" w:cs="Arial"/>
+              </w:rPr>
+              <w:lastRenderedPageBreak/>
+              <w:t xml:space="preserve">(Filtros: período, </w:t>
+            </w:r>
+            <w:bookmarkStart w:id="1" w:name="_GoBack"/>
+            <w:bookmarkEnd w:id="1"/>
+          </w:p>
+        </w:tc>
+        <w:tc>
+          <w:tcPr>
+            <w:tcW w:w="1665" w:type="dxa"/>
+            <w:tcBorders>
+              <w:top w:val="single" w:sz="4" w:space="0" w:color="000000"/>
+              <w:left w:val="single" w:sz="4" w:space="0" w:color="000000"/>
+              <w:bottom w:val="single" w:sz="4" w:space="0" w:color="000000"/>
+              <w:right w:val="single" w:sz="4" w:space="0" w:color="000000"/>
+            </w:tcBorders>
+            <w:vAlign w:val="center"/>
+          </w:tcPr>
+          <w:p>
+            <w:pPr>
+              <w:ind w:left="107" w:right="-29"/>
+              <w:jc w:val="center"/>
+              <w:rPr>
+                <w:rFonts w:ascii="Arial" w:eastAsia="Arial" w:hAnsi="Arial" w:cs="Arial"/>
+              </w:rPr>
+            </w:pPr>
+          </w:p>
+        </w:tc>
+        <w:tc>
+          <w:tcPr>
+            <w:tcW w:w="1440" w:type="dxa"/>
+            <w:tcBorders>
+              <w:top w:val="single" w:sz="4" w:space="0" w:color="000000"/>
+              <w:left w:val="single" w:sz="4" w:space="0" w:color="000000"/>
+              <w:bottom w:val="single" w:sz="4" w:space="0" w:color="000000"/>
+              <w:right w:val="single" w:sz="4" w:space="0" w:color="000000"/>
+            </w:tcBorders>
+            <w:vAlign w:val="center"/>
+          </w:tcPr>
+          <w:p>
+            <w:pPr>
+              <w:jc w:val="center"/>
+              <w:rPr>
+                <w:rFonts w:ascii="Arial" w:eastAsia="Arial" w:hAnsi="Arial" w:cs="Arial"/>
+              </w:rPr>
+            </w:pPr>
+          </w:p>
+        </w:tc>
+        <w:tc>
+          <w:tcPr>
+            <w:tcW w:w="1785" w:type="dxa"/>
+            <w:tcBorders>
+              <w:top w:val="single" w:sz="4" w:space="0" w:color="000000"/>
+              <w:left w:val="single" w:sz="4" w:space="0" w:color="000000"/>
+              <w:bottom w:val="single" w:sz="4" w:space="0" w:color="000000"/>
+              <w:right w:val="single" w:sz="4" w:space="0" w:color="000000"/>
+            </w:tcBorders>
+            <w:vAlign w:val="center"/>
+          </w:tcPr>
+          <w:p>
+            <w:pPr>
+              <w:jc w:val="center"/>
+              <w:rPr>
+                <w:rFonts w:ascii="Arial" w:eastAsia="Arial" w:hAnsi="Arial" w:cs="Arial"/>
+              </w:rPr>
+            </w:pPr>
+          </w:p>
+        </w:tc>
+        <w:tc>
+          <w:tcPr>
+            <w:tcW w:w="1425" w:type="dxa"/>
+            <w:tcBorders>
+              <w:top w:val="single" w:sz="4" w:space="0" w:color="000000"/>
+              <w:left w:val="single" w:sz="4" w:space="0" w:color="000000"/>
+              <w:bottom w:val="single" w:sz="4" w:space="0" w:color="000000"/>
+              <w:right w:val="single" w:sz="4" w:space="0" w:color="000000"/>
+            </w:tcBorders>
+            <w:vAlign w:val="center"/>
+          </w:tcPr>
+          <w:p>
+            <w:pPr>
+              <w:jc w:val="center"/>
+              <w:rPr>
+                <w:rFonts w:ascii="Arial" w:eastAsia="Arial" w:hAnsi="Arial" w:cs="Arial"/>
+              </w:rPr>
+            </w:pPr>
           </w:p>
         </w:tc>
       </w:tr>
@@ -9182,7 +10035,6 @@
         <w:rPr>
           <w:rFonts w:ascii="Arial" w:eastAsia="Arial" w:hAnsi="Arial" w:cs="Arial"/>
         </w:rPr>
-        <w:lastRenderedPageBreak/>
         <w:t>No caso de não ter um servidor bom e nem uma boa configuração de servidor, o banco e a ligação entre as máquinas podem não ser as melhores, retardando o processo normal da empresa.</w:t>
       </w:r>
     </w:p>
@@ -9522,7 +10374,6 @@
           <w:szCs w:val="24"/>
           <w:highlight w:val="lightGray"/>
         </w:rPr>
-        <w:lastRenderedPageBreak/>
         <w:t>– REQUISITOS ESPECÌFICOS</w:t>
       </w:r>
     </w:p>
@@ -9792,6 +10643,7 @@
                 <w:rFonts w:ascii="Arial" w:eastAsia="Arial" w:hAnsi="Arial" w:cs="Arial"/>
                 <w:b/>
               </w:rPr>
+              <w:lastRenderedPageBreak/>
               <w:t>Caso de Uso</w:t>
             </w:r>
           </w:p>
@@ -10074,7 +10926,6 @@
                 <w:rFonts w:ascii="Arial" w:eastAsia="Arial" w:hAnsi="Arial" w:cs="Arial"/>
                 <w:b/>
               </w:rPr>
-              <w:lastRenderedPageBreak/>
               <w:t>Atores</w:t>
             </w:r>
           </w:p>
@@ -10600,6 +11451,7 @@
               <w:rPr>
                 <w:rFonts w:ascii="Arial" w:eastAsia="Arial" w:hAnsi="Arial" w:cs="Arial"/>
               </w:rPr>
+              <w:lastRenderedPageBreak/>
               <w:t>Descrição</w:t>
             </w:r>
           </w:p>
@@ -10851,7 +11703,6 @@
               <w:rPr>
                 <w:rFonts w:ascii="Arial" w:eastAsia="Arial" w:hAnsi="Arial" w:cs="Arial"/>
               </w:rPr>
-              <w:lastRenderedPageBreak/>
               <w:t>6- O atendente seleciona e informa os dados para a entrega do pedido.</w:t>
             </w:r>
           </w:p>
@@ -11415,14 +12266,7 @@
               <w:rPr>
                 <w:rFonts w:ascii="Arial" w:eastAsia="Arial" w:hAnsi="Arial" w:cs="Arial"/>
               </w:rPr>
-              <w:t xml:space="preserve">O sistema registra a venda, gera uma conta a </w:t>
-            </w:r>
-            <w:r>
-              <w:rPr>
-                <w:rFonts w:ascii="Arial" w:eastAsia="Arial" w:hAnsi="Arial" w:cs="Arial"/>
-              </w:rPr>
-              <w:lastRenderedPageBreak/>
-              <w:t>receber, realiza o caso de uso “</w:t>
+              <w:t>O sistema registra a venda, gera uma conta a receber, realiza o caso de uso “</w:t>
             </w:r>
             <w:r>
               <w:rPr>
@@ -11934,6 +12778,7 @@
                 <w:rFonts w:ascii="Arial" w:eastAsia="Arial" w:hAnsi="Arial" w:cs="Arial"/>
                 <w:b/>
               </w:rPr>
+              <w:lastRenderedPageBreak/>
               <w:t>Pré-condições</w:t>
             </w:r>
           </w:p>
@@ -12201,7 +13046,6 @@
                 <w:rFonts w:ascii="Arial" w:eastAsia="Arial" w:hAnsi="Arial" w:cs="Arial"/>
                 <w:b/>
               </w:rPr>
-              <w:lastRenderedPageBreak/>
               <w:t>Fluxo Básico (Principal)</w:t>
             </w:r>
           </w:p>
@@ -12700,6 +13544,7 @@
                 <w:rFonts w:ascii="Arial" w:eastAsia="Arial" w:hAnsi="Arial" w:cs="Arial"/>
                 <w:b/>
               </w:rPr>
+              <w:lastRenderedPageBreak/>
               <w:t>Fluxo Alternativo</w:t>
             </w:r>
           </w:p>
@@ -13363,6 +14208,7 @@
                 <w:rFonts w:ascii="Arial" w:eastAsia="Arial" w:hAnsi="Arial" w:cs="Arial"/>
                 <w:b/>
               </w:rPr>
+              <w:lastRenderedPageBreak/>
               <w:t>Pré-condições</w:t>
             </w:r>
           </w:p>
@@ -13638,7 +14484,6 @@
                 <w:rFonts w:ascii="Arial" w:eastAsia="Arial" w:hAnsi="Arial" w:cs="Arial"/>
                 <w:b/>
               </w:rPr>
-              <w:lastRenderedPageBreak/>
               <w:t>Fluxo Básico (Principal)</w:t>
             </w:r>
           </w:p>
@@ -14177,6 +15022,7 @@
               <w:rPr>
                 <w:rFonts w:ascii="Arial" w:eastAsia="Arial" w:hAnsi="Arial" w:cs="Arial"/>
               </w:rPr>
+              <w:lastRenderedPageBreak/>
               <w:t xml:space="preserve"> 4.1 - Fornecedor não informado</w:t>
             </w:r>
           </w:p>
@@ -14888,6 +15734,7 @@
                 <w:rFonts w:ascii="Arial" w:eastAsia="Arial" w:hAnsi="Arial" w:cs="Arial"/>
                 <w:b/>
               </w:rPr>
+              <w:lastRenderedPageBreak/>
               <w:t>Atores</w:t>
             </w:r>
           </w:p>
@@ -15244,7 +16091,6 @@
                 <w:rFonts w:ascii="Arial" w:eastAsia="Arial" w:hAnsi="Arial" w:cs="Arial"/>
                 <w:b/>
               </w:rPr>
-              <w:lastRenderedPageBreak/>
               <w:t>Fluxo Básico (Principal)</w:t>
             </w:r>
           </w:p>
@@ -16074,7 +16920,6 @@
                 <w:rFonts w:ascii="Arial" w:eastAsia="Arial" w:hAnsi="Arial" w:cs="Arial"/>
                 <w:b/>
               </w:rPr>
-              <w:lastRenderedPageBreak/>
               <w:t>Referências</w:t>
             </w:r>
           </w:p>
@@ -16483,6 +17328,7 @@
                 <w:rFonts w:ascii="Arial" w:eastAsia="Arial" w:hAnsi="Arial" w:cs="Arial"/>
                 <w:b/>
               </w:rPr>
+              <w:lastRenderedPageBreak/>
               <w:t>Fluxo Principal</w:t>
             </w:r>
           </w:p>
@@ -16714,7 +17560,6 @@
                 <w:rFonts w:ascii="Arial" w:eastAsia="Arial" w:hAnsi="Arial" w:cs="Arial"/>
                 <w:b/>
               </w:rPr>
-              <w:lastRenderedPageBreak/>
               <w:t>Fluxo Alternativo</w:t>
             </w:r>
           </w:p>
@@ -17069,6 +17914,7 @@
                 <w:rFonts w:ascii="Arial" w:eastAsia="Arial" w:hAnsi="Arial" w:cs="Arial"/>
                 <w:b/>
               </w:rPr>
+              <w:lastRenderedPageBreak/>
               <w:t>Descrição geral</w:t>
             </w:r>
           </w:p>
@@ -17419,7 +18265,6 @@
                 <w:rFonts w:ascii="Arial" w:eastAsia="Arial" w:hAnsi="Arial" w:cs="Arial"/>
                 <w:b/>
               </w:rPr>
-              <w:lastRenderedPageBreak/>
               <w:t>Fluxo Principal</w:t>
             </w:r>
           </w:p>
@@ -17818,6 +18663,7 @@
               <w:rPr>
                 <w:rFonts w:ascii="Arial" w:eastAsia="Arial" w:hAnsi="Arial" w:cs="Arial"/>
               </w:rPr>
+              <w:lastRenderedPageBreak/>
               <w:t>Sistema exibe uma mensagem informando que não existe entregas para o cliente no dia informado e retorna para o passo 1.</w:t>
             </w:r>
           </w:p>
@@ -18529,6 +19375,7 @@
                 <w:rFonts w:ascii="Arial" w:eastAsia="Arial" w:hAnsi="Arial" w:cs="Arial"/>
                 <w:b/>
               </w:rPr>
+              <w:lastRenderedPageBreak/>
               <w:t>Fluxo Principal</w:t>
             </w:r>
           </w:p>
@@ -18725,7 +19572,6 @@
               <w:rPr>
                 <w:rFonts w:ascii="Arial" w:eastAsia="Arial" w:hAnsi="Arial" w:cs="Arial"/>
               </w:rPr>
-              <w:lastRenderedPageBreak/>
               <w:t>5- O atendente verifica os dados inseridos e confirma a inclusão.</w:t>
             </w:r>
           </w:p>
@@ -18786,7 +19632,6 @@
                 <w:rFonts w:ascii="Arial" w:eastAsia="Arial" w:hAnsi="Arial" w:cs="Arial"/>
                 <w:b/>
               </w:rPr>
-              <w:lastRenderedPageBreak/>
               <w:t>Fluxo Alternativo</w:t>
             </w:r>
           </w:p>
@@ -19112,6 +19957,7 @@
                 <w:rFonts w:ascii="Arial" w:eastAsia="Arial" w:hAnsi="Arial" w:cs="Arial"/>
                 <w:b/>
               </w:rPr>
+              <w:lastRenderedPageBreak/>
               <w:t>Descrição geral</w:t>
             </w:r>
           </w:p>
@@ -19470,7 +20316,6 @@
                 <w:rFonts w:ascii="Arial" w:eastAsia="Arial" w:hAnsi="Arial" w:cs="Arial"/>
                 <w:b/>
               </w:rPr>
-              <w:lastRenderedPageBreak/>
               <w:t>Fluxo Principal</w:t>
             </w:r>
           </w:p>
@@ -20211,7 +21056,6 @@
           <w:rFonts w:ascii="Arial" w:eastAsia="Arial" w:hAnsi="Arial" w:cs="Arial"/>
           <w:b/>
         </w:rPr>
-        <w:lastRenderedPageBreak/>
         <w:t>3.2.4 Interfaces de Hardware</w:t>
       </w:r>
     </w:p>

</xml_diff>

<commit_message>
capitulo 2 finaliza, comecando prototipos
</commit_message>
<xml_diff>
--- a/ERS modelo.docx
+++ b/ERS modelo.docx
@@ -1738,7 +1738,17 @@
           <w:sz w:val="24"/>
           <w:szCs w:val="24"/>
         </w:rPr>
-        <w:t xml:space="preserve">, como a clientes que deixaram de realizar serviços na oficina, </w:t>
+        <w:t>, como a clientes que deixaram de realizar serviços na oficin</w:t>
+      </w:r>
+      <w:bookmarkStart w:id="0" w:name="_GoBack"/>
+      <w:bookmarkEnd w:id="0"/>
+      <w:r>
+        <w:rPr>
+          <w:rFonts w:ascii="Arial" w:hAnsi="Arial" w:cs="Arial"/>
+          <w:sz w:val="24"/>
+          <w:szCs w:val="24"/>
+        </w:rPr>
+        <w:t xml:space="preserve">a, </w:t>
       </w:r>
       <w:r>
         <w:rPr>
@@ -1935,7 +1945,6 @@
           <w:rFonts w:ascii="Arial" w:eastAsia="Arial" w:hAnsi="Arial" w:cs="Arial"/>
         </w:rPr>
       </w:pPr>
-      <w:proofErr w:type="spellStart"/>
       <w:r>
         <w:rPr>
           <w:rFonts w:ascii="Arial" w:eastAsia="Arial" w:hAnsi="Arial" w:cs="Arial"/>
@@ -1957,7 +1966,6 @@
         </w:rPr>
         <w:t>nica</w:t>
       </w:r>
-      <w:proofErr w:type="spellEnd"/>
       <w:r>
         <w:rPr>
           <w:rFonts w:ascii="Arial" w:eastAsia="Arial" w:hAnsi="Arial" w:cs="Arial"/>
@@ -4305,8 +4313,8 @@
           <w:rFonts w:ascii="Arial" w:eastAsia="Arial" w:hAnsi="Arial" w:cs="Arial"/>
         </w:rPr>
       </w:pPr>
-      <w:bookmarkStart w:id="0" w:name="_gjdgxs" w:colFirst="0" w:colLast="0"/>
-      <w:bookmarkEnd w:id="0"/>
+      <w:bookmarkStart w:id="1" w:name="_gjdgxs" w:colFirst="0" w:colLast="0"/>
+      <w:bookmarkEnd w:id="1"/>
       <w:r>
         <w:rPr>
           <w:rFonts w:ascii="Arial" w:eastAsia="Arial" w:hAnsi="Arial" w:cs="Arial"/>
@@ -5135,7 +5143,19 @@
         <w:rPr>
           <w:rFonts w:ascii="Arial" w:eastAsia="Arial" w:hAnsi="Arial" w:cs="Arial"/>
         </w:rPr>
-        <w:t>Nota Fiscal</w:t>
+        <w:t>Nota</w:t>
+      </w:r>
+      <w:r>
+        <w:rPr>
+          <w:rFonts w:ascii="Arial" w:eastAsia="Arial" w:hAnsi="Arial" w:cs="Arial"/>
+        </w:rPr>
+        <w:t xml:space="preserve"> Não</w:t>
+      </w:r>
+      <w:r>
+        <w:rPr>
+          <w:rFonts w:ascii="Arial" w:eastAsia="Arial" w:hAnsi="Arial" w:cs="Arial"/>
+        </w:rPr>
+        <w:t xml:space="preserve"> Fiscal</w:t>
       </w:r>
     </w:p>
     <w:p>
@@ -8814,7 +8834,19 @@
               <w:rPr>
                 <w:rFonts w:ascii="Arial" w:eastAsia="Arial" w:hAnsi="Arial" w:cs="Arial"/>
               </w:rPr>
-              <w:t>Emitir Nota Fiscal</w:t>
+              <w:t>Emitir Nota</w:t>
+            </w:r>
+            <w:r>
+              <w:rPr>
+                <w:rFonts w:ascii="Arial" w:eastAsia="Arial" w:hAnsi="Arial" w:cs="Arial"/>
+              </w:rPr>
+              <w:t xml:space="preserve"> Não</w:t>
+            </w:r>
+            <w:r>
+              <w:rPr>
+                <w:rFonts w:ascii="Arial" w:eastAsia="Arial" w:hAnsi="Arial" w:cs="Arial"/>
+              </w:rPr>
+              <w:t xml:space="preserve"> Fiscal</w:t>
             </w:r>
           </w:p>
         </w:tc>
@@ -9796,8 +9828,12 @@
               <w:lastRenderedPageBreak/>
               <w:t xml:space="preserve">(Filtros: período, </w:t>
             </w:r>
-            <w:bookmarkStart w:id="1" w:name="_GoBack"/>
-            <w:bookmarkEnd w:id="1"/>
+            <w:r>
+              <w:rPr>
+                <w:rFonts w:ascii="Arial" w:eastAsia="Arial" w:hAnsi="Arial" w:cs="Arial"/>
+              </w:rPr>
+              <w:t>localidade)</w:t>
+            </w:r>
           </w:p>
         </w:tc>
         <w:tc>
@@ -9882,6 +9918,146 @@
           </w:p>
         </w:tc>
       </w:tr>
+      <w:tr>
+        <w:trPr>
+          <w:trHeight w:val="260"/>
+          <w:jc w:val="center"/>
+        </w:trPr>
+        <w:tc>
+          <w:tcPr>
+            <w:tcW w:w="1443" w:type="dxa"/>
+            <w:tcBorders>
+              <w:top w:val="single" w:sz="4" w:space="0" w:color="000000"/>
+              <w:left w:val="single" w:sz="4" w:space="0" w:color="000000"/>
+              <w:bottom w:val="single" w:sz="4" w:space="0" w:color="000000"/>
+              <w:right w:val="single" w:sz="4" w:space="0" w:color="000000"/>
+            </w:tcBorders>
+            <w:vAlign w:val="center"/>
+          </w:tcPr>
+          <w:p>
+            <w:pPr>
+              <w:jc w:val="center"/>
+              <w:rPr>
+                <w:rFonts w:ascii="Arial" w:eastAsia="Arial" w:hAnsi="Arial" w:cs="Arial"/>
+              </w:rPr>
+            </w:pPr>
+            <w:r>
+              <w:rPr>
+                <w:rFonts w:ascii="Arial" w:eastAsia="Arial" w:hAnsi="Arial" w:cs="Arial"/>
+              </w:rPr>
+              <w:t>RF_S9</w:t>
+            </w:r>
+          </w:p>
+        </w:tc>
+        <w:tc>
+          <w:tcPr>
+            <w:tcW w:w="1815" w:type="dxa"/>
+            <w:tcBorders>
+              <w:top w:val="single" w:sz="4" w:space="0" w:color="000000"/>
+              <w:left w:val="single" w:sz="4" w:space="0" w:color="000000"/>
+              <w:bottom w:val="single" w:sz="4" w:space="0" w:color="000000"/>
+              <w:right w:val="single" w:sz="4" w:space="0" w:color="000000"/>
+            </w:tcBorders>
+            <w:vAlign w:val="center"/>
+          </w:tcPr>
+          <w:p>
+            <w:pPr>
+              <w:ind w:left="107"/>
+              <w:jc w:val="center"/>
+              <w:rPr>
+                <w:rFonts w:ascii="Arial" w:eastAsia="Arial" w:hAnsi="Arial" w:cs="Arial"/>
+              </w:rPr>
+            </w:pPr>
+            <w:r>
+              <w:rPr>
+                <w:rFonts w:ascii="Arial" w:eastAsia="Arial" w:hAnsi="Arial" w:cs="Arial"/>
+              </w:rPr>
+              <w:t>Emitir relatório de estoque (Filtros: período, produto, valor)</w:t>
+            </w:r>
+          </w:p>
+        </w:tc>
+        <w:tc>
+          <w:tcPr>
+            <w:tcW w:w="1665" w:type="dxa"/>
+            <w:tcBorders>
+              <w:top w:val="single" w:sz="4" w:space="0" w:color="000000"/>
+              <w:left w:val="single" w:sz="4" w:space="0" w:color="000000"/>
+              <w:bottom w:val="single" w:sz="4" w:space="0" w:color="000000"/>
+              <w:right w:val="single" w:sz="4" w:space="0" w:color="000000"/>
+            </w:tcBorders>
+            <w:vAlign w:val="center"/>
+          </w:tcPr>
+          <w:p>
+            <w:pPr>
+              <w:ind w:left="107" w:right="-29"/>
+              <w:jc w:val="center"/>
+              <w:rPr>
+                <w:rFonts w:ascii="Arial" w:eastAsia="Arial" w:hAnsi="Arial" w:cs="Arial"/>
+              </w:rPr>
+            </w:pPr>
+          </w:p>
+        </w:tc>
+        <w:tc>
+          <w:tcPr>
+            <w:tcW w:w="1440" w:type="dxa"/>
+            <w:tcBorders>
+              <w:top w:val="single" w:sz="4" w:space="0" w:color="000000"/>
+              <w:left w:val="single" w:sz="4" w:space="0" w:color="000000"/>
+              <w:bottom w:val="single" w:sz="4" w:space="0" w:color="000000"/>
+              <w:right w:val="single" w:sz="4" w:space="0" w:color="000000"/>
+            </w:tcBorders>
+            <w:vAlign w:val="center"/>
+          </w:tcPr>
+          <w:p>
+            <w:pPr>
+              <w:jc w:val="center"/>
+              <w:rPr>
+                <w:rFonts w:ascii="Arial" w:eastAsia="Arial" w:hAnsi="Arial" w:cs="Arial"/>
+              </w:rPr>
+            </w:pPr>
+          </w:p>
+        </w:tc>
+        <w:tc>
+          <w:tcPr>
+            <w:tcW w:w="1785" w:type="dxa"/>
+            <w:tcBorders>
+              <w:top w:val="single" w:sz="4" w:space="0" w:color="000000"/>
+              <w:left w:val="single" w:sz="4" w:space="0" w:color="000000"/>
+              <w:bottom w:val="single" w:sz="4" w:space="0" w:color="000000"/>
+              <w:right w:val="single" w:sz="4" w:space="0" w:color="000000"/>
+            </w:tcBorders>
+            <w:vAlign w:val="center"/>
+          </w:tcPr>
+          <w:p>
+            <w:pPr>
+              <w:jc w:val="center"/>
+              <w:rPr>
+                <w:rFonts w:ascii="Arial" w:eastAsia="Arial" w:hAnsi="Arial" w:cs="Arial"/>
+              </w:rPr>
+            </w:pPr>
+          </w:p>
+        </w:tc>
+        <w:tc>
+          <w:tcPr>
+            <w:tcW w:w="1425" w:type="dxa"/>
+            <w:tcBorders>
+              <w:top w:val="single" w:sz="4" w:space="0" w:color="000000"/>
+              <w:left w:val="single" w:sz="4" w:space="0" w:color="000000"/>
+              <w:bottom w:val="single" w:sz="4" w:space="0" w:color="000000"/>
+              <w:right w:val="single" w:sz="4" w:space="0" w:color="000000"/>
+            </w:tcBorders>
+            <w:vAlign w:val="center"/>
+          </w:tcPr>
+          <w:p>
+            <w:pPr>
+              <w:jc w:val="center"/>
+              <w:rPr>
+                <w:rFonts w:ascii="Arial" w:eastAsia="Arial" w:hAnsi="Arial" w:cs="Arial"/>
+              </w:rPr>
+            </w:pPr>
+          </w:p>
+        </w:tc>
+      </w:tr>
     </w:tbl>
     <w:p>
       <w:pPr>
@@ -9927,14 +10103,12 @@
           <w:rFonts w:ascii="Arial" w:eastAsia="Arial" w:hAnsi="Arial" w:cs="Arial"/>
         </w:rPr>
       </w:pPr>
-      <w:proofErr w:type="gramStart"/>
-      <w:r>
-        <w:rPr>
-          <w:rFonts w:ascii="Arial" w:eastAsia="Arial" w:hAnsi="Arial" w:cs="Arial"/>
-        </w:rPr>
-        <w:t>O usuário possuem</w:t>
-      </w:r>
-      <w:proofErr w:type="gramEnd"/>
+      <w:r>
+        <w:rPr>
+          <w:rFonts w:ascii="Arial" w:eastAsia="Arial" w:hAnsi="Arial" w:cs="Arial"/>
+        </w:rPr>
+        <w:t>O usuário possui</w:t>
+      </w:r>
       <w:r>
         <w:rPr>
           <w:rFonts w:ascii="Arial" w:eastAsia="Arial" w:hAnsi="Arial" w:cs="Arial"/>
@@ -9956,14 +10130,12 @@
         </w:rPr>
         <w:t xml:space="preserve">A equipe desenvolvedora fornecerá um treinamento específico do sistema </w:t>
       </w:r>
-      <w:proofErr w:type="spellStart"/>
-      <w:r>
-        <w:rPr>
-          <w:rFonts w:ascii="Arial" w:eastAsia="Arial" w:hAnsi="Arial" w:cs="Arial"/>
-        </w:rPr>
-        <w:t>FloriSoft</w:t>
-      </w:r>
-      <w:proofErr w:type="spellEnd"/>
+      <w:r>
+        <w:rPr>
+          <w:rFonts w:ascii="Arial" w:eastAsia="Arial" w:hAnsi="Arial" w:cs="Arial"/>
+        </w:rPr>
+        <w:t>eMecanica</w:t>
+      </w:r>
       <w:r>
         <w:rPr>
           <w:rFonts w:ascii="Arial" w:eastAsia="Arial" w:hAnsi="Arial" w:cs="Arial"/>
@@ -10097,14 +10269,12 @@
         </w:rPr>
         <w:t xml:space="preserve">O </w:t>
       </w:r>
-      <w:proofErr w:type="spellStart"/>
-      <w:r>
-        <w:rPr>
-          <w:rFonts w:ascii="Arial" w:eastAsia="Arial" w:hAnsi="Arial" w:cs="Arial"/>
-        </w:rPr>
-        <w:t>FloriSoft</w:t>
-      </w:r>
-      <w:proofErr w:type="spellEnd"/>
+      <w:r>
+        <w:rPr>
+          <w:rFonts w:ascii="Arial" w:eastAsia="Arial" w:hAnsi="Arial" w:cs="Arial"/>
+        </w:rPr>
+        <w:t>eMecanica</w:t>
+      </w:r>
       <w:r>
         <w:rPr>
           <w:rFonts w:ascii="Arial" w:eastAsia="Arial" w:hAnsi="Arial" w:cs="Arial"/>
@@ -10124,64 +10294,14 @@
         <w:rPr>
           <w:rFonts w:ascii="Arial" w:eastAsia="Arial" w:hAnsi="Arial" w:cs="Arial"/>
         </w:rPr>
-        <w:t xml:space="preserve">O </w:t>
-      </w:r>
-      <w:proofErr w:type="spellStart"/>
-      <w:r>
-        <w:rPr>
-          <w:rFonts w:ascii="Arial" w:eastAsia="Arial" w:hAnsi="Arial" w:cs="Arial"/>
-        </w:rPr>
-        <w:t>FloriSoft</w:t>
-      </w:r>
-      <w:proofErr w:type="spellEnd"/>
-      <w:r>
-        <w:rPr>
-          <w:rFonts w:ascii="Arial" w:eastAsia="Arial" w:hAnsi="Arial" w:cs="Arial"/>
-        </w:rPr>
-        <w:t xml:space="preserve"> restringe-se ao direito autoral à </w:t>
-      </w:r>
-      <w:proofErr w:type="spellStart"/>
-      <w:r>
-        <w:rPr>
-          <w:rFonts w:ascii="Arial" w:eastAsia="Arial" w:hAnsi="Arial" w:cs="Arial"/>
-        </w:rPr>
-        <w:t>Brig´Soft</w:t>
-      </w:r>
-      <w:proofErr w:type="spellEnd"/>
-      <w:r>
-        <w:rPr>
-          <w:rFonts w:ascii="Arial" w:eastAsia="Arial" w:hAnsi="Arial" w:cs="Arial"/>
-        </w:rPr>
-        <w:t xml:space="preserve">, sob responsabilidade dos senhores Lucas Felício </w:t>
-      </w:r>
-      <w:proofErr w:type="spellStart"/>
-      <w:r>
-        <w:rPr>
-          <w:rFonts w:ascii="Arial" w:eastAsia="Arial" w:hAnsi="Arial" w:cs="Arial"/>
-        </w:rPr>
-        <w:t>Alfini</w:t>
-      </w:r>
-      <w:proofErr w:type="spellEnd"/>
-      <w:r>
-        <w:rPr>
-          <w:rFonts w:ascii="Arial" w:eastAsia="Arial" w:hAnsi="Arial" w:cs="Arial"/>
-        </w:rPr>
-        <w:t>, Lucas Silva Briguenti e Joyce Couraça de Souza, sendo de responsabilidade da empresa utilizadora a renovação de licença semestral do sistema. Caso isso não ocorra, a empresa se mantém no direito de bloquear a utilização do mesmo, bem como o acesso aos dados nele contidos.</w:t>
-      </w:r>
-    </w:p>
-    <w:p>
-      <w:pPr>
-        <w:ind w:left="620" w:right="340" w:firstLine="400"/>
-        <w:jc w:val="both"/>
-        <w:rPr>
-          <w:rFonts w:ascii="Arial" w:eastAsia="Arial" w:hAnsi="Arial" w:cs="Arial"/>
-        </w:rPr>
-      </w:pPr>
-      <w:r>
-        <w:rPr>
-          <w:rFonts w:ascii="Arial" w:eastAsia="Arial" w:hAnsi="Arial" w:cs="Arial"/>
-        </w:rPr>
-        <w:t>O contratação, instalação e configuração do serviço de antivírus para cada máquina é de responsabilidade da empresa. A equipe desenvolvedora não se responsabilizará por invasões e/ou infecções de vírus que danifique e/ou prejudique o bom uso do sistema.</w:t>
+        <w:t xml:space="preserve">O contratação, instalação e configuração do serviço de antivírus para cada máquina é de responsabilidade da empresa. A equipe </w:t>
+      </w:r>
+      <w:r>
+        <w:rPr>
+          <w:rFonts w:ascii="Arial" w:eastAsia="Arial" w:hAnsi="Arial" w:cs="Arial"/>
+        </w:rPr>
+        <w:lastRenderedPageBreak/>
+        <w:t>desenvolvedora não se responsabilizará por invasões e/ou infecções de vírus que danifique e/ou prejudique o bom uso do sistema.</w:t>
       </w:r>
     </w:p>
     <w:p>
@@ -10536,6 +10656,7 @@
           <w:rFonts w:ascii="Arial" w:eastAsia="Arial" w:hAnsi="Arial" w:cs="Arial"/>
           <w:b/>
         </w:rPr>
+        <w:lastRenderedPageBreak/>
         <w:t>3.1.1</w:t>
       </w:r>
       <w:r>
@@ -10643,7 +10764,6 @@
                 <w:rFonts w:ascii="Arial" w:eastAsia="Arial" w:hAnsi="Arial" w:cs="Arial"/>
                 <w:b/>
               </w:rPr>
-              <w:lastRenderedPageBreak/>
               <w:t>Caso de Uso</w:t>
             </w:r>
           </w:p>
@@ -11408,6 +11528,7 @@
               <w:rPr>
                 <w:rFonts w:ascii="Arial" w:eastAsia="Arial" w:hAnsi="Arial" w:cs="Arial"/>
               </w:rPr>
+              <w:lastRenderedPageBreak/>
               <w:t xml:space="preserve">2- O sistema localiza no Banco de Dados e retorna os </w:t>
             </w:r>
             <w:proofErr w:type="gramStart"/>
@@ -11451,7 +11572,6 @@
               <w:rPr>
                 <w:rFonts w:ascii="Arial" w:eastAsia="Arial" w:hAnsi="Arial" w:cs="Arial"/>
               </w:rPr>
-              <w:lastRenderedPageBreak/>
               <w:t>Descrição</w:t>
             </w:r>
           </w:p>
@@ -11890,7 +12010,6 @@
                 <w:rFonts w:ascii="Arial" w:eastAsia="Arial" w:hAnsi="Arial" w:cs="Arial"/>
                 <w:b/>
               </w:rPr>
-              <w:lastRenderedPageBreak/>
               <w:t>Fluxo Alternativo</w:t>
             </w:r>
           </w:p>
@@ -12040,7 +12159,14 @@
               <w:rPr>
                 <w:rFonts w:ascii="Arial" w:eastAsia="Arial" w:hAnsi="Arial" w:cs="Arial"/>
               </w:rPr>
-              <w:t xml:space="preserve">o sistema mostra uma mensagem de quantidade do produto </w:t>
+              <w:t xml:space="preserve">o sistema mostra uma mensagem de quantidade do </w:t>
+            </w:r>
+            <w:r>
+              <w:rPr>
+                <w:rFonts w:ascii="Arial" w:eastAsia="Arial" w:hAnsi="Arial" w:cs="Arial"/>
+              </w:rPr>
+              <w:lastRenderedPageBreak/>
+              <w:t xml:space="preserve">produto </w:t>
             </w:r>
             <w:proofErr w:type="spellStart"/>
             <w:r>
@@ -12689,6 +12815,7 @@
                 <w:rFonts w:ascii="Arial" w:eastAsia="Arial" w:hAnsi="Arial" w:cs="Arial"/>
                 <w:b/>
               </w:rPr>
+              <w:lastRenderedPageBreak/>
               <w:t>Atores</w:t>
             </w:r>
           </w:p>
@@ -12778,7 +12905,6 @@
                 <w:rFonts w:ascii="Arial" w:eastAsia="Arial" w:hAnsi="Arial" w:cs="Arial"/>
                 <w:b/>
               </w:rPr>
-              <w:lastRenderedPageBreak/>
               <w:t>Pré-condições</w:t>
             </w:r>
           </w:p>
@@ -13496,7 +13622,14 @@
               <w:rPr>
                 <w:rFonts w:ascii="Arial" w:eastAsia="Arial" w:hAnsi="Arial" w:cs="Arial"/>
               </w:rPr>
-              <w:t>RF_S1 - Emitir Comprovante de Pagamento” e encerra o caso de uso.</w:t>
+              <w:t xml:space="preserve">RF_S1 </w:t>
+            </w:r>
+            <w:r>
+              <w:rPr>
+                <w:rFonts w:ascii="Arial" w:eastAsia="Arial" w:hAnsi="Arial" w:cs="Arial"/>
+              </w:rPr>
+              <w:lastRenderedPageBreak/>
+              <w:t>- Emitir Comprovante de Pagamento” e encerra o caso de uso.</w:t>
             </w:r>
           </w:p>
         </w:tc>
@@ -14119,6 +14252,7 @@
                 <w:rFonts w:ascii="Arial" w:eastAsia="Arial" w:hAnsi="Arial" w:cs="Arial"/>
                 <w:b/>
               </w:rPr>
+              <w:lastRenderedPageBreak/>
               <w:t>Atores</w:t>
             </w:r>
           </w:p>
@@ -14208,7 +14342,6 @@
                 <w:rFonts w:ascii="Arial" w:eastAsia="Arial" w:hAnsi="Arial" w:cs="Arial"/>
                 <w:b/>
               </w:rPr>
-              <w:lastRenderedPageBreak/>
               <w:t>Pré-condições</w:t>
             </w:r>
           </w:p>
@@ -14904,6 +15037,7 @@
                 <w:rFonts w:ascii="Arial" w:eastAsia="Arial" w:hAnsi="Arial" w:cs="Arial"/>
                 <w:b/>
               </w:rPr>
+              <w:lastRenderedPageBreak/>
               <w:t>Fluxo Alternativo</w:t>
             </w:r>
           </w:p>
@@ -15022,7 +15156,6 @@
               <w:rPr>
                 <w:rFonts w:ascii="Arial" w:eastAsia="Arial" w:hAnsi="Arial" w:cs="Arial"/>
               </w:rPr>
-              <w:lastRenderedPageBreak/>
               <w:t xml:space="preserve"> 4.1 - Fornecedor não informado</w:t>
             </w:r>
           </w:p>
@@ -15645,6 +15778,7 @@
                 <w:rFonts w:ascii="Arial" w:eastAsia="Arial" w:hAnsi="Arial" w:cs="Arial"/>
                 <w:b/>
               </w:rPr>
+              <w:lastRenderedPageBreak/>
               <w:t>Descrição geral</w:t>
             </w:r>
           </w:p>
@@ -15734,7 +15868,6 @@
                 <w:rFonts w:ascii="Arial" w:eastAsia="Arial" w:hAnsi="Arial" w:cs="Arial"/>
                 <w:b/>
               </w:rPr>
-              <w:lastRenderedPageBreak/>
               <w:t>Atores</w:t>
             </w:r>
           </w:p>
@@ -16490,6 +16623,7 @@
               <w:rPr>
                 <w:rFonts w:ascii="Arial" w:eastAsia="Arial" w:hAnsi="Arial" w:cs="Arial"/>
               </w:rPr>
+              <w:lastRenderedPageBreak/>
               <w:t xml:space="preserve"> 4- O sistema registra as contas quitadas e encerra o caso de uso.</w:t>
             </w:r>
           </w:p>
@@ -16538,6 +16672,7 @@
                 <w:rFonts w:ascii="Arial" w:eastAsia="Arial" w:hAnsi="Arial" w:cs="Arial"/>
                 <w:b/>
               </w:rPr>
+              <w:lastRenderedPageBreak/>
               <w:t>Fluxo Alternativo</w:t>
             </w:r>
           </w:p>
@@ -17193,6 +17328,7 @@
                 <w:rFonts w:ascii="Arial" w:eastAsia="Arial" w:hAnsi="Arial" w:cs="Arial"/>
                 <w:b/>
               </w:rPr>
+              <w:lastRenderedPageBreak/>
               <w:t>Pós-condições</w:t>
             </w:r>
           </w:p>
@@ -17328,7 +17464,6 @@
                 <w:rFonts w:ascii="Arial" w:eastAsia="Arial" w:hAnsi="Arial" w:cs="Arial"/>
                 <w:b/>
               </w:rPr>
-              <w:lastRenderedPageBreak/>
               <w:t>Fluxo Principal</w:t>
             </w:r>
           </w:p>
@@ -17772,6 +17907,7 @@
                 <w:rFonts w:ascii="Arial" w:eastAsia="Arial" w:hAnsi="Arial" w:cs="Arial"/>
                 <w:b/>
               </w:rPr>
+              <w:lastRenderedPageBreak/>
               <w:t>Caso de Uso</w:t>
             </w:r>
           </w:p>
@@ -17914,7 +18050,6 @@
                 <w:rFonts w:ascii="Arial" w:eastAsia="Arial" w:hAnsi="Arial" w:cs="Arial"/>
                 <w:b/>
               </w:rPr>
-              <w:lastRenderedPageBreak/>
               <w:t>Descrição geral</w:t>
             </w:r>
           </w:p>
@@ -18518,6 +18653,7 @@
                 <w:rFonts w:ascii="Arial" w:eastAsia="Arial" w:hAnsi="Arial" w:cs="Arial"/>
                 <w:b/>
               </w:rPr>
+              <w:lastRenderedPageBreak/>
               <w:t>Fluxo Alternativo</w:t>
             </w:r>
           </w:p>
@@ -18663,7 +18799,6 @@
               <w:rPr>
                 <w:rFonts w:ascii="Arial" w:eastAsia="Arial" w:hAnsi="Arial" w:cs="Arial"/>
               </w:rPr>
-              <w:lastRenderedPageBreak/>
               <w:t>Sistema exibe uma mensagem informando que não existe entregas para o cliente no dia informado e retorna para o passo 1.</w:t>
             </w:r>
           </w:p>
@@ -19151,6 +19286,7 @@
                 <w:rFonts w:ascii="Arial" w:eastAsia="Arial" w:hAnsi="Arial" w:cs="Arial"/>
                 <w:b/>
               </w:rPr>
+              <w:lastRenderedPageBreak/>
               <w:t>Pré-condições</w:t>
             </w:r>
           </w:p>
@@ -19375,7 +19511,6 @@
                 <w:rFonts w:ascii="Arial" w:eastAsia="Arial" w:hAnsi="Arial" w:cs="Arial"/>
                 <w:b/>
               </w:rPr>
-              <w:lastRenderedPageBreak/>
               <w:t>Fluxo Principal</w:t>
             </w:r>
           </w:p>
@@ -19747,6 +19882,7 @@
               <w:rPr>
                 <w:rFonts w:ascii="Arial" w:eastAsia="Arial" w:hAnsi="Arial" w:cs="Arial"/>
               </w:rPr>
+              <w:lastRenderedPageBreak/>
               <w:t>Sistema exibe uma mensagem informando que não existe o item, e exibe um link para cadastrar um novo produto e retorna para o passo 3.</w:t>
             </w:r>
           </w:p>
@@ -19957,7 +20093,6 @@
                 <w:rFonts w:ascii="Arial" w:eastAsia="Arial" w:hAnsi="Arial" w:cs="Arial"/>
                 <w:b/>
               </w:rPr>
-              <w:lastRenderedPageBreak/>
               <w:t>Descrição geral</w:t>
             </w:r>
           </w:p>
@@ -20577,6 +20712,7 @@
               <w:rPr>
                 <w:rFonts w:ascii="Arial" w:eastAsia="Arial" w:hAnsi="Arial" w:cs="Arial"/>
               </w:rPr>
+              <w:lastRenderedPageBreak/>
               <w:t>Sistema exibe uma mensagem informando que a quantidade informada é maior do que está disponível em estoque, e exibe o estoque disponível.</w:t>
             </w:r>
           </w:p>
@@ -21334,7 +21470,14 @@
         <w:rPr>
           <w:rFonts w:ascii="Arial" w:eastAsia="Arial" w:hAnsi="Arial" w:cs="Arial"/>
         </w:rPr>
-        <w:t xml:space="preserve">Para comunicar-se com outros computadores, não será necessário um serviço de banda larga para troca de informações, apenas caso a empresa opte por enviar relatórios através de </w:t>
+        <w:t xml:space="preserve">Para comunicar-se com outros computadores, não será necessário um </w:t>
+      </w:r>
+      <w:r>
+        <w:rPr>
+          <w:rFonts w:ascii="Arial" w:eastAsia="Arial" w:hAnsi="Arial" w:cs="Arial"/>
+        </w:rPr>
+        <w:lastRenderedPageBreak/>
+        <w:t xml:space="preserve">serviço de banda larga para troca de informações, apenas caso a empresa opte por enviar relatórios através de </w:t>
       </w:r>
       <w:proofErr w:type="spellStart"/>
       <w:r>
@@ -24942,21 +25085,6 @@
     </w:p>
     <w:p>
       <w:pPr>
-        <w:ind w:left="708" w:right="220" w:firstLine="720"/>
-        <w:jc w:val="both"/>
-        <w:rPr>
-          <w:rFonts w:ascii="Arial" w:eastAsia="Arial" w:hAnsi="Arial" w:cs="Arial"/>
-        </w:rPr>
-      </w:pPr>
-      <w:r>
-        <w:rPr>
-          <w:rFonts w:ascii="Arial" w:eastAsia="Arial" w:hAnsi="Arial" w:cs="Arial"/>
-        </w:rPr>
-        <w:t>A solicitação dos equipamentos a serem adquiridos pela empresa, são fundamentais para o bom funcionamento e agilidade do sistema. O Leitor de Código de Barras, facilita na digitação para busca dos produtos, e a Impressora Térmica, gera os cupons para a separação dos produtos no estoque.</w:t>
-      </w:r>
-    </w:p>
-    <w:p>
-      <w:pPr>
         <w:ind w:left="708" w:right="240" w:firstLine="720"/>
         <w:jc w:val="both"/>
         <w:rPr>
@@ -25685,6 +25813,42 @@
     </w:p>
     <w:p>
       <w:pPr>
+        <w:ind w:left="1340" w:right="663"/>
+        <w:jc w:val="both"/>
+        <w:rPr>
+          <w:rFonts w:ascii="Arial" w:eastAsia="Arial" w:hAnsi="Arial" w:cs="Arial"/>
+        </w:rPr>
+      </w:pPr>
+    </w:p>
+    <w:p>
+      <w:pPr>
+        <w:ind w:left="1340" w:right="663"/>
+        <w:jc w:val="both"/>
+        <w:rPr>
+          <w:rFonts w:ascii="Arial" w:eastAsia="Arial" w:hAnsi="Arial" w:cs="Arial"/>
+        </w:rPr>
+      </w:pPr>
+    </w:p>
+    <w:p>
+      <w:pPr>
+        <w:ind w:left="1340" w:right="663"/>
+        <w:jc w:val="both"/>
+        <w:rPr>
+          <w:rFonts w:ascii="Arial" w:eastAsia="Arial" w:hAnsi="Arial" w:cs="Arial"/>
+        </w:rPr>
+      </w:pPr>
+    </w:p>
+    <w:p>
+      <w:pPr>
+        <w:ind w:left="1340" w:right="663"/>
+        <w:jc w:val="both"/>
+        <w:rPr>
+          <w:rFonts w:ascii="Arial" w:eastAsia="Arial" w:hAnsi="Arial" w:cs="Arial"/>
+        </w:rPr>
+      </w:pPr>
+    </w:p>
+    <w:p>
+      <w:pPr>
         <w:ind w:left="642" w:right="663"/>
         <w:jc w:val="both"/>
         <w:rPr>
@@ -25836,223 +26000,6 @@
       </w:tr>
       <w:tr>
         <w:trPr>
-          <w:trHeight w:val="500"/>
-        </w:trPr>
-        <w:tc>
-          <w:tcPr>
-            <w:tcW w:w="5570" w:type="dxa"/>
-            <w:tcBorders>
-              <w:top w:val="nil"/>
-              <w:left w:val="single" w:sz="8" w:space="0" w:color="000000"/>
-              <w:bottom w:val="single" w:sz="8" w:space="0" w:color="000000"/>
-              <w:right w:val="single" w:sz="8" w:space="0" w:color="000000"/>
-            </w:tcBorders>
-            <w:shd w:val="clear" w:color="auto" w:fill="F3F3F3"/>
-            <w:tcMar>
-              <w:top w:w="100" w:type="dxa"/>
-              <w:left w:w="100" w:type="dxa"/>
-              <w:bottom w:w="100" w:type="dxa"/>
-              <w:right w:w="100" w:type="dxa"/>
-            </w:tcMar>
-          </w:tcPr>
-          <w:p>
-            <w:pPr>
-              <w:spacing w:line="298" w:lineRule="auto"/>
-              <w:ind w:right="-45"/>
-              <w:jc w:val="both"/>
-              <w:rPr>
-                <w:rFonts w:ascii="Arial" w:eastAsia="Arial" w:hAnsi="Arial" w:cs="Arial"/>
-              </w:rPr>
-            </w:pPr>
-            <w:r>
-              <w:rPr>
-                <w:rFonts w:ascii="Arial" w:eastAsia="Arial" w:hAnsi="Arial" w:cs="Arial"/>
-                <w:i/>
-              </w:rPr>
-              <w:t>Impressora de Cupom Não Fiscal</w:t>
-            </w:r>
-          </w:p>
-        </w:tc>
-        <w:tc>
-          <w:tcPr>
-            <w:tcW w:w="1745" w:type="dxa"/>
-            <w:tcBorders>
-              <w:top w:val="nil"/>
-              <w:left w:val="nil"/>
-              <w:bottom w:val="single" w:sz="8" w:space="0" w:color="000000"/>
-              <w:right w:val="single" w:sz="8" w:space="0" w:color="000000"/>
-            </w:tcBorders>
-            <w:shd w:val="clear" w:color="auto" w:fill="F3F3F3"/>
-            <w:tcMar>
-              <w:top w:w="100" w:type="dxa"/>
-              <w:left w:w="100" w:type="dxa"/>
-              <w:bottom w:w="100" w:type="dxa"/>
-              <w:right w:w="100" w:type="dxa"/>
-            </w:tcMar>
-          </w:tcPr>
-          <w:p>
-            <w:pPr>
-              <w:spacing w:line="298" w:lineRule="auto"/>
-              <w:ind w:right="-44"/>
-              <w:jc w:val="right"/>
-              <w:rPr>
-                <w:rFonts w:ascii="Arial" w:eastAsia="Arial" w:hAnsi="Arial" w:cs="Arial"/>
-              </w:rPr>
-            </w:pPr>
-            <w:r>
-              <w:rPr>
-                <w:rFonts w:ascii="Arial" w:eastAsia="Arial" w:hAnsi="Arial" w:cs="Arial"/>
-                <w:i/>
-              </w:rPr>
-              <w:t>1</w:t>
-            </w:r>
-          </w:p>
-        </w:tc>
-        <w:tc>
-          <w:tcPr>
-            <w:tcW w:w="1745" w:type="dxa"/>
-            <w:tcBorders>
-              <w:top w:val="nil"/>
-              <w:left w:val="nil"/>
-              <w:bottom w:val="single" w:sz="8" w:space="0" w:color="000000"/>
-              <w:right w:val="single" w:sz="8" w:space="0" w:color="000000"/>
-            </w:tcBorders>
-            <w:shd w:val="clear" w:color="auto" w:fill="F3F3F3"/>
-            <w:tcMar>
-              <w:top w:w="100" w:type="dxa"/>
-              <w:left w:w="100" w:type="dxa"/>
-              <w:bottom w:w="100" w:type="dxa"/>
-              <w:right w:w="100" w:type="dxa"/>
-            </w:tcMar>
-          </w:tcPr>
-          <w:p>
-            <w:pPr>
-              <w:spacing w:line="298" w:lineRule="auto"/>
-              <w:ind w:right="97"/>
-              <w:jc w:val="right"/>
-              <w:rPr>
-                <w:rFonts w:ascii="Arial" w:eastAsia="Arial" w:hAnsi="Arial" w:cs="Arial"/>
-              </w:rPr>
-            </w:pPr>
-            <w:r>
-              <w:rPr>
-                <w:rFonts w:ascii="Arial" w:eastAsia="Arial" w:hAnsi="Arial" w:cs="Arial"/>
-                <w:i/>
-              </w:rPr>
-              <w:t>R$ 759,00</w:t>
-            </w:r>
-          </w:p>
-        </w:tc>
-      </w:tr>
-      <w:tr>
-        <w:trPr>
-          <w:trHeight w:val="500"/>
-        </w:trPr>
-        <w:tc>
-          <w:tcPr>
-            <w:tcW w:w="5570" w:type="dxa"/>
-            <w:tcBorders>
-              <w:top w:val="nil"/>
-              <w:left w:val="single" w:sz="8" w:space="0" w:color="000000"/>
-              <w:bottom w:val="single" w:sz="8" w:space="0" w:color="000000"/>
-              <w:right w:val="single" w:sz="8" w:space="0" w:color="000000"/>
-            </w:tcBorders>
-            <w:shd w:val="clear" w:color="auto" w:fill="F3F3F3"/>
-            <w:tcMar>
-              <w:top w:w="100" w:type="dxa"/>
-              <w:left w:w="100" w:type="dxa"/>
-              <w:bottom w:w="100" w:type="dxa"/>
-              <w:right w:w="100" w:type="dxa"/>
-            </w:tcMar>
-          </w:tcPr>
-          <w:p>
-            <w:pPr>
-              <w:ind w:right="-45"/>
-              <w:jc w:val="both"/>
-              <w:rPr>
-                <w:rFonts w:ascii="Arial" w:eastAsia="Arial" w:hAnsi="Arial" w:cs="Arial"/>
-              </w:rPr>
-            </w:pPr>
-            <w:r>
-              <w:rPr>
-                <w:rFonts w:ascii="Arial" w:eastAsia="Arial" w:hAnsi="Arial" w:cs="Arial"/>
-                <w:i/>
-              </w:rPr>
-              <w:t>Leitor de Código de Barras</w:t>
-            </w:r>
-          </w:p>
-        </w:tc>
-        <w:tc>
-          <w:tcPr>
-            <w:tcW w:w="1745" w:type="dxa"/>
-            <w:tcBorders>
-              <w:top w:val="nil"/>
-              <w:left w:val="nil"/>
-              <w:bottom w:val="single" w:sz="8" w:space="0" w:color="000000"/>
-              <w:right w:val="single" w:sz="8" w:space="0" w:color="000000"/>
-            </w:tcBorders>
-            <w:shd w:val="clear" w:color="auto" w:fill="F3F3F3"/>
-            <w:tcMar>
-              <w:top w:w="100" w:type="dxa"/>
-              <w:left w:w="100" w:type="dxa"/>
-              <w:bottom w:w="100" w:type="dxa"/>
-              <w:right w:w="100" w:type="dxa"/>
-            </w:tcMar>
-          </w:tcPr>
-          <w:p>
-            <w:pPr>
-              <w:ind w:right="-44"/>
-              <w:jc w:val="right"/>
-              <w:rPr>
-                <w:rFonts w:ascii="Arial" w:eastAsia="Arial" w:hAnsi="Arial" w:cs="Arial"/>
-              </w:rPr>
-            </w:pPr>
-            <w:r>
-              <w:rPr>
-                <w:rFonts w:ascii="Arial" w:eastAsia="Arial" w:hAnsi="Arial" w:cs="Arial"/>
-                <w:i/>
-              </w:rPr>
-              <w:t>1</w:t>
-            </w:r>
-          </w:p>
-        </w:tc>
-        <w:tc>
-          <w:tcPr>
-            <w:tcW w:w="1745" w:type="dxa"/>
-            <w:tcBorders>
-              <w:top w:val="nil"/>
-              <w:left w:val="nil"/>
-              <w:bottom w:val="single" w:sz="8" w:space="0" w:color="000000"/>
-              <w:right w:val="single" w:sz="8" w:space="0" w:color="000000"/>
-            </w:tcBorders>
-            <w:shd w:val="clear" w:color="auto" w:fill="F3F3F3"/>
-            <w:tcMar>
-              <w:top w:w="100" w:type="dxa"/>
-              <w:left w:w="100" w:type="dxa"/>
-              <w:bottom w:w="100" w:type="dxa"/>
-              <w:right w:w="100" w:type="dxa"/>
-            </w:tcMar>
-          </w:tcPr>
-          <w:p>
-            <w:pPr>
-              <w:ind w:right="97"/>
-              <w:jc w:val="right"/>
-              <w:rPr>
-                <w:rFonts w:ascii="Arial" w:eastAsia="Arial" w:hAnsi="Arial" w:cs="Arial"/>
-              </w:rPr>
-            </w:pPr>
-            <w:r>
-              <w:rPr>
-                <w:rFonts w:ascii="Arial" w:eastAsia="Arial" w:hAnsi="Arial" w:cs="Arial"/>
-                <w:i/>
-              </w:rPr>
-              <w:t>R$ 149,00</w:t>
-            </w:r>
-          </w:p>
-        </w:tc>
-      </w:tr>
-      <w:tr>
-        <w:trPr>
           <w:trHeight w:val="440"/>
         </w:trPr>
         <w:tc>
@@ -26796,6 +26743,42 @@
     </w:p>
     <w:p>
       <w:pPr>
+        <w:ind w:left="642" w:right="663"/>
+        <w:jc w:val="both"/>
+        <w:rPr>
+          <w:rFonts w:ascii="Arial" w:eastAsia="Arial" w:hAnsi="Arial" w:cs="Arial"/>
+        </w:rPr>
+      </w:pPr>
+    </w:p>
+    <w:p>
+      <w:pPr>
+        <w:ind w:left="642" w:right="663"/>
+        <w:jc w:val="both"/>
+        <w:rPr>
+          <w:rFonts w:ascii="Arial" w:eastAsia="Arial" w:hAnsi="Arial" w:cs="Arial"/>
+        </w:rPr>
+      </w:pPr>
+    </w:p>
+    <w:p>
+      <w:pPr>
+        <w:ind w:left="642" w:right="663"/>
+        <w:jc w:val="both"/>
+        <w:rPr>
+          <w:rFonts w:ascii="Arial" w:eastAsia="Arial" w:hAnsi="Arial" w:cs="Arial"/>
+        </w:rPr>
+      </w:pPr>
+    </w:p>
+    <w:p>
+      <w:pPr>
+        <w:ind w:left="642" w:right="663"/>
+        <w:jc w:val="both"/>
+        <w:rPr>
+          <w:rFonts w:ascii="Arial" w:eastAsia="Arial" w:hAnsi="Arial" w:cs="Arial"/>
+        </w:rPr>
+      </w:pPr>
+    </w:p>
+    <w:p>
+      <w:pPr>
         <w:spacing w:before="2"/>
         <w:rPr>
           <w:rFonts w:ascii="Arial" w:eastAsia="Arial" w:hAnsi="Arial" w:cs="Arial"/>
@@ -26814,6 +26797,7 @@
           <w:rFonts w:ascii="Arial" w:eastAsia="Arial" w:hAnsi="Arial" w:cs="Arial"/>
           <w:b/>
         </w:rPr>
+        <w:lastRenderedPageBreak/>
         <w:t>APÊNDICE 2 – PROTÓTIPO e RELATÓRIO DE ANÁLISE</w:t>
       </w:r>
     </w:p>

</xml_diff>

<commit_message>
apresentar para mario 31-08
</commit_message>
<xml_diff>
--- a/ERS modelo.docx
+++ b/ERS modelo.docx
@@ -778,6 +778,15 @@
       <w:r>
         <w:rPr>
           <w:rFonts w:ascii="Arial" w:hAnsi="Arial" w:cs="Arial"/>
+          <w:b/>
+          <w:sz w:val="24"/>
+          <w:szCs w:val="24"/>
+        </w:rPr>
+        <w:t>Mecanica</w:t>
+      </w:r>
+      <w:r>
+        <w:rPr>
+          <w:rFonts w:ascii="Arial" w:hAnsi="Arial" w:cs="Arial"/>
           <w:sz w:val="24"/>
           <w:szCs w:val="24"/>
         </w:rPr>
@@ -1738,17 +1747,7 @@
           <w:sz w:val="24"/>
           <w:szCs w:val="24"/>
         </w:rPr>
-        <w:t>, como a clientes que deixaram de realizar serviços na oficin</w:t>
-      </w:r>
-      <w:bookmarkStart w:id="0" w:name="_GoBack"/>
-      <w:bookmarkEnd w:id="0"/>
-      <w:r>
-        <w:rPr>
-          <w:rFonts w:ascii="Arial" w:hAnsi="Arial" w:cs="Arial"/>
-          <w:sz w:val="24"/>
-          <w:szCs w:val="24"/>
-        </w:rPr>
-        <w:t xml:space="preserve">a, </w:t>
+        <w:t xml:space="preserve">, como a clientes que deixaram de realizar serviços na oficina, </w:t>
       </w:r>
       <w:r>
         <w:rPr>
@@ -2025,6 +2024,8 @@
         </w:rPr>
         <w:t>TBD - Transação em Banco de Dados</w:t>
       </w:r>
+      <w:bookmarkStart w:id="0" w:name="_GoBack"/>
+      <w:bookmarkEnd w:id="0"/>
     </w:p>
     <w:p>
       <w:pPr>
@@ -9855,6 +9856,13 @@
                 <w:rFonts w:ascii="Arial" w:eastAsia="Arial" w:hAnsi="Arial" w:cs="Arial"/>
               </w:rPr>
             </w:pPr>
+            <w:r>
+              <w:rPr>
+                <w:rFonts w:ascii="Arial" w:eastAsia="Arial" w:hAnsi="Arial" w:cs="Arial"/>
+              </w:rPr>
+              <w:lastRenderedPageBreak/>
+              <w:t>Evidente</w:t>
+            </w:r>
           </w:p>
         </w:tc>
         <w:tc>
@@ -9875,6 +9883,12 @@
                 <w:rFonts w:ascii="Arial" w:eastAsia="Arial" w:hAnsi="Arial" w:cs="Arial"/>
               </w:rPr>
             </w:pPr>
+            <w:r>
+              <w:rPr>
+                <w:rFonts w:ascii="Arial" w:eastAsia="Arial" w:hAnsi="Arial" w:cs="Arial"/>
+              </w:rPr>
+              <w:t>Tempo de espera</w:t>
+            </w:r>
           </w:p>
         </w:tc>
         <w:tc>
@@ -9895,6 +9909,12 @@
                 <w:rFonts w:ascii="Arial" w:eastAsia="Arial" w:hAnsi="Arial" w:cs="Arial"/>
               </w:rPr>
             </w:pPr>
+            <w:r>
+              <w:rPr>
+                <w:rFonts w:ascii="Arial" w:eastAsia="Arial" w:hAnsi="Arial" w:cs="Arial"/>
+              </w:rPr>
+              <w:t>Tempo máximo de 5 segundos</w:t>
+            </w:r>
           </w:p>
         </w:tc>
         <w:tc>
@@ -9915,6 +9935,12 @@
                 <w:rFonts w:ascii="Arial" w:eastAsia="Arial" w:hAnsi="Arial" w:cs="Arial"/>
               </w:rPr>
             </w:pPr>
+            <w:r>
+              <w:rPr>
+                <w:rFonts w:ascii="Arial" w:eastAsia="Arial" w:hAnsi="Arial" w:cs="Arial"/>
+              </w:rPr>
+              <w:t>Desejável</w:t>
+            </w:r>
           </w:p>
         </w:tc>
       </w:tr>
@@ -9995,6 +10021,12 @@
                 <w:rFonts w:ascii="Arial" w:eastAsia="Arial" w:hAnsi="Arial" w:cs="Arial"/>
               </w:rPr>
             </w:pPr>
+            <w:r>
+              <w:rPr>
+                <w:rFonts w:ascii="Arial" w:eastAsia="Arial" w:hAnsi="Arial" w:cs="Arial"/>
+              </w:rPr>
+              <w:t>Evidente</w:t>
+            </w:r>
           </w:p>
         </w:tc>
         <w:tc>
@@ -10015,6 +10047,12 @@
                 <w:rFonts w:ascii="Arial" w:eastAsia="Arial" w:hAnsi="Arial" w:cs="Arial"/>
               </w:rPr>
             </w:pPr>
+            <w:r>
+              <w:rPr>
+                <w:rFonts w:ascii="Arial" w:eastAsia="Arial" w:hAnsi="Arial" w:cs="Arial"/>
+              </w:rPr>
+              <w:t>Tempo de espera</w:t>
+            </w:r>
           </w:p>
         </w:tc>
         <w:tc>
@@ -10035,6 +10073,12 @@
                 <w:rFonts w:ascii="Arial" w:eastAsia="Arial" w:hAnsi="Arial" w:cs="Arial"/>
               </w:rPr>
             </w:pPr>
+            <w:r>
+              <w:rPr>
+                <w:rFonts w:ascii="Arial" w:eastAsia="Arial" w:hAnsi="Arial" w:cs="Arial"/>
+              </w:rPr>
+              <w:t>Tempo máximo de 5 segundos</w:t>
+            </w:r>
           </w:p>
         </w:tc>
         <w:tc>
@@ -10055,6 +10099,12 @@
                 <w:rFonts w:ascii="Arial" w:eastAsia="Arial" w:hAnsi="Arial" w:cs="Arial"/>
               </w:rPr>
             </w:pPr>
+            <w:r>
+              <w:rPr>
+                <w:rFonts w:ascii="Arial" w:eastAsia="Arial" w:hAnsi="Arial" w:cs="Arial"/>
+              </w:rPr>
+              <w:t>Desejável</w:t>
+            </w:r>
           </w:p>
         </w:tc>
       </w:tr>
@@ -12010,6 +12060,7 @@
                 <w:rFonts w:ascii="Arial" w:eastAsia="Arial" w:hAnsi="Arial" w:cs="Arial"/>
                 <w:b/>
               </w:rPr>
+              <w:lastRenderedPageBreak/>
               <w:t>Fluxo Alternativo</w:t>
             </w:r>
           </w:p>

</xml_diff>

<commit_message>
telas e cap 2
</commit_message>
<xml_diff>
--- a/ERS modelo.docx
+++ b/ERS modelo.docx
@@ -1,6 +1,6 @@
 
 <file path=word/document.xml><?xml version="1.0" encoding="utf-8"?>
-<w:document xmlns:wpc="http://schemas.microsoft.com/office/word/2010/wordprocessingCanvas" xmlns:cx="http://schemas.microsoft.com/office/drawing/2014/chartex" xmlns:cx1="http://schemas.microsoft.com/office/drawing/2015/9/8/chartex" xmlns:cx2="http://schemas.microsoft.com/office/drawing/2015/10/21/chartex" xmlns:cx3="http://schemas.microsoft.com/office/drawing/2016/5/9/chartex" xmlns:cx4="http://schemas.microsoft.com/office/drawing/2016/5/10/chartex" xmlns:cx5="http://schemas.microsoft.com/office/drawing/2016/5/11/chartex" xmlns:cx6="http://schemas.microsoft.com/office/drawing/2016/5/12/chartex" xmlns:cx7="http://schemas.microsoft.com/office/drawing/2016/5/13/chartex" xmlns:cx8="http://schemas.microsoft.com/office/drawing/2016/5/14/chartex" xmlns:mc="http://schemas.openxmlformats.org/markup-compatibility/2006" xmlns:aink="http://schemas.microsoft.com/office/drawing/2016/ink" xmlns:am3d="http://schemas.microsoft.com/office/drawing/2017/model3d" xmlns:o="urn:schemas-microsoft-com:office:office" xmlns:r="http://schemas.openxmlformats.org/officeDocument/2006/relationships" xmlns:m="http://schemas.openxmlformats.org/officeDocument/2006/math" xmlns:v="urn:schemas-microsoft-com:vml" xmlns:wp14="http://schemas.microsoft.com/office/word/2010/wordprocessingDrawing" xmlns:wp="http://schemas.openxmlformats.org/drawingml/2006/wordprocessingDrawing" xmlns:w10="urn:schemas-microsoft-com:office:word" xmlns:w="http://schemas.openxmlformats.org/wordprocessingml/2006/main" xmlns:w14="http://schemas.microsoft.com/office/word/2010/wordml" xmlns:w15="http://schemas.microsoft.com/office/word/2012/wordml" xmlns:w16cid="http://schemas.microsoft.com/office/word/2016/wordml/cid" xmlns:w16se="http://schemas.microsoft.com/office/word/2015/wordml/symex" xmlns:wpg="http://schemas.microsoft.com/office/word/2010/wordprocessingGroup" xmlns:wpi="http://schemas.microsoft.com/office/word/2010/wordprocessingInk" xmlns:wne="http://schemas.microsoft.com/office/word/2006/wordml" xmlns:wps="http://schemas.microsoft.com/office/word/2010/wordprocessingShape" mc:Ignorable="w14 w15 w16se w16cid wp14">
+<w:document xmlns:wpc="http://schemas.microsoft.com/office/word/2010/wordprocessingCanvas" xmlns:mc="http://schemas.openxmlformats.org/markup-compatibility/2006" xmlns:o="urn:schemas-microsoft-com:office:office" xmlns:r="http://schemas.openxmlformats.org/officeDocument/2006/relationships" xmlns:m="http://schemas.openxmlformats.org/officeDocument/2006/math" xmlns:v="urn:schemas-microsoft-com:vml" xmlns:wp14="http://schemas.microsoft.com/office/word/2010/wordprocessingDrawing" xmlns:wp="http://schemas.openxmlformats.org/drawingml/2006/wordprocessingDrawing" xmlns:w10="urn:schemas-microsoft-com:office:word" xmlns:w="http://schemas.openxmlformats.org/wordprocessingml/2006/main" xmlns:w14="http://schemas.microsoft.com/office/word/2010/wordml" xmlns:wpg="http://schemas.microsoft.com/office/word/2010/wordprocessingGroup" xmlns:wpi="http://schemas.microsoft.com/office/word/2010/wordprocessingInk" xmlns:wne="http://schemas.microsoft.com/office/word/2006/wordml" xmlns:wps="http://schemas.microsoft.com/office/word/2010/wordprocessingShape" mc:Ignorable="w14 wp14">
   <w:body>
     <w:p>
       <w:pPr>
@@ -32,7 +32,7 @@
                     <pic:cNvPicPr preferRelativeResize="0"/>
                   </pic:nvPicPr>
                   <pic:blipFill>
-                    <a:blip r:embed="rId7"/>
+                    <a:blip r:embed="rId9"/>
                     <a:srcRect/>
                     <a:stretch>
                       <a:fillRect/>
@@ -94,7 +94,7 @@
                           <pic:cNvPicPr preferRelativeResize="0"/>
                         </pic:nvPicPr>
                         <pic:blipFill>
-                          <a:blip r:embed="rId8"/>
+                          <a:blip r:embed="rId10"/>
                           <a:srcRect/>
                           <a:stretch>
                             <a:fillRect/>
@@ -144,7 +144,7 @@
                           <pic:cNvPicPr preferRelativeResize="0"/>
                         </pic:nvPicPr>
                         <pic:blipFill>
-                          <a:blip r:embed="rId9"/>
+                          <a:blip r:embed="rId11"/>
                           <a:srcRect/>
                           <a:stretch>
                             <a:fillRect/>
@@ -601,7 +601,7 @@
                     <pic:cNvPicPr preferRelativeResize="0"/>
                   </pic:nvPicPr>
                   <pic:blipFill>
-                    <a:blip r:embed="rId10"/>
+                    <a:blip r:embed="rId12"/>
                     <a:srcRect/>
                     <a:stretch>
                       <a:fillRect/>
@@ -667,6 +667,7 @@
         <w:tabs>
           <w:tab w:val="left" w:pos="1045"/>
         </w:tabs>
+        <w:spacing w:line="360" w:lineRule="auto"/>
       </w:pPr>
       <w:r>
         <w:rPr>
@@ -678,6 +679,7 @@
     </w:p>
     <w:p>
       <w:pPr>
+        <w:spacing w:line="360" w:lineRule="auto"/>
         <w:ind w:firstLine="720"/>
         <w:jc w:val="both"/>
         <w:rPr>
@@ -693,7 +695,7 @@
     </w:p>
     <w:p>
       <w:pPr>
-        <w:spacing w:before="2"/>
+        <w:spacing w:before="2" w:line="360" w:lineRule="auto"/>
         <w:rPr>
           <w:rFonts w:ascii="Arial" w:eastAsia="Arial" w:hAnsi="Arial" w:cs="Arial"/>
         </w:rPr>
@@ -725,7 +727,7 @@
         <w:tabs>
           <w:tab w:val="left" w:pos="0"/>
         </w:tabs>
-        <w:spacing w:line="276" w:lineRule="auto"/>
+        <w:spacing w:line="360" w:lineRule="auto"/>
         <w:ind w:left="0" w:firstLine="567"/>
         <w:jc w:val="both"/>
         <w:rPr>
@@ -740,7 +742,41 @@
           <w:sz w:val="24"/>
           <w:szCs w:val="24"/>
         </w:rPr>
-        <w:t>Este software tem como objetivo dinamizar, facilitar, agilizar e organizar uma oficina mecânica.</w:t>
+        <w:t xml:space="preserve">Este software tem </w:t>
+      </w:r>
+      <w:r>
+        <w:rPr>
+          <w:rFonts w:ascii="Arial" w:hAnsi="Arial" w:cs="Arial"/>
+          <w:sz w:val="24"/>
+          <w:szCs w:val="24"/>
+        </w:rPr>
+        <w:t>por</w:t>
+      </w:r>
+      <w:r>
+        <w:rPr>
+          <w:rFonts w:ascii="Arial" w:hAnsi="Arial" w:cs="Arial"/>
+          <w:sz w:val="24"/>
+          <w:szCs w:val="24"/>
+        </w:rPr>
+        <w:t xml:space="preserve"> objetivo dinamizar, facilitar, </w:t>
+      </w:r>
+      <w:proofErr w:type="gramStart"/>
+      <w:r>
+        <w:rPr>
+          <w:rFonts w:ascii="Arial" w:hAnsi="Arial" w:cs="Arial"/>
+          <w:sz w:val="24"/>
+          <w:szCs w:val="24"/>
+        </w:rPr>
+        <w:t>agilizar</w:t>
+      </w:r>
+      <w:proofErr w:type="gramEnd"/>
+      <w:r>
+        <w:rPr>
+          <w:rFonts w:ascii="Arial" w:hAnsi="Arial" w:cs="Arial"/>
+          <w:sz w:val="24"/>
+          <w:szCs w:val="24"/>
+        </w:rPr>
+        <w:t xml:space="preserve"> e organizar uma oficina mecânica.</w:t>
       </w:r>
     </w:p>
     <w:p>
@@ -831,25 +867,7 @@
           <w:sz w:val="24"/>
           <w:szCs w:val="24"/>
         </w:rPr>
-        <w:t xml:space="preserve">, em que serão cadastrados os dados da empresa, como nome fantasia, endereço completo, CNPJ, Inscrição estadual, logo </w:t>
-      </w:r>
-      <w:proofErr w:type="gramStart"/>
-      <w:r>
-        <w:rPr>
-          <w:rFonts w:ascii="Arial" w:hAnsi="Arial" w:cs="Arial"/>
-          <w:sz w:val="24"/>
-          <w:szCs w:val="24"/>
-        </w:rPr>
-        <w:t>e</w:t>
-      </w:r>
-      <w:proofErr w:type="gramEnd"/>
-      <w:r>
-        <w:rPr>
-          <w:rFonts w:ascii="Arial" w:hAnsi="Arial" w:cs="Arial"/>
-          <w:sz w:val="24"/>
-          <w:szCs w:val="24"/>
-        </w:rPr>
-        <w:t xml:space="preserve"> razão social. Sendo obrigatório um cadastro de </w:t>
+        <w:t xml:space="preserve">, em que serão cadastrados os dados da empresa, como nome fantasia, endereço completo, CNPJ, Inscrição estadual, logo e razão social. Sendo obrigatório um cadastro de </w:t>
       </w:r>
       <w:r>
         <w:rPr>
@@ -907,7 +925,57 @@
           <w:sz w:val="24"/>
           <w:szCs w:val="24"/>
         </w:rPr>
-        <w:t>, com níveis de acesso. Para realizar o cadastro de novos usuários, excluir ou alterar terá que estar logado com um usuário com o nível de acesso mais abrangente.</w:t>
+        <w:t xml:space="preserve">, com níveis de acesso. Para realizar o cadastro de novos usuários, </w:t>
+      </w:r>
+      <w:r>
+        <w:rPr>
+          <w:rFonts w:ascii="Arial" w:hAnsi="Arial" w:cs="Arial"/>
+          <w:sz w:val="24"/>
+          <w:szCs w:val="24"/>
+        </w:rPr>
+        <w:t>realizar exclusões</w:t>
+      </w:r>
+      <w:r>
+        <w:rPr>
+          <w:rFonts w:ascii="Arial" w:hAnsi="Arial" w:cs="Arial"/>
+          <w:sz w:val="24"/>
+          <w:szCs w:val="24"/>
+        </w:rPr>
+        <w:t xml:space="preserve"> </w:t>
+      </w:r>
+      <w:r>
+        <w:rPr>
+          <w:rFonts w:ascii="Arial" w:hAnsi="Arial" w:cs="Arial"/>
+          <w:sz w:val="24"/>
+          <w:szCs w:val="24"/>
+        </w:rPr>
+        <w:t xml:space="preserve">ou alterações </w:t>
+      </w:r>
+      <w:r>
+        <w:rPr>
+          <w:rFonts w:ascii="Arial" w:hAnsi="Arial" w:cs="Arial"/>
+          <w:sz w:val="24"/>
+          <w:szCs w:val="24"/>
+        </w:rPr>
+        <w:t xml:space="preserve">terá que estar </w:t>
+      </w:r>
+      <w:proofErr w:type="spellStart"/>
+      <w:r>
+        <w:rPr>
+          <w:rFonts w:ascii="Arial" w:hAnsi="Arial" w:cs="Arial"/>
+          <w:sz w:val="24"/>
+          <w:szCs w:val="24"/>
+        </w:rPr>
+        <w:t>logado</w:t>
+      </w:r>
+      <w:proofErr w:type="spellEnd"/>
+      <w:r>
+        <w:rPr>
+          <w:rFonts w:ascii="Arial" w:hAnsi="Arial" w:cs="Arial"/>
+          <w:sz w:val="24"/>
+          <w:szCs w:val="24"/>
+        </w:rPr>
+        <w:t xml:space="preserve"> com um usuário com o nível de acesso mais abrangente.</w:t>
       </w:r>
     </w:p>
     <w:p>
@@ -948,7 +1016,23 @@
           <w:sz w:val="24"/>
           <w:szCs w:val="24"/>
         </w:rPr>
-        <w:t xml:space="preserve"> deverão ser devidamente cadastrados para se realizar uma </w:t>
+        <w:t xml:space="preserve"> deverão ser devidamente cadastrados para </w:t>
+      </w:r>
+      <w:r>
+        <w:rPr>
+          <w:rFonts w:ascii="Arial" w:hAnsi="Arial" w:cs="Arial"/>
+          <w:sz w:val="24"/>
+          <w:szCs w:val="24"/>
+        </w:rPr>
+        <w:t>a realização de</w:t>
+      </w:r>
+      <w:r>
+        <w:rPr>
+          <w:rFonts w:ascii="Arial" w:hAnsi="Arial" w:cs="Arial"/>
+          <w:sz w:val="24"/>
+          <w:szCs w:val="24"/>
+        </w:rPr>
+        <w:t xml:space="preserve"> uma </w:t>
       </w:r>
       <w:r>
         <w:rPr>
@@ -1154,7 +1238,16 @@
           <w:sz w:val="24"/>
           <w:szCs w:val="24"/>
         </w:rPr>
-        <w:t xml:space="preserve"> acontece quando o estoque mínimo se aproxima. Quando o produto chega no estabelecimento, é realizado o lançamento no sistema. Caso não exista o </w:t>
+        <w:t xml:space="preserve"> acontece quando o estoque mínimo se aproxima. Quando o </w:t>
+      </w:r>
+      <w:r>
+        <w:rPr>
+          <w:rFonts w:ascii="Arial" w:hAnsi="Arial" w:cs="Arial"/>
+          <w:sz w:val="24"/>
+          <w:szCs w:val="24"/>
+        </w:rPr>
+        <w:lastRenderedPageBreak/>
+        <w:t xml:space="preserve">produto chega no estabelecimento, é realizado o lançamento no sistema. Caso não exista o </w:t>
       </w:r>
       <w:r>
         <w:rPr>
@@ -1171,16 +1264,7 @@
           <w:sz w:val="24"/>
           <w:szCs w:val="24"/>
         </w:rPr>
-        <w:t xml:space="preserve">, este deverá ser cadastrado, e posteriormente, informada a quantidade comprada para atualização do estoque. Nesse momento </w:t>
-      </w:r>
-      <w:r>
-        <w:rPr>
-          <w:rFonts w:ascii="Arial" w:hAnsi="Arial" w:cs="Arial"/>
-          <w:sz w:val="24"/>
-          <w:szCs w:val="24"/>
-        </w:rPr>
-        <w:lastRenderedPageBreak/>
-        <w:t xml:space="preserve">serão geradas as </w:t>
+        <w:t xml:space="preserve">, este deverá ser cadastrado, e posteriormente, informada a quantidade comprada para atualização do estoque. Nesse momento serão geradas as </w:t>
       </w:r>
       <w:r>
         <w:rPr>
@@ -1800,61 +1884,36 @@
         <w:ind w:left="0" w:firstLine="567"/>
         <w:jc w:val="both"/>
         <w:rPr>
+          <w:rFonts w:ascii="Arial" w:eastAsia="Arial" w:hAnsi="Arial" w:cs="Arial"/>
+        </w:rPr>
+      </w:pPr>
+      <w:r>
+        <w:rPr>
           <w:rFonts w:ascii="Arial" w:hAnsi="Arial" w:cs="Arial"/>
           <w:sz w:val="24"/>
           <w:szCs w:val="24"/>
         </w:rPr>
-      </w:pPr>
+        <w:lastRenderedPageBreak/>
+        <w:t xml:space="preserve">Os benefícios inerentes à implantação do sistema são: melhoria na consulta de disponibilidade de estoque, planejamento estratégico-financeiro, melhoria no atendimento e entrega de serviços para os clientes, redução do tempo de espera, relatórios que forneçam informações referente </w:t>
+      </w:r>
+      <w:proofErr w:type="gramStart"/>
       <w:r>
         <w:rPr>
           <w:rFonts w:ascii="Arial" w:hAnsi="Arial" w:cs="Arial"/>
           <w:sz w:val="24"/>
           <w:szCs w:val="24"/>
         </w:rPr>
-        <w:t xml:space="preserve">Os benefícios inerentes à implantação do sistema são: melhoria na consulta de disponibilidade de estoque, planejamento estratégico-financeiro, melhoria no atendimento e entrega de serviços para os clientes, redução do tempo de espera, </w:t>
-      </w:r>
+        <w:t>a</w:t>
+      </w:r>
+      <w:proofErr w:type="gramEnd"/>
       <w:r>
         <w:rPr>
           <w:rFonts w:ascii="Arial" w:hAnsi="Arial" w:cs="Arial"/>
           <w:sz w:val="24"/>
           <w:szCs w:val="24"/>
         </w:rPr>
-        <w:lastRenderedPageBreak/>
-        <w:t>relatórios que forneçam informações referente a perda de produtos, compras, vendas, contas a pagar, contas a receber, dentre outros.</w:t>
-      </w:r>
-    </w:p>
-    <w:p>
-      <w:pPr>
-        <w:pStyle w:val="PargrafodaLista"/>
-        <w:tabs>
-          <w:tab w:val="left" w:pos="0"/>
-        </w:tabs>
-        <w:spacing w:line="276" w:lineRule="auto"/>
-        <w:ind w:left="0" w:firstLine="567"/>
-        <w:jc w:val="both"/>
-        <w:rPr>
-          <w:rFonts w:ascii="Arial" w:hAnsi="Arial" w:cs="Arial"/>
-          <w:sz w:val="24"/>
-          <w:szCs w:val="24"/>
-        </w:rPr>
-      </w:pPr>
-      <w:r>
-        <w:rPr>
-          <w:rFonts w:ascii="Arial" w:hAnsi="Arial" w:cs="Arial"/>
-          <w:sz w:val="24"/>
-          <w:szCs w:val="24"/>
-        </w:rPr>
-        <w:t>Serviço, quem fez, data que foi iniciado e foi terminado, questão do retorno de um serviço, relatórios melhores, abrir e fechar caixa, sangria de caixa e fluxo de caixa.</w:t>
-      </w:r>
-    </w:p>
-    <w:p>
-      <w:pPr>
-        <w:ind w:firstLine="720"/>
-        <w:jc w:val="both"/>
-        <w:rPr>
-          <w:rFonts w:ascii="Arial" w:eastAsia="Arial" w:hAnsi="Arial" w:cs="Arial"/>
-        </w:rPr>
-      </w:pPr>
+        <w:t xml:space="preserve"> perda de produtos, compras, vendas, contas a pagar, contas a receber, dentre outros.</w:t>
+      </w:r>
     </w:p>
     <w:p>
       <w:pPr>
@@ -2024,56 +2083,6 @@
         </w:rPr>
         <w:t>TBD - Transação em Banco de Dados</w:t>
       </w:r>
-      <w:bookmarkStart w:id="0" w:name="_GoBack"/>
-      <w:bookmarkEnd w:id="0"/>
-    </w:p>
-    <w:p>
-      <w:pPr>
-        <w:ind w:left="642" w:right="1041"/>
-        <w:rPr>
-          <w:rFonts w:ascii="Arial" w:eastAsia="Arial" w:hAnsi="Arial" w:cs="Arial"/>
-        </w:rPr>
-      </w:pPr>
-    </w:p>
-    <w:p>
-      <w:pPr>
-        <w:spacing w:before="1"/>
-        <w:rPr>
-          <w:rFonts w:ascii="Arial" w:eastAsia="Arial" w:hAnsi="Arial" w:cs="Arial"/>
-        </w:rPr>
-      </w:pPr>
-    </w:p>
-    <w:p>
-      <w:pPr>
-        <w:spacing w:before="1"/>
-        <w:rPr>
-          <w:rFonts w:ascii="Arial" w:eastAsia="Arial" w:hAnsi="Arial" w:cs="Arial"/>
-        </w:rPr>
-      </w:pPr>
-    </w:p>
-    <w:p>
-      <w:pPr>
-        <w:spacing w:before="1"/>
-        <w:rPr>
-          <w:rFonts w:ascii="Arial" w:eastAsia="Arial" w:hAnsi="Arial" w:cs="Arial"/>
-        </w:rPr>
-      </w:pPr>
-    </w:p>
-    <w:p>
-      <w:pPr>
-        <w:spacing w:before="1"/>
-        <w:rPr>
-          <w:rFonts w:ascii="Arial" w:eastAsia="Arial" w:hAnsi="Arial" w:cs="Arial"/>
-        </w:rPr>
-      </w:pPr>
-    </w:p>
-    <w:p>
-      <w:pPr>
-        <w:spacing w:before="1"/>
-        <w:rPr>
-          <w:rFonts w:ascii="Arial" w:eastAsia="Arial" w:hAnsi="Arial" w:cs="Arial"/>
-        </w:rPr>
-      </w:pPr>
     </w:p>
     <w:p>
       <w:pPr>
@@ -2865,21 +2874,21 @@
         <w:rPr>
           <w:rFonts w:ascii="Arial" w:eastAsia="Arial" w:hAnsi="Arial" w:cs="Arial"/>
         </w:rPr>
-        <w:t xml:space="preserve">, </w:t>
+        <w:t>, 700</w:t>
       </w:r>
       <w:proofErr w:type="gramStart"/>
       <w:r>
         <w:rPr>
           <w:rFonts w:ascii="Arial" w:eastAsia="Arial" w:hAnsi="Arial" w:cs="Arial"/>
         </w:rPr>
-        <w:t>700  -</w:t>
+        <w:t xml:space="preserve">  </w:t>
       </w:r>
       <w:proofErr w:type="gramEnd"/>
       <w:r>
         <w:rPr>
           <w:rFonts w:ascii="Arial" w:eastAsia="Arial" w:hAnsi="Arial" w:cs="Arial"/>
         </w:rPr>
-        <w:t xml:space="preserve">  Cidade  Universitária  -  Bloco  H  -  1º  andar  Fone: (18) 3229-1060</w:t>
+        <w:t>-  Cidade  Universitária  -  Bloco  H  -  1º  andar  Fone: (18) 3229-1060</w:t>
       </w:r>
     </w:p>
     <w:p>
@@ -2904,7 +2913,7 @@
         </w:rPr>
         <w:t xml:space="preserve"> Coordenação Estágio: </w:t>
       </w:r>
-      <w:hyperlink r:id="rId11">
+      <w:hyperlink r:id="rId13">
         <w:r>
           <w:rPr>
             <w:rFonts w:ascii="Arial" w:eastAsia="Arial" w:hAnsi="Arial" w:cs="Arial"/>
@@ -3042,6 +3051,7 @@
           <w:rFonts w:ascii="Arial" w:eastAsia="Arial" w:hAnsi="Arial" w:cs="Arial"/>
           <w:b/>
         </w:rPr>
+        <w:lastRenderedPageBreak/>
         <w:t xml:space="preserve">Nome Fantasia: </w:t>
       </w:r>
       <w:r>
@@ -3240,7 +3250,7 @@
             <wp:cNvGraphicFramePr/>
             <a:graphic xmlns:a="http://schemas.openxmlformats.org/drawingml/2006/main">
               <a:graphicData uri="http://schemas.openxmlformats.org/drawingml/2006/diagram">
-                <dgm:relIds xmlns:dgm="http://schemas.openxmlformats.org/drawingml/2006/diagram" xmlns:r="http://schemas.openxmlformats.org/officeDocument/2006/relationships" r:dm="rId12" r:lo="rId13" r:qs="rId14" r:cs="rId15"/>
+                <dgm:relIds xmlns:dgm="http://schemas.openxmlformats.org/drawingml/2006/diagram" xmlns:r="http://schemas.openxmlformats.org/officeDocument/2006/relationships" r:dm="rId14" r:lo="rId15" r:qs="rId16" r:cs="rId17"/>
               </a:graphicData>
             </a:graphic>
             <wp14:sizeRelH relativeFrom="page">
@@ -3365,7 +3375,6 @@
         <w:rPr>
           <w:rFonts w:ascii="Arial" w:eastAsia="Arial" w:hAnsi="Arial" w:cs="Arial"/>
         </w:rPr>
-        <w:lastRenderedPageBreak/>
         <w:t>O Capítulo 3 descreve os Requisitos Específicos do sistema, sendo explicado na íntegra cada caso de uso e os fluxos a serem seguidos, além da descrição de interface com o usuário, especificação mínima de hardware, software e rede necessárias para o bom uso do sistema.</w:t>
       </w:r>
     </w:p>
@@ -3396,6 +3405,7 @@
         <w:rPr>
           <w:rFonts w:ascii="Arial" w:eastAsia="Arial" w:hAnsi="Arial" w:cs="Arial"/>
         </w:rPr>
+        <w:lastRenderedPageBreak/>
         <w:t>O Apêndice 1 é um Estudo de Viabilidade, onde estão as propostas de implementação que não foram aceitas na seção 2.2.</w:t>
       </w:r>
     </w:p>
@@ -3437,7 +3447,7 @@
           <w:rFonts w:ascii="Arial" w:eastAsia="Arial" w:hAnsi="Arial" w:cs="Arial"/>
         </w:rPr>
         <w:sectPr>
-          <w:headerReference w:type="default" r:id="rId17"/>
+          <w:headerReference w:type="default" r:id="rId19"/>
           <w:pgSz w:w="12240" w:h="15840"/>
           <w:pgMar w:top="1417" w:right="1701" w:bottom="1417" w:left="1701" w:header="708" w:footer="708" w:gutter="0"/>
           <w:pgNumType w:start="1"/>
@@ -3482,7 +3492,7 @@
                     <pic:cNvPicPr preferRelativeResize="0"/>
                   </pic:nvPicPr>
                   <pic:blipFill>
-                    <a:blip r:embed="rId18"/>
+                    <a:blip r:embed="rId20"/>
                     <a:srcRect/>
                     <a:stretch>
                       <a:fillRect/>
@@ -3627,6 +3637,115 @@
         </w:rPr>
         <w:t xml:space="preserve">necessária uma impressora para imprimir os relatórios e as notas fiscais. </w:t>
       </w:r>
+      <w:r>
+        <w:rPr>
+          <w:rFonts w:ascii="Arial" w:eastAsia="Arial" w:hAnsi="Arial" w:cs="Arial"/>
+        </w:rPr>
+        <w:t xml:space="preserve">Será realizado um backup diário, para manter a integridade do sistema. Para o bom funcionamento do </w:t>
+      </w:r>
+      <w:proofErr w:type="gramStart"/>
+      <w:r>
+        <w:rPr>
+          <w:rFonts w:ascii="Arial" w:eastAsia="Arial" w:hAnsi="Arial" w:cs="Arial"/>
+        </w:rPr>
+        <w:t>eMecanica</w:t>
+      </w:r>
+      <w:proofErr w:type="gramEnd"/>
+      <w:r>
+        <w:rPr>
+          <w:rFonts w:ascii="Arial" w:eastAsia="Arial" w:hAnsi="Arial" w:cs="Arial"/>
+        </w:rPr>
+        <w:t xml:space="preserve"> o computador onde ficará instalado o servidor deve atender os requisitos mínimos, estes são:</w:t>
+      </w:r>
+    </w:p>
+    <w:p>
+      <w:pPr>
+        <w:pStyle w:val="PargrafodaLista"/>
+        <w:numPr>
+          <w:ilvl w:val="0"/>
+          <w:numId w:val="50"/>
+        </w:numPr>
+        <w:ind w:right="540"/>
+        <w:jc w:val="both"/>
+        <w:rPr>
+          <w:rFonts w:ascii="Arial" w:eastAsia="Arial" w:hAnsi="Arial" w:cs="Arial"/>
+        </w:rPr>
+      </w:pPr>
+      <w:r>
+        <w:rPr>
+          <w:rFonts w:ascii="Arial" w:eastAsia="Arial" w:hAnsi="Arial" w:cs="Arial"/>
+        </w:rPr>
+        <w:t>Processador Intel Core i3 ou superior</w:t>
+      </w:r>
+    </w:p>
+    <w:p>
+      <w:pPr>
+        <w:pStyle w:val="PargrafodaLista"/>
+        <w:numPr>
+          <w:ilvl w:val="0"/>
+          <w:numId w:val="50"/>
+        </w:numPr>
+        <w:ind w:right="540"/>
+        <w:jc w:val="both"/>
+        <w:rPr>
+          <w:rFonts w:ascii="Arial" w:eastAsia="Arial" w:hAnsi="Arial" w:cs="Arial"/>
+        </w:rPr>
+      </w:pPr>
+      <w:r>
+        <w:rPr>
+          <w:rFonts w:ascii="Arial" w:eastAsia="Arial" w:hAnsi="Arial" w:cs="Arial"/>
+        </w:rPr>
+        <w:t>4gb de memória RAM ou superior</w:t>
+      </w:r>
+    </w:p>
+    <w:p>
+      <w:pPr>
+        <w:pStyle w:val="PargrafodaLista"/>
+        <w:numPr>
+          <w:ilvl w:val="0"/>
+          <w:numId w:val="50"/>
+        </w:numPr>
+        <w:ind w:right="540"/>
+        <w:jc w:val="both"/>
+        <w:rPr>
+          <w:rFonts w:ascii="Arial" w:eastAsia="Arial" w:hAnsi="Arial" w:cs="Arial"/>
+        </w:rPr>
+      </w:pPr>
+      <w:r>
+        <w:rPr>
+          <w:rFonts w:ascii="Arial" w:eastAsia="Arial" w:hAnsi="Arial" w:cs="Arial"/>
+        </w:rPr>
+        <w:t>500gb de armazenamento interno</w:t>
+      </w:r>
+    </w:p>
+    <w:p>
+      <w:pPr>
+        <w:pStyle w:val="PargrafodaLista"/>
+        <w:numPr>
+          <w:ilvl w:val="0"/>
+          <w:numId w:val="50"/>
+        </w:numPr>
+        <w:ind w:right="540"/>
+        <w:jc w:val="both"/>
+        <w:rPr>
+          <w:rFonts w:ascii="Arial" w:eastAsia="Arial" w:hAnsi="Arial" w:cs="Arial"/>
+        </w:rPr>
+      </w:pPr>
+      <w:r>
+        <w:rPr>
+          <w:rFonts w:ascii="Arial" w:eastAsia="Arial" w:hAnsi="Arial" w:cs="Arial"/>
+        </w:rPr>
+        <w:t>Placa de rede</w:t>
+      </w:r>
+    </w:p>
+    <w:p>
+      <w:pPr>
+        <w:ind w:left="620" w:right="540" w:firstLine="720"/>
+        <w:jc w:val="both"/>
+        <w:rPr>
+          <w:rFonts w:ascii="Arial" w:eastAsia="Arial" w:hAnsi="Arial" w:cs="Arial"/>
+        </w:rPr>
+      </w:pPr>
       <w:r>
         <w:rPr>
           <w:rFonts w:ascii="Arial" w:eastAsia="Arial" w:hAnsi="Arial" w:cs="Arial"/>
@@ -3834,6 +3953,7 @@
                 <w:rFonts w:ascii="Arial" w:eastAsia="Arial" w:hAnsi="Arial" w:cs="Arial"/>
               </w:rPr>
             </w:pPr>
+            <w:bookmarkStart w:id="0" w:name="_GoBack" w:colFirst="2" w:colLast="2"/>
             <w:r>
               <w:rPr>
                 <w:rFonts w:ascii="Arial" w:eastAsia="Arial" w:hAnsi="Arial" w:cs="Arial"/>
@@ -4169,6 +4289,159 @@
                 <w:i/>
               </w:rPr>
               <w:t>R$ 0,00</w:t>
+            </w:r>
+          </w:p>
+        </w:tc>
+      </w:tr>
+      <w:tr>
+        <w:trPr>
+          <w:trHeight w:val="500"/>
+        </w:trPr>
+        <w:tc>
+          <w:tcPr>
+            <w:tcW w:w="5585" w:type="dxa"/>
+            <w:tcBorders>
+              <w:top w:val="nil"/>
+              <w:left w:val="single" w:sz="8" w:space="0" w:color="000000"/>
+              <w:bottom w:val="single" w:sz="8" w:space="0" w:color="000000"/>
+              <w:right w:val="single" w:sz="8" w:space="0" w:color="000000"/>
+            </w:tcBorders>
+            <w:shd w:val="clear" w:color="auto" w:fill="F3F3F3"/>
+            <w:tcMar>
+              <w:top w:w="100" w:type="dxa"/>
+              <w:left w:w="100" w:type="dxa"/>
+              <w:bottom w:w="100" w:type="dxa"/>
+              <w:right w:w="100" w:type="dxa"/>
+            </w:tcMar>
+          </w:tcPr>
+          <w:p>
+            <w:pPr>
+              <w:spacing w:line="298" w:lineRule="auto"/>
+              <w:ind w:left="141" w:right="-30"/>
+              <w:jc w:val="both"/>
+              <w:rPr>
+                <w:rFonts w:ascii="Arial" w:eastAsia="Arial" w:hAnsi="Arial" w:cs="Arial"/>
+                <w:i/>
+              </w:rPr>
+            </w:pPr>
+            <w:proofErr w:type="spellStart"/>
+            <w:proofErr w:type="gramStart"/>
+            <w:r>
+              <w:rPr>
+                <w:rFonts w:ascii="Arial" w:hAnsi="Arial" w:cs="Arial"/>
+                <w:i/>
+                <w:shd w:val="clear" w:color="auto" w:fill="FFFFFF"/>
+              </w:rPr>
+              <w:t>NoBreak</w:t>
+            </w:r>
+            <w:proofErr w:type="spellEnd"/>
+            <w:proofErr w:type="gramEnd"/>
+            <w:r>
+              <w:rPr>
+                <w:rFonts w:ascii="Arial" w:hAnsi="Arial" w:cs="Arial"/>
+                <w:i/>
+                <w:shd w:val="clear" w:color="auto" w:fill="FFFFFF"/>
+              </w:rPr>
+              <w:t xml:space="preserve"> SMS </w:t>
+            </w:r>
+            <w:proofErr w:type="spellStart"/>
+            <w:r>
+              <w:rPr>
+                <w:rFonts w:ascii="Arial" w:hAnsi="Arial" w:cs="Arial"/>
+                <w:i/>
+                <w:shd w:val="clear" w:color="auto" w:fill="FFFFFF"/>
+              </w:rPr>
+              <w:t>Station</w:t>
+            </w:r>
+            <w:proofErr w:type="spellEnd"/>
+            <w:r>
+              <w:rPr>
+                <w:rFonts w:ascii="Arial" w:hAnsi="Arial" w:cs="Arial"/>
+                <w:i/>
+                <w:shd w:val="clear" w:color="auto" w:fill="FFFFFF"/>
+              </w:rPr>
+              <w:t xml:space="preserve"> II 600VA/300-Watt Bivolt</w:t>
+            </w:r>
+          </w:p>
+        </w:tc>
+        <w:tc>
+          <w:tcPr>
+            <w:tcW w:w="1745" w:type="dxa"/>
+            <w:tcBorders>
+              <w:top w:val="nil"/>
+              <w:left w:val="nil"/>
+              <w:bottom w:val="single" w:sz="8" w:space="0" w:color="000000"/>
+              <w:right w:val="single" w:sz="8" w:space="0" w:color="000000"/>
+            </w:tcBorders>
+            <w:shd w:val="clear" w:color="auto" w:fill="F3F3F3"/>
+            <w:tcMar>
+              <w:top w:w="100" w:type="dxa"/>
+              <w:left w:w="100" w:type="dxa"/>
+              <w:bottom w:w="100" w:type="dxa"/>
+              <w:right w:w="100" w:type="dxa"/>
+            </w:tcMar>
+          </w:tcPr>
+          <w:p>
+            <w:pPr>
+              <w:spacing w:line="298" w:lineRule="auto"/>
+              <w:ind w:left="141" w:right="655"/>
+              <w:jc w:val="center"/>
+              <w:rPr>
+                <w:rFonts w:ascii="Arial" w:eastAsia="Arial" w:hAnsi="Arial" w:cs="Arial"/>
+                <w:i/>
+              </w:rPr>
+            </w:pPr>
+            <w:r>
+              <w:rPr>
+                <w:rFonts w:ascii="Arial" w:eastAsia="Arial" w:hAnsi="Arial" w:cs="Arial"/>
+                <w:i/>
+              </w:rPr>
+              <w:t xml:space="preserve"> </w:t>
+            </w:r>
+            <w:proofErr w:type="gramStart"/>
+            <w:r>
+              <w:rPr>
+                <w:rFonts w:ascii="Arial" w:eastAsia="Arial" w:hAnsi="Arial" w:cs="Arial"/>
+                <w:i/>
+              </w:rPr>
+              <w:t>1</w:t>
+            </w:r>
+            <w:proofErr w:type="gramEnd"/>
+          </w:p>
+        </w:tc>
+        <w:tc>
+          <w:tcPr>
+            <w:tcW w:w="1730" w:type="dxa"/>
+            <w:tcBorders>
+              <w:top w:val="nil"/>
+              <w:left w:val="nil"/>
+              <w:bottom w:val="single" w:sz="8" w:space="0" w:color="000000"/>
+              <w:right w:val="single" w:sz="8" w:space="0" w:color="000000"/>
+            </w:tcBorders>
+            <w:shd w:val="clear" w:color="auto" w:fill="F3F3F3"/>
+            <w:tcMar>
+              <w:top w:w="100" w:type="dxa"/>
+              <w:left w:w="100" w:type="dxa"/>
+              <w:bottom w:w="100" w:type="dxa"/>
+              <w:right w:w="100" w:type="dxa"/>
+            </w:tcMar>
+          </w:tcPr>
+          <w:p>
+            <w:pPr>
+              <w:spacing w:line="298" w:lineRule="auto"/>
+              <w:ind w:right="82"/>
+              <w:jc w:val="both"/>
+              <w:rPr>
+                <w:rFonts w:ascii="Arial" w:eastAsia="Arial" w:hAnsi="Arial" w:cs="Arial"/>
+                <w:i/>
+              </w:rPr>
+            </w:pPr>
+            <w:r>
+              <w:rPr>
+                <w:rFonts w:ascii="Arial" w:eastAsia="Arial" w:hAnsi="Arial" w:cs="Arial"/>
+                <w:i/>
+              </w:rPr>
+              <w:t>R$ 355,00</w:t>
             </w:r>
           </w:p>
         </w:tc>
@@ -4246,43 +4519,46 @@
                 <w:b/>
                 <w:i/>
               </w:rPr>
-              <w:t>R$ 0,00</w:t>
+              <w:t>R$ 355</w:t>
+            </w:r>
+            <w:r>
+              <w:rPr>
+                <w:rFonts w:ascii="Arial" w:eastAsia="Arial" w:hAnsi="Arial" w:cs="Arial"/>
+                <w:b/>
+                <w:i/>
+              </w:rPr>
+              <w:t>,00</w:t>
             </w:r>
           </w:p>
         </w:tc>
       </w:tr>
     </w:tbl>
+    <w:bookmarkEnd w:id="0"/>
     <w:p>
       <w:pPr>
         <w:ind w:left="642" w:right="655"/>
         <w:jc w:val="both"/>
         <w:rPr>
           <w:rFonts w:ascii="Arial" w:eastAsia="Arial" w:hAnsi="Arial" w:cs="Arial"/>
-        </w:rPr>
-      </w:pPr>
-      <w:r>
-        <w:rPr>
-          <w:rFonts w:ascii="Arial" w:eastAsia="Arial" w:hAnsi="Arial" w:cs="Arial"/>
           <w:i/>
         </w:rPr>
+      </w:pPr>
+      <w:r>
+        <w:rPr>
+          <w:rFonts w:ascii="Arial" w:eastAsia="Arial" w:hAnsi="Arial" w:cs="Arial"/>
+          <w:i/>
+        </w:rPr>
         <w:t xml:space="preserve"> </w:t>
       </w:r>
     </w:p>
     <w:p>
       <w:pPr>
-        <w:ind w:left="642" w:right="655"/>
+        <w:ind w:right="655"/>
         <w:jc w:val="both"/>
         <w:rPr>
           <w:rFonts w:ascii="Arial" w:eastAsia="Arial" w:hAnsi="Arial" w:cs="Arial"/>
         </w:rPr>
       </w:pPr>
-      <w:r>
-        <w:rPr>
-          <w:rFonts w:ascii="Arial" w:eastAsia="Arial" w:hAnsi="Arial" w:cs="Arial"/>
-          <w:i/>
-        </w:rPr>
-        <w:t xml:space="preserve"> </w:t>
-      </w:r>
     </w:p>
     <w:p>
       <w:pPr>
@@ -4303,7 +4579,37 @@
         <w:rPr>
           <w:rFonts w:ascii="Arial" w:eastAsia="Arial" w:hAnsi="Arial" w:cs="Arial"/>
         </w:rPr>
-        <w:t xml:space="preserve"> não sendo necessário nenhuma aquisição para o funcionamento do sistema.</w:t>
+        <w:t xml:space="preserve"> sendo necessário somente a compra do </w:t>
+      </w:r>
+      <w:proofErr w:type="spellStart"/>
+      <w:proofErr w:type="gramStart"/>
+      <w:r>
+        <w:rPr>
+          <w:rFonts w:ascii="Arial" w:eastAsia="Arial" w:hAnsi="Arial" w:cs="Arial"/>
+        </w:rPr>
+        <w:t>NoBreak</w:t>
+      </w:r>
+      <w:proofErr w:type="spellEnd"/>
+      <w:proofErr w:type="gramEnd"/>
+      <w:r>
+        <w:rPr>
+          <w:rFonts w:ascii="Arial" w:eastAsia="Arial" w:hAnsi="Arial" w:cs="Arial"/>
+        </w:rPr>
+        <w:t xml:space="preserve"> para o bom </w:t>
+      </w:r>
+      <w:proofErr w:type="gramStart"/>
+      <w:r>
+        <w:rPr>
+          <w:rFonts w:ascii="Arial" w:eastAsia="Arial" w:hAnsi="Arial" w:cs="Arial"/>
+        </w:rPr>
+        <w:t>funcionamento</w:t>
+      </w:r>
+      <w:proofErr w:type="gramEnd"/>
+      <w:r>
+        <w:rPr>
+          <w:rFonts w:ascii="Arial" w:eastAsia="Arial" w:hAnsi="Arial" w:cs="Arial"/>
+        </w:rPr>
+        <w:t xml:space="preserve"> do sistema.</w:t>
       </w:r>
     </w:p>
     <w:p>
@@ -4339,6 +4645,7 @@
           <w:b/>
           <w:i/>
         </w:rPr>
+        <w:lastRenderedPageBreak/>
         <w:t>1.1.1</w:t>
       </w:r>
       <w:r>
@@ -4628,6 +4935,37 @@
           <w:rFonts w:ascii="Arial" w:eastAsia="Arial" w:hAnsi="Arial" w:cs="Arial"/>
         </w:rPr>
         <w:tab/>
+        <w:t>RF_B</w:t>
+      </w:r>
+      <w:r>
+        <w:rPr>
+          <w:rFonts w:ascii="Arial" w:eastAsia="Arial" w:hAnsi="Arial" w:cs="Arial"/>
+        </w:rPr>
+        <w:t>7</w:t>
+      </w:r>
+      <w:r>
+        <w:rPr>
+          <w:rFonts w:ascii="Arial" w:eastAsia="Arial" w:hAnsi="Arial" w:cs="Arial"/>
+        </w:rPr>
+        <w:t xml:space="preserve"> - Gerenciar Veículo</w:t>
+      </w:r>
+    </w:p>
+    <w:p>
+      <w:pPr>
+        <w:tabs>
+          <w:tab w:val="left" w:pos="2058"/>
+        </w:tabs>
+        <w:ind w:right="655"/>
+        <w:jc w:val="both"/>
+        <w:rPr>
+          <w:rFonts w:ascii="Arial" w:eastAsia="Arial" w:hAnsi="Arial" w:cs="Arial"/>
+        </w:rPr>
+      </w:pPr>
+      <w:r>
+        <w:rPr>
+          <w:rFonts w:ascii="Arial" w:eastAsia="Arial" w:hAnsi="Arial" w:cs="Arial"/>
+        </w:rPr>
+        <w:tab/>
       </w:r>
     </w:p>
     <w:p>
@@ -4746,6 +5084,12 @@
         </w:rPr>
         <w:t>Contas</w:t>
       </w:r>
+      <w:r>
+        <w:rPr>
+          <w:rFonts w:ascii="Arial" w:eastAsia="Arial" w:hAnsi="Arial" w:cs="Arial"/>
+        </w:rPr>
+        <w:t xml:space="preserve"> a Receber</w:t>
+      </w:r>
     </w:p>
     <w:p>
       <w:pPr>
@@ -4763,31 +5107,7 @@
           <w:rFonts w:ascii="Arial" w:eastAsia="Arial" w:hAnsi="Arial" w:cs="Arial"/>
         </w:rPr>
         <w:tab/>
-        <w:t>RF_F</w:t>
-      </w:r>
-      <w:r>
-        <w:rPr>
-          <w:rFonts w:ascii="Arial" w:eastAsia="Arial" w:hAnsi="Arial" w:cs="Arial"/>
-        </w:rPr>
-        <w:t>5</w:t>
-      </w:r>
-      <w:r>
-        <w:rPr>
-          <w:rFonts w:ascii="Arial" w:eastAsia="Arial" w:hAnsi="Arial" w:cs="Arial"/>
-        </w:rPr>
-        <w:t xml:space="preserve"> </w:t>
-      </w:r>
-      <w:r>
-        <w:rPr>
-          <w:rFonts w:ascii="Arial" w:eastAsia="Arial" w:hAnsi="Arial" w:cs="Arial"/>
-        </w:rPr>
-        <w:t>- Abrir/Fechar Caixa</w:t>
-      </w:r>
-      <w:r>
-        <w:rPr>
-          <w:rFonts w:ascii="Arial" w:eastAsia="Arial" w:hAnsi="Arial" w:cs="Arial"/>
-        </w:rPr>
-        <w:tab/>
+        <w:t>RF_F5 - Quitar Contas a Pagar</w:t>
       </w:r>
     </w:p>
     <w:p>
@@ -4806,12 +5126,13 @@
           <w:rFonts w:ascii="Arial" w:eastAsia="Arial" w:hAnsi="Arial" w:cs="Arial"/>
         </w:rPr>
         <w:tab/>
-      </w:r>
-      <w:r>
-        <w:rPr>
-          <w:rFonts w:ascii="Arial" w:eastAsia="Arial" w:hAnsi="Arial" w:cs="Arial"/>
-        </w:rPr>
-        <w:t>RF_F6</w:t>
+        <w:t>RF_F</w:t>
+      </w:r>
+      <w:r>
+        <w:rPr>
+          <w:rFonts w:ascii="Arial" w:eastAsia="Arial" w:hAnsi="Arial" w:cs="Arial"/>
+        </w:rPr>
+        <w:t>6</w:t>
       </w:r>
       <w:r>
         <w:rPr>
@@ -4823,19 +5144,7 @@
         <w:rPr>
           <w:rFonts w:ascii="Arial" w:eastAsia="Arial" w:hAnsi="Arial" w:cs="Arial"/>
         </w:rPr>
-        <w:t>-</w:t>
-      </w:r>
-      <w:r>
-        <w:rPr>
-          <w:rFonts w:ascii="Arial" w:eastAsia="Arial" w:hAnsi="Arial" w:cs="Arial"/>
-        </w:rPr>
-        <w:t xml:space="preserve"> </w:t>
-      </w:r>
-      <w:r>
-        <w:rPr>
-          <w:rFonts w:ascii="Arial" w:eastAsia="Arial" w:hAnsi="Arial" w:cs="Arial"/>
-        </w:rPr>
-        <w:t>Controlar Estoque</w:t>
+        <w:t>- Abrir Caixa</w:t>
       </w:r>
     </w:p>
     <w:p>
@@ -4854,13 +5163,7 @@
           <w:rFonts w:ascii="Arial" w:eastAsia="Arial" w:hAnsi="Arial" w:cs="Arial"/>
         </w:rPr>
         <w:tab/>
-        <w:t>RF_F7</w:t>
-      </w:r>
-      <w:r>
-        <w:rPr>
-          <w:rFonts w:ascii="Arial" w:eastAsia="Arial" w:hAnsi="Arial" w:cs="Arial"/>
-        </w:rPr>
-        <w:t xml:space="preserve"> - Atualizar Estoque</w:t>
+        <w:t>RF_F7 - Fechar Caixa</w:t>
       </w:r>
     </w:p>
     <w:p>
@@ -4879,6 +5182,11 @@
           <w:rFonts w:ascii="Arial" w:eastAsia="Arial" w:hAnsi="Arial" w:cs="Arial"/>
         </w:rPr>
         <w:tab/>
+      </w:r>
+      <w:r>
+        <w:rPr>
+          <w:rFonts w:ascii="Arial" w:eastAsia="Arial" w:hAnsi="Arial" w:cs="Arial"/>
+        </w:rPr>
         <w:t>RF_F8</w:t>
       </w:r>
       <w:r>
@@ -4903,13 +5211,7 @@
         <w:rPr>
           <w:rFonts w:ascii="Arial" w:eastAsia="Arial" w:hAnsi="Arial" w:cs="Arial"/>
         </w:rPr>
-        <w:t xml:space="preserve">Registrar conta </w:t>
-      </w:r>
-      <w:r>
-        <w:rPr>
-          <w:rFonts w:ascii="Arial" w:eastAsia="Arial" w:hAnsi="Arial" w:cs="Arial"/>
-        </w:rPr>
-        <w:t>a pagar</w:t>
+        <w:t>Controlar Estoque</w:t>
       </w:r>
     </w:p>
     <w:p>
@@ -4934,49 +5236,7 @@
         <w:rPr>
           <w:rFonts w:ascii="Arial" w:eastAsia="Arial" w:hAnsi="Arial" w:cs="Arial"/>
         </w:rPr>
-        <w:t xml:space="preserve"> </w:t>
-      </w:r>
-      <w:r>
-        <w:rPr>
-          <w:rFonts w:ascii="Arial" w:eastAsia="Arial" w:hAnsi="Arial" w:cs="Arial"/>
-        </w:rPr>
-        <w:t>-</w:t>
-      </w:r>
-      <w:r>
-        <w:rPr>
-          <w:rFonts w:ascii="Arial" w:eastAsia="Arial" w:hAnsi="Arial" w:cs="Arial"/>
-        </w:rPr>
-        <w:t xml:space="preserve"> </w:t>
-      </w:r>
-      <w:r>
-        <w:rPr>
-          <w:rFonts w:ascii="Arial" w:eastAsia="Arial" w:hAnsi="Arial" w:cs="Arial"/>
-        </w:rPr>
-        <w:t xml:space="preserve">Parametrizar </w:t>
-      </w:r>
-      <w:r>
-        <w:rPr>
-          <w:rFonts w:ascii="Arial" w:eastAsia="Arial" w:hAnsi="Arial" w:cs="Arial"/>
-        </w:rPr>
-        <w:t>o</w:t>
-      </w:r>
-      <w:r>
-        <w:rPr>
-          <w:rFonts w:ascii="Arial" w:eastAsia="Arial" w:hAnsi="Arial" w:cs="Arial"/>
-        </w:rPr>
-        <w:t xml:space="preserve"> </w:t>
-      </w:r>
-      <w:r>
-        <w:rPr>
-          <w:rFonts w:ascii="Arial" w:eastAsia="Arial" w:hAnsi="Arial" w:cs="Arial"/>
-        </w:rPr>
-        <w:t>S</w:t>
-      </w:r>
-      <w:r>
-        <w:rPr>
-          <w:rFonts w:ascii="Arial" w:eastAsia="Arial" w:hAnsi="Arial" w:cs="Arial"/>
-        </w:rPr>
-        <w:t>istema</w:t>
+        <w:t xml:space="preserve"> - Atualizar Estoque</w:t>
       </w:r>
     </w:p>
     <w:p>
@@ -4995,19 +5255,37 @@
           <w:rFonts w:ascii="Arial" w:eastAsia="Arial" w:hAnsi="Arial" w:cs="Arial"/>
         </w:rPr>
         <w:tab/>
-        <w:t xml:space="preserve">RF_F10 - Registrar </w:t>
-      </w:r>
-      <w:r>
-        <w:rPr>
-          <w:rFonts w:ascii="Arial" w:eastAsia="Arial" w:hAnsi="Arial" w:cs="Arial"/>
-        </w:rPr>
-        <w:t>G</w:t>
-      </w:r>
-      <w:r>
-        <w:rPr>
-          <w:rFonts w:ascii="Arial" w:eastAsia="Arial" w:hAnsi="Arial" w:cs="Arial"/>
-        </w:rPr>
-        <w:t>arantia</w:t>
+        <w:t>RF_F10</w:t>
+      </w:r>
+      <w:r>
+        <w:rPr>
+          <w:rFonts w:ascii="Arial" w:eastAsia="Arial" w:hAnsi="Arial" w:cs="Arial"/>
+        </w:rPr>
+        <w:t xml:space="preserve"> </w:t>
+      </w:r>
+      <w:r>
+        <w:rPr>
+          <w:rFonts w:ascii="Arial" w:eastAsia="Arial" w:hAnsi="Arial" w:cs="Arial"/>
+        </w:rPr>
+        <w:t>-</w:t>
+      </w:r>
+      <w:r>
+        <w:rPr>
+          <w:rFonts w:ascii="Arial" w:eastAsia="Arial" w:hAnsi="Arial" w:cs="Arial"/>
+        </w:rPr>
+        <w:t xml:space="preserve"> </w:t>
+      </w:r>
+      <w:r>
+        <w:rPr>
+          <w:rFonts w:ascii="Arial" w:eastAsia="Arial" w:hAnsi="Arial" w:cs="Arial"/>
+        </w:rPr>
+        <w:t xml:space="preserve">Registrar conta </w:t>
+      </w:r>
+      <w:r>
+        <w:rPr>
+          <w:rFonts w:ascii="Arial" w:eastAsia="Arial" w:hAnsi="Arial" w:cs="Arial"/>
+        </w:rPr>
+        <w:t>a pagar</w:t>
       </w:r>
     </w:p>
     <w:p>
@@ -5026,7 +5304,25 @@
           <w:rFonts w:ascii="Arial" w:eastAsia="Arial" w:hAnsi="Arial" w:cs="Arial"/>
         </w:rPr>
         <w:tab/>
-        <w:t>RF_F11 - Cadastrar Veículos</w:t>
+        <w:t>RF_F11</w:t>
+      </w:r>
+      <w:r>
+        <w:rPr>
+          <w:rFonts w:ascii="Arial" w:eastAsia="Arial" w:hAnsi="Arial" w:cs="Arial"/>
+        </w:rPr>
+        <w:t xml:space="preserve"> - Registrar </w:t>
+      </w:r>
+      <w:r>
+        <w:rPr>
+          <w:rFonts w:ascii="Arial" w:eastAsia="Arial" w:hAnsi="Arial" w:cs="Arial"/>
+        </w:rPr>
+        <w:t>G</w:t>
+      </w:r>
+      <w:r>
+        <w:rPr>
+          <w:rFonts w:ascii="Arial" w:eastAsia="Arial" w:hAnsi="Arial" w:cs="Arial"/>
+        </w:rPr>
+        <w:t>arantia</w:t>
       </w:r>
     </w:p>
     <w:p>
@@ -5046,14 +5342,6 @@
         </w:rPr>
         <w:tab/>
       </w:r>
-    </w:p>
-    <w:p>
-      <w:pPr>
-        <w:spacing w:before="10"/>
-        <w:rPr>
-          <w:rFonts w:ascii="Arial" w:eastAsia="Arial" w:hAnsi="Arial" w:cs="Arial"/>
-        </w:rPr>
-      </w:pPr>
     </w:p>
     <w:p>
       <w:pPr>
@@ -5137,6 +5425,7 @@
         <w:rPr>
           <w:rFonts w:ascii="Arial" w:eastAsia="Arial" w:hAnsi="Arial" w:cs="Arial"/>
         </w:rPr>
+        <w:lastRenderedPageBreak/>
         <w:tab/>
         <w:t xml:space="preserve">RF_S3 - Emitir </w:t>
       </w:r>
@@ -5200,7 +5489,13 @@
           <w:rFonts w:ascii="Arial" w:eastAsia="Arial" w:hAnsi="Arial" w:cs="Arial"/>
         </w:rPr>
         <w:tab/>
-        <w:t>RF_S5 – Emitir Relatório de Clientes inadimplentes</w:t>
+        <w:t>RF_S5 -</w:t>
+      </w:r>
+      <w:r>
+        <w:rPr>
+          <w:rFonts w:ascii="Arial" w:eastAsia="Arial" w:hAnsi="Arial" w:cs="Arial"/>
+        </w:rPr>
+        <w:t xml:space="preserve"> Emitir Relatório de Clientes inadimplentes</w:t>
       </w:r>
     </w:p>
     <w:p>
@@ -5374,78 +5669,6 @@
         </w:rPr>
         <w:tab/>
       </w:r>
-    </w:p>
-    <w:p>
-      <w:pPr>
-        <w:tabs>
-          <w:tab w:val="left" w:pos="2058"/>
-        </w:tabs>
-        <w:ind w:right="658"/>
-        <w:jc w:val="both"/>
-        <w:rPr>
-          <w:rFonts w:ascii="Arial" w:eastAsia="Arial" w:hAnsi="Arial" w:cs="Arial"/>
-        </w:rPr>
-      </w:pPr>
-    </w:p>
-    <w:p>
-      <w:pPr>
-        <w:tabs>
-          <w:tab w:val="left" w:pos="2058"/>
-        </w:tabs>
-        <w:ind w:right="658"/>
-        <w:jc w:val="both"/>
-        <w:rPr>
-          <w:rFonts w:ascii="Arial" w:eastAsia="Arial" w:hAnsi="Arial" w:cs="Arial"/>
-        </w:rPr>
-      </w:pPr>
-    </w:p>
-    <w:p>
-      <w:pPr>
-        <w:tabs>
-          <w:tab w:val="left" w:pos="2058"/>
-        </w:tabs>
-        <w:ind w:right="658"/>
-        <w:jc w:val="both"/>
-        <w:rPr>
-          <w:rFonts w:ascii="Arial" w:eastAsia="Arial" w:hAnsi="Arial" w:cs="Arial"/>
-        </w:rPr>
-      </w:pPr>
-    </w:p>
-    <w:p>
-      <w:pPr>
-        <w:tabs>
-          <w:tab w:val="left" w:pos="2058"/>
-        </w:tabs>
-        <w:ind w:right="658"/>
-        <w:jc w:val="both"/>
-        <w:rPr>
-          <w:rFonts w:ascii="Arial" w:eastAsia="Arial" w:hAnsi="Arial" w:cs="Arial"/>
-        </w:rPr>
-      </w:pPr>
-    </w:p>
-    <w:p>
-      <w:pPr>
-        <w:tabs>
-          <w:tab w:val="left" w:pos="2058"/>
-        </w:tabs>
-        <w:ind w:right="658"/>
-        <w:jc w:val="both"/>
-        <w:rPr>
-          <w:rFonts w:ascii="Arial" w:eastAsia="Arial" w:hAnsi="Arial" w:cs="Arial"/>
-        </w:rPr>
-      </w:pPr>
-    </w:p>
-    <w:p>
-      <w:pPr>
-        <w:tabs>
-          <w:tab w:val="left" w:pos="2058"/>
-        </w:tabs>
-        <w:ind w:right="658"/>
-        <w:jc w:val="both"/>
-        <w:rPr>
-          <w:rFonts w:ascii="Arial" w:eastAsia="Arial" w:hAnsi="Arial" w:cs="Arial"/>
-        </w:rPr>
-      </w:pPr>
     </w:p>
     <w:p>
       <w:pPr>
@@ -5482,7 +5705,8 @@
         <w:gridCol w:w="1665"/>
         <w:gridCol w:w="1440"/>
         <w:gridCol w:w="1785"/>
-        <w:gridCol w:w="1425"/>
+        <w:gridCol w:w="17"/>
+        <w:gridCol w:w="1408"/>
       </w:tblGrid>
       <w:tr>
         <w:trPr>
@@ -5608,7 +5832,8 @@
         </w:tc>
         <w:tc>
           <w:tcPr>
-            <w:tcW w:w="1785" w:type="dxa"/>
+            <w:tcW w:w="1802" w:type="dxa"/>
+            <w:gridSpan w:val="2"/>
             <w:tcBorders>
               <w:top w:val="single" w:sz="12" w:space="0" w:color="000000"/>
               <w:left w:val="single" w:sz="4" w:space="0" w:color="000000"/>
@@ -5638,7 +5863,7 @@
         </w:tc>
         <w:tc>
           <w:tcPr>
-            <w:tcW w:w="1425" w:type="dxa"/>
+            <w:tcW w:w="1408" w:type="dxa"/>
             <w:tcBorders>
               <w:left w:val="single" w:sz="12" w:space="0" w:color="000000"/>
               <w:bottom w:val="single" w:sz="4" w:space="0" w:color="000000"/>
@@ -5807,6 +6032,7 @@
         <w:tc>
           <w:tcPr>
             <w:tcW w:w="1425" w:type="dxa"/>
+            <w:gridSpan w:val="2"/>
             <w:tcBorders>
               <w:top w:val="single" w:sz="4" w:space="0" w:color="000000"/>
               <w:left w:val="single" w:sz="4" w:space="0" w:color="000000"/>
@@ -5960,6 +6186,7 @@
         <w:tc>
           <w:tcPr>
             <w:tcW w:w="1425" w:type="dxa"/>
+            <w:gridSpan w:val="2"/>
             <w:tcBorders>
               <w:top w:val="single" w:sz="4" w:space="0" w:color="000000"/>
               <w:left w:val="single" w:sz="4" w:space="0" w:color="000000"/>
@@ -6110,6 +6337,7 @@
         <w:tc>
           <w:tcPr>
             <w:tcW w:w="1425" w:type="dxa"/>
+            <w:gridSpan w:val="2"/>
             <w:tcBorders>
               <w:top w:val="single" w:sz="4" w:space="0" w:color="000000"/>
               <w:left w:val="single" w:sz="4" w:space="0" w:color="000000"/>
@@ -6270,6 +6498,7 @@
         <w:tc>
           <w:tcPr>
             <w:tcW w:w="1425" w:type="dxa"/>
+            <w:gridSpan w:val="2"/>
             <w:tcBorders>
               <w:top w:val="single" w:sz="4" w:space="0" w:color="000000"/>
               <w:left w:val="single" w:sz="4" w:space="0" w:color="000000"/>
@@ -6434,6 +6663,7 @@
         <w:tc>
           <w:tcPr>
             <w:tcW w:w="1425" w:type="dxa"/>
+            <w:gridSpan w:val="2"/>
             <w:tcBorders>
               <w:top w:val="single" w:sz="4" w:space="0" w:color="000000"/>
               <w:left w:val="single" w:sz="4" w:space="0" w:color="000000"/>
@@ -6586,6 +6816,7 @@
         <w:tc>
           <w:tcPr>
             <w:tcW w:w="1425" w:type="dxa"/>
+            <w:gridSpan w:val="2"/>
             <w:tcBorders>
               <w:top w:val="single" w:sz="4" w:space="0" w:color="000000"/>
               <w:left w:val="single" w:sz="4" w:space="0" w:color="000000"/>
@@ -6744,6 +6975,7 @@
         <w:tc>
           <w:tcPr>
             <w:tcW w:w="1425" w:type="dxa"/>
+            <w:gridSpan w:val="2"/>
             <w:tcBorders>
               <w:top w:val="single" w:sz="4" w:space="0" w:color="000000"/>
               <w:left w:val="single" w:sz="4" w:space="0" w:color="000000"/>
@@ -6908,6 +7140,7 @@
         <w:tc>
           <w:tcPr>
             <w:tcW w:w="1425" w:type="dxa"/>
+            <w:gridSpan w:val="2"/>
             <w:tcBorders>
               <w:top w:val="single" w:sz="4" w:space="0" w:color="000000"/>
               <w:left w:val="single" w:sz="4" w:space="0" w:color="000000"/>
@@ -7072,6 +7305,7 @@
         <w:tc>
           <w:tcPr>
             <w:tcW w:w="1425" w:type="dxa"/>
+            <w:gridSpan w:val="2"/>
             <w:tcBorders>
               <w:top w:val="single" w:sz="4" w:space="0" w:color="000000"/>
               <w:left w:val="single" w:sz="4" w:space="0" w:color="000000"/>
@@ -7248,6 +7482,7 @@
         <w:tc>
           <w:tcPr>
             <w:tcW w:w="1425" w:type="dxa"/>
+            <w:gridSpan w:val="2"/>
             <w:tcBorders>
               <w:top w:val="single" w:sz="4" w:space="0" w:color="000000"/>
               <w:left w:val="single" w:sz="4" w:space="0" w:color="000000"/>
@@ -7412,6 +7647,7 @@
         <w:tc>
           <w:tcPr>
             <w:tcW w:w="1425" w:type="dxa"/>
+            <w:gridSpan w:val="2"/>
             <w:tcBorders>
               <w:top w:val="single" w:sz="4" w:space="0" w:color="000000"/>
               <w:left w:val="single" w:sz="4" w:space="0" w:color="000000"/>
@@ -7576,6 +7812,7 @@
         <w:tc>
           <w:tcPr>
             <w:tcW w:w="1425" w:type="dxa"/>
+            <w:gridSpan w:val="2"/>
             <w:tcBorders>
               <w:top w:val="single" w:sz="4" w:space="0" w:color="000000"/>
               <w:left w:val="single" w:sz="4" w:space="0" w:color="000000"/>
@@ -7740,6 +7977,7 @@
         <w:tc>
           <w:tcPr>
             <w:tcW w:w="1425" w:type="dxa"/>
+            <w:gridSpan w:val="2"/>
             <w:tcBorders>
               <w:top w:val="single" w:sz="4" w:space="0" w:color="000000"/>
               <w:left w:val="single" w:sz="4" w:space="0" w:color="000000"/>
@@ -7904,6 +8142,7 @@
         <w:tc>
           <w:tcPr>
             <w:tcW w:w="1425" w:type="dxa"/>
+            <w:gridSpan w:val="2"/>
             <w:tcBorders>
               <w:top w:val="single" w:sz="4" w:space="0" w:color="000000"/>
               <w:left w:val="single" w:sz="4" w:space="0" w:color="000000"/>
@@ -7955,6 +8194,7 @@
               <w:rPr>
                 <w:rFonts w:ascii="Arial" w:eastAsia="Arial" w:hAnsi="Arial" w:cs="Arial"/>
               </w:rPr>
+              <w:lastRenderedPageBreak/>
               <w:t>RF_F9</w:t>
             </w:r>
           </w:p>
@@ -8068,6 +8308,7 @@
         <w:tc>
           <w:tcPr>
             <w:tcW w:w="1425" w:type="dxa"/>
+            <w:gridSpan w:val="2"/>
             <w:tcBorders>
               <w:top w:val="single" w:sz="4" w:space="0" w:color="000000"/>
               <w:left w:val="single" w:sz="4" w:space="0" w:color="000000"/>
@@ -8232,6 +8473,7 @@
         <w:tc>
           <w:tcPr>
             <w:tcW w:w="1425" w:type="dxa"/>
+            <w:gridSpan w:val="2"/>
             <w:tcBorders>
               <w:top w:val="single" w:sz="4" w:space="0" w:color="000000"/>
               <w:left w:val="single" w:sz="4" w:space="0" w:color="000000"/>
@@ -8396,6 +8638,7 @@
         <w:tc>
           <w:tcPr>
             <w:tcW w:w="1425" w:type="dxa"/>
+            <w:gridSpan w:val="2"/>
             <w:tcBorders>
               <w:top w:val="single" w:sz="4" w:space="0" w:color="000000"/>
               <w:left w:val="single" w:sz="4" w:space="0" w:color="000000"/>
@@ -8447,7 +8690,6 @@
               <w:rPr>
                 <w:rFonts w:ascii="Arial" w:eastAsia="Arial" w:hAnsi="Arial" w:cs="Arial"/>
               </w:rPr>
-              <w:lastRenderedPageBreak/>
               <w:t>RF_S1</w:t>
             </w:r>
           </w:p>
@@ -8573,6 +8815,7 @@
         <w:tc>
           <w:tcPr>
             <w:tcW w:w="1425" w:type="dxa"/>
+            <w:gridSpan w:val="2"/>
             <w:tcBorders>
               <w:top w:val="single" w:sz="4" w:space="0" w:color="000000"/>
               <w:left w:val="single" w:sz="4" w:space="0" w:color="000000"/>
@@ -8757,6 +9000,7 @@
         <w:tc>
           <w:tcPr>
             <w:tcW w:w="1425" w:type="dxa"/>
+            <w:gridSpan w:val="2"/>
             <w:tcBorders>
               <w:top w:val="single" w:sz="4" w:space="0" w:color="000000"/>
               <w:left w:val="single" w:sz="4" w:space="0" w:color="000000"/>
@@ -8945,6 +9189,7 @@
         <w:tc>
           <w:tcPr>
             <w:tcW w:w="1425" w:type="dxa"/>
+            <w:gridSpan w:val="2"/>
             <w:tcBorders>
               <w:top w:val="single" w:sz="4" w:space="0" w:color="000000"/>
               <w:left w:val="single" w:sz="4" w:space="0" w:color="000000"/>
@@ -9148,6 +9393,7 @@
         <w:tc>
           <w:tcPr>
             <w:tcW w:w="1425" w:type="dxa"/>
+            <w:gridSpan w:val="2"/>
             <w:tcBorders>
               <w:top w:val="single" w:sz="4" w:space="0" w:color="000000"/>
               <w:left w:val="single" w:sz="4" w:space="0" w:color="000000"/>
@@ -9312,6 +9558,7 @@
         <w:tc>
           <w:tcPr>
             <w:tcW w:w="1425" w:type="dxa"/>
+            <w:gridSpan w:val="2"/>
             <w:tcBorders>
               <w:top w:val="single" w:sz="4" w:space="0" w:color="000000"/>
               <w:left w:val="single" w:sz="4" w:space="0" w:color="000000"/>
@@ -9539,6 +9786,7 @@
         <w:tc>
           <w:tcPr>
             <w:tcW w:w="1425" w:type="dxa"/>
+            <w:gridSpan w:val="2"/>
             <w:tcBorders>
               <w:top w:val="single" w:sz="4" w:space="0" w:color="000000"/>
               <w:left w:val="single" w:sz="4" w:space="0" w:color="000000"/>
@@ -9644,7 +9892,14 @@
               <w:rPr>
                 <w:rFonts w:ascii="Arial" w:eastAsia="Arial" w:hAnsi="Arial" w:cs="Arial"/>
               </w:rPr>
-              <w:t>(Filtros: período, cliente, veículo, funcionário, produto)</w:t>
+              <w:t xml:space="preserve">(Filtros: período, cliente, veículo, </w:t>
+            </w:r>
+            <w:r>
+              <w:rPr>
+                <w:rFonts w:ascii="Arial" w:eastAsia="Arial" w:hAnsi="Arial" w:cs="Arial"/>
+              </w:rPr>
+              <w:lastRenderedPageBreak/>
+              <w:t>funcionário, produto)</w:t>
             </w:r>
           </w:p>
         </w:tc>
@@ -9671,6 +9926,7 @@
               <w:rPr>
                 <w:rFonts w:ascii="Arial" w:eastAsia="Arial" w:hAnsi="Arial" w:cs="Arial"/>
               </w:rPr>
+              <w:lastRenderedPageBreak/>
               <w:t>Evidente</w:t>
             </w:r>
           </w:p>
@@ -9742,6 +9998,7 @@
         <w:tc>
           <w:tcPr>
             <w:tcW w:w="1425" w:type="dxa"/>
+            <w:gridSpan w:val="2"/>
             <w:tcBorders>
               <w:top w:val="single" w:sz="4" w:space="0" w:color="000000"/>
               <w:left w:val="single" w:sz="4" w:space="0" w:color="000000"/>
@@ -9793,6 +10050,7 @@
               <w:rPr>
                 <w:rFonts w:ascii="Arial" w:eastAsia="Arial" w:hAnsi="Arial" w:cs="Arial"/>
               </w:rPr>
+              <w:lastRenderedPageBreak/>
               <w:t>RF_S8</w:t>
             </w:r>
           </w:p>
@@ -9820,14 +10078,7 @@
               <w:rPr>
                 <w:rFonts w:ascii="Arial" w:eastAsia="Arial" w:hAnsi="Arial" w:cs="Arial"/>
               </w:rPr>
-              <w:t xml:space="preserve">Emitir Relatório de Clientes com baixa frequência </w:t>
-            </w:r>
-            <w:r>
-              <w:rPr>
-                <w:rFonts w:ascii="Arial" w:eastAsia="Arial" w:hAnsi="Arial" w:cs="Arial"/>
-              </w:rPr>
-              <w:lastRenderedPageBreak/>
-              <w:t xml:space="preserve">(Filtros: período, </w:t>
+              <w:t xml:space="preserve">Emitir Relatório de Clientes com baixa frequência (Filtros: período, </w:t>
             </w:r>
             <w:r>
               <w:rPr>
@@ -9860,7 +10111,6 @@
               <w:rPr>
                 <w:rFonts w:ascii="Arial" w:eastAsia="Arial" w:hAnsi="Arial" w:cs="Arial"/>
               </w:rPr>
-              <w:lastRenderedPageBreak/>
               <w:t>Evidente</w:t>
             </w:r>
           </w:p>
@@ -9920,6 +10170,7 @@
         <w:tc>
           <w:tcPr>
             <w:tcW w:w="1425" w:type="dxa"/>
+            <w:gridSpan w:val="2"/>
             <w:tcBorders>
               <w:top w:val="single" w:sz="4" w:space="0" w:color="000000"/>
               <w:left w:val="single" w:sz="4" w:space="0" w:color="000000"/>
@@ -10084,6 +10335,7 @@
         <w:tc>
           <w:tcPr>
             <w:tcW w:w="1425" w:type="dxa"/>
+            <w:gridSpan w:val="2"/>
             <w:tcBorders>
               <w:top w:val="single" w:sz="4" w:space="0" w:color="000000"/>
               <w:left w:val="single" w:sz="4" w:space="0" w:color="000000"/>
@@ -10259,6 +10511,24 @@
         </w:rPr>
         <w:t>No caso de não ter um servidor bom e nem uma boa configuração de servidor, o banco e a ligação entre as máquinas podem não ser as melhores, retardando o processo normal da empresa.</w:t>
       </w:r>
+      <w:r>
+        <w:rPr>
+          <w:rFonts w:ascii="Arial" w:eastAsia="Arial" w:hAnsi="Arial" w:cs="Arial"/>
+        </w:rPr>
+        <w:t xml:space="preserve"> </w:t>
+      </w:r>
+      <w:r>
+        <w:rPr>
+          <w:rFonts w:ascii="Arial" w:eastAsia="Arial" w:hAnsi="Arial" w:cs="Arial"/>
+        </w:rPr>
+        <w:t>R</w:t>
+      </w:r>
+      <w:r>
+        <w:rPr>
+          <w:rFonts w:ascii="Arial" w:eastAsia="Arial" w:hAnsi="Arial" w:cs="Arial"/>
+        </w:rPr>
+        <w:t>ecomendados</w:t>
+      </w:r>
     </w:p>
     <w:p>
       <w:pPr>
@@ -10272,7 +10542,21 @@
         <w:rPr>
           <w:rFonts w:ascii="Arial" w:eastAsia="Arial" w:hAnsi="Arial" w:cs="Arial"/>
         </w:rPr>
-        <w:t>A não aquisição da Impressora Térmica, afetará diretamente nos princípios do sistema, pois a intenção geral, é emitir comprovantes de pagamento e relatório simplificado para entrega de produtos.</w:t>
+        <w:t>A não aquisição da Impressora Térmica</w:t>
+      </w:r>
+      <w:proofErr w:type="gramStart"/>
+      <w:r>
+        <w:rPr>
+          <w:rFonts w:ascii="Arial" w:eastAsia="Arial" w:hAnsi="Arial" w:cs="Arial"/>
+        </w:rPr>
+        <w:t>, afetará</w:t>
+      </w:r>
+      <w:proofErr w:type="gramEnd"/>
+      <w:r>
+        <w:rPr>
+          <w:rFonts w:ascii="Arial" w:eastAsia="Arial" w:hAnsi="Arial" w:cs="Arial"/>
+        </w:rPr>
+        <w:t xml:space="preserve"> diretamente nos princípios do sistema, pois a intenção geral, é emitir comprovantes de pagamento e relatório simplificado para entrega de produtos.</w:t>
       </w:r>
     </w:p>
     <w:p>
@@ -10302,7 +10586,14 @@
         <w:rPr>
           <w:rFonts w:ascii="Arial" w:eastAsia="Arial" w:hAnsi="Arial" w:cs="Arial"/>
         </w:rPr>
-        <w:t>A execução de backup diário será automatizada ao final da utilização do sistema. A não execução do mesmo, em caso de desligamento forçado, queda de energia e outros, poderá implicar na restauração de dados, caso ocorra a perda dos mesmos.</w:t>
+        <w:t xml:space="preserve">A execução de backup diário será automatizada ao final da utilização do sistema. A não execução do mesmo, em caso de desligamento </w:t>
+      </w:r>
+      <w:r>
+        <w:rPr>
+          <w:rFonts w:ascii="Arial" w:eastAsia="Arial" w:hAnsi="Arial" w:cs="Arial"/>
+        </w:rPr>
+        <w:lastRenderedPageBreak/>
+        <w:t>forçado, queda de energia e outros, poderá implicar na restauração de dados, caso ocorra a perda dos mesmos.</w:t>
       </w:r>
     </w:p>
     <w:p>
@@ -10313,45 +10604,19 @@
           <w:rFonts w:ascii="Arial" w:eastAsia="Arial" w:hAnsi="Arial" w:cs="Arial"/>
         </w:rPr>
       </w:pPr>
-      <w:r>
-        <w:rPr>
-          <w:rFonts w:ascii="Arial" w:eastAsia="Arial" w:hAnsi="Arial" w:cs="Arial"/>
-        </w:rPr>
-        <w:t xml:space="preserve">O </w:t>
-      </w:r>
-      <w:r>
-        <w:rPr>
-          <w:rFonts w:ascii="Arial" w:eastAsia="Arial" w:hAnsi="Arial" w:cs="Arial"/>
-        </w:rPr>
-        <w:t>eMecanica</w:t>
-      </w:r>
-      <w:r>
-        <w:rPr>
-          <w:rFonts w:ascii="Arial" w:eastAsia="Arial" w:hAnsi="Arial" w:cs="Arial"/>
-        </w:rPr>
-        <w:t xml:space="preserve"> exige configuração mínima de 2 GB de Memória RAM, sendo desejável um computador com 4GB de Memória RAM ou superior, para o bom desempenho do sistema.</w:t>
-      </w:r>
-    </w:p>
-    <w:p>
-      <w:pPr>
-        <w:ind w:left="620" w:right="340" w:firstLine="400"/>
-        <w:jc w:val="both"/>
-        <w:rPr>
-          <w:rFonts w:ascii="Arial" w:eastAsia="Arial" w:hAnsi="Arial" w:cs="Arial"/>
-        </w:rPr>
-      </w:pPr>
-      <w:r>
-        <w:rPr>
-          <w:rFonts w:ascii="Arial" w:eastAsia="Arial" w:hAnsi="Arial" w:cs="Arial"/>
-        </w:rPr>
-        <w:t xml:space="preserve">O contratação, instalação e configuração do serviço de antivírus para cada máquina é de responsabilidade da empresa. A equipe </w:t>
-      </w:r>
-      <w:r>
-        <w:rPr>
-          <w:rFonts w:ascii="Arial" w:eastAsia="Arial" w:hAnsi="Arial" w:cs="Arial"/>
-        </w:rPr>
-        <w:lastRenderedPageBreak/>
-        <w:t>desenvolvedora não se responsabilizará por invasões e/ou infecções de vírus que danifique e/ou prejudique o bom uso do sistema.</w:t>
+      <w:proofErr w:type="gramStart"/>
+      <w:r>
+        <w:rPr>
+          <w:rFonts w:ascii="Arial" w:eastAsia="Arial" w:hAnsi="Arial" w:cs="Arial"/>
+        </w:rPr>
+        <w:t>O contratação</w:t>
+      </w:r>
+      <w:proofErr w:type="gramEnd"/>
+      <w:r>
+        <w:rPr>
+          <w:rFonts w:ascii="Arial" w:eastAsia="Arial" w:hAnsi="Arial" w:cs="Arial"/>
+        </w:rPr>
+        <w:t>, instalação e configuração do serviço de antivírus para cada máquina é de responsabilidade da empresa. A equipe desenvolvedora não se responsabilizará por invasões e/ou infecções de vírus que danifique e/ou prejudique o bom uso do sistema.</w:t>
       </w:r>
     </w:p>
     <w:p>
@@ -10627,6 +10892,7 @@
           <w:i/>
           <w:noProof/>
         </w:rPr>
+        <w:lastRenderedPageBreak/>
         <w:drawing>
           <wp:inline distT="114300" distB="114300" distL="114300" distR="114300">
             <wp:extent cx="5439728" cy="3407911"/>
@@ -10641,7 +10907,7 @@
                     <pic:cNvPicPr preferRelativeResize="0"/>
                   </pic:nvPicPr>
                   <pic:blipFill>
-                    <a:blip r:embed="rId19"/>
+                    <a:blip r:embed="rId21"/>
                     <a:srcRect/>
                     <a:stretch>
                       <a:fillRect/>
@@ -10700,15 +10966,14 @@
           <w:b/>
         </w:rPr>
       </w:pPr>
+      <w:r>
+        <w:rPr>
+          <w:rFonts w:ascii="Arial" w:eastAsia="Arial" w:hAnsi="Arial" w:cs="Arial"/>
+          <w:b/>
+        </w:rPr>
+        <w:t>3.1.1</w:t>
+      </w:r>
       <w:proofErr w:type="gramStart"/>
-      <w:r>
-        <w:rPr>
-          <w:rFonts w:ascii="Arial" w:eastAsia="Arial" w:hAnsi="Arial" w:cs="Arial"/>
-          <w:b/>
-        </w:rPr>
-        <w:lastRenderedPageBreak/>
-        <w:t>3.1.1</w:t>
-      </w:r>
       <w:r>
         <w:rPr>
           <w:rFonts w:ascii="Arial" w:eastAsia="Arial" w:hAnsi="Arial" w:cs="Arial"/>
@@ -10717,20 +10982,13 @@
         </w:rPr>
         <w:t xml:space="preserve">  </w:t>
       </w:r>
+      <w:proofErr w:type="gramEnd"/>
       <w:r>
         <w:rPr>
           <w:rFonts w:ascii="Arial" w:eastAsia="Arial" w:hAnsi="Arial" w:cs="Arial"/>
           <w:b/>
         </w:rPr>
-        <w:t>-</w:t>
-      </w:r>
-      <w:proofErr w:type="gramEnd"/>
-      <w:r>
-        <w:rPr>
-          <w:rFonts w:ascii="Arial" w:eastAsia="Arial" w:hAnsi="Arial" w:cs="Arial"/>
-          <w:b/>
-        </w:rPr>
-        <w:t xml:space="preserve"> Especificação de Caso de Uso</w:t>
+        <w:t>- Especificação de Caso de Uso</w:t>
       </w:r>
     </w:p>
     <w:p>
@@ -11185,6 +11443,7 @@
                 <w:rFonts w:ascii="Arial" w:eastAsia="Arial" w:hAnsi="Arial" w:cs="Arial"/>
                 <w:b/>
               </w:rPr>
+              <w:lastRenderedPageBreak/>
               <w:t>Pré-condições</w:t>
             </w:r>
           </w:p>
@@ -11315,21 +11574,21 @@
               <w:rPr>
                 <w:rFonts w:ascii="Arial" w:eastAsia="Arial" w:hAnsi="Arial" w:cs="Arial"/>
               </w:rPr>
-              <w:t xml:space="preserve">Atualiza o estoque, gera </w:t>
+              <w:t xml:space="preserve">Atualiza o estoque, gera um conta a receber, gera o cupom </w:t>
             </w:r>
             <w:proofErr w:type="gramStart"/>
             <w:r>
               <w:rPr>
                 <w:rFonts w:ascii="Arial" w:eastAsia="Arial" w:hAnsi="Arial" w:cs="Arial"/>
               </w:rPr>
-              <w:t>um conta</w:t>
+              <w:t>não- fiscal</w:t>
             </w:r>
             <w:proofErr w:type="gramEnd"/>
             <w:r>
               <w:rPr>
                 <w:rFonts w:ascii="Arial" w:eastAsia="Arial" w:hAnsi="Arial" w:cs="Arial"/>
               </w:rPr>
-              <w:t xml:space="preserve"> a receber, gera o cupom não- fiscal.</w:t>
+              <w:t>.</w:t>
             </w:r>
           </w:p>
         </w:tc>
@@ -11578,22 +11837,21 @@
               <w:rPr>
                 <w:rFonts w:ascii="Arial" w:eastAsia="Arial" w:hAnsi="Arial" w:cs="Arial"/>
               </w:rPr>
-              <w:lastRenderedPageBreak/>
-              <w:t xml:space="preserve">2- O sistema localiza no Banco de Dados e retorna os </w:t>
+              <w:t>2- O sistema localiza no Banco de Dados e retorna os dados</w:t>
             </w:r>
             <w:proofErr w:type="gramStart"/>
             <w:r>
               <w:rPr>
                 <w:rFonts w:ascii="Arial" w:eastAsia="Arial" w:hAnsi="Arial" w:cs="Arial"/>
               </w:rPr>
-              <w:t>dados  do</w:t>
+              <w:t xml:space="preserve">  </w:t>
             </w:r>
             <w:proofErr w:type="gramEnd"/>
             <w:r>
               <w:rPr>
                 <w:rFonts w:ascii="Arial" w:eastAsia="Arial" w:hAnsi="Arial" w:cs="Arial"/>
               </w:rPr>
-              <w:t xml:space="preserve"> produto correspondente</w:t>
+              <w:t>do produto correspondente</w:t>
             </w:r>
           </w:p>
           <w:p>
@@ -12210,14 +12468,7 @@
               <w:rPr>
                 <w:rFonts w:ascii="Arial" w:eastAsia="Arial" w:hAnsi="Arial" w:cs="Arial"/>
               </w:rPr>
-              <w:t xml:space="preserve">o sistema mostra uma mensagem de quantidade do </w:t>
-            </w:r>
-            <w:r>
-              <w:rPr>
-                <w:rFonts w:ascii="Arial" w:eastAsia="Arial" w:hAnsi="Arial" w:cs="Arial"/>
-              </w:rPr>
-              <w:lastRenderedPageBreak/>
-              <w:t xml:space="preserve">produto </w:t>
+              <w:t xml:space="preserve">o sistema mostra uma mensagem de quantidade do produto </w:t>
             </w:r>
             <w:proofErr w:type="spellStart"/>
             <w:r>
@@ -12866,7 +13117,6 @@
                 <w:rFonts w:ascii="Arial" w:eastAsia="Arial" w:hAnsi="Arial" w:cs="Arial"/>
                 <w:b/>
               </w:rPr>
-              <w:lastRenderedPageBreak/>
               <w:t>Atores</w:t>
             </w:r>
           </w:p>
@@ -13264,14 +13514,14 @@
               <w:rPr>
                 <w:rFonts w:ascii="Arial" w:eastAsia="Arial" w:hAnsi="Arial" w:cs="Arial"/>
               </w:rPr>
-              <w:t xml:space="preserve">1- O atendente informa um os dados para a busca de </w:t>
+              <w:t>1- O atendente informa um os dados para a busca de contas</w:t>
             </w:r>
             <w:proofErr w:type="gramStart"/>
             <w:r>
               <w:rPr>
                 <w:rFonts w:ascii="Arial" w:eastAsia="Arial" w:hAnsi="Arial" w:cs="Arial"/>
               </w:rPr>
-              <w:t>contas:.</w:t>
+              <w:t>:.</w:t>
             </w:r>
             <w:proofErr w:type="gramEnd"/>
           </w:p>
@@ -13430,6 +13680,7 @@
               <w:rPr>
                 <w:rFonts w:ascii="Arial" w:eastAsia="Arial" w:hAnsi="Arial" w:cs="Arial"/>
               </w:rPr>
+              <w:lastRenderedPageBreak/>
               <w:t>nome do cliente</w:t>
             </w:r>
           </w:p>
@@ -13655,32 +13906,19 @@
                 <w:rFonts w:ascii="Arial" w:eastAsia="Arial" w:hAnsi="Arial" w:cs="Arial"/>
               </w:rPr>
             </w:pPr>
-            <w:r>
-              <w:rPr>
-                <w:rFonts w:ascii="Arial" w:eastAsia="Arial" w:hAnsi="Arial" w:cs="Arial"/>
-              </w:rPr>
-              <w:t xml:space="preserve">4- O sistema quita a parcela, realiza o caso de uso </w:t>
-            </w:r>
             <w:proofErr w:type="gramStart"/>
             <w:r>
               <w:rPr>
                 <w:rFonts w:ascii="Arial" w:eastAsia="Arial" w:hAnsi="Arial" w:cs="Arial"/>
               </w:rPr>
-              <w:t xml:space="preserve">   “</w:t>
+              <w:t>4</w:t>
             </w:r>
             <w:proofErr w:type="gramEnd"/>
             <w:r>
               <w:rPr>
                 <w:rFonts w:ascii="Arial" w:eastAsia="Arial" w:hAnsi="Arial" w:cs="Arial"/>
               </w:rPr>
-              <w:t xml:space="preserve">RF_S1 </w:t>
-            </w:r>
-            <w:r>
-              <w:rPr>
-                <w:rFonts w:ascii="Arial" w:eastAsia="Arial" w:hAnsi="Arial" w:cs="Arial"/>
-              </w:rPr>
-              <w:lastRenderedPageBreak/>
-              <w:t>- Emitir Comprovante de Pagamento” e encerra o caso de uso.</w:t>
+              <w:t>- O sistema quita a parcela, realiza o caso de uso    “RF_S1 - Emitir Comprovante de Pagamento” e encerra o caso de uso.</w:t>
             </w:r>
           </w:p>
         </w:tc>
@@ -14214,6 +14452,7 @@
                 <w:rFonts w:ascii="Arial" w:eastAsia="Arial" w:hAnsi="Arial" w:cs="Arial"/>
                 <w:b/>
               </w:rPr>
+              <w:lastRenderedPageBreak/>
               <w:t>Descrição geral</w:t>
             </w:r>
           </w:p>
@@ -14303,7 +14542,6 @@
                 <w:rFonts w:ascii="Arial" w:eastAsia="Arial" w:hAnsi="Arial" w:cs="Arial"/>
                 <w:b/>
               </w:rPr>
-              <w:lastRenderedPageBreak/>
               <w:t>Atores</w:t>
             </w:r>
           </w:p>
@@ -14851,6 +15089,7 @@
               <w:rPr>
                 <w:rFonts w:ascii="Arial" w:eastAsia="Arial" w:hAnsi="Arial" w:cs="Arial"/>
               </w:rPr>
+              <w:lastRenderedPageBreak/>
               <w:t>Fornecedor</w:t>
             </w:r>
           </w:p>
@@ -15829,7 +16068,6 @@
                 <w:rFonts w:ascii="Arial" w:eastAsia="Arial" w:hAnsi="Arial" w:cs="Arial"/>
                 <w:b/>
               </w:rPr>
-              <w:lastRenderedPageBreak/>
               <w:t>Descrição geral</w:t>
             </w:r>
           </w:p>
@@ -16503,6 +16741,7 @@
               <w:rPr>
                 <w:rFonts w:ascii="Arial" w:eastAsia="Arial" w:hAnsi="Arial" w:cs="Arial"/>
               </w:rPr>
+              <w:lastRenderedPageBreak/>
               <w:t>Valor</w:t>
             </w:r>
           </w:p>
@@ -16674,7 +16913,6 @@
               <w:rPr>
                 <w:rFonts w:ascii="Arial" w:eastAsia="Arial" w:hAnsi="Arial" w:cs="Arial"/>
               </w:rPr>
-              <w:lastRenderedPageBreak/>
               <w:t xml:space="preserve"> 4- O sistema registra as contas quitadas e encerra o caso de uso.</w:t>
             </w:r>
           </w:p>
@@ -17313,6 +17551,7 @@
                 <w:rFonts w:ascii="Arial" w:eastAsia="Arial" w:hAnsi="Arial" w:cs="Arial"/>
                 <w:b/>
               </w:rPr>
+              <w:lastRenderedPageBreak/>
               <w:t>Pré-condições</w:t>
             </w:r>
           </w:p>
@@ -17379,7 +17618,6 @@
                 <w:rFonts w:ascii="Arial" w:eastAsia="Arial" w:hAnsi="Arial" w:cs="Arial"/>
                 <w:b/>
               </w:rPr>
-              <w:lastRenderedPageBreak/>
               <w:t>Pós-condições</w:t>
             </w:r>
           </w:p>
@@ -17688,25 +17926,19 @@
                 <w:rFonts w:ascii="Arial" w:eastAsia="Arial" w:hAnsi="Arial" w:cs="Arial"/>
               </w:rPr>
             </w:pPr>
-            <w:r>
-              <w:rPr>
-                <w:rFonts w:ascii="Arial" w:eastAsia="Arial" w:hAnsi="Arial" w:cs="Arial"/>
-              </w:rPr>
-              <w:t xml:space="preserve">6 - </w:t>
-            </w:r>
             <w:proofErr w:type="gramStart"/>
             <w:r>
               <w:rPr>
                 <w:rFonts w:ascii="Arial" w:eastAsia="Arial" w:hAnsi="Arial" w:cs="Arial"/>
               </w:rPr>
-              <w:t>o</w:t>
+              <w:t>6</w:t>
             </w:r>
             <w:proofErr w:type="gramEnd"/>
             <w:r>
               <w:rPr>
                 <w:rFonts w:ascii="Arial" w:eastAsia="Arial" w:hAnsi="Arial" w:cs="Arial"/>
               </w:rPr>
-              <w:t xml:space="preserve"> sistema registra a perda, realiza o caso de uso “RF_08 – Atualizar estoque” e finaliza o caso de uso.</w:t>
+              <w:t xml:space="preserve"> - o sistema registra a perda, realiza o caso de uso “RF_08 – Atualizar estoque” e finaliza o caso de uso.</w:t>
             </w:r>
           </w:p>
         </w:tc>
@@ -17958,7 +18190,6 @@
                 <w:rFonts w:ascii="Arial" w:eastAsia="Arial" w:hAnsi="Arial" w:cs="Arial"/>
                 <w:b/>
               </w:rPr>
-              <w:lastRenderedPageBreak/>
               <w:t>Caso de Uso</w:t>
             </w:r>
           </w:p>
@@ -19724,21 +19955,21 @@
               <w:rPr>
                 <w:rFonts w:ascii="Arial" w:eastAsia="Arial" w:hAnsi="Arial" w:cs="Arial"/>
               </w:rPr>
-              <w:t xml:space="preserve">4- </w:t>
+              <w:t xml:space="preserve">4- o sistema busca no sistema o item desejado, exibe uma lista com os itens adicionados até o momento, e retorna para o passo </w:t>
             </w:r>
             <w:proofErr w:type="gramStart"/>
             <w:r>
               <w:rPr>
                 <w:rFonts w:ascii="Arial" w:eastAsia="Arial" w:hAnsi="Arial" w:cs="Arial"/>
               </w:rPr>
-              <w:t>o</w:t>
+              <w:t>3</w:t>
             </w:r>
             <w:proofErr w:type="gramEnd"/>
             <w:r>
               <w:rPr>
                 <w:rFonts w:ascii="Arial" w:eastAsia="Arial" w:hAnsi="Arial" w:cs="Arial"/>
               </w:rPr>
-              <w:t xml:space="preserve"> sistema busca no sistema o item desejado, exibe uma lista com os itens adicionados até o momento, e retorna para o passo 3 até que não haja mais itens a serem adicionados.</w:t>
+              <w:t xml:space="preserve"> até que não haja mais itens a serem adicionados.</w:t>
             </w:r>
           </w:p>
           <w:p>
@@ -19933,8 +20164,14 @@
               <w:rPr>
                 <w:rFonts w:ascii="Arial" w:eastAsia="Arial" w:hAnsi="Arial" w:cs="Arial"/>
               </w:rPr>
+              <w:t xml:space="preserve">Sistema exibe uma mensagem informando que não </w:t>
+            </w:r>
+            <w:r>
+              <w:rPr>
+                <w:rFonts w:ascii="Arial" w:eastAsia="Arial" w:hAnsi="Arial" w:cs="Arial"/>
+              </w:rPr>
               <w:lastRenderedPageBreak/>
-              <w:t>Sistema exibe uma mensagem informando que não existe o item, e exibe um link para cadastrar um novo produto e retorna para o passo 3.</w:t>
+              <w:t>existe o item, e exibe um link para cadastrar um novo produto e retorna para o passo 3.</w:t>
             </w:r>
           </w:p>
         </w:tc>
@@ -20315,14 +20552,14 @@
               <w:rPr>
                 <w:rFonts w:ascii="Arial" w:eastAsia="Arial" w:hAnsi="Arial" w:cs="Arial"/>
               </w:rPr>
-              <w:t>Os produto composto</w:t>
+              <w:t>Os produto</w:t>
             </w:r>
             <w:proofErr w:type="gramEnd"/>
             <w:r>
               <w:rPr>
                 <w:rFonts w:ascii="Arial" w:eastAsia="Arial" w:hAnsi="Arial" w:cs="Arial"/>
               </w:rPr>
-              <w:t xml:space="preserve"> deve estar cadastrado e existir disponível em estoque.</w:t>
+              <w:t xml:space="preserve"> composto deve estar cadastrado e existir disponível em estoque.</w:t>
             </w:r>
           </w:p>
         </w:tc>
@@ -21521,14 +21758,14 @@
         <w:rPr>
           <w:rFonts w:ascii="Arial" w:eastAsia="Arial" w:hAnsi="Arial" w:cs="Arial"/>
         </w:rPr>
-        <w:t xml:space="preserve">Para comunicar-se com outros computadores, não será necessário um </w:t>
+        <w:t xml:space="preserve">Para comunicar-se com outros computadores, não será necessário </w:t>
       </w:r>
       <w:r>
         <w:rPr>
           <w:rFonts w:ascii="Arial" w:eastAsia="Arial" w:hAnsi="Arial" w:cs="Arial"/>
         </w:rPr>
         <w:lastRenderedPageBreak/>
-        <w:t xml:space="preserve">serviço de banda larga para troca de informações, apenas caso a empresa opte por enviar relatórios através de </w:t>
+        <w:t xml:space="preserve">um serviço de banda larga para troca de informações, apenas caso a empresa opte por enviar relatórios através de </w:t>
       </w:r>
       <w:proofErr w:type="spellStart"/>
       <w:r>
@@ -21669,7 +21906,7 @@
                     <pic:cNvPicPr preferRelativeResize="0"/>
                   </pic:nvPicPr>
                   <pic:blipFill>
-                    <a:blip r:embed="rId20"/>
+                    <a:blip r:embed="rId22"/>
                     <a:srcRect/>
                     <a:stretch>
                       <a:fillRect/>
@@ -21770,7 +22007,7 @@
                     </pic:cNvPicPr>
                   </pic:nvPicPr>
                   <pic:blipFill>
-                    <a:blip r:embed="rId21">
+                    <a:blip r:embed="rId23">
                       <a:extLst>
                         <a:ext uri="{28A0092B-C50C-407E-A947-70E740481C1C}">
                           <a14:useLocalDpi xmlns:a14="http://schemas.microsoft.com/office/drawing/2010/main" val="0"/>
@@ -22070,19 +22307,18 @@
         <w:t>4.1 Diagramas de Interação</w:t>
       </w:r>
     </w:p>
-    <w:p>
-      <w:pPr>
-        <w:rPr>
-          <w:rFonts w:ascii="Arial" w:eastAsia="Arial" w:hAnsi="Arial" w:cs="Arial"/>
-        </w:rPr>
-      </w:pPr>
-      <w:bookmarkStart w:id="6" w:name="_toc4hae5l51q" w:colFirst="0" w:colLast="0"/>
-      <w:bookmarkEnd w:id="6"/>
+    <w:bookmarkStart w:id="6" w:name="_toc4hae5l51q" w:colFirst="0" w:colLast="0"/>
+    <w:bookmarkEnd w:id="6"/>
+    <w:p>
+      <w:pPr>
+        <w:rPr>
+          <w:rFonts w:ascii="Arial" w:eastAsia="Arial" w:hAnsi="Arial" w:cs="Arial"/>
+        </w:rPr>
+      </w:pPr>
       <w:r>
         <w:rPr>
           <w:noProof/>
         </w:rPr>
-        <w:lastRenderedPageBreak/>
         <mc:AlternateContent>
           <mc:Choice Requires="wps">
             <w:drawing>
@@ -22148,7 +22384,7 @@
               </wp:anchor>
             </w:drawing>
           </mc:Choice>
-          <mc:Fallback>
+          <mc:Fallback xmlns:cx="http://schemas.microsoft.com/office/drawing/2014/chartex" xmlns:cx1="http://schemas.microsoft.com/office/drawing/2015/9/8/chartex" xmlns:cx2="http://schemas.microsoft.com/office/drawing/2015/10/21/chartex" xmlns:cx3="http://schemas.microsoft.com/office/drawing/2016/5/9/chartex" xmlns:cx4="http://schemas.microsoft.com/office/drawing/2016/5/10/chartex" xmlns:cx5="http://schemas.microsoft.com/office/drawing/2016/5/11/chartex" xmlns:cx6="http://schemas.microsoft.com/office/drawing/2016/5/12/chartex" xmlns:cx7="http://schemas.microsoft.com/office/drawing/2016/5/13/chartex" xmlns:cx8="http://schemas.microsoft.com/office/drawing/2016/5/14/chartex" xmlns:aink="http://schemas.microsoft.com/office/drawing/2016/ink" xmlns:am3d="http://schemas.microsoft.com/office/drawing/2017/model3d" xmlns:w15="http://schemas.microsoft.com/office/word/2012/wordml" xmlns:w16cid="http://schemas.microsoft.com/office/word/2016/wordml/cid" xmlns:w16se="http://schemas.microsoft.com/office/word/2015/wordml/symex">
             <w:pict>
               <v:shapetype w14:anchorId="69B49D54" id="_x0000_t202" coordsize="21600,21600" o:spt="202" path="m,l,21600r21600,l21600,xe">
                 <v:stroke joinstyle="miter"/>
@@ -22204,7 +22440,7 @@
                     <pic:cNvPicPr preferRelativeResize="0"/>
                   </pic:nvPicPr>
                   <pic:blipFill>
-                    <a:blip r:embed="rId22"/>
+                    <a:blip r:embed="rId24"/>
                     <a:srcRect/>
                     <a:stretch>
                       <a:fillRect/>
@@ -22230,16 +22466,16 @@
         </w:drawing>
       </w:r>
     </w:p>
-    <w:p>
-      <w:pPr>
-        <w:rPr>
-          <w:rFonts w:ascii="Arial" w:eastAsia="Arial" w:hAnsi="Arial" w:cs="Arial"/>
-        </w:rPr>
-      </w:pPr>
-      <w:bookmarkStart w:id="7" w:name="_39jucj39e16c" w:colFirst="0" w:colLast="0"/>
-      <w:bookmarkStart w:id="8" w:name="_umwzd8gpwo5o" w:colFirst="0" w:colLast="0"/>
-      <w:bookmarkEnd w:id="7"/>
-      <w:bookmarkEnd w:id="8"/>
+    <w:bookmarkStart w:id="7" w:name="_39jucj39e16c" w:colFirst="0" w:colLast="0"/>
+    <w:bookmarkStart w:id="8" w:name="_umwzd8gpwo5o" w:colFirst="0" w:colLast="0"/>
+    <w:bookmarkEnd w:id="7"/>
+    <w:bookmarkEnd w:id="8"/>
+    <w:p>
+      <w:pPr>
+        <w:rPr>
+          <w:rFonts w:ascii="Arial" w:eastAsia="Arial" w:hAnsi="Arial" w:cs="Arial"/>
+        </w:rPr>
+      </w:pPr>
       <w:r>
         <w:rPr>
           <w:noProof/>
@@ -22316,7 +22552,7 @@
               </wp:anchor>
             </w:drawing>
           </mc:Choice>
-          <mc:Fallback>
+          <mc:Fallback xmlns:cx="http://schemas.microsoft.com/office/drawing/2014/chartex" xmlns:cx1="http://schemas.microsoft.com/office/drawing/2015/9/8/chartex" xmlns:cx2="http://schemas.microsoft.com/office/drawing/2015/10/21/chartex" xmlns:cx3="http://schemas.microsoft.com/office/drawing/2016/5/9/chartex" xmlns:cx4="http://schemas.microsoft.com/office/drawing/2016/5/10/chartex" xmlns:cx5="http://schemas.microsoft.com/office/drawing/2016/5/11/chartex" xmlns:cx6="http://schemas.microsoft.com/office/drawing/2016/5/12/chartex" xmlns:cx7="http://schemas.microsoft.com/office/drawing/2016/5/13/chartex" xmlns:cx8="http://schemas.microsoft.com/office/drawing/2016/5/14/chartex" xmlns:aink="http://schemas.microsoft.com/office/drawing/2016/ink" xmlns:am3d="http://schemas.microsoft.com/office/drawing/2017/model3d" xmlns:w15="http://schemas.microsoft.com/office/word/2012/wordml" xmlns:w16cid="http://schemas.microsoft.com/office/word/2016/wordml/cid" xmlns:w16se="http://schemas.microsoft.com/office/word/2015/wordml/symex">
             <w:pict>
               <v:shape w14:anchorId="320951EC" id="Caixa de texto 31" o:spid="_x0000_s1027" type="#_x0000_t202" style="position:absolute;margin-left:-60.65pt;margin-top:588.75pt;width:549.65pt;height:.05pt;z-index:251671552;visibility:visible;mso-wrap-style:square;mso-wrap-distance-left:9pt;mso-wrap-distance-top:0;mso-wrap-distance-right:9pt;mso-wrap-distance-bottom:0;mso-position-horizontal:absolute;mso-position-horizontal-relative:text;mso-position-vertical:absolute;mso-position-vertical-relative:text;v-text-anchor:top" o:gfxdata="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" stroked="f">
                 <v:textbox style="mso-fit-shape-to-text:t" inset="0,0,0,0">
@@ -22374,7 +22610,7 @@
                     <pic:cNvPicPr preferRelativeResize="0"/>
                   </pic:nvPicPr>
                   <pic:blipFill>
-                    <a:blip r:embed="rId23"/>
+                    <a:blip r:embed="rId25"/>
                     <a:srcRect/>
                     <a:stretch>
                       <a:fillRect/>
@@ -22433,14 +22669,14 @@
       <w:bookmarkStart w:id="12" w:name="_i8d0w67zr6v0" w:colFirst="0" w:colLast="0"/>
       <w:bookmarkEnd w:id="12"/>
     </w:p>
-    <w:p>
-      <w:pPr>
-        <w:rPr>
-          <w:rFonts w:ascii="Arial" w:eastAsia="Arial" w:hAnsi="Arial" w:cs="Arial"/>
-        </w:rPr>
-      </w:pPr>
-      <w:bookmarkStart w:id="13" w:name="_n4ifxc59ucyq" w:colFirst="0" w:colLast="0"/>
-      <w:bookmarkEnd w:id="13"/>
+    <w:bookmarkStart w:id="13" w:name="_n4ifxc59ucyq" w:colFirst="0" w:colLast="0"/>
+    <w:bookmarkEnd w:id="13"/>
+    <w:p>
+      <w:pPr>
+        <w:rPr>
+          <w:rFonts w:ascii="Arial" w:eastAsia="Arial" w:hAnsi="Arial" w:cs="Arial"/>
+        </w:rPr>
+      </w:pPr>
       <w:r>
         <w:rPr>
           <w:noProof/>
@@ -22517,7 +22753,7 @@
               </wp:anchor>
             </w:drawing>
           </mc:Choice>
-          <mc:Fallback>
+          <mc:Fallback xmlns:cx="http://schemas.microsoft.com/office/drawing/2014/chartex" xmlns:cx1="http://schemas.microsoft.com/office/drawing/2015/9/8/chartex" xmlns:cx2="http://schemas.microsoft.com/office/drawing/2015/10/21/chartex" xmlns:cx3="http://schemas.microsoft.com/office/drawing/2016/5/9/chartex" xmlns:cx4="http://schemas.microsoft.com/office/drawing/2016/5/10/chartex" xmlns:cx5="http://schemas.microsoft.com/office/drawing/2016/5/11/chartex" xmlns:cx6="http://schemas.microsoft.com/office/drawing/2016/5/12/chartex" xmlns:cx7="http://schemas.microsoft.com/office/drawing/2016/5/13/chartex" xmlns:cx8="http://schemas.microsoft.com/office/drawing/2016/5/14/chartex" xmlns:aink="http://schemas.microsoft.com/office/drawing/2016/ink" xmlns:am3d="http://schemas.microsoft.com/office/drawing/2017/model3d" xmlns:w15="http://schemas.microsoft.com/office/word/2012/wordml" xmlns:w16cid="http://schemas.microsoft.com/office/word/2016/wordml/cid" xmlns:w16se="http://schemas.microsoft.com/office/word/2015/wordml/symex">
             <w:pict>
               <v:shape w14:anchorId="735B6AC4" id="Caixa de texto 33" o:spid="_x0000_s1028" type="#_x0000_t202" style="position:absolute;margin-left:-47.5pt;margin-top:645.15pt;width:536.95pt;height:.05pt;z-index:251674624;visibility:visible;mso-wrap-style:square;mso-wrap-distance-left:9pt;mso-wrap-distance-top:0;mso-wrap-distance-right:9pt;mso-wrap-distance-bottom:0;mso-position-horizontal:absolute;mso-position-horizontal-relative:text;mso-position-vertical:absolute;mso-position-vertical-relative:text;v-text-anchor:top" o:gfxdata="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" stroked="f">
                 <v:textbox style="mso-fit-shape-to-text:t" inset="0,0,0,0">
@@ -22580,7 +22816,7 @@
                     </pic:cNvPicPr>
                   </pic:nvPicPr>
                   <pic:blipFill>
-                    <a:blip r:embed="rId24" cstate="print">
+                    <a:blip r:embed="rId26" cstate="print">
                       <a:extLst>
                         <a:ext uri="{28A0092B-C50C-407E-A947-70E740481C1C}">
                           <a14:useLocalDpi xmlns:a14="http://schemas.microsoft.com/office/drawing/2010/main" val="0"/>
@@ -22996,6 +23232,7 @@
         <w:rPr>
           <w:noProof/>
         </w:rPr>
+        <w:lastRenderedPageBreak/>
         <mc:AlternateContent>
           <mc:Choice Requires="wps">
             <w:drawing>
@@ -23069,7 +23306,7 @@
               </wp:anchor>
             </w:drawing>
           </mc:Choice>
-          <mc:Fallback>
+          <mc:Fallback xmlns:cx="http://schemas.microsoft.com/office/drawing/2014/chartex" xmlns:cx1="http://schemas.microsoft.com/office/drawing/2015/9/8/chartex" xmlns:cx2="http://schemas.microsoft.com/office/drawing/2015/10/21/chartex" xmlns:cx3="http://schemas.microsoft.com/office/drawing/2016/5/9/chartex" xmlns:cx4="http://schemas.microsoft.com/office/drawing/2016/5/10/chartex" xmlns:cx5="http://schemas.microsoft.com/office/drawing/2016/5/11/chartex" xmlns:cx6="http://schemas.microsoft.com/office/drawing/2016/5/12/chartex" xmlns:cx7="http://schemas.microsoft.com/office/drawing/2016/5/13/chartex" xmlns:cx8="http://schemas.microsoft.com/office/drawing/2016/5/14/chartex" xmlns:aink="http://schemas.microsoft.com/office/drawing/2016/ink" xmlns:am3d="http://schemas.microsoft.com/office/drawing/2017/model3d" xmlns:w15="http://schemas.microsoft.com/office/word/2012/wordml" xmlns:w16cid="http://schemas.microsoft.com/office/word/2016/wordml/cid" xmlns:w16se="http://schemas.microsoft.com/office/word/2015/wordml/symex">
             <w:pict>
               <v:shape w14:anchorId="7AB8A988" id="Caixa de texto 35" o:spid="_x0000_s1029" type="#_x0000_t202" style="position:absolute;margin-left:-55.6pt;margin-top:691.85pt;width:549.4pt;height:.05pt;z-index:251677696;visibility:visible;mso-wrap-style:square;mso-wrap-distance-left:9pt;mso-wrap-distance-top:0;mso-wrap-distance-right:9pt;mso-wrap-distance-bottom:0;mso-position-horizontal:absolute;mso-position-horizontal-relative:text;mso-position-vertical:absolute;mso-position-vertical-relative:text;v-text-anchor:top" o:gfxdata="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" stroked="f">
                 <v:textbox style="mso-fit-shape-to-text:t" inset="0,0,0,0">
@@ -23134,7 +23371,7 @@
                     </pic:cNvPicPr>
                   </pic:nvPicPr>
                   <pic:blipFill>
-                    <a:blip r:embed="rId25" cstate="print">
+                    <a:blip r:embed="rId27" cstate="print">
                       <a:extLst>
                         <a:ext uri="{28A0092B-C50C-407E-A947-70E740481C1C}">
                           <a14:useLocalDpi xmlns:a14="http://schemas.microsoft.com/office/drawing/2010/main" val="0"/>
@@ -23267,7 +23504,7 @@
               </wp:anchor>
             </w:drawing>
           </mc:Choice>
-          <mc:Fallback>
+          <mc:Fallback xmlns:cx="http://schemas.microsoft.com/office/drawing/2014/chartex" xmlns:cx1="http://schemas.microsoft.com/office/drawing/2015/9/8/chartex" xmlns:cx2="http://schemas.microsoft.com/office/drawing/2015/10/21/chartex" xmlns:cx3="http://schemas.microsoft.com/office/drawing/2016/5/9/chartex" xmlns:cx4="http://schemas.microsoft.com/office/drawing/2016/5/10/chartex" xmlns:cx5="http://schemas.microsoft.com/office/drawing/2016/5/11/chartex" xmlns:cx6="http://schemas.microsoft.com/office/drawing/2016/5/12/chartex" xmlns:cx7="http://schemas.microsoft.com/office/drawing/2016/5/13/chartex" xmlns:cx8="http://schemas.microsoft.com/office/drawing/2016/5/14/chartex" xmlns:aink="http://schemas.microsoft.com/office/drawing/2016/ink" xmlns:am3d="http://schemas.microsoft.com/office/drawing/2017/model3d" xmlns:w15="http://schemas.microsoft.com/office/word/2012/wordml" xmlns:w16cid="http://schemas.microsoft.com/office/word/2016/wordml/cid" xmlns:w16se="http://schemas.microsoft.com/office/word/2015/wordml/symex">
             <w:pict>
               <v:shape w14:anchorId="72E4E64C" id="Caixa de texto 37" o:spid="_x0000_s1030" type="#_x0000_t202" style="position:absolute;margin-left:-38.5pt;margin-top:374.6pt;width:523.5pt;height:.05pt;z-index:251680768;visibility:visible;mso-wrap-style:square;mso-wrap-distance-left:9pt;mso-wrap-distance-top:0;mso-wrap-distance-right:9pt;mso-wrap-distance-bottom:0;mso-position-horizontal:absolute;mso-position-horizontal-relative:text;mso-position-vertical:absolute;mso-position-vertical-relative:text;v-text-anchor:top" o:gfxdata="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" stroked="f">
                 <v:textbox style="mso-fit-shape-to-text:t" inset="0,0,0,0">
@@ -23335,7 +23572,7 @@
                     </pic:cNvPicPr>
                   </pic:nvPicPr>
                   <pic:blipFill>
-                    <a:blip r:embed="rId26" cstate="print">
+                    <a:blip r:embed="rId28" cstate="print">
                       <a:extLst>
                         <a:ext uri="{28A0092B-C50C-407E-A947-70E740481C1C}">
                           <a14:useLocalDpi xmlns:a14="http://schemas.microsoft.com/office/drawing/2010/main" val="0"/>
@@ -23465,7 +23702,7 @@
               </wp:anchor>
             </w:drawing>
           </mc:Choice>
-          <mc:Fallback>
+          <mc:Fallback xmlns:cx="http://schemas.microsoft.com/office/drawing/2014/chartex" xmlns:cx1="http://schemas.microsoft.com/office/drawing/2015/9/8/chartex" xmlns:cx2="http://schemas.microsoft.com/office/drawing/2015/10/21/chartex" xmlns:cx3="http://schemas.microsoft.com/office/drawing/2016/5/9/chartex" xmlns:cx4="http://schemas.microsoft.com/office/drawing/2016/5/10/chartex" xmlns:cx5="http://schemas.microsoft.com/office/drawing/2016/5/11/chartex" xmlns:cx6="http://schemas.microsoft.com/office/drawing/2016/5/12/chartex" xmlns:cx7="http://schemas.microsoft.com/office/drawing/2016/5/13/chartex" xmlns:cx8="http://schemas.microsoft.com/office/drawing/2016/5/14/chartex" xmlns:aink="http://schemas.microsoft.com/office/drawing/2016/ink" xmlns:am3d="http://schemas.microsoft.com/office/drawing/2017/model3d" xmlns:w15="http://schemas.microsoft.com/office/word/2012/wordml" xmlns:w16cid="http://schemas.microsoft.com/office/word/2016/wordml/cid" xmlns:w16se="http://schemas.microsoft.com/office/word/2015/wordml/symex">
             <w:pict>
               <v:shape w14:anchorId="6E5C45A3" id="Caixa de texto 39" o:spid="_x0000_s1031" type="#_x0000_t202" style="position:absolute;margin-left:-49.8pt;margin-top:361.85pt;width:544.5pt;height:.05pt;z-index:251683840;visibility:visible;mso-wrap-style:square;mso-wrap-distance-left:9pt;mso-wrap-distance-top:0;mso-wrap-distance-right:9pt;mso-wrap-distance-bottom:0;mso-position-horizontal:absolute;mso-position-horizontal-relative:text;mso-position-vertical:absolute;mso-position-vertical-relative:text;v-text-anchor:top" o:gfxdata="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" stroked="f">
                 <v:textbox style="mso-fit-shape-to-text:t" inset="0,0,0,0">
@@ -23530,7 +23767,7 @@
                     </pic:cNvPicPr>
                   </pic:nvPicPr>
                   <pic:blipFill>
-                    <a:blip r:embed="rId27" cstate="print">
+                    <a:blip r:embed="rId29" cstate="print">
                       <a:extLst>
                         <a:ext uri="{28A0092B-C50C-407E-A947-70E740481C1C}">
                           <a14:useLocalDpi xmlns:a14="http://schemas.microsoft.com/office/drawing/2010/main" val="0"/>
@@ -23693,7 +23930,7 @@
               </wp:anchor>
             </w:drawing>
           </mc:Choice>
-          <mc:Fallback>
+          <mc:Fallback xmlns:cx="http://schemas.microsoft.com/office/drawing/2014/chartex" xmlns:cx1="http://schemas.microsoft.com/office/drawing/2015/9/8/chartex" xmlns:cx2="http://schemas.microsoft.com/office/drawing/2015/10/21/chartex" xmlns:cx3="http://schemas.microsoft.com/office/drawing/2016/5/9/chartex" xmlns:cx4="http://schemas.microsoft.com/office/drawing/2016/5/10/chartex" xmlns:cx5="http://schemas.microsoft.com/office/drawing/2016/5/11/chartex" xmlns:cx6="http://schemas.microsoft.com/office/drawing/2016/5/12/chartex" xmlns:cx7="http://schemas.microsoft.com/office/drawing/2016/5/13/chartex" xmlns:cx8="http://schemas.microsoft.com/office/drawing/2016/5/14/chartex" xmlns:aink="http://schemas.microsoft.com/office/drawing/2016/ink" xmlns:am3d="http://schemas.microsoft.com/office/drawing/2017/model3d" xmlns:w15="http://schemas.microsoft.com/office/word/2012/wordml" xmlns:w16cid="http://schemas.microsoft.com/office/word/2016/wordml/cid" xmlns:w16se="http://schemas.microsoft.com/office/word/2015/wordml/symex">
             <w:pict>
               <v:shape w14:anchorId="489EF374" id="Caixa de texto 41" o:spid="_x0000_s1032" type="#_x0000_t202" style="position:absolute;margin-left:-60.35pt;margin-top:685.85pt;width:567.75pt;height:.05pt;z-index:251686912;visibility:visible;mso-wrap-style:square;mso-wrap-distance-left:9pt;mso-wrap-distance-top:0;mso-wrap-distance-right:9pt;mso-wrap-distance-bottom:0;mso-position-horizontal:absolute;mso-position-horizontal-relative:text;mso-position-vertical:absolute;mso-position-vertical-relative:text;v-text-anchor:top" o:gfxdata="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" stroked="f">
                 <v:textbox style="mso-fit-shape-to-text:t" inset="0,0,0,0">
@@ -23791,7 +24028,7 @@
                     </pic:cNvPicPr>
                   </pic:nvPicPr>
                   <pic:blipFill>
-                    <a:blip r:embed="rId28" cstate="print">
+                    <a:blip r:embed="rId30" cstate="print">
                       <a:extLst>
                         <a:ext uri="{28A0092B-C50C-407E-A947-70E740481C1C}">
                           <a14:useLocalDpi xmlns:a14="http://schemas.microsoft.com/office/drawing/2010/main" val="0"/>
@@ -23954,7 +24191,7 @@
               </wp:anchor>
             </w:drawing>
           </mc:Choice>
-          <mc:Fallback>
+          <mc:Fallback xmlns:cx="http://schemas.microsoft.com/office/drawing/2014/chartex" xmlns:cx1="http://schemas.microsoft.com/office/drawing/2015/9/8/chartex" xmlns:cx2="http://schemas.microsoft.com/office/drawing/2015/10/21/chartex" xmlns:cx3="http://schemas.microsoft.com/office/drawing/2016/5/9/chartex" xmlns:cx4="http://schemas.microsoft.com/office/drawing/2016/5/10/chartex" xmlns:cx5="http://schemas.microsoft.com/office/drawing/2016/5/11/chartex" xmlns:cx6="http://schemas.microsoft.com/office/drawing/2016/5/12/chartex" xmlns:cx7="http://schemas.microsoft.com/office/drawing/2016/5/13/chartex" xmlns:cx8="http://schemas.microsoft.com/office/drawing/2016/5/14/chartex" xmlns:aink="http://schemas.microsoft.com/office/drawing/2016/ink" xmlns:am3d="http://schemas.microsoft.com/office/drawing/2017/model3d" xmlns:w15="http://schemas.microsoft.com/office/word/2012/wordml" xmlns:w16cid="http://schemas.microsoft.com/office/word/2016/wordml/cid" xmlns:w16se="http://schemas.microsoft.com/office/word/2015/wordml/symex">
             <w:pict>
               <v:shape w14:anchorId="2D8A8CF4" id="Caixa de texto 43" o:spid="_x0000_s1033" type="#_x0000_t202" style="position:absolute;margin-left:-20.55pt;margin-top:338.6pt;width:495.75pt;height:.05pt;z-index:251689984;visibility:visible;mso-wrap-style:square;mso-wrap-distance-left:9pt;mso-wrap-distance-top:0;mso-wrap-distance-right:9pt;mso-wrap-distance-bottom:0;mso-position-horizontal:absolute;mso-position-horizontal-relative:text;mso-position-vertical:absolute;mso-position-vertical-relative:text;v-text-anchor:top" o:gfxdata="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" stroked="f">
                 <v:textbox style="mso-fit-shape-to-text:t" inset="0,0,0,0">
@@ -24052,7 +24289,7 @@
                     </pic:cNvPicPr>
                   </pic:nvPicPr>
                   <pic:blipFill>
-                    <a:blip r:embed="rId29">
+                    <a:blip r:embed="rId31">
                       <a:extLst>
                         <a:ext uri="{28A0092B-C50C-407E-A947-70E740481C1C}">
                           <a14:useLocalDpi xmlns:a14="http://schemas.microsoft.com/office/drawing/2010/main" val="0"/>
@@ -24195,7 +24432,7 @@
               </wp:anchor>
             </w:drawing>
           </mc:Choice>
-          <mc:Fallback>
+          <mc:Fallback xmlns:cx="http://schemas.microsoft.com/office/drawing/2014/chartex" xmlns:cx1="http://schemas.microsoft.com/office/drawing/2015/9/8/chartex" xmlns:cx2="http://schemas.microsoft.com/office/drawing/2015/10/21/chartex" xmlns:cx3="http://schemas.microsoft.com/office/drawing/2016/5/9/chartex" xmlns:cx4="http://schemas.microsoft.com/office/drawing/2016/5/10/chartex" xmlns:cx5="http://schemas.microsoft.com/office/drawing/2016/5/11/chartex" xmlns:cx6="http://schemas.microsoft.com/office/drawing/2016/5/12/chartex" xmlns:cx7="http://schemas.microsoft.com/office/drawing/2016/5/13/chartex" xmlns:cx8="http://schemas.microsoft.com/office/drawing/2016/5/14/chartex" xmlns:aink="http://schemas.microsoft.com/office/drawing/2016/ink" xmlns:am3d="http://schemas.microsoft.com/office/drawing/2017/model3d" xmlns:w15="http://schemas.microsoft.com/office/word/2012/wordml" xmlns:w16cid="http://schemas.microsoft.com/office/word/2016/wordml/cid" xmlns:w16se="http://schemas.microsoft.com/office/word/2015/wordml/symex">
             <w:pict>
               <v:shape w14:anchorId="40D55CEF" id="Caixa de texto 46" o:spid="_x0000_s1034" type="#_x0000_t202" style="position:absolute;left:0;text-align:left;margin-left:-60.85pt;margin-top:678.35pt;width:561.35pt;height:.05pt;z-index:251694080;visibility:visible;mso-wrap-style:square;mso-wrap-distance-left:9pt;mso-wrap-distance-top:0;mso-wrap-distance-right:9pt;mso-wrap-distance-bottom:0;mso-position-horizontal:absolute;mso-position-horizontal-relative:text;mso-position-vertical:absolute;mso-position-vertical-relative:text;v-text-anchor:top" o:gfxdata="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" stroked="f">
                 <v:textbox style="mso-fit-shape-to-text:t" inset="0,0,0,0">
@@ -24272,7 +24509,7 @@
                     </pic:cNvPicPr>
                   </pic:nvPicPr>
                   <pic:blipFill>
-                    <a:blip r:embed="rId30">
+                    <a:blip r:embed="rId32">
                       <a:extLst>
                         <a:ext uri="{28A0092B-C50C-407E-A947-70E740481C1C}">
                           <a14:useLocalDpi xmlns:a14="http://schemas.microsoft.com/office/drawing/2010/main" val="0"/>
@@ -24402,7 +24639,7 @@
               </wp:anchor>
             </w:drawing>
           </mc:Choice>
-          <mc:Fallback>
+          <mc:Fallback xmlns:cx="http://schemas.microsoft.com/office/drawing/2014/chartex" xmlns:cx1="http://schemas.microsoft.com/office/drawing/2015/9/8/chartex" xmlns:cx2="http://schemas.microsoft.com/office/drawing/2015/10/21/chartex" xmlns:cx3="http://schemas.microsoft.com/office/drawing/2016/5/9/chartex" xmlns:cx4="http://schemas.microsoft.com/office/drawing/2016/5/10/chartex" xmlns:cx5="http://schemas.microsoft.com/office/drawing/2016/5/11/chartex" xmlns:cx6="http://schemas.microsoft.com/office/drawing/2016/5/12/chartex" xmlns:cx7="http://schemas.microsoft.com/office/drawing/2016/5/13/chartex" xmlns:cx8="http://schemas.microsoft.com/office/drawing/2016/5/14/chartex" xmlns:aink="http://schemas.microsoft.com/office/drawing/2016/ink" xmlns:am3d="http://schemas.microsoft.com/office/drawing/2017/model3d" xmlns:w15="http://schemas.microsoft.com/office/word/2012/wordml" xmlns:w16cid="http://schemas.microsoft.com/office/word/2016/wordml/cid" xmlns:w16se="http://schemas.microsoft.com/office/word/2015/wordml/symex">
             <w:pict>
               <v:shape w14:anchorId="1C489A28" id="Caixa de texto 47" o:spid="_x0000_s1035" type="#_x0000_t202" style="position:absolute;margin-left:-63.3pt;margin-top:673.85pt;width:570.75pt;height:.05pt;z-index:251696128;visibility:visible;mso-wrap-style:square;mso-wrap-distance-left:9pt;mso-wrap-distance-top:0;mso-wrap-distance-right:9pt;mso-wrap-distance-bottom:0;mso-position-horizontal:absolute;mso-position-horizontal-relative:text;mso-position-vertical:absolute;mso-position-vertical-relative:text;v-text-anchor:top" o:gfxdata="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" stroked="f">
                 <v:textbox style="mso-fit-shape-to-text:t" inset="0,0,0,0">
@@ -24467,7 +24704,7 @@
                     </pic:cNvPicPr>
                   </pic:nvPicPr>
                   <pic:blipFill>
-                    <a:blip r:embed="rId31">
+                    <a:blip r:embed="rId33">
                       <a:extLst>
                         <a:ext uri="{28A0092B-C50C-407E-A947-70E740481C1C}">
                           <a14:useLocalDpi xmlns:a14="http://schemas.microsoft.com/office/drawing/2010/main" val="0"/>
@@ -24552,7 +24789,7 @@
                     </pic:cNvPicPr>
                   </pic:nvPicPr>
                   <pic:blipFill>
-                    <a:blip r:embed="rId32">
+                    <a:blip r:embed="rId34">
                       <a:extLst>
                         <a:ext uri="{28A0092B-C50C-407E-A947-70E740481C1C}">
                           <a14:useLocalDpi xmlns:a14="http://schemas.microsoft.com/office/drawing/2010/main" val="0"/>
@@ -24637,7 +24874,7 @@
                     </pic:cNvPicPr>
                   </pic:nvPicPr>
                   <pic:blipFill>
-                    <a:blip r:embed="rId33">
+                    <a:blip r:embed="rId35">
                       <a:extLst>
                         <a:ext uri="{28A0092B-C50C-407E-A947-70E740481C1C}">
                           <a14:useLocalDpi xmlns:a14="http://schemas.microsoft.com/office/drawing/2010/main" val="0"/>
@@ -24754,7 +24991,7 @@
               </wp:anchor>
             </w:drawing>
           </mc:Choice>
-          <mc:Fallback>
+          <mc:Fallback xmlns:cx="http://schemas.microsoft.com/office/drawing/2014/chartex" xmlns:cx1="http://schemas.microsoft.com/office/drawing/2015/9/8/chartex" xmlns:cx2="http://schemas.microsoft.com/office/drawing/2015/10/21/chartex" xmlns:cx3="http://schemas.microsoft.com/office/drawing/2016/5/9/chartex" xmlns:cx4="http://schemas.microsoft.com/office/drawing/2016/5/10/chartex" xmlns:cx5="http://schemas.microsoft.com/office/drawing/2016/5/11/chartex" xmlns:cx6="http://schemas.microsoft.com/office/drawing/2016/5/12/chartex" xmlns:cx7="http://schemas.microsoft.com/office/drawing/2016/5/13/chartex" xmlns:cx8="http://schemas.microsoft.com/office/drawing/2016/5/14/chartex" xmlns:aink="http://schemas.microsoft.com/office/drawing/2016/ink" xmlns:am3d="http://schemas.microsoft.com/office/drawing/2017/model3d" xmlns:w15="http://schemas.microsoft.com/office/word/2012/wordml" xmlns:w16cid="http://schemas.microsoft.com/office/word/2016/wordml/cid" xmlns:w16se="http://schemas.microsoft.com/office/word/2015/wordml/symex">
             <w:pict>
               <v:shape w14:anchorId="3E72DAC2" id="Caixa de texto 51" o:spid="_x0000_s1036" type="#_x0000_t202" style="position:absolute;margin-left:-61.05pt;margin-top:683.25pt;width:571.15pt;height:.05pt;z-index:251701248;visibility:visible;mso-wrap-style:square;mso-wrap-distance-left:9pt;mso-wrap-distance-top:0;mso-wrap-distance-right:9pt;mso-wrap-distance-bottom:0;mso-position-horizontal:absolute;mso-position-horizontal-relative:text;mso-position-vertical:absolute;mso-position-vertical-relative:text;v-text-anchor:top" o:gfxdata="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" stroked="f">
                 <v:textbox style="mso-fit-shape-to-text:t" inset="0,0,0,0">
@@ -24806,7 +25043,7 @@
                     </pic:cNvPicPr>
                   </pic:nvPicPr>
                   <pic:blipFill rotWithShape="1">
-                    <a:blip r:embed="rId34" cstate="print">
+                    <a:blip r:embed="rId36" cstate="print">
                       <a:extLst>
                         <a:ext uri="{28A0092B-C50C-407E-A947-70E740481C1C}">
                           <a14:useLocalDpi xmlns:a14="http://schemas.microsoft.com/office/drawing/2010/main" val="0"/>
@@ -24894,7 +25131,7 @@
                     </pic:cNvPicPr>
                   </pic:nvPicPr>
                   <pic:blipFill>
-                    <a:blip r:embed="rId35" cstate="print">
+                    <a:blip r:embed="rId37" cstate="print">
                       <a:extLst>
                         <a:ext uri="{28A0092B-C50C-407E-A947-70E740481C1C}">
                           <a14:useLocalDpi xmlns:a14="http://schemas.microsoft.com/office/drawing/2010/main" val="0"/>
@@ -24979,7 +25216,7 @@
                     </pic:cNvPicPr>
                   </pic:nvPicPr>
                   <pic:blipFill>
-                    <a:blip r:embed="rId36" cstate="print">
+                    <a:blip r:embed="rId38" cstate="print">
                       <a:extLst>
                         <a:ext uri="{28A0092B-C50C-407E-A947-70E740481C1C}">
                           <a14:useLocalDpi xmlns:a14="http://schemas.microsoft.com/office/drawing/2010/main" val="0"/>
@@ -25054,7 +25291,7 @@
                     </pic:cNvPicPr>
                   </pic:nvPicPr>
                   <pic:blipFill>
-                    <a:blip r:embed="rId37">
+                    <a:blip r:embed="rId39">
                       <a:extLst>
                         <a:ext uri="{28A0092B-C50C-407E-A947-70E740481C1C}">
                           <a14:useLocalDpi xmlns:a14="http://schemas.microsoft.com/office/drawing/2010/main" val="0"/>
@@ -26888,7 +27125,7 @@
                     <pic:cNvPicPr preferRelativeResize="0"/>
                   </pic:nvPicPr>
                   <pic:blipFill>
-                    <a:blip r:embed="rId38"/>
+                    <a:blip r:embed="rId40"/>
                     <a:srcRect/>
                     <a:stretch>
                       <a:fillRect/>
@@ -26956,7 +27193,7 @@
                     <pic:cNvPicPr preferRelativeResize="0"/>
                   </pic:nvPicPr>
                   <pic:blipFill>
-                    <a:blip r:embed="rId39"/>
+                    <a:blip r:embed="rId41"/>
                     <a:srcRect/>
                     <a:stretch>
                       <a:fillRect/>
@@ -27016,7 +27253,7 @@
                     <pic:cNvPicPr preferRelativeResize="0"/>
                   </pic:nvPicPr>
                   <pic:blipFill>
-                    <a:blip r:embed="rId40"/>
+                    <a:blip r:embed="rId42"/>
                     <a:srcRect/>
                     <a:stretch>
                       <a:fillRect/>
@@ -27075,7 +27312,7 @@
                     <pic:cNvPicPr preferRelativeResize="0"/>
                   </pic:nvPicPr>
                   <pic:blipFill>
-                    <a:blip r:embed="rId41"/>
+                    <a:blip r:embed="rId43"/>
                     <a:srcRect/>
                     <a:stretch>
                       <a:fillRect/>
@@ -27133,7 +27370,7 @@
                     <pic:cNvPicPr preferRelativeResize="0"/>
                   </pic:nvPicPr>
                   <pic:blipFill>
-                    <a:blip r:embed="rId42">
+                    <a:blip r:embed="rId44">
                       <a:extLst>
                         <a:ext uri="{28A0092B-C50C-407E-A947-70E740481C1C}">
                           <a14:useLocalDpi xmlns:a14="http://schemas.microsoft.com/office/drawing/2010/main" val="0"/>
@@ -27277,7 +27514,7 @@
                     <pic:cNvPicPr preferRelativeResize="0"/>
                   </pic:nvPicPr>
                   <pic:blipFill>
-                    <a:blip r:embed="rId43"/>
+                    <a:blip r:embed="rId45"/>
                     <a:srcRect/>
                     <a:stretch>
                       <a:fillRect/>
@@ -27312,7 +27549,6 @@
         <w:rPr>
           <w:noProof/>
         </w:rPr>
-        <w:lastRenderedPageBreak/>
         <w:drawing>
           <wp:anchor distT="0" distB="0" distL="114300" distR="114300" simplePos="0" relativeHeight="251665408" behindDoc="0" locked="0" layoutInCell="1" hidden="0" allowOverlap="1" wp14:anchorId="73EEF352" wp14:editId="30F97FD6">
             <wp:simplePos x="0" y="0"/>
@@ -27335,7 +27571,7 @@
                     <pic:cNvPicPr preferRelativeResize="0"/>
                   </pic:nvPicPr>
                   <pic:blipFill>
-                    <a:blip r:embed="rId44"/>
+                    <a:blip r:embed="rId46"/>
                     <a:srcRect/>
                     <a:stretch>
                       <a:fillRect/>
@@ -27480,6 +27716,7 @@
           <w:rFonts w:ascii="Arial" w:eastAsia="Arial" w:hAnsi="Arial" w:cs="Arial"/>
           <w:noProof/>
         </w:rPr>
+        <w:lastRenderedPageBreak/>
         <w:drawing>
           <wp:anchor distT="0" distB="0" distL="114300" distR="114300" simplePos="0" relativeHeight="251706368" behindDoc="0" locked="0" layoutInCell="1" allowOverlap="1" wp14:anchorId="12DCCEC8" wp14:editId="3BF59191">
             <wp:simplePos x="0" y="0"/>
@@ -27502,7 +27739,7 @@
                     <pic:cNvPicPr preferRelativeResize="0"/>
                   </pic:nvPicPr>
                   <pic:blipFill>
-                    <a:blip r:embed="rId45">
+                    <a:blip r:embed="rId47">
                       <a:extLst>
                         <a:ext uri="{28A0092B-C50C-407E-A947-70E740481C1C}">
                           <a14:useLocalDpi xmlns:a14="http://schemas.microsoft.com/office/drawing/2010/main" val="0"/>
@@ -27847,7 +28084,7 @@
                     <pic:cNvPicPr preferRelativeResize="0"/>
                   </pic:nvPicPr>
                   <pic:blipFill>
-                    <a:blip r:embed="rId46">
+                    <a:blip r:embed="rId48">
                       <a:extLst>
                         <a:ext uri="{28A0092B-C50C-407E-A947-70E740481C1C}">
                           <a14:useLocalDpi xmlns:a14="http://schemas.microsoft.com/office/drawing/2010/main" val="0"/>
@@ -28000,7 +28237,7 @@
                     <pic:cNvPicPr preferRelativeResize="0"/>
                   </pic:nvPicPr>
                   <pic:blipFill>
-                    <a:blip r:embed="rId47"/>
+                    <a:blip r:embed="rId49"/>
                     <a:srcRect/>
                     <a:stretch>
                       <a:fillRect/>
@@ -28049,7 +28286,7 @@
                     <pic:cNvPicPr preferRelativeResize="0"/>
                   </pic:nvPicPr>
                   <pic:blipFill>
-                    <a:blip r:embed="rId48"/>
+                    <a:blip r:embed="rId50"/>
                     <a:srcRect/>
                     <a:stretch>
                       <a:fillRect/>
@@ -28106,7 +28343,7 @@
                     <pic:cNvPicPr preferRelativeResize="0"/>
                   </pic:nvPicPr>
                   <pic:blipFill>
-                    <a:blip r:embed="rId49">
+                    <a:blip r:embed="rId51">
                       <a:extLst>
                         <a:ext uri="{28A0092B-C50C-407E-A947-70E740481C1C}">
                           <a14:useLocalDpi xmlns:a14="http://schemas.microsoft.com/office/drawing/2010/main" val="0"/>
@@ -28167,7 +28404,7 @@
                     <pic:cNvPicPr preferRelativeResize="0"/>
                   </pic:nvPicPr>
                   <pic:blipFill>
-                    <a:blip r:embed="rId50">
+                    <a:blip r:embed="rId52">
                       <a:extLst>
                         <a:ext uri="{28A0092B-C50C-407E-A947-70E740481C1C}">
                           <a14:useLocalDpi xmlns:a14="http://schemas.microsoft.com/office/drawing/2010/main" val="0"/>
@@ -28241,7 +28478,7 @@
                     <pic:cNvPicPr preferRelativeResize="0"/>
                   </pic:nvPicPr>
                   <pic:blipFill>
-                    <a:blip r:embed="rId51"/>
+                    <a:blip r:embed="rId53"/>
                     <a:srcRect/>
                     <a:stretch>
                       <a:fillRect/>
@@ -28297,7 +28534,7 @@
                     <pic:cNvPicPr preferRelativeResize="0"/>
                   </pic:nvPicPr>
                   <pic:blipFill>
-                    <a:blip r:embed="rId52">
+                    <a:blip r:embed="rId54">
                       <a:extLst>
                         <a:ext uri="{28A0092B-C50C-407E-A947-70E740481C1C}">
                           <a14:useLocalDpi xmlns:a14="http://schemas.microsoft.com/office/drawing/2010/main" val="0"/>
@@ -28436,7 +28673,7 @@
                     <pic:cNvPicPr preferRelativeResize="0"/>
                   </pic:nvPicPr>
                   <pic:blipFill>
-                    <a:blip r:embed="rId53">
+                    <a:blip r:embed="rId55">
                       <a:extLst>
                         <a:ext uri="{28A0092B-C50C-407E-A947-70E740481C1C}">
                           <a14:useLocalDpi xmlns:a14="http://schemas.microsoft.com/office/drawing/2010/main" val="0"/>
@@ -28867,7 +29104,7 @@
                     <pic:cNvPicPr preferRelativeResize="0"/>
                   </pic:nvPicPr>
                   <pic:blipFill>
-                    <a:blip r:embed="rId54"/>
+                    <a:blip r:embed="rId56"/>
                     <a:srcRect/>
                     <a:stretch>
                       <a:fillRect/>
@@ -28948,7 +29185,7 @@
                     <pic:cNvPicPr preferRelativeResize="0"/>
                   </pic:nvPicPr>
                   <pic:blipFill>
-                    <a:blip r:embed="rId55"/>
+                    <a:blip r:embed="rId57"/>
                     <a:srcRect/>
                     <a:stretch>
                       <a:fillRect/>
@@ -28989,7 +29226,7 @@
 </file>
 
 <file path=word/endnotes.xml><?xml version="1.0" encoding="utf-8"?>
-<w:endnotes xmlns:wpc="http://schemas.microsoft.com/office/word/2010/wordprocessingCanvas" xmlns:cx="http://schemas.microsoft.com/office/drawing/2014/chartex" xmlns:cx1="http://schemas.microsoft.com/office/drawing/2015/9/8/chartex" xmlns:cx2="http://schemas.microsoft.com/office/drawing/2015/10/21/chartex" xmlns:cx3="http://schemas.microsoft.com/office/drawing/2016/5/9/chartex" xmlns:cx4="http://schemas.microsoft.com/office/drawing/2016/5/10/chartex" xmlns:cx5="http://schemas.microsoft.com/office/drawing/2016/5/11/chartex" xmlns:cx6="http://schemas.microsoft.com/office/drawing/2016/5/12/chartex" xmlns:cx7="http://schemas.microsoft.com/office/drawing/2016/5/13/chartex" xmlns:cx8="http://schemas.microsoft.com/office/drawing/2016/5/14/chartex" xmlns:mc="http://schemas.openxmlformats.org/markup-compatibility/2006" xmlns:aink="http://schemas.microsoft.com/office/drawing/2016/ink" xmlns:am3d="http://schemas.microsoft.com/office/drawing/2017/model3d" xmlns:o="urn:schemas-microsoft-com:office:office" xmlns:r="http://schemas.openxmlformats.org/officeDocument/2006/relationships" xmlns:m="http://schemas.openxmlformats.org/officeDocument/2006/math" xmlns:v="urn:schemas-microsoft-com:vml" xmlns:wp14="http://schemas.microsoft.com/office/word/2010/wordprocessingDrawing" xmlns:wp="http://schemas.openxmlformats.org/drawingml/2006/wordprocessingDrawing" xmlns:w10="urn:schemas-microsoft-com:office:word" xmlns:w="http://schemas.openxmlformats.org/wordprocessingml/2006/main" xmlns:w14="http://schemas.microsoft.com/office/word/2010/wordml" xmlns:w15="http://schemas.microsoft.com/office/word/2012/wordml" xmlns:w16cid="http://schemas.microsoft.com/office/word/2016/wordml/cid" xmlns:w16se="http://schemas.microsoft.com/office/word/2015/wordml/symex" xmlns:wpg="http://schemas.microsoft.com/office/word/2010/wordprocessingGroup" xmlns:wpi="http://schemas.microsoft.com/office/word/2010/wordprocessingInk" xmlns:wne="http://schemas.microsoft.com/office/word/2006/wordml" xmlns:wps="http://schemas.microsoft.com/office/word/2010/wordprocessingShape" mc:Ignorable="w14 w15 w16se w16cid wp14">
+<w:endnotes xmlns:wpc="http://schemas.microsoft.com/office/word/2010/wordprocessingCanvas" xmlns:mc="http://schemas.openxmlformats.org/markup-compatibility/2006" xmlns:o="urn:schemas-microsoft-com:office:office" xmlns:r="http://schemas.openxmlformats.org/officeDocument/2006/relationships" xmlns:m="http://schemas.openxmlformats.org/officeDocument/2006/math" xmlns:v="urn:schemas-microsoft-com:vml" xmlns:wp14="http://schemas.microsoft.com/office/word/2010/wordprocessingDrawing" xmlns:wp="http://schemas.openxmlformats.org/drawingml/2006/wordprocessingDrawing" xmlns:w10="urn:schemas-microsoft-com:office:word" xmlns:w="http://schemas.openxmlformats.org/wordprocessingml/2006/main" xmlns:w14="http://schemas.microsoft.com/office/word/2010/wordml" xmlns:wpg="http://schemas.microsoft.com/office/word/2010/wordprocessingGroup" xmlns:wpi="http://schemas.microsoft.com/office/word/2010/wordprocessingInk" xmlns:wne="http://schemas.microsoft.com/office/word/2006/wordml" xmlns:wps="http://schemas.microsoft.com/office/word/2010/wordprocessingShape" mc:Ignorable="w14 wp14">
   <w:endnote w:type="separator" w:id="-1">
     <w:p>
       <w:r>
@@ -29008,7 +29245,7 @@
 </file>
 
 <file path=word/footnotes.xml><?xml version="1.0" encoding="utf-8"?>
-<w:footnotes xmlns:wpc="http://schemas.microsoft.com/office/word/2010/wordprocessingCanvas" xmlns:cx="http://schemas.microsoft.com/office/drawing/2014/chartex" xmlns:cx1="http://schemas.microsoft.com/office/drawing/2015/9/8/chartex" xmlns:cx2="http://schemas.microsoft.com/office/drawing/2015/10/21/chartex" xmlns:cx3="http://schemas.microsoft.com/office/drawing/2016/5/9/chartex" xmlns:cx4="http://schemas.microsoft.com/office/drawing/2016/5/10/chartex" xmlns:cx5="http://schemas.microsoft.com/office/drawing/2016/5/11/chartex" xmlns:cx6="http://schemas.microsoft.com/office/drawing/2016/5/12/chartex" xmlns:cx7="http://schemas.microsoft.com/office/drawing/2016/5/13/chartex" xmlns:cx8="http://schemas.microsoft.com/office/drawing/2016/5/14/chartex" xmlns:mc="http://schemas.openxmlformats.org/markup-compatibility/2006" xmlns:aink="http://schemas.microsoft.com/office/drawing/2016/ink" xmlns:am3d="http://schemas.microsoft.com/office/drawing/2017/model3d" xmlns:o="urn:schemas-microsoft-com:office:office" xmlns:r="http://schemas.openxmlformats.org/officeDocument/2006/relationships" xmlns:m="http://schemas.openxmlformats.org/officeDocument/2006/math" xmlns:v="urn:schemas-microsoft-com:vml" xmlns:wp14="http://schemas.microsoft.com/office/word/2010/wordprocessingDrawing" xmlns:wp="http://schemas.openxmlformats.org/drawingml/2006/wordprocessingDrawing" xmlns:w10="urn:schemas-microsoft-com:office:word" xmlns:w="http://schemas.openxmlformats.org/wordprocessingml/2006/main" xmlns:w14="http://schemas.microsoft.com/office/word/2010/wordml" xmlns:w15="http://schemas.microsoft.com/office/word/2012/wordml" xmlns:w16cid="http://schemas.microsoft.com/office/word/2016/wordml/cid" xmlns:w16se="http://schemas.microsoft.com/office/word/2015/wordml/symex" xmlns:wpg="http://schemas.microsoft.com/office/word/2010/wordprocessingGroup" xmlns:wpi="http://schemas.microsoft.com/office/word/2010/wordprocessingInk" xmlns:wne="http://schemas.microsoft.com/office/word/2006/wordml" xmlns:wps="http://schemas.microsoft.com/office/word/2010/wordprocessingShape" mc:Ignorable="w14 w15 w16se w16cid wp14">
+<w:footnotes xmlns:wpc="http://schemas.microsoft.com/office/word/2010/wordprocessingCanvas" xmlns:mc="http://schemas.openxmlformats.org/markup-compatibility/2006" xmlns:o="urn:schemas-microsoft-com:office:office" xmlns:r="http://schemas.openxmlformats.org/officeDocument/2006/relationships" xmlns:m="http://schemas.openxmlformats.org/officeDocument/2006/math" xmlns:v="urn:schemas-microsoft-com:vml" xmlns:wp14="http://schemas.microsoft.com/office/word/2010/wordprocessingDrawing" xmlns:wp="http://schemas.openxmlformats.org/drawingml/2006/wordprocessingDrawing" xmlns:w10="urn:schemas-microsoft-com:office:word" xmlns:w="http://schemas.openxmlformats.org/wordprocessingml/2006/main" xmlns:w14="http://schemas.microsoft.com/office/word/2010/wordml" xmlns:wpg="http://schemas.microsoft.com/office/word/2010/wordprocessingGroup" xmlns:wpi="http://schemas.microsoft.com/office/word/2010/wordprocessingInk" xmlns:wne="http://schemas.microsoft.com/office/word/2006/wordml" xmlns:wps="http://schemas.microsoft.com/office/word/2010/wordprocessingShape" mc:Ignorable="w14 wp14">
   <w:footnote w:type="separator" w:id="-1">
     <w:p>
       <w:r>
@@ -29027,7 +29264,7 @@
 </file>
 
 <file path=word/header1.xml><?xml version="1.0" encoding="utf-8"?>
-<w:hdr xmlns:wpc="http://schemas.microsoft.com/office/word/2010/wordprocessingCanvas" xmlns:cx="http://schemas.microsoft.com/office/drawing/2014/chartex" xmlns:cx1="http://schemas.microsoft.com/office/drawing/2015/9/8/chartex" xmlns:cx2="http://schemas.microsoft.com/office/drawing/2015/10/21/chartex" xmlns:cx3="http://schemas.microsoft.com/office/drawing/2016/5/9/chartex" xmlns:cx4="http://schemas.microsoft.com/office/drawing/2016/5/10/chartex" xmlns:cx5="http://schemas.microsoft.com/office/drawing/2016/5/11/chartex" xmlns:cx6="http://schemas.microsoft.com/office/drawing/2016/5/12/chartex" xmlns:cx7="http://schemas.microsoft.com/office/drawing/2016/5/13/chartex" xmlns:cx8="http://schemas.microsoft.com/office/drawing/2016/5/14/chartex" xmlns:mc="http://schemas.openxmlformats.org/markup-compatibility/2006" xmlns:aink="http://schemas.microsoft.com/office/drawing/2016/ink" xmlns:am3d="http://schemas.microsoft.com/office/drawing/2017/model3d" xmlns:o="urn:schemas-microsoft-com:office:office" xmlns:r="http://schemas.openxmlformats.org/officeDocument/2006/relationships" xmlns:m="http://schemas.openxmlformats.org/officeDocument/2006/math" xmlns:v="urn:schemas-microsoft-com:vml" xmlns:wp14="http://schemas.microsoft.com/office/word/2010/wordprocessingDrawing" xmlns:wp="http://schemas.openxmlformats.org/drawingml/2006/wordprocessingDrawing" xmlns:w10="urn:schemas-microsoft-com:office:word" xmlns:w="http://schemas.openxmlformats.org/wordprocessingml/2006/main" xmlns:w14="http://schemas.microsoft.com/office/word/2010/wordml" xmlns:w15="http://schemas.microsoft.com/office/word/2012/wordml" xmlns:w16cid="http://schemas.microsoft.com/office/word/2016/wordml/cid" xmlns:w16se="http://schemas.microsoft.com/office/word/2015/wordml/symex" xmlns:wpg="http://schemas.microsoft.com/office/word/2010/wordprocessingGroup" xmlns:wpi="http://schemas.microsoft.com/office/word/2010/wordprocessingInk" xmlns:wne="http://schemas.microsoft.com/office/word/2006/wordml" xmlns:wps="http://schemas.microsoft.com/office/word/2010/wordprocessingShape" mc:Ignorable="w14 w15 w16se w16cid wp14">
+<w:hdr xmlns:wpc="http://schemas.microsoft.com/office/word/2010/wordprocessingCanvas" xmlns:mc="http://schemas.openxmlformats.org/markup-compatibility/2006" xmlns:o="urn:schemas-microsoft-com:office:office" xmlns:r="http://schemas.openxmlformats.org/officeDocument/2006/relationships" xmlns:m="http://schemas.openxmlformats.org/officeDocument/2006/math" xmlns:v="urn:schemas-microsoft-com:vml" xmlns:wp14="http://schemas.microsoft.com/office/word/2010/wordprocessingDrawing" xmlns:wp="http://schemas.openxmlformats.org/drawingml/2006/wordprocessingDrawing" xmlns:w10="urn:schemas-microsoft-com:office:word" xmlns:w="http://schemas.openxmlformats.org/wordprocessingml/2006/main" xmlns:w14="http://schemas.microsoft.com/office/word/2010/wordml" xmlns:wpg="http://schemas.microsoft.com/office/word/2010/wordprocessingGroup" xmlns:wpi="http://schemas.microsoft.com/office/word/2010/wordprocessingInk" xmlns:wne="http://schemas.microsoft.com/office/word/2006/wordml" xmlns:wps="http://schemas.microsoft.com/office/word/2010/wordprocessingShape" mc:Ignorable="w14 wp14">
   <w:p>
     <w:pPr>
       <w:rPr>
@@ -29064,97 +29301,8 @@
 </file>
 
 <file path=word/numbering.xml><?xml version="1.0" encoding="utf-8"?>
-<w:numbering xmlns:wpc="http://schemas.microsoft.com/office/word/2010/wordprocessingCanvas" xmlns:cx="http://schemas.microsoft.com/office/drawing/2014/chartex" xmlns:cx1="http://schemas.microsoft.com/office/drawing/2015/9/8/chartex" xmlns:cx2="http://schemas.microsoft.com/office/drawing/2015/10/21/chartex" xmlns:cx3="http://schemas.microsoft.com/office/drawing/2016/5/9/chartex" xmlns:cx4="http://schemas.microsoft.com/office/drawing/2016/5/10/chartex" xmlns:cx5="http://schemas.microsoft.com/office/drawing/2016/5/11/chartex" xmlns:cx6="http://schemas.microsoft.com/office/drawing/2016/5/12/chartex" xmlns:cx7="http://schemas.microsoft.com/office/drawing/2016/5/13/chartex" xmlns:cx8="http://schemas.microsoft.com/office/drawing/2016/5/14/chartex" xmlns:mc="http://schemas.openxmlformats.org/markup-compatibility/2006" xmlns:aink="http://schemas.microsoft.com/office/drawing/2016/ink" xmlns:am3d="http://schemas.microsoft.com/office/drawing/2017/model3d" xmlns:o="urn:schemas-microsoft-com:office:office" xmlns:r="http://schemas.openxmlformats.org/officeDocument/2006/relationships" xmlns:m="http://schemas.openxmlformats.org/officeDocument/2006/math" xmlns:v="urn:schemas-microsoft-com:vml" xmlns:wp14="http://schemas.microsoft.com/office/word/2010/wordprocessingDrawing" xmlns:wp="http://schemas.openxmlformats.org/drawingml/2006/wordprocessingDrawing" xmlns:w10="urn:schemas-microsoft-com:office:word" xmlns:w="http://schemas.openxmlformats.org/wordprocessingml/2006/main" xmlns:w14="http://schemas.microsoft.com/office/word/2010/wordml" xmlns:w15="http://schemas.microsoft.com/office/word/2012/wordml" xmlns:w16cid="http://schemas.microsoft.com/office/word/2016/wordml/cid" xmlns:w16se="http://schemas.microsoft.com/office/word/2015/wordml/symex" xmlns:wpg="http://schemas.microsoft.com/office/word/2010/wordprocessingGroup" xmlns:wpi="http://schemas.microsoft.com/office/word/2010/wordprocessingInk" xmlns:wne="http://schemas.microsoft.com/office/word/2006/wordml" xmlns:wps="http://schemas.microsoft.com/office/word/2010/wordprocessingShape" mc:Ignorable="w14 w15 w16se w16cid wp14">
-  <w:abstractNum w:abstractNumId="0" w15:restartNumberingAfterBreak="0">
-    <w:nsid w:val="01E7207C"/>
-    <w:multiLevelType w:val="multilevel"/>
-    <w:tmpl w:val="0416001F"/>
-    <w:lvl w:ilvl="0">
-      <w:start w:val="1"/>
-      <w:numFmt w:val="decimal"/>
-      <w:lvlText w:val="%1."/>
-      <w:lvlJc w:val="left"/>
-      <w:pPr>
-        <w:ind w:left="360" w:hanging="360"/>
-      </w:pPr>
-      <w:rPr>
-        <w:rFonts w:hint="default"/>
-      </w:rPr>
-    </w:lvl>
-    <w:lvl w:ilvl="1">
-      <w:start w:val="1"/>
-      <w:numFmt w:val="decimal"/>
-      <w:lvlText w:val="%1.%2."/>
-      <w:lvlJc w:val="left"/>
-      <w:pPr>
-        <w:ind w:left="432" w:hanging="432"/>
-      </w:pPr>
-    </w:lvl>
-    <w:lvl w:ilvl="2">
-      <w:start w:val="1"/>
-      <w:numFmt w:val="decimal"/>
-      <w:lvlText w:val="%1.%2.%3."/>
-      <w:lvlJc w:val="left"/>
-      <w:pPr>
-        <w:ind w:left="1224" w:hanging="504"/>
-      </w:pPr>
-    </w:lvl>
-    <w:lvl w:ilvl="3">
-      <w:start w:val="1"/>
-      <w:numFmt w:val="decimal"/>
-      <w:lvlText w:val="%1.%2.%3.%4."/>
-      <w:lvlJc w:val="left"/>
-      <w:pPr>
-        <w:ind w:left="1728" w:hanging="648"/>
-      </w:pPr>
-    </w:lvl>
-    <w:lvl w:ilvl="4">
-      <w:start w:val="1"/>
-      <w:numFmt w:val="decimal"/>
-      <w:lvlText w:val="%1.%2.%3.%4.%5."/>
-      <w:lvlJc w:val="left"/>
-      <w:pPr>
-        <w:ind w:left="2232" w:hanging="792"/>
-      </w:pPr>
-    </w:lvl>
-    <w:lvl w:ilvl="5">
-      <w:start w:val="1"/>
-      <w:numFmt w:val="decimal"/>
-      <w:lvlText w:val="%1.%2.%3.%4.%5.%6."/>
-      <w:lvlJc w:val="left"/>
-      <w:pPr>
-        <w:ind w:left="2736" w:hanging="936"/>
-      </w:pPr>
-    </w:lvl>
-    <w:lvl w:ilvl="6">
-      <w:start w:val="1"/>
-      <w:numFmt w:val="decimal"/>
-      <w:lvlText w:val="%1.%2.%3.%4.%5.%6.%7."/>
-      <w:lvlJc w:val="left"/>
-      <w:pPr>
-        <w:ind w:left="3240" w:hanging="1080"/>
-      </w:pPr>
-    </w:lvl>
-    <w:lvl w:ilvl="7">
-      <w:start w:val="1"/>
-      <w:numFmt w:val="decimal"/>
-      <w:lvlText w:val="%1.%2.%3.%4.%5.%6.%7.%8."/>
-      <w:lvlJc w:val="left"/>
-      <w:pPr>
-        <w:ind w:left="3744" w:hanging="1224"/>
-      </w:pPr>
-    </w:lvl>
-    <w:lvl w:ilvl="8">
-      <w:start w:val="1"/>
-      <w:numFmt w:val="decimal"/>
-      <w:lvlText w:val="%1.%2.%3.%4.%5.%6.%7.%8.%9."/>
-      <w:lvlJc w:val="left"/>
-      <w:pPr>
-        <w:ind w:left="4320" w:hanging="1440"/>
-      </w:pPr>
-    </w:lvl>
-  </w:abstractNum>
-  <w:abstractNum w:abstractNumId="1" w15:restartNumberingAfterBreak="0">
+<w:numbering xmlns:wpc="http://schemas.microsoft.com/office/word/2010/wordprocessingCanvas" xmlns:mc="http://schemas.openxmlformats.org/markup-compatibility/2006" xmlns:o="urn:schemas-microsoft-com:office:office" xmlns:r="http://schemas.openxmlformats.org/officeDocument/2006/relationships" xmlns:m="http://schemas.openxmlformats.org/officeDocument/2006/math" xmlns:v="urn:schemas-microsoft-com:vml" xmlns:wp14="http://schemas.microsoft.com/office/word/2010/wordprocessingDrawing" xmlns:wp="http://schemas.openxmlformats.org/drawingml/2006/wordprocessingDrawing" xmlns:w10="urn:schemas-microsoft-com:office:word" xmlns:w="http://schemas.openxmlformats.org/wordprocessingml/2006/main" xmlns:w14="http://schemas.microsoft.com/office/word/2010/wordml" xmlns:wpg="http://schemas.microsoft.com/office/word/2010/wordprocessingGroup" xmlns:wpi="http://schemas.microsoft.com/office/word/2010/wordprocessingInk" xmlns:wne="http://schemas.microsoft.com/office/word/2006/wordml" xmlns:wps="http://schemas.microsoft.com/office/word/2010/wordprocessingShape" mc:Ignorable="w14 wp14">
+  <w:abstractNum w:abstractNumId="0">
     <w:nsid w:val="0435029A"/>
     <w:multiLevelType w:val="multilevel"/>
     <w:tmpl w:val="12B4CE58"/>
@@ -29240,7 +29388,7 @@
       </w:pPr>
     </w:lvl>
   </w:abstractNum>
-  <w:abstractNum w:abstractNumId="2" w15:restartNumberingAfterBreak="0">
+  <w:abstractNum w:abstractNumId="1">
     <w:nsid w:val="051E7A25"/>
     <w:multiLevelType w:val="multilevel"/>
     <w:tmpl w:val="618484AA"/>
@@ -29326,7 +29474,7 @@
       </w:pPr>
     </w:lvl>
   </w:abstractNum>
-  <w:abstractNum w:abstractNumId="3" w15:restartNumberingAfterBreak="0">
+  <w:abstractNum w:abstractNumId="2">
     <w:nsid w:val="058F6BB9"/>
     <w:multiLevelType w:val="multilevel"/>
     <w:tmpl w:val="D68A1576"/>
@@ -29439,7 +29587,7 @@
       </w:rPr>
     </w:lvl>
   </w:abstractNum>
-  <w:abstractNum w:abstractNumId="4" w15:restartNumberingAfterBreak="0">
+  <w:abstractNum w:abstractNumId="3">
     <w:nsid w:val="07BC5519"/>
     <w:multiLevelType w:val="multilevel"/>
     <w:tmpl w:val="C6F896D0"/>
@@ -29552,7 +29700,7 @@
       </w:rPr>
     </w:lvl>
   </w:abstractNum>
-  <w:abstractNum w:abstractNumId="5" w15:restartNumberingAfterBreak="0">
+  <w:abstractNum w:abstractNumId="4">
     <w:nsid w:val="0AE35BAE"/>
     <w:multiLevelType w:val="multilevel"/>
     <w:tmpl w:val="F30CDDE4"/>
@@ -29668,7 +29816,7 @@
       </w:rPr>
     </w:lvl>
   </w:abstractNum>
-  <w:abstractNum w:abstractNumId="6" w15:restartNumberingAfterBreak="0">
+  <w:abstractNum w:abstractNumId="5">
     <w:nsid w:val="0B0B48C3"/>
     <w:multiLevelType w:val="multilevel"/>
     <w:tmpl w:val="4EF6960C"/>
@@ -29781,7 +29929,7 @@
       </w:rPr>
     </w:lvl>
   </w:abstractNum>
-  <w:abstractNum w:abstractNumId="7" w15:restartNumberingAfterBreak="0">
+  <w:abstractNum w:abstractNumId="6">
     <w:nsid w:val="0C9F4F12"/>
     <w:multiLevelType w:val="multilevel"/>
     <w:tmpl w:val="31608804"/>
@@ -29894,7 +30042,7 @@
       </w:rPr>
     </w:lvl>
   </w:abstractNum>
-  <w:abstractNum w:abstractNumId="8" w15:restartNumberingAfterBreak="0">
+  <w:abstractNum w:abstractNumId="7">
     <w:nsid w:val="10C04F1B"/>
     <w:multiLevelType w:val="multilevel"/>
     <w:tmpl w:val="F4D08276"/>
@@ -29980,7 +30128,7 @@
       </w:pPr>
     </w:lvl>
   </w:abstractNum>
-  <w:abstractNum w:abstractNumId="9" w15:restartNumberingAfterBreak="0">
+  <w:abstractNum w:abstractNumId="8">
     <w:nsid w:val="12684C8B"/>
     <w:multiLevelType w:val="multilevel"/>
     <w:tmpl w:val="54F26268"/>
@@ -30093,7 +30241,120 @@
       </w:rPr>
     </w:lvl>
   </w:abstractNum>
-  <w:abstractNum w:abstractNumId="10" w15:restartNumberingAfterBreak="0">
+  <w:abstractNum w:abstractNumId="9">
+    <w:nsid w:val="13387334"/>
+    <w:multiLevelType w:val="hybridMultilevel"/>
+    <w:tmpl w:val="D02E0408"/>
+    <w:lvl w:ilvl="0" w:tplc="04160001">
+      <w:start w:val="1"/>
+      <w:numFmt w:val="bullet"/>
+      <w:lvlText w:val=""/>
+      <w:lvlJc w:val="left"/>
+      <w:pPr>
+        <w:ind w:left="2060" w:hanging="360"/>
+      </w:pPr>
+      <w:rPr>
+        <w:rFonts w:ascii="Symbol" w:hAnsi="Symbol" w:hint="default"/>
+      </w:rPr>
+    </w:lvl>
+    <w:lvl w:ilvl="1" w:tplc="04160003" w:tentative="1">
+      <w:start w:val="1"/>
+      <w:numFmt w:val="bullet"/>
+      <w:lvlText w:val="o"/>
+      <w:lvlJc w:val="left"/>
+      <w:pPr>
+        <w:ind w:left="2780" w:hanging="360"/>
+      </w:pPr>
+      <w:rPr>
+        <w:rFonts w:ascii="Courier New" w:hAnsi="Courier New" w:cs="Courier New" w:hint="default"/>
+      </w:rPr>
+    </w:lvl>
+    <w:lvl w:ilvl="2" w:tplc="04160005" w:tentative="1">
+      <w:start w:val="1"/>
+      <w:numFmt w:val="bullet"/>
+      <w:lvlText w:val=""/>
+      <w:lvlJc w:val="left"/>
+      <w:pPr>
+        <w:ind w:left="3500" w:hanging="360"/>
+      </w:pPr>
+      <w:rPr>
+        <w:rFonts w:ascii="Wingdings" w:hAnsi="Wingdings" w:hint="default"/>
+      </w:rPr>
+    </w:lvl>
+    <w:lvl w:ilvl="3" w:tplc="04160001" w:tentative="1">
+      <w:start w:val="1"/>
+      <w:numFmt w:val="bullet"/>
+      <w:lvlText w:val=""/>
+      <w:lvlJc w:val="left"/>
+      <w:pPr>
+        <w:ind w:left="4220" w:hanging="360"/>
+      </w:pPr>
+      <w:rPr>
+        <w:rFonts w:ascii="Symbol" w:hAnsi="Symbol" w:hint="default"/>
+      </w:rPr>
+    </w:lvl>
+    <w:lvl w:ilvl="4" w:tplc="04160003" w:tentative="1">
+      <w:start w:val="1"/>
+      <w:numFmt w:val="bullet"/>
+      <w:lvlText w:val="o"/>
+      <w:lvlJc w:val="left"/>
+      <w:pPr>
+        <w:ind w:left="4940" w:hanging="360"/>
+      </w:pPr>
+      <w:rPr>
+        <w:rFonts w:ascii="Courier New" w:hAnsi="Courier New" w:cs="Courier New" w:hint="default"/>
+      </w:rPr>
+    </w:lvl>
+    <w:lvl w:ilvl="5" w:tplc="04160005" w:tentative="1">
+      <w:start w:val="1"/>
+      <w:numFmt w:val="bullet"/>
+      <w:lvlText w:val=""/>
+      <w:lvlJc w:val="left"/>
+      <w:pPr>
+        <w:ind w:left="5660" w:hanging="360"/>
+      </w:pPr>
+      <w:rPr>
+        <w:rFonts w:ascii="Wingdings" w:hAnsi="Wingdings" w:hint="default"/>
+      </w:rPr>
+    </w:lvl>
+    <w:lvl w:ilvl="6" w:tplc="04160001" w:tentative="1">
+      <w:start w:val="1"/>
+      <w:numFmt w:val="bullet"/>
+      <w:lvlText w:val=""/>
+      <w:lvlJc w:val="left"/>
+      <w:pPr>
+        <w:ind w:left="6380" w:hanging="360"/>
+      </w:pPr>
+      <w:rPr>
+        <w:rFonts w:ascii="Symbol" w:hAnsi="Symbol" w:hint="default"/>
+      </w:rPr>
+    </w:lvl>
+    <w:lvl w:ilvl="7" w:tplc="04160003" w:tentative="1">
+      <w:start w:val="1"/>
+      <w:numFmt w:val="bullet"/>
+      <w:lvlText w:val="o"/>
+      <w:lvlJc w:val="left"/>
+      <w:pPr>
+        <w:ind w:left="7100" w:hanging="360"/>
+      </w:pPr>
+      <w:rPr>
+        <w:rFonts w:ascii="Courier New" w:hAnsi="Courier New" w:cs="Courier New" w:hint="default"/>
+      </w:rPr>
+    </w:lvl>
+    <w:lvl w:ilvl="8" w:tplc="04160005" w:tentative="1">
+      <w:start w:val="1"/>
+      <w:numFmt w:val="bullet"/>
+      <w:lvlText w:val=""/>
+      <w:lvlJc w:val="left"/>
+      <w:pPr>
+        <w:ind w:left="7820" w:hanging="360"/>
+      </w:pPr>
+      <w:rPr>
+        <w:rFonts w:ascii="Wingdings" w:hAnsi="Wingdings" w:hint="default"/>
+      </w:rPr>
+    </w:lvl>
+  </w:abstractNum>
+  <w:abstractNum w:abstractNumId="10">
     <w:nsid w:val="142C0FBF"/>
     <w:multiLevelType w:val="multilevel"/>
     <w:tmpl w:val="B0E6D996"/>
@@ -30206,7 +30467,7 @@
       </w:rPr>
     </w:lvl>
   </w:abstractNum>
-  <w:abstractNum w:abstractNumId="11" w15:restartNumberingAfterBreak="0">
+  <w:abstractNum w:abstractNumId="11">
     <w:nsid w:val="16E75BD9"/>
     <w:multiLevelType w:val="multilevel"/>
     <w:tmpl w:val="B636B88A"/>
@@ -30328,7 +30589,7 @@
       </w:rPr>
     </w:lvl>
   </w:abstractNum>
-  <w:abstractNum w:abstractNumId="12" w15:restartNumberingAfterBreak="0">
+  <w:abstractNum w:abstractNumId="12">
     <w:nsid w:val="1ABD0C24"/>
     <w:multiLevelType w:val="multilevel"/>
     <w:tmpl w:val="C3A4016C"/>
@@ -30441,7 +30702,7 @@
       </w:rPr>
     </w:lvl>
   </w:abstractNum>
-  <w:abstractNum w:abstractNumId="13" w15:restartNumberingAfterBreak="0">
+  <w:abstractNum w:abstractNumId="13">
     <w:nsid w:val="1C93625A"/>
     <w:multiLevelType w:val="multilevel"/>
     <w:tmpl w:val="C5D616A2"/>
@@ -30554,7 +30815,7 @@
       </w:rPr>
     </w:lvl>
   </w:abstractNum>
-  <w:abstractNum w:abstractNumId="14" w15:restartNumberingAfterBreak="0">
+  <w:abstractNum w:abstractNumId="14">
     <w:nsid w:val="2290378B"/>
     <w:multiLevelType w:val="multilevel"/>
     <w:tmpl w:val="07A6C872"/>
@@ -30640,7 +30901,7 @@
       </w:pPr>
     </w:lvl>
   </w:abstractNum>
-  <w:abstractNum w:abstractNumId="15" w15:restartNumberingAfterBreak="0">
+  <w:abstractNum w:abstractNumId="15">
     <w:nsid w:val="23117E9A"/>
     <w:multiLevelType w:val="multilevel"/>
     <w:tmpl w:val="54A24720"/>
@@ -30753,7 +31014,7 @@
       </w:rPr>
     </w:lvl>
   </w:abstractNum>
-  <w:abstractNum w:abstractNumId="16" w15:restartNumberingAfterBreak="0">
+  <w:abstractNum w:abstractNumId="16">
     <w:nsid w:val="278D175F"/>
     <w:multiLevelType w:val="multilevel"/>
     <w:tmpl w:val="9D2E90DC"/>
@@ -30839,7 +31100,7 @@
       </w:pPr>
     </w:lvl>
   </w:abstractNum>
-  <w:abstractNum w:abstractNumId="17" w15:restartNumberingAfterBreak="0">
+  <w:abstractNum w:abstractNumId="17">
     <w:nsid w:val="2AEE306D"/>
     <w:multiLevelType w:val="multilevel"/>
     <w:tmpl w:val="06F8B24A"/>
@@ -30925,7 +31186,7 @@
       </w:pPr>
     </w:lvl>
   </w:abstractNum>
-  <w:abstractNum w:abstractNumId="18" w15:restartNumberingAfterBreak="0">
+  <w:abstractNum w:abstractNumId="18">
     <w:nsid w:val="2B5C1FB3"/>
     <w:multiLevelType w:val="multilevel"/>
     <w:tmpl w:val="AE78BC62"/>
@@ -31038,7 +31299,7 @@
       </w:rPr>
     </w:lvl>
   </w:abstractNum>
-  <w:abstractNum w:abstractNumId="19" w15:restartNumberingAfterBreak="0">
+  <w:abstractNum w:abstractNumId="19">
     <w:nsid w:val="2DBE0AD6"/>
     <w:multiLevelType w:val="multilevel"/>
     <w:tmpl w:val="AC6ADB40"/>
@@ -31151,7 +31412,7 @@
       </w:rPr>
     </w:lvl>
   </w:abstractNum>
-  <w:abstractNum w:abstractNumId="20" w15:restartNumberingAfterBreak="0">
+  <w:abstractNum w:abstractNumId="20">
     <w:nsid w:val="2E21524B"/>
     <w:multiLevelType w:val="multilevel"/>
     <w:tmpl w:val="828EE45A"/>
@@ -31264,7 +31525,7 @@
       </w:rPr>
     </w:lvl>
   </w:abstractNum>
-  <w:abstractNum w:abstractNumId="21" w15:restartNumberingAfterBreak="0">
+  <w:abstractNum w:abstractNumId="21">
     <w:nsid w:val="333E105E"/>
     <w:multiLevelType w:val="multilevel"/>
     <w:tmpl w:val="46A21D6A"/>
@@ -31350,7 +31611,7 @@
       </w:pPr>
     </w:lvl>
   </w:abstractNum>
-  <w:abstractNum w:abstractNumId="22" w15:restartNumberingAfterBreak="0">
+  <w:abstractNum w:abstractNumId="22">
     <w:nsid w:val="35037C45"/>
     <w:multiLevelType w:val="multilevel"/>
     <w:tmpl w:val="567A1554"/>
@@ -31463,7 +31724,7 @@
       </w:rPr>
     </w:lvl>
   </w:abstractNum>
-  <w:abstractNum w:abstractNumId="23" w15:restartNumberingAfterBreak="0">
+  <w:abstractNum w:abstractNumId="23">
     <w:nsid w:val="39826ACB"/>
     <w:multiLevelType w:val="multilevel"/>
     <w:tmpl w:val="9B8A8DB6"/>
@@ -31576,7 +31837,7 @@
       </w:rPr>
     </w:lvl>
   </w:abstractNum>
-  <w:abstractNum w:abstractNumId="24" w15:restartNumberingAfterBreak="0">
+  <w:abstractNum w:abstractNumId="24">
     <w:nsid w:val="3BD04D58"/>
     <w:multiLevelType w:val="multilevel"/>
     <w:tmpl w:val="F46A4CB4"/>
@@ -31689,7 +31950,7 @@
       </w:rPr>
     </w:lvl>
   </w:abstractNum>
-  <w:abstractNum w:abstractNumId="25" w15:restartNumberingAfterBreak="0">
+  <w:abstractNum w:abstractNumId="25">
     <w:nsid w:val="3D081DE1"/>
     <w:multiLevelType w:val="multilevel"/>
     <w:tmpl w:val="F198DFE2"/>
@@ -31802,7 +32063,7 @@
       </w:rPr>
     </w:lvl>
   </w:abstractNum>
-  <w:abstractNum w:abstractNumId="26" w15:restartNumberingAfterBreak="0">
+  <w:abstractNum w:abstractNumId="26">
     <w:nsid w:val="41080AA6"/>
     <w:multiLevelType w:val="multilevel"/>
     <w:tmpl w:val="5808BD50"/>
@@ -31888,7 +32149,7 @@
       </w:pPr>
     </w:lvl>
   </w:abstractNum>
-  <w:abstractNum w:abstractNumId="27" w15:restartNumberingAfterBreak="0">
+  <w:abstractNum w:abstractNumId="27">
     <w:nsid w:val="41871934"/>
     <w:multiLevelType w:val="multilevel"/>
     <w:tmpl w:val="2E328030"/>
@@ -31974,7 +32235,7 @@
       </w:pPr>
     </w:lvl>
   </w:abstractNum>
-  <w:abstractNum w:abstractNumId="28" w15:restartNumberingAfterBreak="0">
+  <w:abstractNum w:abstractNumId="28">
     <w:nsid w:val="42FE45A6"/>
     <w:multiLevelType w:val="multilevel"/>
     <w:tmpl w:val="43244C18"/>
@@ -32087,7 +32348,7 @@
       </w:rPr>
     </w:lvl>
   </w:abstractNum>
-  <w:abstractNum w:abstractNumId="29" w15:restartNumberingAfterBreak="0">
+  <w:abstractNum w:abstractNumId="29">
     <w:nsid w:val="445230E5"/>
     <w:multiLevelType w:val="multilevel"/>
     <w:tmpl w:val="090C8A4E"/>
@@ -32173,7 +32434,7 @@
       </w:pPr>
     </w:lvl>
   </w:abstractNum>
-  <w:abstractNum w:abstractNumId="30" w15:restartNumberingAfterBreak="0">
+  <w:abstractNum w:abstractNumId="30">
     <w:nsid w:val="4E317C76"/>
     <w:multiLevelType w:val="multilevel"/>
     <w:tmpl w:val="3D205A3E"/>
@@ -32259,7 +32520,7 @@
       </w:pPr>
     </w:lvl>
   </w:abstractNum>
-  <w:abstractNum w:abstractNumId="31" w15:restartNumberingAfterBreak="0">
+  <w:abstractNum w:abstractNumId="31">
     <w:nsid w:val="509D5F62"/>
     <w:multiLevelType w:val="multilevel"/>
     <w:tmpl w:val="E7229A84"/>
@@ -32345,7 +32606,7 @@
       </w:pPr>
     </w:lvl>
   </w:abstractNum>
-  <w:abstractNum w:abstractNumId="32" w15:restartNumberingAfterBreak="0">
+  <w:abstractNum w:abstractNumId="32">
     <w:nsid w:val="511E3832"/>
     <w:multiLevelType w:val="multilevel"/>
     <w:tmpl w:val="4C8891B6"/>
@@ -32431,7 +32692,7 @@
       </w:pPr>
     </w:lvl>
   </w:abstractNum>
-  <w:abstractNum w:abstractNumId="33" w15:restartNumberingAfterBreak="0">
+  <w:abstractNum w:abstractNumId="33">
     <w:nsid w:val="51CC517B"/>
     <w:multiLevelType w:val="multilevel"/>
     <w:tmpl w:val="6840B658"/>
@@ -32544,7 +32805,7 @@
       </w:rPr>
     </w:lvl>
   </w:abstractNum>
-  <w:abstractNum w:abstractNumId="34" w15:restartNumberingAfterBreak="0">
+  <w:abstractNum w:abstractNumId="34">
     <w:nsid w:val="572613FB"/>
     <w:multiLevelType w:val="multilevel"/>
     <w:tmpl w:val="5DEED4AC"/>
@@ -32657,7 +32918,7 @@
       </w:rPr>
     </w:lvl>
   </w:abstractNum>
-  <w:abstractNum w:abstractNumId="35" w15:restartNumberingAfterBreak="0">
+  <w:abstractNum w:abstractNumId="35">
     <w:nsid w:val="5A373EE2"/>
     <w:multiLevelType w:val="multilevel"/>
     <w:tmpl w:val="4758694C"/>
@@ -32770,7 +33031,7 @@
       </w:rPr>
     </w:lvl>
   </w:abstractNum>
-  <w:abstractNum w:abstractNumId="36" w15:restartNumberingAfterBreak="0">
+  <w:abstractNum w:abstractNumId="36">
     <w:nsid w:val="5A3D2344"/>
     <w:multiLevelType w:val="multilevel"/>
     <w:tmpl w:val="50240D5E"/>
@@ -32856,7 +33117,7 @@
       </w:pPr>
     </w:lvl>
   </w:abstractNum>
-  <w:abstractNum w:abstractNumId="37" w15:restartNumberingAfterBreak="0">
+  <w:abstractNum w:abstractNumId="37">
     <w:nsid w:val="638B1DE9"/>
     <w:multiLevelType w:val="multilevel"/>
     <w:tmpl w:val="3FFE4A32"/>
@@ -32969,7 +33230,7 @@
       </w:rPr>
     </w:lvl>
   </w:abstractNum>
-  <w:abstractNum w:abstractNumId="38" w15:restartNumberingAfterBreak="0">
+  <w:abstractNum w:abstractNumId="38">
     <w:nsid w:val="65A53B42"/>
     <w:multiLevelType w:val="multilevel"/>
     <w:tmpl w:val="20085886"/>
@@ -33055,7 +33316,7 @@
       </w:pPr>
     </w:lvl>
   </w:abstractNum>
-  <w:abstractNum w:abstractNumId="39" w15:restartNumberingAfterBreak="0">
+  <w:abstractNum w:abstractNumId="39">
     <w:nsid w:val="65C055B6"/>
     <w:multiLevelType w:val="multilevel"/>
     <w:tmpl w:val="C744EF72"/>
@@ -33168,7 +33429,7 @@
       </w:rPr>
     </w:lvl>
   </w:abstractNum>
-  <w:abstractNum w:abstractNumId="40" w15:restartNumberingAfterBreak="0">
+  <w:abstractNum w:abstractNumId="40">
     <w:nsid w:val="661211C9"/>
     <w:multiLevelType w:val="multilevel"/>
     <w:tmpl w:val="FA0A1ABE"/>
@@ -33281,7 +33542,7 @@
       </w:rPr>
     </w:lvl>
   </w:abstractNum>
-  <w:abstractNum w:abstractNumId="41" w15:restartNumberingAfterBreak="0">
+  <w:abstractNum w:abstractNumId="41">
     <w:nsid w:val="66686C3A"/>
     <w:multiLevelType w:val="multilevel"/>
     <w:tmpl w:val="7242E34C"/>
@@ -33367,7 +33628,7 @@
       </w:pPr>
     </w:lvl>
   </w:abstractNum>
-  <w:abstractNum w:abstractNumId="42" w15:restartNumberingAfterBreak="0">
+  <w:abstractNum w:abstractNumId="42">
     <w:nsid w:val="675B6116"/>
     <w:multiLevelType w:val="multilevel"/>
     <w:tmpl w:val="B1024F22"/>
@@ -33480,7 +33741,7 @@
       </w:rPr>
     </w:lvl>
   </w:abstractNum>
-  <w:abstractNum w:abstractNumId="43" w15:restartNumberingAfterBreak="0">
+  <w:abstractNum w:abstractNumId="43">
     <w:nsid w:val="69256F82"/>
     <w:multiLevelType w:val="multilevel"/>
     <w:tmpl w:val="244E1EA6"/>
@@ -33593,7 +33854,7 @@
       </w:rPr>
     </w:lvl>
   </w:abstractNum>
-  <w:abstractNum w:abstractNumId="44" w15:restartNumberingAfterBreak="0">
+  <w:abstractNum w:abstractNumId="44">
     <w:nsid w:val="6FC058BC"/>
     <w:multiLevelType w:val="multilevel"/>
     <w:tmpl w:val="CEB0BAE4"/>
@@ -33706,7 +33967,7 @@
       </w:rPr>
     </w:lvl>
   </w:abstractNum>
-  <w:abstractNum w:abstractNumId="45" w15:restartNumberingAfterBreak="0">
+  <w:abstractNum w:abstractNumId="45">
     <w:nsid w:val="72EE5918"/>
     <w:multiLevelType w:val="multilevel"/>
     <w:tmpl w:val="647C811E"/>
@@ -33792,7 +34053,7 @@
       </w:pPr>
     </w:lvl>
   </w:abstractNum>
-  <w:abstractNum w:abstractNumId="46" w15:restartNumberingAfterBreak="0">
+  <w:abstractNum w:abstractNumId="46">
     <w:nsid w:val="76E61FD5"/>
     <w:multiLevelType w:val="multilevel"/>
     <w:tmpl w:val="C062ED1E"/>
@@ -33905,7 +34166,7 @@
       </w:rPr>
     </w:lvl>
   </w:abstractNum>
-  <w:abstractNum w:abstractNumId="47" w15:restartNumberingAfterBreak="0">
+  <w:abstractNum w:abstractNumId="47">
     <w:nsid w:val="7C592CB5"/>
     <w:multiLevelType w:val="multilevel"/>
     <w:tmpl w:val="A3D82862"/>
@@ -34018,7 +34279,7 @@
       </w:rPr>
     </w:lvl>
   </w:abstractNum>
-  <w:abstractNum w:abstractNumId="48" w15:restartNumberingAfterBreak="0">
+  <w:abstractNum w:abstractNumId="48">
     <w:nsid w:val="7CCD1FC3"/>
     <w:multiLevelType w:val="multilevel"/>
     <w:tmpl w:val="612E8502"/>
@@ -34104,7 +34365,7 @@
       </w:pPr>
     </w:lvl>
   </w:abstractNum>
-  <w:abstractNum w:abstractNumId="49" w15:restartNumberingAfterBreak="0">
+  <w:abstractNum w:abstractNumId="49">
     <w:nsid w:val="7D4F07A2"/>
     <w:multiLevelType w:val="multilevel"/>
     <w:tmpl w:val="F7B22DFA"/>
@@ -34206,16 +34467,16 @@
     <w:abstractNumId w:val="26"/>
   </w:num>
   <w:num w:numId="6">
-    <w:abstractNumId w:val="5"/>
+    <w:abstractNumId w:val="4"/>
   </w:num>
   <w:num w:numId="7">
     <w:abstractNumId w:val="11"/>
   </w:num>
   <w:num w:numId="8">
-    <w:abstractNumId w:val="2"/>
+    <w:abstractNumId w:val="1"/>
   </w:num>
   <w:num w:numId="9">
-    <w:abstractNumId w:val="3"/>
+    <w:abstractNumId w:val="2"/>
   </w:num>
   <w:num w:numId="10">
     <w:abstractNumId w:val="37"/>
@@ -34230,7 +34491,7 @@
     <w:abstractNumId w:val="49"/>
   </w:num>
   <w:num w:numId="14">
-    <w:abstractNumId w:val="6"/>
+    <w:abstractNumId w:val="5"/>
   </w:num>
   <w:num w:numId="15">
     <w:abstractNumId w:val="39"/>
@@ -34263,7 +34524,7 @@
     <w:abstractNumId w:val="43"/>
   </w:num>
   <w:num w:numId="25">
-    <w:abstractNumId w:val="8"/>
+    <w:abstractNumId w:val="7"/>
   </w:num>
   <w:num w:numId="26">
     <w:abstractNumId w:val="25"/>
@@ -34272,7 +34533,7 @@
     <w:abstractNumId w:val="23"/>
   </w:num>
   <w:num w:numId="28">
-    <w:abstractNumId w:val="7"/>
+    <w:abstractNumId w:val="6"/>
   </w:num>
   <w:num w:numId="29">
     <w:abstractNumId w:val="29"/>
@@ -34284,7 +34545,7 @@
     <w:abstractNumId w:val="27"/>
   </w:num>
   <w:num w:numId="32">
-    <w:abstractNumId w:val="4"/>
+    <w:abstractNumId w:val="3"/>
   </w:num>
   <w:num w:numId="33">
     <w:abstractNumId w:val="14"/>
@@ -34317,7 +34578,7 @@
     <w:abstractNumId w:val="10"/>
   </w:num>
   <w:num w:numId="43">
-    <w:abstractNumId w:val="1"/>
+    <w:abstractNumId w:val="0"/>
   </w:num>
   <w:num w:numId="44">
     <w:abstractNumId w:val="33"/>
@@ -34326,7 +34587,7 @@
     <w:abstractNumId w:val="46"/>
   </w:num>
   <w:num w:numId="46">
-    <w:abstractNumId w:val="9"/>
+    <w:abstractNumId w:val="8"/>
   </w:num>
   <w:num w:numId="47">
     <w:abstractNumId w:val="36"/>
@@ -34338,13 +34599,14 @@
     <w:abstractNumId w:val="47"/>
   </w:num>
   <w:num w:numId="50">
-    <w:abstractNumId w:val="0"/>
+    <w:abstractNumId w:val="9"/>
   </w:num>
+  <w:numIdMacAtCleanup w:val="50"/>
 </w:numbering>
 </file>
 
 <file path=word/styles.xml><?xml version="1.0" encoding="utf-8"?>
-<w:styles xmlns:mc="http://schemas.openxmlformats.org/markup-compatibility/2006" xmlns:r="http://schemas.openxmlformats.org/officeDocument/2006/relationships" xmlns:w="http://schemas.openxmlformats.org/wordprocessingml/2006/main" xmlns:w14="http://schemas.microsoft.com/office/word/2010/wordml" xmlns:w15="http://schemas.microsoft.com/office/word/2012/wordml" xmlns:w16cid="http://schemas.microsoft.com/office/word/2016/wordml/cid" xmlns:w16se="http://schemas.microsoft.com/office/word/2015/wordml/symex" mc:Ignorable="w14 w15 w16se w16cid">
+<w:styles xmlns:mc="http://schemas.openxmlformats.org/markup-compatibility/2006" xmlns:r="http://schemas.openxmlformats.org/officeDocument/2006/relationships" xmlns:w="http://schemas.openxmlformats.org/wordprocessingml/2006/main" xmlns:w14="http://schemas.microsoft.com/office/word/2010/wordml" mc:Ignorable="w14">
   <w:docDefaults>
     <w:rPrDefault>
       <w:rPr>
@@ -34356,382 +34618,144 @@
     </w:rPrDefault>
     <w:pPrDefault/>
   </w:docDefaults>
-  <w:latentStyles w:defLockedState="0" w:defUIPriority="99" w:defSemiHidden="0" w:defUnhideWhenUsed="0" w:defQFormat="0" w:count="375">
-    <w:lsdException w:name="Normal" w:uiPriority="0" w:qFormat="1"/>
-    <w:lsdException w:name="heading 1" w:uiPriority="9" w:qFormat="1"/>
-    <w:lsdException w:name="heading 2" w:semiHidden="1" w:uiPriority="9" w:unhideWhenUsed="1" w:qFormat="1"/>
-    <w:lsdException w:name="heading 3" w:semiHidden="1" w:uiPriority="9" w:unhideWhenUsed="1" w:qFormat="1"/>
-    <w:lsdException w:name="heading 4" w:semiHidden="1" w:uiPriority="9" w:unhideWhenUsed="1" w:qFormat="1"/>
-    <w:lsdException w:name="heading 5" w:semiHidden="1" w:uiPriority="9" w:unhideWhenUsed="1" w:qFormat="1"/>
-    <w:lsdException w:name="heading 6" w:semiHidden="1" w:uiPriority="9" w:unhideWhenUsed="1" w:qFormat="1"/>
-    <w:lsdException w:name="heading 7" w:semiHidden="1" w:uiPriority="9" w:unhideWhenUsed="1" w:qFormat="1"/>
-    <w:lsdException w:name="heading 8" w:semiHidden="1" w:uiPriority="9" w:unhideWhenUsed="1" w:qFormat="1"/>
-    <w:lsdException w:name="heading 9" w:semiHidden="1" w:uiPriority="9" w:unhideWhenUsed="1" w:qFormat="1"/>
-    <w:lsdException w:name="index 1" w:semiHidden="1" w:unhideWhenUsed="1"/>
-    <w:lsdException w:name="index 2" w:semiHidden="1" w:unhideWhenUsed="1"/>
-    <w:lsdException w:name="index 3" w:semiHidden="1" w:unhideWhenUsed="1"/>
-    <w:lsdException w:name="index 4" w:semiHidden="1" w:unhideWhenUsed="1"/>
-    <w:lsdException w:name="index 5" w:semiHidden="1" w:unhideWhenUsed="1"/>
-    <w:lsdException w:name="index 6" w:semiHidden="1" w:unhideWhenUsed="1"/>
-    <w:lsdException w:name="index 7" w:semiHidden="1" w:unhideWhenUsed="1"/>
-    <w:lsdException w:name="index 8" w:semiHidden="1" w:unhideWhenUsed="1"/>
-    <w:lsdException w:name="index 9" w:semiHidden="1" w:unhideWhenUsed="1"/>
-    <w:lsdException w:name="toc 1" w:semiHidden="1" w:uiPriority="39" w:unhideWhenUsed="1"/>
-    <w:lsdException w:name="toc 2" w:semiHidden="1" w:uiPriority="39" w:unhideWhenUsed="1"/>
-    <w:lsdException w:name="toc 3" w:semiHidden="1" w:uiPriority="39" w:unhideWhenUsed="1"/>
-    <w:lsdException w:name="toc 4" w:semiHidden="1" w:uiPriority="39" w:unhideWhenUsed="1"/>
-    <w:lsdException w:name="toc 5" w:semiHidden="1" w:uiPriority="39" w:unhideWhenUsed="1"/>
-    <w:lsdException w:name="toc 6" w:semiHidden="1" w:uiPriority="39" w:unhideWhenUsed="1"/>
-    <w:lsdException w:name="toc 7" w:semiHidden="1" w:uiPriority="39" w:unhideWhenUsed="1"/>
-    <w:lsdException w:name="toc 8" w:semiHidden="1" w:uiPriority="39" w:unhideWhenUsed="1"/>
-    <w:lsdException w:name="toc 9" w:semiHidden="1" w:uiPriority="39" w:unhideWhenUsed="1"/>
-    <w:lsdException w:name="Normal Indent" w:semiHidden="1" w:unhideWhenUsed="1"/>
-    <w:lsdException w:name="footnote text" w:semiHidden="1" w:unhideWhenUsed="1"/>
-    <w:lsdException w:name="annotation text" w:semiHidden="1" w:unhideWhenUsed="1"/>
-    <w:lsdException w:name="header" w:semiHidden="1" w:unhideWhenUsed="1"/>
-    <w:lsdException w:name="footer" w:semiHidden="1" w:unhideWhenUsed="1"/>
-    <w:lsdException w:name="index heading" w:semiHidden="1" w:unhideWhenUsed="1"/>
-    <w:lsdException w:name="caption" w:semiHidden="1" w:uiPriority="35" w:unhideWhenUsed="1" w:qFormat="1"/>
-    <w:lsdException w:name="table of figures" w:semiHidden="1" w:unhideWhenUsed="1"/>
-    <w:lsdException w:name="envelope address" w:semiHidden="1" w:unhideWhenUsed="1"/>
-    <w:lsdException w:name="envelope return" w:semiHidden="1" w:unhideWhenUsed="1"/>
-    <w:lsdException w:name="footnote reference" w:semiHidden="1" w:unhideWhenUsed="1"/>
-    <w:lsdException w:name="annotation reference" w:semiHidden="1" w:unhideWhenUsed="1"/>
-    <w:lsdException w:name="line number" w:semiHidden="1" w:unhideWhenUsed="1"/>
-    <w:lsdException w:name="page number" w:semiHidden="1" w:unhideWhenUsed="1"/>
-    <w:lsdException w:name="endnote reference" w:semiHidden="1" w:unhideWhenUsed="1"/>
-    <w:lsdException w:name="endnote text" w:semiHidden="1" w:unhideWhenUsed="1"/>
-    <w:lsdException w:name="table of authorities" w:semiHidden="1" w:unhideWhenUsed="1"/>
-    <w:lsdException w:name="macro" w:semiHidden="1" w:unhideWhenUsed="1"/>
-    <w:lsdException w:name="toa heading" w:semiHidden="1" w:unhideWhenUsed="1"/>
-    <w:lsdException w:name="List" w:semiHidden="1" w:unhideWhenUsed="1"/>
-    <w:lsdException w:name="List Bullet" w:semiHidden="1" w:unhideWhenUsed="1"/>
-    <w:lsdException w:name="List Number" w:semiHidden="1" w:unhideWhenUsed="1"/>
-    <w:lsdException w:name="List 2" w:semiHidden="1" w:unhideWhenUsed="1"/>
-    <w:lsdException w:name="List 3" w:semiHidden="1" w:unhideWhenUsed="1"/>
-    <w:lsdException w:name="List 4" w:semiHidden="1" w:unhideWhenUsed="1"/>
-    <w:lsdException w:name="List 5" w:semiHidden="1" w:unhideWhenUsed="1"/>
-    <w:lsdException w:name="List Bullet 2" w:semiHidden="1" w:unhideWhenUsed="1"/>
-    <w:lsdException w:name="List Bullet 3" w:semiHidden="1" w:unhideWhenUsed="1"/>
-    <w:lsdException w:name="List Bullet 4" w:semiHidden="1" w:unhideWhenUsed="1"/>
-    <w:lsdException w:name="List Bullet 5" w:semiHidden="1" w:unhideWhenUsed="1"/>
-    <w:lsdException w:name="List Number 2" w:semiHidden="1" w:unhideWhenUsed="1"/>
-    <w:lsdException w:name="List Number 3" w:semiHidden="1" w:unhideWhenUsed="1"/>
-    <w:lsdException w:name="List Number 4" w:semiHidden="1" w:unhideWhenUsed="1"/>
-    <w:lsdException w:name="List Number 5" w:semiHidden="1" w:unhideWhenUsed="1"/>
-    <w:lsdException w:name="Title" w:uiPriority="10" w:qFormat="1"/>
-    <w:lsdException w:name="Closing" w:semiHidden="1" w:unhideWhenUsed="1"/>
-    <w:lsdException w:name="Signature" w:semiHidden="1" w:unhideWhenUsed="1"/>
-    <w:lsdException w:name="Default Paragraph Font" w:semiHidden="1" w:uiPriority="1" w:unhideWhenUsed="1"/>
-    <w:lsdException w:name="Body Text" w:semiHidden="1" w:unhideWhenUsed="1"/>
-    <w:lsdException w:name="Body Text Indent" w:semiHidden="1" w:unhideWhenUsed="1"/>
-    <w:lsdException w:name="List Continue" w:semiHidden="1" w:unhideWhenUsed="1"/>
-    <w:lsdException w:name="List Continue 2" w:semiHidden="1" w:unhideWhenUsed="1"/>
-    <w:lsdException w:name="List Continue 3" w:semiHidden="1" w:unhideWhenUsed="1"/>
-    <w:lsdException w:name="List Continue 4" w:semiHidden="1" w:unhideWhenUsed="1"/>
-    <w:lsdException w:name="List Continue 5" w:semiHidden="1" w:unhideWhenUsed="1"/>
-    <w:lsdException w:name="Message Header" w:semiHidden="1" w:unhideWhenUsed="1"/>
-    <w:lsdException w:name="Subtitle" w:uiPriority="11" w:qFormat="1"/>
-    <w:lsdException w:name="Salutation" w:semiHidden="1" w:unhideWhenUsed="1"/>
-    <w:lsdException w:name="Date" w:semiHidden="1" w:unhideWhenUsed="1"/>
-    <w:lsdException w:name="Body Text First Indent" w:semiHidden="1" w:unhideWhenUsed="1"/>
-    <w:lsdException w:name="Body Text First Indent 2" w:semiHidden="1" w:unhideWhenUsed="1"/>
-    <w:lsdException w:name="Note Heading" w:semiHidden="1" w:unhideWhenUsed="1"/>
-    <w:lsdException w:name="Body Text 2" w:semiHidden="1" w:unhideWhenUsed="1"/>
-    <w:lsdException w:name="Body Text 3" w:semiHidden="1" w:unhideWhenUsed="1"/>
-    <w:lsdException w:name="Body Text Indent 2" w:semiHidden="1" w:unhideWhenUsed="1"/>
-    <w:lsdException w:name="Body Text Indent 3" w:semiHidden="1" w:unhideWhenUsed="1"/>
-    <w:lsdException w:name="Block Text" w:semiHidden="1" w:unhideWhenUsed="1"/>
-    <w:lsdException w:name="Hyperlink" w:semiHidden="1" w:unhideWhenUsed="1"/>
-    <w:lsdException w:name="FollowedHyperlink" w:semiHidden="1" w:unhideWhenUsed="1"/>
-    <w:lsdException w:name="Strong" w:uiPriority="22" w:qFormat="1"/>
-    <w:lsdException w:name="Emphasis" w:uiPriority="20" w:qFormat="1"/>
-    <w:lsdException w:name="Document Map" w:semiHidden="1" w:unhideWhenUsed="1"/>
-    <w:lsdException w:name="Plain Text" w:semiHidden="1" w:unhideWhenUsed="1"/>
-    <w:lsdException w:name="E-mail Signature" w:semiHidden="1" w:unhideWhenUsed="1"/>
-    <w:lsdException w:name="HTML Top of Form" w:semiHidden="1" w:unhideWhenUsed="1"/>
-    <w:lsdException w:name="HTML Bottom of Form" w:semiHidden="1" w:unhideWhenUsed="1"/>
-    <w:lsdException w:name="Normal (Web)" w:semiHidden="1" w:unhideWhenUsed="1"/>
-    <w:lsdException w:name="HTML Acronym" w:semiHidden="1" w:unhideWhenUsed="1"/>
-    <w:lsdException w:name="HTML Address" w:semiHidden="1" w:unhideWhenUsed="1"/>
-    <w:lsdException w:name="HTML Cite" w:semiHidden="1" w:unhideWhenUsed="1"/>
-    <w:lsdException w:name="HTML Code" w:semiHidden="1" w:unhideWhenUsed="1"/>
-    <w:lsdException w:name="HTML Definition" w:semiHidden="1" w:unhideWhenUsed="1"/>
-    <w:lsdException w:name="HTML Keyboard" w:semiHidden="1" w:unhideWhenUsed="1"/>
-    <w:lsdException w:name="HTML Preformatted" w:semiHidden="1" w:unhideWhenUsed="1"/>
-    <w:lsdException w:name="HTML Sample" w:semiHidden="1" w:unhideWhenUsed="1"/>
-    <w:lsdException w:name="HTML Typewriter" w:semiHidden="1" w:unhideWhenUsed="1"/>
-    <w:lsdException w:name="HTML Variable" w:semiHidden="1" w:unhideWhenUsed="1"/>
-    <w:lsdException w:name="Normal Table" w:semiHidden="1" w:unhideWhenUsed="1"/>
-    <w:lsdException w:name="annotation subject" w:semiHidden="1" w:unhideWhenUsed="1"/>
-    <w:lsdException w:name="No List" w:semiHidden="1" w:unhideWhenUsed="1"/>
-    <w:lsdException w:name="Outline List 1" w:semiHidden="1" w:unhideWhenUsed="1"/>
-    <w:lsdException w:name="Outline List 2" w:semiHidden="1" w:unhideWhenUsed="1"/>
-    <w:lsdException w:name="Outline List 3" w:semiHidden="1" w:unhideWhenUsed="1"/>
-    <w:lsdException w:name="Table Simple 1" w:semiHidden="1" w:unhideWhenUsed="1"/>
-    <w:lsdException w:name="Table Simple 2" w:semiHidden="1" w:unhideWhenUsed="1"/>
-    <w:lsdException w:name="Table Simple 3" w:semiHidden="1" w:unhideWhenUsed="1"/>
-    <w:lsdException w:name="Table Classic 1" w:semiHidden="1" w:unhideWhenUsed="1"/>
-    <w:lsdException w:name="Table Classic 2" w:semiHidden="1" w:unhideWhenUsed="1"/>
-    <w:lsdException w:name="Table Classic 3" w:semiHidden="1" w:unhideWhenUsed="1"/>
-    <w:lsdException w:name="Table Classic 4" w:semiHidden="1" w:unhideWhenUsed="1"/>
-    <w:lsdException w:name="Table Colorful 1" w:semiHidden="1" w:unhideWhenUsed="1"/>
-    <w:lsdException w:name="Table Colorful 2" w:semiHidden="1" w:unhideWhenUsed="1"/>
-    <w:lsdException w:name="Table Colorful 3" w:semiHidden="1" w:unhideWhenUsed="1"/>
-    <w:lsdException w:name="Table Columns 1" w:semiHidden="1" w:unhideWhenUsed="1"/>
-    <w:lsdException w:name="Table Columns 2" w:semiHidden="1" w:unhideWhenUsed="1"/>
-    <w:lsdException w:name="Table Columns 3" w:semiHidden="1" w:unhideWhenUsed="1"/>
-    <w:lsdException w:name="Table Columns 4" w:semiHidden="1" w:unhideWhenUsed="1"/>
-    <w:lsdException w:name="Table Columns 5" w:semiHidden="1" w:unhideWhenUsed="1"/>
-    <w:lsdException w:name="Table Grid 1" w:semiHidden="1" w:unhideWhenUsed="1"/>
-    <w:lsdException w:name="Table Grid 2" w:semiHidden="1" w:unhideWhenUsed="1"/>
-    <w:lsdException w:name="Table Grid 3" w:semiHidden="1" w:unhideWhenUsed="1"/>
-    <w:lsdException w:name="Table Grid 4" w:semiHidden="1" w:unhideWhenUsed="1"/>
-    <w:lsdException w:name="Table Grid 5" w:semiHidden="1" w:unhideWhenUsed="1"/>
-    <w:lsdException w:name="Table Grid 6" w:semiHidden="1" w:unhideWhenUsed="1"/>
-    <w:lsdException w:name="Table Grid 7" w:semiHidden="1" w:unhideWhenUsed="1"/>
-    <w:lsdException w:name="Table Grid 8" w:semiHidden="1" w:unhideWhenUsed="1"/>
-    <w:lsdException w:name="Table List 1" w:semiHidden="1" w:unhideWhenUsed="1"/>
-    <w:lsdException w:name="Table List 2" w:semiHidden="1" w:unhideWhenUsed="1"/>
-    <w:lsdException w:name="Table List 3" w:semiHidden="1" w:unhideWhenUsed="1"/>
-    <w:lsdException w:name="Table List 4" w:semiHidden="1" w:unhideWhenUsed="1"/>
-    <w:lsdException w:name="Table List 5" w:semiHidden="1" w:unhideWhenUsed="1"/>
-    <w:lsdException w:name="Table List 6" w:semiHidden="1" w:unhideWhenUsed="1"/>
-    <w:lsdException w:name="Table List 7" w:semiHidden="1" w:unhideWhenUsed="1"/>
-    <w:lsdException w:name="Table List 8" w:semiHidden="1" w:unhideWhenUsed="1"/>
-    <w:lsdException w:name="Table 3D effects 1" w:semiHidden="1" w:unhideWhenUsed="1"/>
-    <w:lsdException w:name="Table 3D effects 2" w:semiHidden="1" w:unhideWhenUsed="1"/>
-    <w:lsdException w:name="Table 3D effects 3" w:semiHidden="1" w:unhideWhenUsed="1"/>
-    <w:lsdException w:name="Table Contemporary" w:semiHidden="1" w:unhideWhenUsed="1"/>
-    <w:lsdException w:name="Table Elegant" w:semiHidden="1" w:unhideWhenUsed="1"/>
-    <w:lsdException w:name="Table Professional" w:semiHidden="1" w:unhideWhenUsed="1"/>
-    <w:lsdException w:name="Table Subtle 1" w:semiHidden="1" w:unhideWhenUsed="1"/>
-    <w:lsdException w:name="Table Subtle 2" w:semiHidden="1" w:unhideWhenUsed="1"/>
-    <w:lsdException w:name="Table Web 1" w:semiHidden="1" w:unhideWhenUsed="1"/>
-    <w:lsdException w:name="Table Web 2" w:semiHidden="1" w:unhideWhenUsed="1"/>
-    <w:lsdException w:name="Table Web 3" w:semiHidden="1" w:unhideWhenUsed="1"/>
-    <w:lsdException w:name="Balloon Text" w:semiHidden="1" w:unhideWhenUsed="1"/>
-    <w:lsdException w:name="Table Grid" w:uiPriority="59"/>
-    <w:lsdException w:name="Table Theme" w:semiHidden="1" w:unhideWhenUsed="1"/>
-    <w:lsdException w:name="Placeholder Text" w:semiHidden="1"/>
-    <w:lsdException w:name="No Spacing" w:uiPriority="1" w:qFormat="1"/>
-    <w:lsdException w:name="Light Shading" w:uiPriority="60"/>
-    <w:lsdException w:name="Light List" w:uiPriority="61"/>
-    <w:lsdException w:name="Light Grid" w:uiPriority="62"/>
-    <w:lsdException w:name="Medium Shading 1" w:uiPriority="63"/>
-    <w:lsdException w:name="Medium Shading 2" w:uiPriority="64"/>
-    <w:lsdException w:name="Medium List 1" w:uiPriority="65"/>
-    <w:lsdException w:name="Medium List 2" w:uiPriority="66"/>
-    <w:lsdException w:name="Medium Grid 1" w:uiPriority="67"/>
-    <w:lsdException w:name="Medium Grid 2" w:uiPriority="68"/>
-    <w:lsdException w:name="Medium Grid 3" w:uiPriority="69"/>
-    <w:lsdException w:name="Dark List" w:uiPriority="70"/>
-    <w:lsdException w:name="Colorful Shading" w:uiPriority="71"/>
-    <w:lsdException w:name="Colorful List" w:uiPriority="72"/>
-    <w:lsdException w:name="Colorful Grid" w:uiPriority="73"/>
-    <w:lsdException w:name="Light Shading Accent 1" w:uiPriority="60"/>
-    <w:lsdException w:name="Light List Accent 1" w:uiPriority="61"/>
-    <w:lsdException w:name="Light Grid Accent 1" w:uiPriority="62"/>
-    <w:lsdException w:name="Medium Shading 1 Accent 1" w:uiPriority="63"/>
-    <w:lsdException w:name="Medium Shading 2 Accent 1" w:uiPriority="64"/>
-    <w:lsdException w:name="Medium List 1 Accent 1" w:uiPriority="65"/>
-    <w:lsdException w:name="Revision" w:semiHidden="1"/>
-    <w:lsdException w:name="List Paragraph" w:uiPriority="34" w:qFormat="1"/>
-    <w:lsdException w:name="Quote" w:uiPriority="29" w:qFormat="1"/>
-    <w:lsdException w:name="Intense Quote" w:uiPriority="30" w:qFormat="1"/>
-    <w:lsdException w:name="Medium List 2 Accent 1" w:uiPriority="66"/>
-    <w:lsdException w:name="Medium Grid 1 Accent 1" w:uiPriority="67"/>
-    <w:lsdException w:name="Medium Grid 2 Accent 1" w:uiPriority="68"/>
-    <w:lsdException w:name="Medium Grid 3 Accent 1" w:uiPriority="69"/>
-    <w:lsdException w:name="Dark List Accent 1" w:uiPriority="70"/>
-    <w:lsdException w:name="Colorful Shading Accent 1" w:uiPriority="71"/>
-    <w:lsdException w:name="Colorful List Accent 1" w:uiPriority="72"/>
-    <w:lsdException w:name="Colorful Grid Accent 1" w:uiPriority="73"/>
-    <w:lsdException w:name="Light Shading Accent 2" w:uiPriority="60"/>
-    <w:lsdException w:name="Light List Accent 2" w:uiPriority="61"/>
-    <w:lsdException w:name="Light Grid Accent 2" w:uiPriority="62"/>
-    <w:lsdException w:name="Medium Shading 1 Accent 2" w:uiPriority="63"/>
-    <w:lsdException w:name="Medium Shading 2 Accent 2" w:uiPriority="64"/>
-    <w:lsdException w:name="Medium List 1 Accent 2" w:uiPriority="65"/>
-    <w:lsdException w:name="Medium List 2 Accent 2" w:uiPriority="66"/>
-    <w:lsdException w:name="Medium Grid 1 Accent 2" w:uiPriority="67"/>
-    <w:lsdException w:name="Medium Grid 2 Accent 2" w:uiPriority="68"/>
-    <w:lsdException w:name="Medium Grid 3 Accent 2" w:uiPriority="69"/>
-    <w:lsdException w:name="Dark List Accent 2" w:uiPriority="70"/>
-    <w:lsdException w:name="Colorful Shading Accent 2" w:uiPriority="71"/>
-    <w:lsdException w:name="Colorful List Accent 2" w:uiPriority="72"/>
-    <w:lsdException w:name="Colorful Grid Accent 2" w:uiPriority="73"/>
-    <w:lsdException w:name="Light Shading Accent 3" w:uiPriority="60"/>
-    <w:lsdException w:name="Light List Accent 3" w:uiPriority="61"/>
-    <w:lsdException w:name="Light Grid Accent 3" w:uiPriority="62"/>
-    <w:lsdException w:name="Medium Shading 1 Accent 3" w:uiPriority="63"/>
-    <w:lsdException w:name="Medium Shading 2 Accent 3" w:uiPriority="64"/>
-    <w:lsdException w:name="Medium List 1 Accent 3" w:uiPriority="65"/>
-    <w:lsdException w:name="Medium List 2 Accent 3" w:uiPriority="66"/>
-    <w:lsdException w:name="Medium Grid 1 Accent 3" w:uiPriority="67"/>
-    <w:lsdException w:name="Medium Grid 2 Accent 3" w:uiPriority="68"/>
-    <w:lsdException w:name="Medium Grid 3 Accent 3" w:uiPriority="69"/>
-    <w:lsdException w:name="Dark List Accent 3" w:uiPriority="70"/>
-    <w:lsdException w:name="Colorful Shading Accent 3" w:uiPriority="71"/>
-    <w:lsdException w:name="Colorful List Accent 3" w:uiPriority="72"/>
-    <w:lsdException w:name="Colorful Grid Accent 3" w:uiPriority="73"/>
-    <w:lsdException w:name="Light Shading Accent 4" w:uiPriority="60"/>
-    <w:lsdException w:name="Light List Accent 4" w:uiPriority="61"/>
-    <w:lsdException w:name="Light Grid Accent 4" w:uiPriority="62"/>
-    <w:lsdException w:name="Medium Shading 1 Accent 4" w:uiPriority="63"/>
-    <w:lsdException w:name="Medium Shading 2 Accent 4" w:uiPriority="64"/>
-    <w:lsdException w:name="Medium List 1 Accent 4" w:uiPriority="65"/>
-    <w:lsdException w:name="Medium List 2 Accent 4" w:uiPriority="66"/>
-    <w:lsdException w:name="Medium Grid 1 Accent 4" w:uiPriority="67"/>
-    <w:lsdException w:name="Medium Grid 2 Accent 4" w:uiPriority="68"/>
-    <w:lsdException w:name="Medium Grid 3 Accent 4" w:uiPriority="69"/>
-    <w:lsdException w:name="Dark List Accent 4" w:uiPriority="70"/>
-    <w:lsdException w:name="Colorful Shading Accent 4" w:uiPriority="71"/>
-    <w:lsdException w:name="Colorful List Accent 4" w:uiPriority="72"/>
-    <w:lsdException w:name="Colorful Grid Accent 4" w:uiPriority="73"/>
-    <w:lsdException w:name="Light Shading Accent 5" w:uiPriority="60"/>
-    <w:lsdException w:name="Light List Accent 5" w:uiPriority="61"/>
-    <w:lsdException w:name="Light Grid Accent 5" w:uiPriority="62"/>
-    <w:lsdException w:name="Medium Shading 1 Accent 5" w:uiPriority="63"/>
-    <w:lsdException w:name="Medium Shading 2 Accent 5" w:uiPriority="64"/>
-    <w:lsdException w:name="Medium List 1 Accent 5" w:uiPriority="65"/>
-    <w:lsdException w:name="Medium List 2 Accent 5" w:uiPriority="66"/>
-    <w:lsdException w:name="Medium Grid 1 Accent 5" w:uiPriority="67"/>
-    <w:lsdException w:name="Medium Grid 2 Accent 5" w:uiPriority="68"/>
-    <w:lsdException w:name="Medium Grid 3 Accent 5" w:uiPriority="69"/>
-    <w:lsdException w:name="Dark List Accent 5" w:uiPriority="70"/>
-    <w:lsdException w:name="Colorful Shading Accent 5" w:uiPriority="71"/>
-    <w:lsdException w:name="Colorful List Accent 5" w:uiPriority="72"/>
-    <w:lsdException w:name="Colorful Grid Accent 5" w:uiPriority="73"/>
-    <w:lsdException w:name="Light Shading Accent 6" w:uiPriority="60"/>
-    <w:lsdException w:name="Light List Accent 6" w:uiPriority="61"/>
-    <w:lsdException w:name="Light Grid Accent 6" w:uiPriority="62"/>
-    <w:lsdException w:name="Medium Shading 1 Accent 6" w:uiPriority="63"/>
-    <w:lsdException w:name="Medium Shading 2 Accent 6" w:uiPriority="64"/>
-    <w:lsdException w:name="Medium List 1 Accent 6" w:uiPriority="65"/>
-    <w:lsdException w:name="Medium List 2 Accent 6" w:uiPriority="66"/>
-    <w:lsdException w:name="Medium Grid 1 Accent 6" w:uiPriority="67"/>
-    <w:lsdException w:name="Medium Grid 2 Accent 6" w:uiPriority="68"/>
-    <w:lsdException w:name="Medium Grid 3 Accent 6" w:uiPriority="69"/>
-    <w:lsdException w:name="Dark List Accent 6" w:uiPriority="70"/>
-    <w:lsdException w:name="Colorful Shading Accent 6" w:uiPriority="71"/>
-    <w:lsdException w:name="Colorful List Accent 6" w:uiPriority="72"/>
-    <w:lsdException w:name="Colorful Grid Accent 6" w:uiPriority="73"/>
-    <w:lsdException w:name="Subtle Emphasis" w:uiPriority="19" w:qFormat="1"/>
-    <w:lsdException w:name="Intense Emphasis" w:uiPriority="21" w:qFormat="1"/>
-    <w:lsdException w:name="Subtle Reference" w:uiPriority="31" w:qFormat="1"/>
-    <w:lsdException w:name="Intense Reference" w:uiPriority="32" w:qFormat="1"/>
-    <w:lsdException w:name="Book Title" w:uiPriority="33" w:qFormat="1"/>
-    <w:lsdException w:name="Bibliography" w:semiHidden="1" w:uiPriority="37" w:unhideWhenUsed="1"/>
-    <w:lsdException w:name="TOC Heading" w:semiHidden="1" w:uiPriority="39" w:unhideWhenUsed="1" w:qFormat="1"/>
-    <w:lsdException w:name="Plain Table 1" w:uiPriority="41"/>
-    <w:lsdException w:name="Plain Table 2" w:uiPriority="42"/>
-    <w:lsdException w:name="Plain Table 3" w:uiPriority="43"/>
-    <w:lsdException w:name="Plain Table 4" w:uiPriority="44"/>
-    <w:lsdException w:name="Plain Table 5" w:uiPriority="45"/>
-    <w:lsdException w:name="Grid Table Light" w:uiPriority="40"/>
-    <w:lsdException w:name="Grid Table 1 Light" w:uiPriority="46"/>
-    <w:lsdException w:name="Grid Table 2" w:uiPriority="47"/>
-    <w:lsdException w:name="Grid Table 3" w:uiPriority="48"/>
-    <w:lsdException w:name="Grid Table 4" w:uiPriority="49"/>
-    <w:lsdException w:name="Grid Table 5 Dark" w:uiPriority="50"/>
-    <w:lsdException w:name="Grid Table 6 Colorful" w:uiPriority="51"/>
-    <w:lsdException w:name="Grid Table 7 Colorful" w:uiPriority="52"/>
-    <w:lsdException w:name="Grid Table 1 Light Accent 1" w:uiPriority="46"/>
-    <w:lsdException w:name="Grid Table 2 Accent 1" w:uiPriority="47"/>
-    <w:lsdException w:name="Grid Table 3 Accent 1" w:uiPriority="48"/>
-    <w:lsdException w:name="Grid Table 4 Accent 1" w:uiPriority="49"/>
-    <w:lsdException w:name="Grid Table 5 Dark Accent 1" w:uiPriority="50"/>
-    <w:lsdException w:name="Grid Table 6 Colorful Accent 1" w:uiPriority="51"/>
-    <w:lsdException w:name="Grid Table 7 Colorful Accent 1" w:uiPriority="52"/>
-    <w:lsdException w:name="Grid Table 1 Light Accent 2" w:uiPriority="46"/>
-    <w:lsdException w:name="Grid Table 2 Accent 2" w:uiPriority="47"/>
-    <w:lsdException w:name="Grid Table 3 Accent 2" w:uiPriority="48"/>
-    <w:lsdException w:name="Grid Table 4 Accent 2" w:uiPriority="49"/>
-    <w:lsdException w:name="Grid Table 5 Dark Accent 2" w:uiPriority="50"/>
-    <w:lsdException w:name="Grid Table 6 Colorful Accent 2" w:uiPriority="51"/>
-    <w:lsdException w:name="Grid Table 7 Colorful Accent 2" w:uiPriority="52"/>
-    <w:lsdException w:name="Grid Table 1 Light Accent 3" w:uiPriority="46"/>
-    <w:lsdException w:name="Grid Table 2 Accent 3" w:uiPriority="47"/>
-    <w:lsdException w:name="Grid Table 3 Accent 3" w:uiPriority="48"/>
-    <w:lsdException w:name="Grid Table 4 Accent 3" w:uiPriority="49"/>
-    <w:lsdException w:name="Grid Table 5 Dark Accent 3" w:uiPriority="50"/>
-    <w:lsdException w:name="Grid Table 6 Colorful Accent 3" w:uiPriority="51"/>
-    <w:lsdException w:name="Grid Table 7 Colorful Accent 3" w:uiPriority="52"/>
-    <w:lsdException w:name="Grid Table 1 Light Accent 4" w:uiPriority="46"/>
-    <w:lsdException w:name="Grid Table 2 Accent 4" w:uiPriority="47"/>
-    <w:lsdException w:name="Grid Table 3 Accent 4" w:uiPriority="48"/>
-    <w:lsdException w:name="Grid Table 4 Accent 4" w:uiPriority="49"/>
-    <w:lsdException w:name="Grid Table 5 Dark Accent 4" w:uiPriority="50"/>
-    <w:lsdException w:name="Grid Table 6 Colorful Accent 4" w:uiPriority="51"/>
-    <w:lsdException w:name="Grid Table 7 Colorful Accent 4" w:uiPriority="52"/>
-    <w:lsdException w:name="Grid Table 1 Light Accent 5" w:uiPriority="46"/>
-    <w:lsdException w:name="Grid Table 2 Accent 5" w:uiPriority="47"/>
-    <w:lsdException w:name="Grid Table 3 Accent 5" w:uiPriority="48"/>
-    <w:lsdException w:name="Grid Table 4 Accent 5" w:uiPriority="49"/>
-    <w:lsdException w:name="Grid Table 5 Dark Accent 5" w:uiPriority="50"/>
-    <w:lsdException w:name="Grid Table 6 Colorful Accent 5" w:uiPriority="51"/>
-    <w:lsdException w:name="Grid Table 7 Colorful Accent 5" w:uiPriority="52"/>
-    <w:lsdException w:name="Grid Table 1 Light Accent 6" w:uiPriority="46"/>
-    <w:lsdException w:name="Grid Table 2 Accent 6" w:uiPriority="47"/>
-    <w:lsdException w:name="Grid Table 3 Accent 6" w:uiPriority="48"/>
-    <w:lsdException w:name="Grid Table 4 Accent 6" w:uiPriority="49"/>
-    <w:lsdException w:name="Grid Table 5 Dark Accent 6" w:uiPriority="50"/>
-    <w:lsdException w:name="Grid Table 6 Colorful Accent 6" w:uiPriority="51"/>
-    <w:lsdException w:name="Grid Table 7 Colorful Accent 6" w:uiPriority="52"/>
-    <w:lsdException w:name="List Table 1 Light" w:uiPriority="46"/>
-    <w:lsdException w:name="List Table 2" w:uiPriority="47"/>
-    <w:lsdException w:name="List Table 3" w:uiPriority="48"/>
-    <w:lsdException w:name="List Table 4" w:uiPriority="49"/>
-    <w:lsdException w:name="List Table 5 Dark" w:uiPriority="50"/>
-    <w:lsdException w:name="List Table 6 Colorful" w:uiPriority="51"/>
-    <w:lsdException w:name="List Table 7 Colorful" w:uiPriority="52"/>
-    <w:lsdException w:name="List Table 1 Light Accent 1" w:uiPriority="46"/>
-    <w:lsdException w:name="List Table 2 Accent 1" w:uiPriority="47"/>
-    <w:lsdException w:name="List Table 3 Accent 1" w:uiPriority="48"/>
-    <w:lsdException w:name="List Table 4 Accent 1" w:uiPriority="49"/>
-    <w:lsdException w:name="List Table 5 Dark Accent 1" w:uiPriority="50"/>
-    <w:lsdException w:name="List Table 6 Colorful Accent 1" w:uiPriority="51"/>
-    <w:lsdException w:name="List Table 7 Colorful Accent 1" w:uiPriority="52"/>
-    <w:lsdException w:name="List Table 1 Light Accent 2" w:uiPriority="46"/>
-    <w:lsdException w:name="List Table 2 Accent 2" w:uiPriority="47"/>
-    <w:lsdException w:name="List Table 3 Accent 2" w:uiPriority="48"/>
-    <w:lsdException w:name="List Table 4 Accent 2" w:uiPriority="49"/>
-    <w:lsdException w:name="List Table 5 Dark Accent 2" w:uiPriority="50"/>
-    <w:lsdException w:name="List Table 6 Colorful Accent 2" w:uiPriority="51"/>
-    <w:lsdException w:name="List Table 7 Colorful Accent 2" w:uiPriority="52"/>
-    <w:lsdException w:name="List Table 1 Light Accent 3" w:uiPriority="46"/>
-    <w:lsdException w:name="List Table 2 Accent 3" w:uiPriority="47"/>
-    <w:lsdException w:name="List Table 3 Accent 3" w:uiPriority="48"/>
-    <w:lsdException w:name="List Table 4 Accent 3" w:uiPriority="49"/>
-    <w:lsdException w:name="List Table 5 Dark Accent 3" w:uiPriority="50"/>
-    <w:lsdException w:name="List Table 6 Colorful Accent 3" w:uiPriority="51"/>
-    <w:lsdException w:name="List Table 7 Colorful Accent 3" w:uiPriority="52"/>
-    <w:lsdException w:name="List Table 1 Light Accent 4" w:uiPriority="46"/>
-    <w:lsdException w:name="List Table 2 Accent 4" w:uiPriority="47"/>
-    <w:lsdException w:name="List Table 3 Accent 4" w:uiPriority="48"/>
-    <w:lsdException w:name="List Table 4 Accent 4" w:uiPriority="49"/>
-    <w:lsdException w:name="List Table 5 Dark Accent 4" w:uiPriority="50"/>
-    <w:lsdException w:name="List Table 6 Colorful Accent 4" w:uiPriority="51"/>
-    <w:lsdException w:name="List Table 7 Colorful Accent 4" w:uiPriority="52"/>
-    <w:lsdException w:name="List Table 1 Light Accent 5" w:uiPriority="46"/>
-    <w:lsdException w:name="List Table 2 Accent 5" w:uiPriority="47"/>
-    <w:lsdException w:name="List Table 3 Accent 5" w:uiPriority="48"/>
-    <w:lsdException w:name="List Table 4 Accent 5" w:uiPriority="49"/>
-    <w:lsdException w:name="List Table 5 Dark Accent 5" w:uiPriority="50"/>
-    <w:lsdException w:name="List Table 6 Colorful Accent 5" w:uiPriority="51"/>
-    <w:lsdException w:name="List Table 7 Colorful Accent 5" w:uiPriority="52"/>
-    <w:lsdException w:name="List Table 1 Light Accent 6" w:uiPriority="46"/>
-    <w:lsdException w:name="List Table 2 Accent 6" w:uiPriority="47"/>
-    <w:lsdException w:name="List Table 3 Accent 6" w:uiPriority="48"/>
-    <w:lsdException w:name="List Table 4 Accent 6" w:uiPriority="49"/>
-    <w:lsdException w:name="List Table 5 Dark Accent 6" w:uiPriority="50"/>
-    <w:lsdException w:name="List Table 6 Colorful Accent 6" w:uiPriority="51"/>
-    <w:lsdException w:name="List Table 7 Colorful Accent 6" w:uiPriority="52"/>
-    <w:lsdException w:name="Mention" w:semiHidden="1" w:unhideWhenUsed="1"/>
-    <w:lsdException w:name="Smart Hyperlink" w:semiHidden="1" w:unhideWhenUsed="1"/>
-    <w:lsdException w:name="Hashtag" w:semiHidden="1" w:unhideWhenUsed="1"/>
-    <w:lsdException w:name="Unresolved Mention" w:semiHidden="1" w:unhideWhenUsed="1"/>
+  <w:latentStyles w:defLockedState="0" w:defUIPriority="99" w:defSemiHidden="1" w:defUnhideWhenUsed="1" w:defQFormat="0" w:count="267">
+    <w:lsdException w:name="Normal" w:semiHidden="0" w:uiPriority="0" w:unhideWhenUsed="0" w:qFormat="1"/>
+    <w:lsdException w:name="heading 1" w:semiHidden="0" w:uiPriority="9" w:unhideWhenUsed="0" w:qFormat="1"/>
+    <w:lsdException w:name="heading 2" w:uiPriority="9" w:qFormat="1"/>
+    <w:lsdException w:name="heading 3" w:uiPriority="9" w:qFormat="1"/>
+    <w:lsdException w:name="heading 4" w:uiPriority="9" w:qFormat="1"/>
+    <w:lsdException w:name="heading 5" w:uiPriority="9" w:qFormat="1"/>
+    <w:lsdException w:name="heading 6" w:uiPriority="9" w:qFormat="1"/>
+    <w:lsdException w:name="heading 7" w:uiPriority="9" w:qFormat="1"/>
+    <w:lsdException w:name="heading 8" w:uiPriority="9" w:qFormat="1"/>
+    <w:lsdException w:name="heading 9" w:uiPriority="9" w:qFormat="1"/>
+    <w:lsdException w:name="toc 1" w:uiPriority="39"/>
+    <w:lsdException w:name="toc 2" w:uiPriority="39"/>
+    <w:lsdException w:name="toc 3" w:uiPriority="39"/>
+    <w:lsdException w:name="toc 4" w:uiPriority="39"/>
+    <w:lsdException w:name="toc 5" w:uiPriority="39"/>
+    <w:lsdException w:name="toc 6" w:uiPriority="39"/>
+    <w:lsdException w:name="toc 7" w:uiPriority="39"/>
+    <w:lsdException w:name="toc 8" w:uiPriority="39"/>
+    <w:lsdException w:name="toc 9" w:uiPriority="39"/>
+    <w:lsdException w:name="caption" w:uiPriority="35" w:qFormat="1"/>
+    <w:lsdException w:name="Title" w:semiHidden="0" w:uiPriority="10" w:unhideWhenUsed="0" w:qFormat="1"/>
+    <w:lsdException w:name="Default Paragraph Font" w:uiPriority="1"/>
+    <w:lsdException w:name="Subtitle" w:semiHidden="0" w:uiPriority="11" w:unhideWhenUsed="0" w:qFormat="1"/>
+    <w:lsdException w:name="Strong" w:semiHidden="0" w:uiPriority="22" w:unhideWhenUsed="0" w:qFormat="1"/>
+    <w:lsdException w:name="Emphasis" w:semiHidden="0" w:uiPriority="20" w:unhideWhenUsed="0" w:qFormat="1"/>
+    <w:lsdException w:name="Table Grid" w:semiHidden="0" w:uiPriority="59" w:unhideWhenUsed="0"/>
+    <w:lsdException w:name="Placeholder Text" w:unhideWhenUsed="0"/>
+    <w:lsdException w:name="No Spacing" w:semiHidden="0" w:uiPriority="1" w:unhideWhenUsed="0" w:qFormat="1"/>
+    <w:lsdException w:name="Light Shading" w:semiHidden="0" w:uiPriority="60" w:unhideWhenUsed="0"/>
+    <w:lsdException w:name="Light List" w:semiHidden="0" w:uiPriority="61" w:unhideWhenUsed="0"/>
+    <w:lsdException w:name="Light Grid" w:semiHidden="0" w:uiPriority="62" w:unhideWhenUsed="0"/>
+    <w:lsdException w:name="Medium Shading 1" w:semiHidden="0" w:uiPriority="63" w:unhideWhenUsed="0"/>
+    <w:lsdException w:name="Medium Shading 2" w:semiHidden="0" w:uiPriority="64" w:unhideWhenUsed="0"/>
+    <w:lsdException w:name="Medium List 1" w:semiHidden="0" w:uiPriority="65" w:unhideWhenUsed="0"/>
+    <w:lsdException w:name="Medium List 2" w:semiHidden="0" w:uiPriority="66" w:unhideWhenUsed="0"/>
+    <w:lsdException w:name="Medium Grid 1" w:semiHidden="0" w:uiPriority="67" w:unhideWhenUsed="0"/>
+    <w:lsdException w:name="Medium Grid 2" w:semiHidden="0" w:uiPriority="68" w:unhideWhenUsed="0"/>
+    <w:lsdException w:name="Medium Grid 3" w:semiHidden="0" w:uiPriority="69" w:unhideWhenUsed="0"/>
+    <w:lsdException w:name="Dark List" w:semiHidden="0" w:uiPriority="70" w:unhideWhenUsed="0"/>
+    <w:lsdException w:name="Colorful Shading" w:semiHidden="0" w:uiPriority="71" w:unhideWhenUsed="0"/>
+    <w:lsdException w:name="Colorful List" w:semiHidden="0" w:uiPriority="72" w:unhideWhenUsed="0"/>
+    <w:lsdException w:name="Colorful Grid" w:semiHidden="0" w:uiPriority="73" w:unhideWhenUsed="0"/>
+    <w:lsdException w:name="Light Shading Accent 1" w:semiHidden="0" w:uiPriority="60" w:unhideWhenUsed="0"/>
+    <w:lsdException w:name="Light List Accent 1" w:semiHidden="0" w:uiPriority="61" w:unhideWhenUsed="0"/>
+    <w:lsdException w:name="Light Grid Accent 1" w:semiHidden="0" w:uiPriority="62" w:unhideWhenUsed="0"/>
+    <w:lsdException w:name="Medium Shading 1 Accent 1" w:semiHidden="0" w:uiPriority="63" w:unhideWhenUsed="0"/>
+    <w:lsdException w:name="Medium Shading 2 Accent 1" w:semiHidden="0" w:uiPriority="64" w:unhideWhenUsed="0"/>
+    <w:lsdException w:name="Medium List 1 Accent 1" w:semiHidden="0" w:uiPriority="65" w:unhideWhenUsed="0"/>
+    <w:lsdException w:name="Revision" w:unhideWhenUsed="0"/>
+    <w:lsdException w:name="List Paragraph" w:semiHidden="0" w:uiPriority="34" w:unhideWhenUsed="0" w:qFormat="1"/>
+    <w:lsdException w:name="Quote" w:semiHidden="0" w:uiPriority="29" w:unhideWhenUsed="0" w:qFormat="1"/>
+    <w:lsdException w:name="Intense Quote" w:semiHidden="0" w:uiPriority="30" w:unhideWhenUsed="0" w:qFormat="1"/>
+    <w:lsdException w:name="Medium List 2 Accent 1" w:semiHidden="0" w:uiPriority="66" w:unhideWhenUsed="0"/>
+    <w:lsdException w:name="Medium Grid 1 Accent 1" w:semiHidden="0" w:uiPriority="67" w:unhideWhenUsed="0"/>
+    <w:lsdException w:name="Medium Grid 2 Accent 1" w:semiHidden="0" w:uiPriority="68" w:unhideWhenUsed="0"/>
+    <w:lsdException w:name="Medium Grid 3 Accent 1" w:semiHidden="0" w:uiPriority="69" w:unhideWhenUsed="0"/>
+    <w:lsdException w:name="Dark List Accent 1" w:semiHidden="0" w:uiPriority="70" w:unhideWhenUsed="0"/>
+    <w:lsdException w:name="Colorful Shading Accent 1" w:semiHidden="0" w:uiPriority="71" w:unhideWhenUsed="0"/>
+    <w:lsdException w:name="Colorful List Accent 1" w:semiHidden="0" w:uiPriority="72" w:unhideWhenUsed="0"/>
+    <w:lsdException w:name="Colorful Grid Accent 1" w:semiHidden="0" w:uiPriority="73" w:unhideWhenUsed="0"/>
+    <w:lsdException w:name="Light Shading Accent 2" w:semiHidden="0" w:uiPriority="60" w:unhideWhenUsed="0"/>
+    <w:lsdException w:name="Light List Accent 2" w:semiHidden="0" w:uiPriority="61" w:unhideWhenUsed="0"/>
+    <w:lsdException w:name="Light Grid Accent 2" w:semiHidden="0" w:uiPriority="62" w:unhideWhenUsed="0"/>
+    <w:lsdException w:name="Medium Shading 1 Accent 2" w:semiHidden="0" w:uiPriority="63" w:unhideWhenUsed="0"/>
+    <w:lsdException w:name="Medium Shading 2 Accent 2" w:semiHidden="0" w:uiPriority="64" w:unhideWhenUsed="0"/>
+    <w:lsdException w:name="Medium List 1 Accent 2" w:semiHidden="0" w:uiPriority="65" w:unhideWhenUsed="0"/>
+    <w:lsdException w:name="Medium List 2 Accent 2" w:semiHidden="0" w:uiPriority="66" w:unhideWhenUsed="0"/>
+    <w:lsdException w:name="Medium Grid 1 Accent 2" w:semiHidden="0" w:uiPriority="67" w:unhideWhenUsed="0"/>
+    <w:lsdException w:name="Medium Grid 2 Accent 2" w:semiHidden="0" w:uiPriority="68" w:unhideWhenUsed="0"/>
+    <w:lsdException w:name="Medium Grid 3 Accent 2" w:semiHidden="0" w:uiPriority="69" w:unhideWhenUsed="0"/>
+    <w:lsdException w:name="Dark List Accent 2" w:semiHidden="0" w:uiPriority="70" w:unhideWhenUsed="0"/>
+    <w:lsdException w:name="Colorful Shading Accent 2" w:semiHidden="0" w:uiPriority="71" w:unhideWhenUsed="0"/>
+    <w:lsdException w:name="Colorful List Accent 2" w:semiHidden="0" w:uiPriority="72" w:unhideWhenUsed="0"/>
+    <w:lsdException w:name="Colorful Grid Accent 2" w:semiHidden="0" w:uiPriority="73" w:unhideWhenUsed="0"/>
+    <w:lsdException w:name="Light Shading Accent 3" w:semiHidden="0" w:uiPriority="60" w:unhideWhenUsed="0"/>
+    <w:lsdException w:name="Light List Accent 3" w:semiHidden="0" w:uiPriority="61" w:unhideWhenUsed="0"/>
+    <w:lsdException w:name="Light Grid Accent 3" w:semiHidden="0" w:uiPriority="62" w:unhideWhenUsed="0"/>
+    <w:lsdException w:name="Medium Shading 1 Accent 3" w:semiHidden="0" w:uiPriority="63" w:unhideWhenUsed="0"/>
+    <w:lsdException w:name="Medium Shading 2 Accent 3" w:semiHidden="0" w:uiPriority="64" w:unhideWhenUsed="0"/>
+    <w:lsdException w:name="Medium List 1 Accent 3" w:semiHidden="0" w:uiPriority="65" w:unhideWhenUsed="0"/>
+    <w:lsdException w:name="Medium List 2 Accent 3" w:semiHidden="0" w:uiPriority="66" w:unhideWhenUsed="0"/>
+    <w:lsdException w:name="Medium Grid 1 Accent 3" w:semiHidden="0" w:uiPriority="67" w:unhideWhenUsed="0"/>
+    <w:lsdException w:name="Medium Grid 2 Accent 3" w:semiHidden="0" w:uiPriority="68" w:unhideWhenUsed="0"/>
+    <w:lsdException w:name="Medium Grid 3 Accent 3" w:semiHidden="0" w:uiPriority="69" w:unhideWhenUsed="0"/>
+    <w:lsdException w:name="Dark List Accent 3" w:semiHidden="0" w:uiPriority="70" w:unhideWhenUsed="0"/>
+    <w:lsdException w:name="Colorful Shading Accent 3" w:semiHidden="0" w:uiPriority="71" w:unhideWhenUsed="0"/>
+    <w:lsdException w:name="Colorful List Accent 3" w:semiHidden="0" w:uiPriority="72" w:unhideWhenUsed="0"/>
+    <w:lsdException w:name="Colorful Grid Accent 3" w:semiHidden="0" w:uiPriority="73" w:unhideWhenUsed="0"/>
+    <w:lsdException w:name="Light Shading Accent 4" w:semiHidden="0" w:uiPriority="60" w:unhideWhenUsed="0"/>
+    <w:lsdException w:name="Light List Accent 4" w:semiHidden="0" w:uiPriority="61" w:unhideWhenUsed="0"/>
+    <w:lsdException w:name="Light Grid Accent 4" w:semiHidden="0" w:uiPriority="62" w:unhideWhenUsed="0"/>
+    <w:lsdException w:name="Medium Shading 1 Accent 4" w:semiHidden="0" w:uiPriority="63" w:unhideWhenUsed="0"/>
+    <w:lsdException w:name="Medium Shading 2 Accent 4" w:semiHidden="0" w:uiPriority="64" w:unhideWhenUsed="0"/>
+    <w:lsdException w:name="Medium List 1 Accent 4" w:semiHidden="0" w:uiPriority="65" w:unhideWhenUsed="0"/>
+    <w:lsdException w:name="Medium List 2 Accent 4" w:semiHidden="0" w:uiPriority="66" w:unhideWhenUsed="0"/>
+    <w:lsdException w:name="Medium Grid 1 Accent 4" w:semiHidden="0" w:uiPriority="67" w:unhideWhenUsed="0"/>
+    <w:lsdException w:name="Medium Grid 2 Accent 4" w:semiHidden="0" w:uiPriority="68" w:unhideWhenUsed="0"/>
+    <w:lsdException w:name="Medium Grid 3 Accent 4" w:semiHidden="0" w:uiPriority="69" w:unhideWhenUsed="0"/>
+    <w:lsdException w:name="Dark List Accent 4" w:semiHidden="0" w:uiPriority="70" w:unhideWhenUsed="0"/>
+    <w:lsdException w:name="Colorful Shading Accent 4" w:semiHidden="0" w:uiPriority="71" w:unhideWhenUsed="0"/>
+    <w:lsdException w:name="Colorful List Accent 4" w:semiHidden="0" w:uiPriority="72" w:unhideWhenUsed="0"/>
+    <w:lsdException w:name="Colorful Grid Accent 4" w:semiHidden="0" w:uiPriority="73" w:unhideWhenUsed="0"/>
+    <w:lsdException w:name="Light Shading Accent 5" w:semiHidden="0" w:uiPriority="60" w:unhideWhenUsed="0"/>
+    <w:lsdException w:name="Light List Accent 5" w:semiHidden="0" w:uiPriority="61" w:unhideWhenUsed="0"/>
+    <w:lsdException w:name="Light Grid Accent 5" w:semiHidden="0" w:uiPriority="62" w:unhideWhenUsed="0"/>
+    <w:lsdException w:name="Medium Shading 1 Accent 5" w:semiHidden="0" w:uiPriority="63" w:unhideWhenUsed="0"/>
+    <w:lsdException w:name="Medium Shading 2 Accent 5" w:semiHidden="0" w:uiPriority="64" w:unhideWhenUsed="0"/>
+    <w:lsdException w:name="Medium List 1 Accent 5" w:semiHidden="0" w:uiPriority="65" w:unhideWhenUsed="0"/>
+    <w:lsdException w:name="Medium List 2 Accent 5" w:semiHidden="0" w:uiPriority="66" w:unhideWhenUsed="0"/>
+    <w:lsdException w:name="Medium Grid 1 Accent 5" w:semiHidden="0" w:uiPriority="67" w:unhideWhenUsed="0"/>
+    <w:lsdException w:name="Medium Grid 2 Accent 5" w:semiHidden="0" w:uiPriority="68" w:unhideWhenUsed="0"/>
+    <w:lsdException w:name="Medium Grid 3 Accent 5" w:semiHidden="0" w:uiPriority="69" w:unhideWhenUsed="0"/>
+    <w:lsdException w:name="Dark List Accent 5" w:semiHidden="0" w:uiPriority="70" w:unhideWhenUsed="0"/>
+    <w:lsdException w:name="Colorful Shading Accent 5" w:semiHidden="0" w:uiPriority="71" w:unhideWhenUsed="0"/>
+    <w:lsdException w:name="Colorful List Accent 5" w:semiHidden="0" w:uiPriority="72" w:unhideWhenUsed="0"/>
+    <w:lsdException w:name="Colorful Grid Accent 5" w:semiHidden="0" w:uiPriority="73" w:unhideWhenUsed="0"/>
+    <w:lsdException w:name="Light Shading Accent 6" w:semiHidden="0" w:uiPriority="60" w:unhideWhenUsed="0"/>
+    <w:lsdException w:name="Light List Accent 6" w:semiHidden="0" w:uiPriority="61" w:unhideWhenUsed="0"/>
+    <w:lsdException w:name="Light Grid Accent 6" w:semiHidden="0" w:uiPriority="62" w:unhideWhenUsed="0"/>
+    <w:lsdException w:name="Medium Shading 1 Accent 6" w:semiHidden="0" w:uiPriority="63" w:unhideWhenUsed="0"/>
+    <w:lsdException w:name="Medium Shading 2 Accent 6" w:semiHidden="0" w:uiPriority="64" w:unhideWhenUsed="0"/>
+    <w:lsdException w:name="Medium List 1 Accent 6" w:semiHidden="0" w:uiPriority="65" w:unhideWhenUsed="0"/>
+    <w:lsdException w:name="Medium List 2 Accent 6" w:semiHidden="0" w:uiPriority="66" w:unhideWhenUsed="0"/>
+    <w:lsdException w:name="Medium Grid 1 Accent 6" w:semiHidden="0" w:uiPriority="67" w:unhideWhenUsed="0"/>
+    <w:lsdException w:name="Medium Grid 2 Accent 6" w:semiHidden="0" w:uiPriority="68" w:unhideWhenUsed="0"/>
+    <w:lsdException w:name="Medium Grid 3 Accent 6" w:semiHidden="0" w:uiPriority="69" w:unhideWhenUsed="0"/>
+    <w:lsdException w:name="Dark List Accent 6" w:semiHidden="0" w:uiPriority="70" w:unhideWhenUsed="0"/>
+    <w:lsdException w:name="Colorful Shading Accent 6" w:semiHidden="0" w:uiPriority="71" w:unhideWhenUsed="0"/>
+    <w:lsdException w:name="Colorful List Accent 6" w:semiHidden="0" w:uiPriority="72" w:unhideWhenUsed="0"/>
+    <w:lsdException w:name="Colorful Grid Accent 6" w:semiHidden="0" w:uiPriority="73" w:unhideWhenUsed="0"/>
+    <w:lsdException w:name="Subtle Emphasis" w:semiHidden="0" w:uiPriority="19" w:unhideWhenUsed="0" w:qFormat="1"/>
+    <w:lsdException w:name="Intense Emphasis" w:semiHidden="0" w:uiPriority="21" w:unhideWhenUsed="0" w:qFormat="1"/>
+    <w:lsdException w:name="Subtle Reference" w:semiHidden="0" w:uiPriority="31" w:unhideWhenUsed="0" w:qFormat="1"/>
+    <w:lsdException w:name="Intense Reference" w:semiHidden="0" w:uiPriority="32" w:unhideWhenUsed="0" w:qFormat="1"/>
+    <w:lsdException w:name="Book Title" w:semiHidden="0" w:uiPriority="33" w:unhideWhenUsed="0" w:qFormat="1"/>
+    <w:lsdException w:name="Bibliography" w:uiPriority="37"/>
+    <w:lsdException w:name="TOC Heading" w:uiPriority="39" w:qFormat="1"/>
   </w:latentStyles>
   <w:style w:type="paragraph" w:default="1" w:styleId="Normal">
     <w:name w:val="Normal"/>
@@ -34906,7 +34930,9 @@
       <w:tblStyleRowBandSize w:val="1"/>
       <w:tblStyleColBandSize w:val="1"/>
       <w:tblCellMar>
+        <w:top w:w="0" w:type="dxa"/>
         <w:left w:w="108" w:type="dxa"/>
+        <w:bottom w:w="0" w:type="dxa"/>
         <w:right w:w="108" w:type="dxa"/>
       </w:tblCellMar>
     </w:tblPr>
@@ -34917,7 +34943,9 @@
       <w:tblStyleRowBandSize w:val="1"/>
       <w:tblStyleColBandSize w:val="1"/>
       <w:tblCellMar>
+        <w:top w:w="0" w:type="dxa"/>
         <w:left w:w="108" w:type="dxa"/>
+        <w:bottom w:w="0" w:type="dxa"/>
         <w:right w:w="108" w:type="dxa"/>
       </w:tblCellMar>
     </w:tblPr>
@@ -34928,7 +34956,9 @@
       <w:tblStyleRowBandSize w:val="1"/>
       <w:tblStyleColBandSize w:val="1"/>
       <w:tblCellMar>
+        <w:top w:w="0" w:type="dxa"/>
         <w:left w:w="108" w:type="dxa"/>
+        <w:bottom w:w="0" w:type="dxa"/>
         <w:right w:w="108" w:type="dxa"/>
       </w:tblCellMar>
     </w:tblPr>
@@ -34939,7 +34969,9 @@
       <w:tblStyleRowBandSize w:val="1"/>
       <w:tblStyleColBandSize w:val="1"/>
       <w:tblCellMar>
+        <w:top w:w="0" w:type="dxa"/>
         <w:left w:w="108" w:type="dxa"/>
+        <w:bottom w:w="0" w:type="dxa"/>
         <w:right w:w="108" w:type="dxa"/>
       </w:tblCellMar>
     </w:tblPr>
@@ -34950,7 +34982,9 @@
       <w:tblStyleRowBandSize w:val="1"/>
       <w:tblStyleColBandSize w:val="1"/>
       <w:tblCellMar>
+        <w:top w:w="0" w:type="dxa"/>
         <w:left w:w="108" w:type="dxa"/>
+        <w:bottom w:w="0" w:type="dxa"/>
         <w:right w:w="108" w:type="dxa"/>
       </w:tblCellMar>
     </w:tblPr>
@@ -35065,7 +35099,9 @@
       <w:tblStyleRowBandSize w:val="1"/>
       <w:tblStyleColBandSize w:val="1"/>
       <w:tblCellMar>
+        <w:top w:w="0" w:type="dxa"/>
         <w:left w:w="108" w:type="dxa"/>
+        <w:bottom w:w="0" w:type="dxa"/>
         <w:right w:w="108" w:type="dxa"/>
       </w:tblCellMar>
     </w:tblPr>
@@ -35076,7 +35112,9 @@
       <w:tblStyleRowBandSize w:val="1"/>
       <w:tblStyleColBandSize w:val="1"/>
       <w:tblCellMar>
+        <w:top w:w="0" w:type="dxa"/>
         <w:left w:w="108" w:type="dxa"/>
+        <w:bottom w:w="0" w:type="dxa"/>
         <w:right w:w="108" w:type="dxa"/>
       </w:tblCellMar>
     </w:tblPr>
@@ -35087,7 +35125,645 @@
       <w:tblStyleRowBandSize w:val="1"/>
       <w:tblStyleColBandSize w:val="1"/>
       <w:tblCellMar>
+        <w:top w:w="0" w:type="dxa"/>
         <w:left w:w="108" w:type="dxa"/>
+        <w:bottom w:w="0" w:type="dxa"/>
+        <w:right w:w="108" w:type="dxa"/>
+      </w:tblCellMar>
+    </w:tblPr>
+  </w:style>
+  <w:style w:type="paragraph" w:styleId="Textodebalo">
+    <w:name w:val="Balloon Text"/>
+    <w:basedOn w:val="Normal"/>
+    <w:link w:val="TextodebaloChar"/>
+    <w:uiPriority w:val="99"/>
+    <w:semiHidden/>
+    <w:unhideWhenUsed/>
+    <w:rsid w:val="00F9517C"/>
+    <w:rPr>
+      <w:rFonts w:ascii="Tahoma" w:hAnsi="Tahoma" w:cs="Tahoma"/>
+      <w:sz w:val="16"/>
+      <w:szCs w:val="16"/>
+    </w:rPr>
+  </w:style>
+  <w:style w:type="character" w:customStyle="1" w:styleId="TextodebaloChar">
+    <w:name w:val="Texto de balão Char"/>
+    <w:basedOn w:val="Fontepargpadro"/>
+    <w:link w:val="Textodebalo"/>
+    <w:uiPriority w:val="99"/>
+    <w:semiHidden/>
+    <w:rsid w:val="00F9517C"/>
+    <w:rPr>
+      <w:rFonts w:ascii="Tahoma" w:hAnsi="Tahoma" w:cs="Tahoma"/>
+      <w:sz w:val="16"/>
+      <w:szCs w:val="16"/>
+    </w:rPr>
+  </w:style>
+  <w:style w:type="paragraph" w:styleId="Legenda">
+    <w:name w:val="caption"/>
+    <w:basedOn w:val="Normal"/>
+    <w:next w:val="Normal"/>
+    <w:uiPriority w:val="35"/>
+    <w:unhideWhenUsed/>
+    <w:qFormat/>
+    <w:rsid w:val="00F9517C"/>
+    <w:pPr>
+      <w:spacing w:after="200"/>
+    </w:pPr>
+    <w:rPr>
+      <w:b/>
+      <w:bCs/>
+      <w:color w:val="4F81BD" w:themeColor="accent1"/>
+      <w:sz w:val="18"/>
+      <w:szCs w:val="18"/>
+    </w:rPr>
+  </w:style>
+  <w:style w:type="paragraph" w:styleId="Cabealho">
+    <w:name w:val="header"/>
+    <w:basedOn w:val="Normal"/>
+    <w:link w:val="CabealhoChar"/>
+    <w:uiPriority w:val="99"/>
+    <w:unhideWhenUsed/>
+    <w:rsid w:val="00F9517C"/>
+    <w:pPr>
+      <w:tabs>
+        <w:tab w:val="center" w:pos="4252"/>
+        <w:tab w:val="right" w:pos="8504"/>
+      </w:tabs>
+    </w:pPr>
+  </w:style>
+  <w:style w:type="character" w:customStyle="1" w:styleId="CabealhoChar">
+    <w:name w:val="Cabeçalho Char"/>
+    <w:basedOn w:val="Fontepargpadro"/>
+    <w:link w:val="Cabealho"/>
+    <w:uiPriority w:val="99"/>
+    <w:rsid w:val="00F9517C"/>
+  </w:style>
+  <w:style w:type="paragraph" w:styleId="Rodap">
+    <w:name w:val="footer"/>
+    <w:basedOn w:val="Normal"/>
+    <w:link w:val="RodapChar"/>
+    <w:uiPriority w:val="99"/>
+    <w:unhideWhenUsed/>
+    <w:rsid w:val="00F9517C"/>
+    <w:pPr>
+      <w:tabs>
+        <w:tab w:val="center" w:pos="4252"/>
+        <w:tab w:val="right" w:pos="8504"/>
+      </w:tabs>
+    </w:pPr>
+  </w:style>
+  <w:style w:type="character" w:customStyle="1" w:styleId="RodapChar">
+    <w:name w:val="Rodapé Char"/>
+    <w:basedOn w:val="Fontepargpadro"/>
+    <w:link w:val="Rodap"/>
+    <w:uiPriority w:val="99"/>
+    <w:rsid w:val="00F9517C"/>
+  </w:style>
+  <w:style w:type="paragraph" w:styleId="PargrafodaLista">
+    <w:name w:val="List Paragraph"/>
+    <w:basedOn w:val="Normal"/>
+    <w:uiPriority w:val="34"/>
+    <w:qFormat/>
+    <w:rsid w:val="00135428"/>
+    <w:pPr>
+      <w:spacing w:after="160" w:line="259" w:lineRule="auto"/>
+      <w:ind w:left="720"/>
+      <w:contextualSpacing/>
+    </w:pPr>
+    <w:rPr>
+      <w:rFonts w:asciiTheme="minorHAnsi" w:eastAsiaTheme="minorHAnsi" w:hAnsiTheme="minorHAnsi" w:cstheme="minorBidi"/>
+      <w:sz w:val="22"/>
+      <w:szCs w:val="22"/>
+      <w:lang w:eastAsia="en-US"/>
+    </w:rPr>
+  </w:style>
+</w:styles>
+</file>
+
+<file path=word/stylesWithEffects.xml><?xml version="1.0" encoding="utf-8"?>
+<w:styles xmlns:wpc="http://schemas.microsoft.com/office/word/2010/wordprocessingCanvas" xmlns:mc="http://schemas.openxmlformats.org/markup-compatibility/2006" xmlns:o="urn:schemas-microsoft-com:office:office" xmlns:r="http://schemas.openxmlformats.org/officeDocument/2006/relationships" xmlns:m="http://schemas.openxmlformats.org/officeDocument/2006/math" xmlns:v="urn:schemas-microsoft-com:vml" xmlns:wp14="http://schemas.microsoft.com/office/word/2010/wordprocessingDrawing" xmlns:wp="http://schemas.openxmlformats.org/drawingml/2006/wordprocessingDrawing" xmlns:w10="urn:schemas-microsoft-com:office:word" xmlns:w="http://schemas.openxmlformats.org/wordprocessingml/2006/main" xmlns:w14="http://schemas.microsoft.com/office/word/2010/wordml" xmlns:wpg="http://schemas.microsoft.com/office/word/2010/wordprocessingGroup" xmlns:wpi="http://schemas.microsoft.com/office/word/2010/wordprocessingInk" xmlns:wne="http://schemas.microsoft.com/office/word/2006/wordml" xmlns:wps="http://schemas.microsoft.com/office/word/2010/wordprocessingShape" mc:Ignorable="w14 wp14">
+  <w:docDefaults>
+    <w:rPrDefault>
+      <w:rPr>
+        <w:rFonts w:ascii="Times New Roman" w:eastAsia="Times New Roman" w:hAnsi="Times New Roman" w:cs="Times New Roman"/>
+        <w:sz w:val="24"/>
+        <w:szCs w:val="24"/>
+        <w:lang w:val="pt-BR" w:eastAsia="pt-BR" w:bidi="ar-SA"/>
+      </w:rPr>
+    </w:rPrDefault>
+    <w:pPrDefault/>
+  </w:docDefaults>
+  <w:latentStyles w:defLockedState="0" w:defUIPriority="99" w:defSemiHidden="1" w:defUnhideWhenUsed="1" w:defQFormat="0" w:count="267">
+    <w:lsdException w:name="Normal" w:semiHidden="0" w:uiPriority="0" w:unhideWhenUsed="0" w:qFormat="1"/>
+    <w:lsdException w:name="heading 1" w:semiHidden="0" w:uiPriority="9" w:unhideWhenUsed="0" w:qFormat="1"/>
+    <w:lsdException w:name="heading 2" w:uiPriority="9" w:qFormat="1"/>
+    <w:lsdException w:name="heading 3" w:uiPriority="9" w:qFormat="1"/>
+    <w:lsdException w:name="heading 4" w:uiPriority="9" w:qFormat="1"/>
+    <w:lsdException w:name="heading 5" w:uiPriority="9" w:qFormat="1"/>
+    <w:lsdException w:name="heading 6" w:uiPriority="9" w:qFormat="1"/>
+    <w:lsdException w:name="heading 7" w:uiPriority="9" w:qFormat="1"/>
+    <w:lsdException w:name="heading 8" w:uiPriority="9" w:qFormat="1"/>
+    <w:lsdException w:name="heading 9" w:uiPriority="9" w:qFormat="1"/>
+    <w:lsdException w:name="toc 1" w:uiPriority="39"/>
+    <w:lsdException w:name="toc 2" w:uiPriority="39"/>
+    <w:lsdException w:name="toc 3" w:uiPriority="39"/>
+    <w:lsdException w:name="toc 4" w:uiPriority="39"/>
+    <w:lsdException w:name="toc 5" w:uiPriority="39"/>
+    <w:lsdException w:name="toc 6" w:uiPriority="39"/>
+    <w:lsdException w:name="toc 7" w:uiPriority="39"/>
+    <w:lsdException w:name="toc 8" w:uiPriority="39"/>
+    <w:lsdException w:name="toc 9" w:uiPriority="39"/>
+    <w:lsdException w:name="caption" w:uiPriority="35" w:qFormat="1"/>
+    <w:lsdException w:name="Title" w:semiHidden="0" w:uiPriority="10" w:unhideWhenUsed="0" w:qFormat="1"/>
+    <w:lsdException w:name="Default Paragraph Font" w:uiPriority="1"/>
+    <w:lsdException w:name="Subtitle" w:semiHidden="0" w:uiPriority="11" w:unhideWhenUsed="0" w:qFormat="1"/>
+    <w:lsdException w:name="Strong" w:semiHidden="0" w:uiPriority="22" w:unhideWhenUsed="0" w:qFormat="1"/>
+    <w:lsdException w:name="Emphasis" w:semiHidden="0" w:uiPriority="20" w:unhideWhenUsed="0" w:qFormat="1"/>
+    <w:lsdException w:name="Table Grid" w:semiHidden="0" w:uiPriority="59" w:unhideWhenUsed="0"/>
+    <w:lsdException w:name="Placeholder Text" w:unhideWhenUsed="0"/>
+    <w:lsdException w:name="No Spacing" w:semiHidden="0" w:uiPriority="1" w:unhideWhenUsed="0" w:qFormat="1"/>
+    <w:lsdException w:name="Light Shading" w:semiHidden="0" w:uiPriority="60" w:unhideWhenUsed="0"/>
+    <w:lsdException w:name="Light List" w:semiHidden="0" w:uiPriority="61" w:unhideWhenUsed="0"/>
+    <w:lsdException w:name="Light Grid" w:semiHidden="0" w:uiPriority="62" w:unhideWhenUsed="0"/>
+    <w:lsdException w:name="Medium Shading 1" w:semiHidden="0" w:uiPriority="63" w:unhideWhenUsed="0"/>
+    <w:lsdException w:name="Medium Shading 2" w:semiHidden="0" w:uiPriority="64" w:unhideWhenUsed="0"/>
+    <w:lsdException w:name="Medium List 1" w:semiHidden="0" w:uiPriority="65" w:unhideWhenUsed="0"/>
+    <w:lsdException w:name="Medium List 2" w:semiHidden="0" w:uiPriority="66" w:unhideWhenUsed="0"/>
+    <w:lsdException w:name="Medium Grid 1" w:semiHidden="0" w:uiPriority="67" w:unhideWhenUsed="0"/>
+    <w:lsdException w:name="Medium Grid 2" w:semiHidden="0" w:uiPriority="68" w:unhideWhenUsed="0"/>
+    <w:lsdException w:name="Medium Grid 3" w:semiHidden="0" w:uiPriority="69" w:unhideWhenUsed="0"/>
+    <w:lsdException w:name="Dark List" w:semiHidden="0" w:uiPriority="70" w:unhideWhenUsed="0"/>
+    <w:lsdException w:name="Colorful Shading" w:semiHidden="0" w:uiPriority="71" w:unhideWhenUsed="0"/>
+    <w:lsdException w:name="Colorful List" w:semiHidden="0" w:uiPriority="72" w:unhideWhenUsed="0"/>
+    <w:lsdException w:name="Colorful Grid" w:semiHidden="0" w:uiPriority="73" w:unhideWhenUsed="0"/>
+    <w:lsdException w:name="Light Shading Accent 1" w:semiHidden="0" w:uiPriority="60" w:unhideWhenUsed="0"/>
+    <w:lsdException w:name="Light List Accent 1" w:semiHidden="0" w:uiPriority="61" w:unhideWhenUsed="0"/>
+    <w:lsdException w:name="Light Grid Accent 1" w:semiHidden="0" w:uiPriority="62" w:unhideWhenUsed="0"/>
+    <w:lsdException w:name="Medium Shading 1 Accent 1" w:semiHidden="0" w:uiPriority="63" w:unhideWhenUsed="0"/>
+    <w:lsdException w:name="Medium Shading 2 Accent 1" w:semiHidden="0" w:uiPriority="64" w:unhideWhenUsed="0"/>
+    <w:lsdException w:name="Medium List 1 Accent 1" w:semiHidden="0" w:uiPriority="65" w:unhideWhenUsed="0"/>
+    <w:lsdException w:name="Revision" w:unhideWhenUsed="0"/>
+    <w:lsdException w:name="List Paragraph" w:semiHidden="0" w:uiPriority="34" w:unhideWhenUsed="0" w:qFormat="1"/>
+    <w:lsdException w:name="Quote" w:semiHidden="0" w:uiPriority="29" w:unhideWhenUsed="0" w:qFormat="1"/>
+    <w:lsdException w:name="Intense Quote" w:semiHidden="0" w:uiPriority="30" w:unhideWhenUsed="0" w:qFormat="1"/>
+    <w:lsdException w:name="Medium List 2 Accent 1" w:semiHidden="0" w:uiPriority="66" w:unhideWhenUsed="0"/>
+    <w:lsdException w:name="Medium Grid 1 Accent 1" w:semiHidden="0" w:uiPriority="67" w:unhideWhenUsed="0"/>
+    <w:lsdException w:name="Medium Grid 2 Accent 1" w:semiHidden="0" w:uiPriority="68" w:unhideWhenUsed="0"/>
+    <w:lsdException w:name="Medium Grid 3 Accent 1" w:semiHidden="0" w:uiPriority="69" w:unhideWhenUsed="0"/>
+    <w:lsdException w:name="Dark List Accent 1" w:semiHidden="0" w:uiPriority="70" w:unhideWhenUsed="0"/>
+    <w:lsdException w:name="Colorful Shading Accent 1" w:semiHidden="0" w:uiPriority="71" w:unhideWhenUsed="0"/>
+    <w:lsdException w:name="Colorful List Accent 1" w:semiHidden="0" w:uiPriority="72" w:unhideWhenUsed="0"/>
+    <w:lsdException w:name="Colorful Grid Accent 1" w:semiHidden="0" w:uiPriority="73" w:unhideWhenUsed="0"/>
+    <w:lsdException w:name="Light Shading Accent 2" w:semiHidden="0" w:uiPriority="60" w:unhideWhenUsed="0"/>
+    <w:lsdException w:name="Light List Accent 2" w:semiHidden="0" w:uiPriority="61" w:unhideWhenUsed="0"/>
+    <w:lsdException w:name="Light Grid Accent 2" w:semiHidden="0" w:uiPriority="62" w:unhideWhenUsed="0"/>
+    <w:lsdException w:name="Medium Shading 1 Accent 2" w:semiHidden="0" w:uiPriority="63" w:unhideWhenUsed="0"/>
+    <w:lsdException w:name="Medium Shading 2 Accent 2" w:semiHidden="0" w:uiPriority="64" w:unhideWhenUsed="0"/>
+    <w:lsdException w:name="Medium List 1 Accent 2" w:semiHidden="0" w:uiPriority="65" w:unhideWhenUsed="0"/>
+    <w:lsdException w:name="Medium List 2 Accent 2" w:semiHidden="0" w:uiPriority="66" w:unhideWhenUsed="0"/>
+    <w:lsdException w:name="Medium Grid 1 Accent 2" w:semiHidden="0" w:uiPriority="67" w:unhideWhenUsed="0"/>
+    <w:lsdException w:name="Medium Grid 2 Accent 2" w:semiHidden="0" w:uiPriority="68" w:unhideWhenUsed="0"/>
+    <w:lsdException w:name="Medium Grid 3 Accent 2" w:semiHidden="0" w:uiPriority="69" w:unhideWhenUsed="0"/>
+    <w:lsdException w:name="Dark List Accent 2" w:semiHidden="0" w:uiPriority="70" w:unhideWhenUsed="0"/>
+    <w:lsdException w:name="Colorful Shading Accent 2" w:semiHidden="0" w:uiPriority="71" w:unhideWhenUsed="0"/>
+    <w:lsdException w:name="Colorful List Accent 2" w:semiHidden="0" w:uiPriority="72" w:unhideWhenUsed="0"/>
+    <w:lsdException w:name="Colorful Grid Accent 2" w:semiHidden="0" w:uiPriority="73" w:unhideWhenUsed="0"/>
+    <w:lsdException w:name="Light Shading Accent 3" w:semiHidden="0" w:uiPriority="60" w:unhideWhenUsed="0"/>
+    <w:lsdException w:name="Light List Accent 3" w:semiHidden="0" w:uiPriority="61" w:unhideWhenUsed="0"/>
+    <w:lsdException w:name="Light Grid Accent 3" w:semiHidden="0" w:uiPriority="62" w:unhideWhenUsed="0"/>
+    <w:lsdException w:name="Medium Shading 1 Accent 3" w:semiHidden="0" w:uiPriority="63" w:unhideWhenUsed="0"/>
+    <w:lsdException w:name="Medium Shading 2 Accent 3" w:semiHidden="0" w:uiPriority="64" w:unhideWhenUsed="0"/>
+    <w:lsdException w:name="Medium List 1 Accent 3" w:semiHidden="0" w:uiPriority="65" w:unhideWhenUsed="0"/>
+    <w:lsdException w:name="Medium List 2 Accent 3" w:semiHidden="0" w:uiPriority="66" w:unhideWhenUsed="0"/>
+    <w:lsdException w:name="Medium Grid 1 Accent 3" w:semiHidden="0" w:uiPriority="67" w:unhideWhenUsed="0"/>
+    <w:lsdException w:name="Medium Grid 2 Accent 3" w:semiHidden="0" w:uiPriority="68" w:unhideWhenUsed="0"/>
+    <w:lsdException w:name="Medium Grid 3 Accent 3" w:semiHidden="0" w:uiPriority="69" w:unhideWhenUsed="0"/>
+    <w:lsdException w:name="Dark List Accent 3" w:semiHidden="0" w:uiPriority="70" w:unhideWhenUsed="0"/>
+    <w:lsdException w:name="Colorful Shading Accent 3" w:semiHidden="0" w:uiPriority="71" w:unhideWhenUsed="0"/>
+    <w:lsdException w:name="Colorful List Accent 3" w:semiHidden="0" w:uiPriority="72" w:unhideWhenUsed="0"/>
+    <w:lsdException w:name="Colorful Grid Accent 3" w:semiHidden="0" w:uiPriority="73" w:unhideWhenUsed="0"/>
+    <w:lsdException w:name="Light Shading Accent 4" w:semiHidden="0" w:uiPriority="60" w:unhideWhenUsed="0"/>
+    <w:lsdException w:name="Light List Accent 4" w:semiHidden="0" w:uiPriority="61" w:unhideWhenUsed="0"/>
+    <w:lsdException w:name="Light Grid Accent 4" w:semiHidden="0" w:uiPriority="62" w:unhideWhenUsed="0"/>
+    <w:lsdException w:name="Medium Shading 1 Accent 4" w:semiHidden="0" w:uiPriority="63" w:unhideWhenUsed="0"/>
+    <w:lsdException w:name="Medium Shading 2 Accent 4" w:semiHidden="0" w:uiPriority="64" w:unhideWhenUsed="0"/>
+    <w:lsdException w:name="Medium List 1 Accent 4" w:semiHidden="0" w:uiPriority="65" w:unhideWhenUsed="0"/>
+    <w:lsdException w:name="Medium List 2 Accent 4" w:semiHidden="0" w:uiPriority="66" w:unhideWhenUsed="0"/>
+    <w:lsdException w:name="Medium Grid 1 Accent 4" w:semiHidden="0" w:uiPriority="67" w:unhideWhenUsed="0"/>
+    <w:lsdException w:name="Medium Grid 2 Accent 4" w:semiHidden="0" w:uiPriority="68" w:unhideWhenUsed="0"/>
+    <w:lsdException w:name="Medium Grid 3 Accent 4" w:semiHidden="0" w:uiPriority="69" w:unhideWhenUsed="0"/>
+    <w:lsdException w:name="Dark List Accent 4" w:semiHidden="0" w:uiPriority="70" w:unhideWhenUsed="0"/>
+    <w:lsdException w:name="Colorful Shading Accent 4" w:semiHidden="0" w:uiPriority="71" w:unhideWhenUsed="0"/>
+    <w:lsdException w:name="Colorful List Accent 4" w:semiHidden="0" w:uiPriority="72" w:unhideWhenUsed="0"/>
+    <w:lsdException w:name="Colorful Grid Accent 4" w:semiHidden="0" w:uiPriority="73" w:unhideWhenUsed="0"/>
+    <w:lsdException w:name="Light Shading Accent 5" w:semiHidden="0" w:uiPriority="60" w:unhideWhenUsed="0"/>
+    <w:lsdException w:name="Light List Accent 5" w:semiHidden="0" w:uiPriority="61" w:unhideWhenUsed="0"/>
+    <w:lsdException w:name="Light Grid Accent 5" w:semiHidden="0" w:uiPriority="62" w:unhideWhenUsed="0"/>
+    <w:lsdException w:name="Medium Shading 1 Accent 5" w:semiHidden="0" w:uiPriority="63" w:unhideWhenUsed="0"/>
+    <w:lsdException w:name="Medium Shading 2 Accent 5" w:semiHidden="0" w:uiPriority="64" w:unhideWhenUsed="0"/>
+    <w:lsdException w:name="Medium List 1 Accent 5" w:semiHidden="0" w:uiPriority="65" w:unhideWhenUsed="0"/>
+    <w:lsdException w:name="Medium List 2 Accent 5" w:semiHidden="0" w:uiPriority="66" w:unhideWhenUsed="0"/>
+    <w:lsdException w:name="Medium Grid 1 Accent 5" w:semiHidden="0" w:uiPriority="67" w:unhideWhenUsed="0"/>
+    <w:lsdException w:name="Medium Grid 2 Accent 5" w:semiHidden="0" w:uiPriority="68" w:unhideWhenUsed="0"/>
+    <w:lsdException w:name="Medium Grid 3 Accent 5" w:semiHidden="0" w:uiPriority="69" w:unhideWhenUsed="0"/>
+    <w:lsdException w:name="Dark List Accent 5" w:semiHidden="0" w:uiPriority="70" w:unhideWhenUsed="0"/>
+    <w:lsdException w:name="Colorful Shading Accent 5" w:semiHidden="0" w:uiPriority="71" w:unhideWhenUsed="0"/>
+    <w:lsdException w:name="Colorful List Accent 5" w:semiHidden="0" w:uiPriority="72" w:unhideWhenUsed="0"/>
+    <w:lsdException w:name="Colorful Grid Accent 5" w:semiHidden="0" w:uiPriority="73" w:unhideWhenUsed="0"/>
+    <w:lsdException w:name="Light Shading Accent 6" w:semiHidden="0" w:uiPriority="60" w:unhideWhenUsed="0"/>
+    <w:lsdException w:name="Light List Accent 6" w:semiHidden="0" w:uiPriority="61" w:unhideWhenUsed="0"/>
+    <w:lsdException w:name="Light Grid Accent 6" w:semiHidden="0" w:uiPriority="62" w:unhideWhenUsed="0"/>
+    <w:lsdException w:name="Medium Shading 1 Accent 6" w:semiHidden="0" w:uiPriority="63" w:unhideWhenUsed="0"/>
+    <w:lsdException w:name="Medium Shading 2 Accent 6" w:semiHidden="0" w:uiPriority="64" w:unhideWhenUsed="0"/>
+    <w:lsdException w:name="Medium List 1 Accent 6" w:semiHidden="0" w:uiPriority="65" w:unhideWhenUsed="0"/>
+    <w:lsdException w:name="Medium List 2 Accent 6" w:semiHidden="0" w:uiPriority="66" w:unhideWhenUsed="0"/>
+    <w:lsdException w:name="Medium Grid 1 Accent 6" w:semiHidden="0" w:uiPriority="67" w:unhideWhenUsed="0"/>
+    <w:lsdException w:name="Medium Grid 2 Accent 6" w:semiHidden="0" w:uiPriority="68" w:unhideWhenUsed="0"/>
+    <w:lsdException w:name="Medium Grid 3 Accent 6" w:semiHidden="0" w:uiPriority="69" w:unhideWhenUsed="0"/>
+    <w:lsdException w:name="Dark List Accent 6" w:semiHidden="0" w:uiPriority="70" w:unhideWhenUsed="0"/>
+    <w:lsdException w:name="Colorful Shading Accent 6" w:semiHidden="0" w:uiPriority="71" w:unhideWhenUsed="0"/>
+    <w:lsdException w:name="Colorful List Accent 6" w:semiHidden="0" w:uiPriority="72" w:unhideWhenUsed="0"/>
+    <w:lsdException w:name="Colorful Grid Accent 6" w:semiHidden="0" w:uiPriority="73" w:unhideWhenUsed="0"/>
+    <w:lsdException w:name="Subtle Emphasis" w:semiHidden="0" w:uiPriority="19" w:unhideWhenUsed="0" w:qFormat="1"/>
+    <w:lsdException w:name="Intense Emphasis" w:semiHidden="0" w:uiPriority="21" w:unhideWhenUsed="0" w:qFormat="1"/>
+    <w:lsdException w:name="Subtle Reference" w:semiHidden="0" w:uiPriority="31" w:unhideWhenUsed="0" w:qFormat="1"/>
+    <w:lsdException w:name="Intense Reference" w:semiHidden="0" w:uiPriority="32" w:unhideWhenUsed="0" w:qFormat="1"/>
+    <w:lsdException w:name="Book Title" w:semiHidden="0" w:uiPriority="33" w:unhideWhenUsed="0" w:qFormat="1"/>
+    <w:lsdException w:name="Bibliography" w:uiPriority="37"/>
+    <w:lsdException w:name="TOC Heading" w:uiPriority="39" w:qFormat="1"/>
+  </w:latentStyles>
+  <w:style w:type="paragraph" w:default="1" w:styleId="Normal">
+    <w:name w:val="Normal"/>
+  </w:style>
+  <w:style w:type="paragraph" w:styleId="Ttulo1">
+    <w:name w:val="heading 1"/>
+    <w:basedOn w:val="Normal"/>
+    <w:next w:val="Normal"/>
+    <w:pPr>
+      <w:keepNext/>
+      <w:keepLines/>
+      <w:spacing w:before="480" w:after="120"/>
+      <w:outlineLvl w:val="0"/>
+    </w:pPr>
+    <w:rPr>
+      <w:b/>
+      <w:sz w:val="48"/>
+      <w:szCs w:val="48"/>
+    </w:rPr>
+  </w:style>
+  <w:style w:type="paragraph" w:styleId="Ttulo2">
+    <w:name w:val="heading 2"/>
+    <w:basedOn w:val="Normal"/>
+    <w:next w:val="Normal"/>
+    <w:pPr>
+      <w:keepNext/>
+      <w:keepLines/>
+      <w:spacing w:before="360" w:after="80"/>
+      <w:outlineLvl w:val="1"/>
+    </w:pPr>
+    <w:rPr>
+      <w:b/>
+      <w:sz w:val="36"/>
+      <w:szCs w:val="36"/>
+    </w:rPr>
+  </w:style>
+  <w:style w:type="paragraph" w:styleId="Ttulo3">
+    <w:name w:val="heading 3"/>
+    <w:basedOn w:val="Normal"/>
+    <w:next w:val="Normal"/>
+    <w:pPr>
+      <w:keepNext/>
+      <w:keepLines/>
+      <w:spacing w:before="280" w:after="80"/>
+      <w:outlineLvl w:val="2"/>
+    </w:pPr>
+    <w:rPr>
+      <w:b/>
+      <w:sz w:val="28"/>
+      <w:szCs w:val="28"/>
+    </w:rPr>
+  </w:style>
+  <w:style w:type="paragraph" w:styleId="Ttulo4">
+    <w:name w:val="heading 4"/>
+    <w:basedOn w:val="Normal"/>
+    <w:next w:val="Normal"/>
+    <w:pPr>
+      <w:keepNext/>
+      <w:keepLines/>
+      <w:spacing w:before="240" w:after="40"/>
+      <w:outlineLvl w:val="3"/>
+    </w:pPr>
+    <w:rPr>
+      <w:b/>
+    </w:rPr>
+  </w:style>
+  <w:style w:type="paragraph" w:styleId="Ttulo5">
+    <w:name w:val="heading 5"/>
+    <w:basedOn w:val="Normal"/>
+    <w:next w:val="Normal"/>
+    <w:pPr>
+      <w:keepNext/>
+      <w:keepLines/>
+      <w:spacing w:before="220" w:after="40"/>
+      <w:outlineLvl w:val="4"/>
+    </w:pPr>
+    <w:rPr>
+      <w:b/>
+      <w:sz w:val="22"/>
+      <w:szCs w:val="22"/>
+    </w:rPr>
+  </w:style>
+  <w:style w:type="paragraph" w:styleId="Ttulo6">
+    <w:name w:val="heading 6"/>
+    <w:basedOn w:val="Normal"/>
+    <w:next w:val="Normal"/>
+    <w:pPr>
+      <w:keepNext/>
+      <w:keepLines/>
+      <w:spacing w:before="200" w:after="40"/>
+      <w:outlineLvl w:val="5"/>
+    </w:pPr>
+    <w:rPr>
+      <w:b/>
+      <w:sz w:val="20"/>
+      <w:szCs w:val="20"/>
+    </w:rPr>
+  </w:style>
+  <w:style w:type="character" w:default="1" w:styleId="Fontepargpadro">
+    <w:name w:val="Default Paragraph Font"/>
+    <w:uiPriority w:val="1"/>
+    <w:semiHidden/>
+    <w:unhideWhenUsed/>
+  </w:style>
+  <w:style w:type="table" w:default="1" w:styleId="Tabelanormal">
+    <w:name w:val="Normal Table"/>
+    <w:uiPriority w:val="99"/>
+    <w:semiHidden/>
+    <w:unhideWhenUsed/>
+    <w:tblPr>
+      <w:tblInd w:w="0" w:type="dxa"/>
+      <w:tblCellMar>
+        <w:top w:w="0" w:type="dxa"/>
+        <w:left w:w="108" w:type="dxa"/>
+        <w:bottom w:w="0" w:type="dxa"/>
+        <w:right w:w="108" w:type="dxa"/>
+      </w:tblCellMar>
+    </w:tblPr>
+  </w:style>
+  <w:style w:type="numbering" w:default="1" w:styleId="Semlista">
+    <w:name w:val="No List"/>
+    <w:uiPriority w:val="99"/>
+    <w:semiHidden/>
+    <w:unhideWhenUsed/>
+  </w:style>
+  <w:style w:type="table" w:customStyle="1" w:styleId="TableNormal">
+    <w:name w:val="Table Normal"/>
+    <w:tblPr>
+      <w:tblCellMar>
+        <w:top w:w="0" w:type="dxa"/>
+        <w:left w:w="0" w:type="dxa"/>
+        <w:bottom w:w="0" w:type="dxa"/>
+        <w:right w:w="0" w:type="dxa"/>
+      </w:tblCellMar>
+    </w:tblPr>
+  </w:style>
+  <w:style w:type="paragraph" w:styleId="Ttulo">
+    <w:name w:val="Title"/>
+    <w:basedOn w:val="Normal"/>
+    <w:next w:val="Normal"/>
+    <w:pPr>
+      <w:keepNext/>
+      <w:keepLines/>
+      <w:spacing w:before="480" w:after="120"/>
+    </w:pPr>
+    <w:rPr>
+      <w:b/>
+      <w:sz w:val="72"/>
+      <w:szCs w:val="72"/>
+    </w:rPr>
+  </w:style>
+  <w:style w:type="paragraph" w:styleId="Subttulo">
+    <w:name w:val="Subtitle"/>
+    <w:basedOn w:val="Normal"/>
+    <w:next w:val="Normal"/>
+    <w:pPr>
+      <w:keepNext/>
+      <w:keepLines/>
+      <w:spacing w:before="360" w:after="80"/>
+    </w:pPr>
+    <w:rPr>
+      <w:rFonts w:ascii="Georgia" w:eastAsia="Georgia" w:hAnsi="Georgia" w:cs="Georgia"/>
+      <w:i/>
+      <w:color w:val="666666"/>
+      <w:sz w:val="48"/>
+      <w:szCs w:val="48"/>
+    </w:rPr>
+  </w:style>
+  <w:style w:type="table" w:customStyle="1" w:styleId="a">
+    <w:basedOn w:val="TableNormal"/>
+    <w:tblPr>
+      <w:tblStyleRowBandSize w:val="1"/>
+      <w:tblStyleColBandSize w:val="1"/>
+      <w:tblCellMar>
+        <w:top w:w="0" w:type="dxa"/>
+        <w:left w:w="108" w:type="dxa"/>
+        <w:bottom w:w="0" w:type="dxa"/>
+        <w:right w:w="108" w:type="dxa"/>
+      </w:tblCellMar>
+    </w:tblPr>
+  </w:style>
+  <w:style w:type="table" w:customStyle="1" w:styleId="a0">
+    <w:basedOn w:val="TableNormal"/>
+    <w:tblPr>
+      <w:tblStyleRowBandSize w:val="1"/>
+      <w:tblStyleColBandSize w:val="1"/>
+      <w:tblCellMar>
+        <w:top w:w="0" w:type="dxa"/>
+        <w:left w:w="108" w:type="dxa"/>
+        <w:bottom w:w="0" w:type="dxa"/>
+        <w:right w:w="108" w:type="dxa"/>
+      </w:tblCellMar>
+    </w:tblPr>
+  </w:style>
+  <w:style w:type="table" w:customStyle="1" w:styleId="a1">
+    <w:basedOn w:val="TableNormal"/>
+    <w:tblPr>
+      <w:tblStyleRowBandSize w:val="1"/>
+      <w:tblStyleColBandSize w:val="1"/>
+      <w:tblCellMar>
+        <w:top w:w="0" w:type="dxa"/>
+        <w:left w:w="108" w:type="dxa"/>
+        <w:bottom w:w="0" w:type="dxa"/>
+        <w:right w:w="108" w:type="dxa"/>
+      </w:tblCellMar>
+    </w:tblPr>
+  </w:style>
+  <w:style w:type="table" w:customStyle="1" w:styleId="a2">
+    <w:basedOn w:val="TableNormal"/>
+    <w:tblPr>
+      <w:tblStyleRowBandSize w:val="1"/>
+      <w:tblStyleColBandSize w:val="1"/>
+      <w:tblCellMar>
+        <w:top w:w="0" w:type="dxa"/>
+        <w:left w:w="108" w:type="dxa"/>
+        <w:bottom w:w="0" w:type="dxa"/>
+        <w:right w:w="108" w:type="dxa"/>
+      </w:tblCellMar>
+    </w:tblPr>
+  </w:style>
+  <w:style w:type="table" w:customStyle="1" w:styleId="a3">
+    <w:basedOn w:val="TableNormal"/>
+    <w:tblPr>
+      <w:tblStyleRowBandSize w:val="1"/>
+      <w:tblStyleColBandSize w:val="1"/>
+      <w:tblCellMar>
+        <w:top w:w="0" w:type="dxa"/>
+        <w:left w:w="108" w:type="dxa"/>
+        <w:bottom w:w="0" w:type="dxa"/>
+        <w:right w:w="108" w:type="dxa"/>
+      </w:tblCellMar>
+    </w:tblPr>
+  </w:style>
+  <w:style w:type="table" w:customStyle="1" w:styleId="a4">
+    <w:basedOn w:val="TableNormal"/>
+    <w:tblPr>
+      <w:tblStyleRowBandSize w:val="1"/>
+      <w:tblStyleColBandSize w:val="1"/>
+      <w:tblCellMar>
+        <w:top w:w="100" w:type="dxa"/>
+        <w:left w:w="100" w:type="dxa"/>
+        <w:bottom w:w="100" w:type="dxa"/>
+        <w:right w:w="100" w:type="dxa"/>
+      </w:tblCellMar>
+    </w:tblPr>
+  </w:style>
+  <w:style w:type="table" w:customStyle="1" w:styleId="a5">
+    <w:basedOn w:val="TableNormal"/>
+    <w:tblPr>
+      <w:tblStyleRowBandSize w:val="1"/>
+      <w:tblStyleColBandSize w:val="1"/>
+      <w:tblCellMar>
+        <w:top w:w="100" w:type="dxa"/>
+        <w:left w:w="100" w:type="dxa"/>
+        <w:bottom w:w="100" w:type="dxa"/>
+        <w:right w:w="100" w:type="dxa"/>
+      </w:tblCellMar>
+    </w:tblPr>
+  </w:style>
+  <w:style w:type="table" w:customStyle="1" w:styleId="a6">
+    <w:basedOn w:val="TableNormal"/>
+    <w:tblPr>
+      <w:tblStyleRowBandSize w:val="1"/>
+      <w:tblStyleColBandSize w:val="1"/>
+      <w:tblCellMar>
+        <w:top w:w="100" w:type="dxa"/>
+        <w:left w:w="100" w:type="dxa"/>
+        <w:bottom w:w="100" w:type="dxa"/>
+        <w:right w:w="100" w:type="dxa"/>
+      </w:tblCellMar>
+    </w:tblPr>
+  </w:style>
+  <w:style w:type="table" w:customStyle="1" w:styleId="a7">
+    <w:basedOn w:val="TableNormal"/>
+    <w:tblPr>
+      <w:tblStyleRowBandSize w:val="1"/>
+      <w:tblStyleColBandSize w:val="1"/>
+      <w:tblCellMar>
+        <w:top w:w="100" w:type="dxa"/>
+        <w:left w:w="100" w:type="dxa"/>
+        <w:bottom w:w="100" w:type="dxa"/>
+        <w:right w:w="100" w:type="dxa"/>
+      </w:tblCellMar>
+    </w:tblPr>
+  </w:style>
+  <w:style w:type="table" w:customStyle="1" w:styleId="a8">
+    <w:basedOn w:val="TableNormal"/>
+    <w:tblPr>
+      <w:tblStyleRowBandSize w:val="1"/>
+      <w:tblStyleColBandSize w:val="1"/>
+      <w:tblCellMar>
+        <w:top w:w="15" w:type="dxa"/>
+        <w:left w:w="15" w:type="dxa"/>
+        <w:bottom w:w="15" w:type="dxa"/>
+        <w:right w:w="15" w:type="dxa"/>
+      </w:tblCellMar>
+    </w:tblPr>
+  </w:style>
+  <w:style w:type="table" w:customStyle="1" w:styleId="a9">
+    <w:basedOn w:val="TableNormal"/>
+    <w:tblPr>
+      <w:tblStyleRowBandSize w:val="1"/>
+      <w:tblStyleColBandSize w:val="1"/>
+      <w:tblCellMar>
+        <w:top w:w="15" w:type="dxa"/>
+        <w:left w:w="15" w:type="dxa"/>
+        <w:bottom w:w="15" w:type="dxa"/>
+        <w:right w:w="15" w:type="dxa"/>
+      </w:tblCellMar>
+    </w:tblPr>
+  </w:style>
+  <w:style w:type="table" w:customStyle="1" w:styleId="aa">
+    <w:basedOn w:val="TableNormal"/>
+    <w:tblPr>
+      <w:tblStyleRowBandSize w:val="1"/>
+      <w:tblStyleColBandSize w:val="1"/>
+      <w:tblCellMar>
+        <w:top w:w="15" w:type="dxa"/>
+        <w:left w:w="15" w:type="dxa"/>
+        <w:bottom w:w="15" w:type="dxa"/>
+        <w:right w:w="15" w:type="dxa"/>
+      </w:tblCellMar>
+    </w:tblPr>
+  </w:style>
+  <w:style w:type="table" w:customStyle="1" w:styleId="ab">
+    <w:basedOn w:val="TableNormal"/>
+    <w:tblPr>
+      <w:tblStyleRowBandSize w:val="1"/>
+      <w:tblStyleColBandSize w:val="1"/>
+      <w:tblCellMar>
+        <w:top w:w="15" w:type="dxa"/>
+        <w:left w:w="15" w:type="dxa"/>
+        <w:bottom w:w="15" w:type="dxa"/>
+        <w:right w:w="15" w:type="dxa"/>
+      </w:tblCellMar>
+    </w:tblPr>
+  </w:style>
+  <w:style w:type="table" w:customStyle="1" w:styleId="ac">
+    <w:basedOn w:val="TableNormal"/>
+    <w:tblPr>
+      <w:tblStyleRowBandSize w:val="1"/>
+      <w:tblStyleColBandSize w:val="1"/>
+      <w:tblCellMar>
+        <w:top w:w="0" w:type="dxa"/>
+        <w:left w:w="108" w:type="dxa"/>
+        <w:bottom w:w="0" w:type="dxa"/>
+        <w:right w:w="108" w:type="dxa"/>
+      </w:tblCellMar>
+    </w:tblPr>
+  </w:style>
+  <w:style w:type="table" w:customStyle="1" w:styleId="ad">
+    <w:basedOn w:val="TableNormal"/>
+    <w:tblPr>
+      <w:tblStyleRowBandSize w:val="1"/>
+      <w:tblStyleColBandSize w:val="1"/>
+      <w:tblCellMar>
+        <w:top w:w="0" w:type="dxa"/>
+        <w:left w:w="108" w:type="dxa"/>
+        <w:bottom w:w="0" w:type="dxa"/>
+        <w:right w:w="108" w:type="dxa"/>
+      </w:tblCellMar>
+    </w:tblPr>
+  </w:style>
+  <w:style w:type="table" w:customStyle="1" w:styleId="ae">
+    <w:basedOn w:val="TableNormal"/>
+    <w:tblPr>
+      <w:tblStyleRowBandSize w:val="1"/>
+      <w:tblStyleColBandSize w:val="1"/>
+      <w:tblCellMar>
+        <w:top w:w="0" w:type="dxa"/>
+        <w:left w:w="108" w:type="dxa"/>
+        <w:bottom w:w="0" w:type="dxa"/>
         <w:right w:w="108" w:type="dxa"/>
       </w:tblCellMar>
     </w:tblPr>
@@ -35971,7 +36647,7 @@
         <a:p>
           <a:r>
             <a:rPr lang="pt-BR"/>
-            <a:t>Gerencia</a:t>
+            <a:t>Gerência</a:t>
           </a:r>
         </a:p>
       </dgm:t>
@@ -36118,6 +36794,13 @@
         </dgm:presLayoutVars>
       </dgm:prSet>
       <dgm:spPr/>
+      <dgm:t>
+        <a:bodyPr/>
+        <a:lstStyle/>
+        <a:p>
+          <a:endParaRPr lang="pt-BR"/>
+        </a:p>
+      </dgm:t>
     </dgm:pt>
     <dgm:pt modelId="{C3AB7361-11E1-4581-8C71-5C7495B7F330}" type="pres">
       <dgm:prSet presAssocID="{53AB6F61-0B1C-4093-AF09-7472C08BB222}" presName="hierRoot1" presStyleCnt="0">
@@ -36138,10 +36821,24 @@
         </dgm:presLayoutVars>
       </dgm:prSet>
       <dgm:spPr/>
+      <dgm:t>
+        <a:bodyPr/>
+        <a:lstStyle/>
+        <a:p>
+          <a:endParaRPr lang="pt-BR"/>
+        </a:p>
+      </dgm:t>
     </dgm:pt>
     <dgm:pt modelId="{B8BC4441-0874-4303-9807-22A58B317EE0}" type="pres">
       <dgm:prSet presAssocID="{53AB6F61-0B1C-4093-AF09-7472C08BB222}" presName="rootConnector1" presStyleLbl="node1" presStyleIdx="0" presStyleCnt="0"/>
       <dgm:spPr/>
+      <dgm:t>
+        <a:bodyPr/>
+        <a:lstStyle/>
+        <a:p>
+          <a:endParaRPr lang="pt-BR"/>
+        </a:p>
+      </dgm:t>
     </dgm:pt>
     <dgm:pt modelId="{98197C70-DFD7-47E1-BBE1-58BD71337AC0}" type="pres">
       <dgm:prSet presAssocID="{53AB6F61-0B1C-4093-AF09-7472C08BB222}" presName="hierChild2" presStyleCnt="0"/>
@@ -36150,6 +36847,13 @@
     <dgm:pt modelId="{A1F2E0E9-121E-4DD5-A865-D914626F9415}" type="pres">
       <dgm:prSet presAssocID="{65DE58E5-FC7F-469E-9C96-C5F928328E02}" presName="Name37" presStyleLbl="parChTrans1D2" presStyleIdx="0" presStyleCnt="3"/>
       <dgm:spPr/>
+      <dgm:t>
+        <a:bodyPr/>
+        <a:lstStyle/>
+        <a:p>
+          <a:endParaRPr lang="pt-BR"/>
+        </a:p>
+      </dgm:t>
     </dgm:pt>
     <dgm:pt modelId="{E5FCBD15-EEF2-4A33-A867-F62F4FE25F9D}" type="pres">
       <dgm:prSet presAssocID="{101B9A81-9C09-4EBB-93AE-53CF9D2259DA}" presName="hierRoot2" presStyleCnt="0">
@@ -36170,10 +36874,24 @@
         </dgm:presLayoutVars>
       </dgm:prSet>
       <dgm:spPr/>
+      <dgm:t>
+        <a:bodyPr/>
+        <a:lstStyle/>
+        <a:p>
+          <a:endParaRPr lang="pt-BR"/>
+        </a:p>
+      </dgm:t>
     </dgm:pt>
     <dgm:pt modelId="{87C885AD-91ED-40B6-A997-6674E0707827}" type="pres">
       <dgm:prSet presAssocID="{101B9A81-9C09-4EBB-93AE-53CF9D2259DA}" presName="rootConnector" presStyleLbl="node2" presStyleIdx="0" presStyleCnt="3"/>
       <dgm:spPr/>
+      <dgm:t>
+        <a:bodyPr/>
+        <a:lstStyle/>
+        <a:p>
+          <a:endParaRPr lang="pt-BR"/>
+        </a:p>
+      </dgm:t>
     </dgm:pt>
     <dgm:pt modelId="{D8A2BF5A-2BF9-49ED-BFAE-E87840FBD2EE}" type="pres">
       <dgm:prSet presAssocID="{101B9A81-9C09-4EBB-93AE-53CF9D2259DA}" presName="hierChild4" presStyleCnt="0"/>
@@ -36186,6 +36904,13 @@
     <dgm:pt modelId="{2AEBF388-E3CC-4BE2-BC96-C833BD8A1CC2}" type="pres">
       <dgm:prSet presAssocID="{7CB8C83F-71C2-4BF7-81E6-F5D3ECCB7CF2}" presName="Name37" presStyleLbl="parChTrans1D2" presStyleIdx="1" presStyleCnt="3"/>
       <dgm:spPr/>
+      <dgm:t>
+        <a:bodyPr/>
+        <a:lstStyle/>
+        <a:p>
+          <a:endParaRPr lang="pt-BR"/>
+        </a:p>
+      </dgm:t>
     </dgm:pt>
     <dgm:pt modelId="{53AEAF87-DDA1-40A3-B838-AD5675034D36}" type="pres">
       <dgm:prSet presAssocID="{2DD5FAE2-960D-4509-9DE7-9CB9A0F97942}" presName="hierRoot2" presStyleCnt="0">
@@ -36206,10 +36931,24 @@
         </dgm:presLayoutVars>
       </dgm:prSet>
       <dgm:spPr/>
+      <dgm:t>
+        <a:bodyPr/>
+        <a:lstStyle/>
+        <a:p>
+          <a:endParaRPr lang="pt-BR"/>
+        </a:p>
+      </dgm:t>
     </dgm:pt>
     <dgm:pt modelId="{2CCF09B5-EA71-453A-9585-921554280120}" type="pres">
       <dgm:prSet presAssocID="{2DD5FAE2-960D-4509-9DE7-9CB9A0F97942}" presName="rootConnector" presStyleLbl="node2" presStyleIdx="1" presStyleCnt="3"/>
       <dgm:spPr/>
+      <dgm:t>
+        <a:bodyPr/>
+        <a:lstStyle/>
+        <a:p>
+          <a:endParaRPr lang="pt-BR"/>
+        </a:p>
+      </dgm:t>
     </dgm:pt>
     <dgm:pt modelId="{ECFC741F-466A-42C2-A973-39D408C8D5AF}" type="pres">
       <dgm:prSet presAssocID="{2DD5FAE2-960D-4509-9DE7-9CB9A0F97942}" presName="hierChild4" presStyleCnt="0"/>
@@ -36222,6 +36961,13 @@
     <dgm:pt modelId="{3F31FA31-55E4-4C73-A9BB-4F420E332EC8}" type="pres">
       <dgm:prSet presAssocID="{0E51DE14-E6E8-421F-9B44-41F5F48FB7AF}" presName="Name37" presStyleLbl="parChTrans1D2" presStyleIdx="2" presStyleCnt="3"/>
       <dgm:spPr/>
+      <dgm:t>
+        <a:bodyPr/>
+        <a:lstStyle/>
+        <a:p>
+          <a:endParaRPr lang="pt-BR"/>
+        </a:p>
+      </dgm:t>
     </dgm:pt>
     <dgm:pt modelId="{3DFE46E1-9B9F-4997-92A0-EC74AA139C95}" type="pres">
       <dgm:prSet presAssocID="{CEC74378-CD47-492D-868B-F0A38EC3C645}" presName="hierRoot2" presStyleCnt="0">
@@ -36242,10 +36988,24 @@
         </dgm:presLayoutVars>
       </dgm:prSet>
       <dgm:spPr/>
+      <dgm:t>
+        <a:bodyPr/>
+        <a:lstStyle/>
+        <a:p>
+          <a:endParaRPr lang="pt-BR"/>
+        </a:p>
+      </dgm:t>
     </dgm:pt>
     <dgm:pt modelId="{9EBB41CE-67D5-4B37-B6D7-8FB4E4D90732}" type="pres">
       <dgm:prSet presAssocID="{CEC74378-CD47-492D-868B-F0A38EC3C645}" presName="rootConnector" presStyleLbl="node2" presStyleIdx="2" presStyleCnt="3"/>
       <dgm:spPr/>
+      <dgm:t>
+        <a:bodyPr/>
+        <a:lstStyle/>
+        <a:p>
+          <a:endParaRPr lang="pt-BR"/>
+        </a:p>
+      </dgm:t>
     </dgm:pt>
     <dgm:pt modelId="{C63991F9-BA71-4299-BAD4-FF3632B0D4CA}" type="pres">
       <dgm:prSet presAssocID="{CEC74378-CD47-492D-868B-F0A38EC3C645}" presName="hierChild4" presStyleCnt="0"/>
@@ -36261,55 +37021,55 @@
     </dgm:pt>
   </dgm:ptLst>
   <dgm:cxnLst>
-    <dgm:cxn modelId="{3824A503-DC8C-4F5E-B8C8-2D78149A945E}" type="presOf" srcId="{5703F1A5-E7C8-4F17-AA7C-F39FAA18C82A}" destId="{5B2EF247-D88D-457D-AF11-E9B024614E00}" srcOrd="0" destOrd="0" presId="urn:microsoft.com/office/officeart/2005/8/layout/orgChart1"/>
-    <dgm:cxn modelId="{EA841805-562C-436A-9142-9E420E3A8F2F}" type="presOf" srcId="{CEC74378-CD47-492D-868B-F0A38EC3C645}" destId="{498DF4F1-871B-4D1E-88DE-DA13402979A1}" srcOrd="0" destOrd="0" presId="urn:microsoft.com/office/officeart/2005/8/layout/orgChart1"/>
+    <dgm:cxn modelId="{523A5E63-1582-4819-A79E-EBB3A7863A37}" type="presOf" srcId="{2DD5FAE2-960D-4509-9DE7-9CB9A0F97942}" destId="{1980C394-7305-4739-9AE5-88D22ECF8589}" srcOrd="0" destOrd="0" presId="urn:microsoft.com/office/officeart/2005/8/layout/orgChart1"/>
+    <dgm:cxn modelId="{CB80EDAB-284C-42C9-BCBE-68CFDA1CB688}" type="presOf" srcId="{65DE58E5-FC7F-469E-9C96-C5F928328E02}" destId="{A1F2E0E9-121E-4DD5-A865-D914626F9415}" srcOrd="0" destOrd="0" presId="urn:microsoft.com/office/officeart/2005/8/layout/orgChart1"/>
+    <dgm:cxn modelId="{0B6528F7-65DF-4879-ADD6-D2731DC82A96}" srcId="{5703F1A5-E7C8-4F17-AA7C-F39FAA18C82A}" destId="{53AB6F61-0B1C-4093-AF09-7472C08BB222}" srcOrd="0" destOrd="0" parTransId="{2C20AD66-BCE6-45A8-9288-92F8EFF9D605}" sibTransId="{CBB5F153-DA19-4A13-A571-C8A4A64BFBE6}"/>
+    <dgm:cxn modelId="{65EEBCF6-8F39-43C3-ACBF-14B98E1827FC}" type="presOf" srcId="{7CB8C83F-71C2-4BF7-81E6-F5D3ECCB7CF2}" destId="{2AEBF388-E3CC-4BE2-BC96-C833BD8A1CC2}" srcOrd="0" destOrd="0" presId="urn:microsoft.com/office/officeart/2005/8/layout/orgChart1"/>
+    <dgm:cxn modelId="{2AA204E4-CA5C-40C1-BCB1-BBDE7E4B925A}" type="presOf" srcId="{5703F1A5-E7C8-4F17-AA7C-F39FAA18C82A}" destId="{5B2EF247-D88D-457D-AF11-E9B024614E00}" srcOrd="0" destOrd="0" presId="urn:microsoft.com/office/officeart/2005/8/layout/orgChart1"/>
+    <dgm:cxn modelId="{2D9908FD-0DF0-4915-ACA4-874947A58418}" type="presOf" srcId="{CEC74378-CD47-492D-868B-F0A38EC3C645}" destId="{498DF4F1-871B-4D1E-88DE-DA13402979A1}" srcOrd="0" destOrd="0" presId="urn:microsoft.com/office/officeart/2005/8/layout/orgChart1"/>
+    <dgm:cxn modelId="{2DF4A87F-AF30-4EA0-B8B5-34A1E63020DE}" type="presOf" srcId="{101B9A81-9C09-4EBB-93AE-53CF9D2259DA}" destId="{87C885AD-91ED-40B6-A997-6674E0707827}" srcOrd="1" destOrd="0" presId="urn:microsoft.com/office/officeart/2005/8/layout/orgChart1"/>
+    <dgm:cxn modelId="{21F085C4-BE17-4669-8ECC-EC4B0A55BE54}" type="presOf" srcId="{2DD5FAE2-960D-4509-9DE7-9CB9A0F97942}" destId="{2CCF09B5-EA71-453A-9585-921554280120}" srcOrd="1" destOrd="0" presId="urn:microsoft.com/office/officeart/2005/8/layout/orgChart1"/>
+    <dgm:cxn modelId="{90C7134B-A4D7-44EC-AAAA-55B26A40D10E}" srcId="{53AB6F61-0B1C-4093-AF09-7472C08BB222}" destId="{101B9A81-9C09-4EBB-93AE-53CF9D2259DA}" srcOrd="0" destOrd="0" parTransId="{65DE58E5-FC7F-469E-9C96-C5F928328E02}" sibTransId="{42883D1C-3B86-46A7-AA11-251C60D6731C}"/>
+    <dgm:cxn modelId="{5DCA7B7A-F310-4CE6-B1C5-A401F35CC1CD}" type="presOf" srcId="{0E51DE14-E6E8-421F-9B44-41F5F48FB7AF}" destId="{3F31FA31-55E4-4C73-A9BB-4F420E332EC8}" srcOrd="0" destOrd="0" presId="urn:microsoft.com/office/officeart/2005/8/layout/orgChart1"/>
     <dgm:cxn modelId="{092E5026-5E6F-4FE1-9BD5-3792C986431B}" srcId="{53AB6F61-0B1C-4093-AF09-7472C08BB222}" destId="{2DD5FAE2-960D-4509-9DE7-9CB9A0F97942}" srcOrd="1" destOrd="0" parTransId="{7CB8C83F-71C2-4BF7-81E6-F5D3ECCB7CF2}" sibTransId="{352DEF67-74D6-44F3-864F-4763C72F4E8B}"/>
-    <dgm:cxn modelId="{404C582D-3FCC-4103-B1CD-15AA276FF1CB}" type="presOf" srcId="{0E51DE14-E6E8-421F-9B44-41F5F48FB7AF}" destId="{3F31FA31-55E4-4C73-A9BB-4F420E332EC8}" srcOrd="0" destOrd="0" presId="urn:microsoft.com/office/officeart/2005/8/layout/orgChart1"/>
-    <dgm:cxn modelId="{85EFF82F-E0A7-4C70-B1C1-031AC7FD8BBA}" type="presOf" srcId="{53AB6F61-0B1C-4093-AF09-7472C08BB222}" destId="{62F561C3-3828-46A1-A5B3-2A63BBA4372A}" srcOrd="0" destOrd="0" presId="urn:microsoft.com/office/officeart/2005/8/layout/orgChart1"/>
-    <dgm:cxn modelId="{09A39237-24A8-4B75-964C-503890D109EE}" type="presOf" srcId="{65DE58E5-FC7F-469E-9C96-C5F928328E02}" destId="{A1F2E0E9-121E-4DD5-A865-D914626F9415}" srcOrd="0" destOrd="0" presId="urn:microsoft.com/office/officeart/2005/8/layout/orgChart1"/>
-    <dgm:cxn modelId="{F40E443B-B3D5-4652-8F03-8103D7CECA37}" type="presOf" srcId="{53AB6F61-0B1C-4093-AF09-7472C08BB222}" destId="{B8BC4441-0874-4303-9807-22A58B317EE0}" srcOrd="1" destOrd="0" presId="urn:microsoft.com/office/officeart/2005/8/layout/orgChart1"/>
-    <dgm:cxn modelId="{A7F20661-A493-41FC-AA05-9B4052F8B2CD}" type="presOf" srcId="{CEC74378-CD47-492D-868B-F0A38EC3C645}" destId="{9EBB41CE-67D5-4B37-B6D7-8FB4E4D90732}" srcOrd="1" destOrd="0" presId="urn:microsoft.com/office/officeart/2005/8/layout/orgChart1"/>
+    <dgm:cxn modelId="{E417E299-5FC5-48EB-B911-4DACE6643894}" type="presOf" srcId="{101B9A81-9C09-4EBB-93AE-53CF9D2259DA}" destId="{4B1E4A60-98F6-4216-BB9C-E751CFD34398}" srcOrd="0" destOrd="0" presId="urn:microsoft.com/office/officeart/2005/8/layout/orgChart1"/>
     <dgm:cxn modelId="{2DDF9C48-2F6B-40FB-AD9E-DCEF36E9C9C9}" srcId="{53AB6F61-0B1C-4093-AF09-7472C08BB222}" destId="{CEC74378-CD47-492D-868B-F0A38EC3C645}" srcOrd="2" destOrd="0" parTransId="{0E51DE14-E6E8-421F-9B44-41F5F48FB7AF}" sibTransId="{92578D84-84F7-4D83-B39E-814E8473B364}"/>
-    <dgm:cxn modelId="{90C7134B-A4D7-44EC-AAAA-55B26A40D10E}" srcId="{53AB6F61-0B1C-4093-AF09-7472C08BB222}" destId="{101B9A81-9C09-4EBB-93AE-53CF9D2259DA}" srcOrd="0" destOrd="0" parTransId="{65DE58E5-FC7F-469E-9C96-C5F928328E02}" sibTransId="{42883D1C-3B86-46A7-AA11-251C60D6731C}"/>
-    <dgm:cxn modelId="{5080424B-B82F-4152-A584-F9E459095311}" type="presOf" srcId="{2DD5FAE2-960D-4509-9DE7-9CB9A0F97942}" destId="{1980C394-7305-4739-9AE5-88D22ECF8589}" srcOrd="0" destOrd="0" presId="urn:microsoft.com/office/officeart/2005/8/layout/orgChart1"/>
-    <dgm:cxn modelId="{5606574F-F870-48CD-BA34-54B87805B421}" type="presOf" srcId="{2DD5FAE2-960D-4509-9DE7-9CB9A0F97942}" destId="{2CCF09B5-EA71-453A-9585-921554280120}" srcOrd="1" destOrd="0" presId="urn:microsoft.com/office/officeart/2005/8/layout/orgChart1"/>
-    <dgm:cxn modelId="{BD76A28A-6C4E-40A9-B54A-696A08A2C99F}" type="presOf" srcId="{7CB8C83F-71C2-4BF7-81E6-F5D3ECCB7CF2}" destId="{2AEBF388-E3CC-4BE2-BC96-C833BD8A1CC2}" srcOrd="0" destOrd="0" presId="urn:microsoft.com/office/officeart/2005/8/layout/orgChart1"/>
-    <dgm:cxn modelId="{DF2BA2D3-AC5F-43BA-A818-D898ED02971B}" type="presOf" srcId="{101B9A81-9C09-4EBB-93AE-53CF9D2259DA}" destId="{4B1E4A60-98F6-4216-BB9C-E751CFD34398}" srcOrd="0" destOrd="0" presId="urn:microsoft.com/office/officeart/2005/8/layout/orgChart1"/>
-    <dgm:cxn modelId="{C9CE7DDC-34F7-479C-BE88-8E2B8A3CD1BF}" type="presOf" srcId="{101B9A81-9C09-4EBB-93AE-53CF9D2259DA}" destId="{87C885AD-91ED-40B6-A997-6674E0707827}" srcOrd="1" destOrd="0" presId="urn:microsoft.com/office/officeart/2005/8/layout/orgChart1"/>
-    <dgm:cxn modelId="{0B6528F7-65DF-4879-ADD6-D2731DC82A96}" srcId="{5703F1A5-E7C8-4F17-AA7C-F39FAA18C82A}" destId="{53AB6F61-0B1C-4093-AF09-7472C08BB222}" srcOrd="0" destOrd="0" parTransId="{2C20AD66-BCE6-45A8-9288-92F8EFF9D605}" sibTransId="{CBB5F153-DA19-4A13-A571-C8A4A64BFBE6}"/>
-    <dgm:cxn modelId="{BF22A181-BD3C-4348-B604-66CF7F59A1FB}" type="presParOf" srcId="{5B2EF247-D88D-457D-AF11-E9B024614E00}" destId="{C3AB7361-11E1-4581-8C71-5C7495B7F330}" srcOrd="0" destOrd="0" presId="urn:microsoft.com/office/officeart/2005/8/layout/orgChart1"/>
-    <dgm:cxn modelId="{73B36359-1CF4-4729-B48F-06CF169A1CAC}" type="presParOf" srcId="{C3AB7361-11E1-4581-8C71-5C7495B7F330}" destId="{02B70F01-1EBE-446D-9783-34293A259FBF}" srcOrd="0" destOrd="0" presId="urn:microsoft.com/office/officeart/2005/8/layout/orgChart1"/>
-    <dgm:cxn modelId="{67203B3C-B399-4A33-A9BA-00543F1AEA30}" type="presParOf" srcId="{02B70F01-1EBE-446D-9783-34293A259FBF}" destId="{62F561C3-3828-46A1-A5B3-2A63BBA4372A}" srcOrd="0" destOrd="0" presId="urn:microsoft.com/office/officeart/2005/8/layout/orgChart1"/>
-    <dgm:cxn modelId="{A5D5DD88-54D0-4BB1-B229-1EDB363BBC82}" type="presParOf" srcId="{02B70F01-1EBE-446D-9783-34293A259FBF}" destId="{B8BC4441-0874-4303-9807-22A58B317EE0}" srcOrd="1" destOrd="0" presId="urn:microsoft.com/office/officeart/2005/8/layout/orgChart1"/>
-    <dgm:cxn modelId="{9C460114-7C51-44CE-A7B7-6984556AF212}" type="presParOf" srcId="{C3AB7361-11E1-4581-8C71-5C7495B7F330}" destId="{98197C70-DFD7-47E1-BBE1-58BD71337AC0}" srcOrd="1" destOrd="0" presId="urn:microsoft.com/office/officeart/2005/8/layout/orgChart1"/>
-    <dgm:cxn modelId="{3BDCFFD3-F699-4824-BFC6-5C22DE0CF81F}" type="presParOf" srcId="{98197C70-DFD7-47E1-BBE1-58BD71337AC0}" destId="{A1F2E0E9-121E-4DD5-A865-D914626F9415}" srcOrd="0" destOrd="0" presId="urn:microsoft.com/office/officeart/2005/8/layout/orgChart1"/>
-    <dgm:cxn modelId="{0AC64A82-CB26-4CF8-87BC-2B2F2EF8A252}" type="presParOf" srcId="{98197C70-DFD7-47E1-BBE1-58BD71337AC0}" destId="{E5FCBD15-EEF2-4A33-A867-F62F4FE25F9D}" srcOrd="1" destOrd="0" presId="urn:microsoft.com/office/officeart/2005/8/layout/orgChart1"/>
-    <dgm:cxn modelId="{7817F71A-F5EE-4E7E-B962-9DD8FA128672}" type="presParOf" srcId="{E5FCBD15-EEF2-4A33-A867-F62F4FE25F9D}" destId="{942DFD8B-7165-4513-A16F-D27F9BDA40F2}" srcOrd="0" destOrd="0" presId="urn:microsoft.com/office/officeart/2005/8/layout/orgChart1"/>
-    <dgm:cxn modelId="{91617A8B-94DC-4C17-8C4E-6525307BE49F}" type="presParOf" srcId="{942DFD8B-7165-4513-A16F-D27F9BDA40F2}" destId="{4B1E4A60-98F6-4216-BB9C-E751CFD34398}" srcOrd="0" destOrd="0" presId="urn:microsoft.com/office/officeart/2005/8/layout/orgChart1"/>
-    <dgm:cxn modelId="{84FAC94B-6767-4B68-BC69-1CE201DB3338}" type="presParOf" srcId="{942DFD8B-7165-4513-A16F-D27F9BDA40F2}" destId="{87C885AD-91ED-40B6-A997-6674E0707827}" srcOrd="1" destOrd="0" presId="urn:microsoft.com/office/officeart/2005/8/layout/orgChart1"/>
-    <dgm:cxn modelId="{24BC6287-579C-42B1-9ADF-7E3996B161C2}" type="presParOf" srcId="{E5FCBD15-EEF2-4A33-A867-F62F4FE25F9D}" destId="{D8A2BF5A-2BF9-49ED-BFAE-E87840FBD2EE}" srcOrd="1" destOrd="0" presId="urn:microsoft.com/office/officeart/2005/8/layout/orgChart1"/>
-    <dgm:cxn modelId="{0BF62BC3-471C-40E6-837A-225B53EC5B92}" type="presParOf" srcId="{E5FCBD15-EEF2-4A33-A867-F62F4FE25F9D}" destId="{B5C167C4-A0F4-42ED-BE26-F12300219AC0}" srcOrd="2" destOrd="0" presId="urn:microsoft.com/office/officeart/2005/8/layout/orgChart1"/>
-    <dgm:cxn modelId="{277EF2A0-4C28-4F8A-BDA1-25A5B6274645}" type="presParOf" srcId="{98197C70-DFD7-47E1-BBE1-58BD71337AC0}" destId="{2AEBF388-E3CC-4BE2-BC96-C833BD8A1CC2}" srcOrd="2" destOrd="0" presId="urn:microsoft.com/office/officeart/2005/8/layout/orgChart1"/>
-    <dgm:cxn modelId="{1805C517-96A5-4BC0-8B65-6CB299D6E7F5}" type="presParOf" srcId="{98197C70-DFD7-47E1-BBE1-58BD71337AC0}" destId="{53AEAF87-DDA1-40A3-B838-AD5675034D36}" srcOrd="3" destOrd="0" presId="urn:microsoft.com/office/officeart/2005/8/layout/orgChart1"/>
-    <dgm:cxn modelId="{FFF3F4DF-EE90-4325-987A-7FDF755833FD}" type="presParOf" srcId="{53AEAF87-DDA1-40A3-B838-AD5675034D36}" destId="{A68D6854-DCB6-45B8-9EDB-62EFBE8444E3}" srcOrd="0" destOrd="0" presId="urn:microsoft.com/office/officeart/2005/8/layout/orgChart1"/>
-    <dgm:cxn modelId="{90E22520-D54D-41FF-84D9-FFC4477ACAD3}" type="presParOf" srcId="{A68D6854-DCB6-45B8-9EDB-62EFBE8444E3}" destId="{1980C394-7305-4739-9AE5-88D22ECF8589}" srcOrd="0" destOrd="0" presId="urn:microsoft.com/office/officeart/2005/8/layout/orgChart1"/>
-    <dgm:cxn modelId="{5D1CBE94-F34C-4C94-A87E-F7657BA53CB5}" type="presParOf" srcId="{A68D6854-DCB6-45B8-9EDB-62EFBE8444E3}" destId="{2CCF09B5-EA71-453A-9585-921554280120}" srcOrd="1" destOrd="0" presId="urn:microsoft.com/office/officeart/2005/8/layout/orgChart1"/>
-    <dgm:cxn modelId="{C0F3E180-B026-4745-84BF-B6673E633CB0}" type="presParOf" srcId="{53AEAF87-DDA1-40A3-B838-AD5675034D36}" destId="{ECFC741F-466A-42C2-A973-39D408C8D5AF}" srcOrd="1" destOrd="0" presId="urn:microsoft.com/office/officeart/2005/8/layout/orgChart1"/>
-    <dgm:cxn modelId="{E1901A5A-6149-4575-9A0F-679EC441E758}" type="presParOf" srcId="{53AEAF87-DDA1-40A3-B838-AD5675034D36}" destId="{58DAC475-8811-4D91-8286-861F7D566311}" srcOrd="2" destOrd="0" presId="urn:microsoft.com/office/officeart/2005/8/layout/orgChart1"/>
-    <dgm:cxn modelId="{2EA04323-2D95-48CA-8453-719EA4D381D7}" type="presParOf" srcId="{98197C70-DFD7-47E1-BBE1-58BD71337AC0}" destId="{3F31FA31-55E4-4C73-A9BB-4F420E332EC8}" srcOrd="4" destOrd="0" presId="urn:microsoft.com/office/officeart/2005/8/layout/orgChart1"/>
-    <dgm:cxn modelId="{99E6BE5C-E949-4EB3-836A-D382208733EB}" type="presParOf" srcId="{98197C70-DFD7-47E1-BBE1-58BD71337AC0}" destId="{3DFE46E1-9B9F-4997-92A0-EC74AA139C95}" srcOrd="5" destOrd="0" presId="urn:microsoft.com/office/officeart/2005/8/layout/orgChart1"/>
-    <dgm:cxn modelId="{F22574F2-29D1-4F4C-AB25-4975E539970B}" type="presParOf" srcId="{3DFE46E1-9B9F-4997-92A0-EC74AA139C95}" destId="{E9900524-F8E9-4CDB-A2E1-90DFB664794A}" srcOrd="0" destOrd="0" presId="urn:microsoft.com/office/officeart/2005/8/layout/orgChart1"/>
-    <dgm:cxn modelId="{C1550727-A4E8-4A15-AB94-2A8C5860C2C2}" type="presParOf" srcId="{E9900524-F8E9-4CDB-A2E1-90DFB664794A}" destId="{498DF4F1-871B-4D1E-88DE-DA13402979A1}" srcOrd="0" destOrd="0" presId="urn:microsoft.com/office/officeart/2005/8/layout/orgChart1"/>
-    <dgm:cxn modelId="{F28889BA-B33D-41C4-B561-4B876F043DFB}" type="presParOf" srcId="{E9900524-F8E9-4CDB-A2E1-90DFB664794A}" destId="{9EBB41CE-67D5-4B37-B6D7-8FB4E4D90732}" srcOrd="1" destOrd="0" presId="urn:microsoft.com/office/officeart/2005/8/layout/orgChart1"/>
-    <dgm:cxn modelId="{E19108D1-F3D1-4C5A-814E-4D0E3D0EC797}" type="presParOf" srcId="{3DFE46E1-9B9F-4997-92A0-EC74AA139C95}" destId="{C63991F9-BA71-4299-BAD4-FF3632B0D4CA}" srcOrd="1" destOrd="0" presId="urn:microsoft.com/office/officeart/2005/8/layout/orgChart1"/>
-    <dgm:cxn modelId="{85A52DCA-DE23-4ECD-B8CC-30BB4BBCE624}" type="presParOf" srcId="{3DFE46E1-9B9F-4997-92A0-EC74AA139C95}" destId="{FE672E8F-F65C-473B-91DE-3185B1796C9D}" srcOrd="2" destOrd="0" presId="urn:microsoft.com/office/officeart/2005/8/layout/orgChart1"/>
-    <dgm:cxn modelId="{2479E42D-678D-4AEB-A2BE-92BBE9B5BD81}" type="presParOf" srcId="{C3AB7361-11E1-4581-8C71-5C7495B7F330}" destId="{EE8F5766-9243-4196-AC2A-2EF5E2D77BA0}" srcOrd="2" destOrd="0" presId="urn:microsoft.com/office/officeart/2005/8/layout/orgChart1"/>
+    <dgm:cxn modelId="{17B09674-4EBD-4ADB-B4B9-C5F549E69689}" type="presOf" srcId="{53AB6F61-0B1C-4093-AF09-7472C08BB222}" destId="{B8BC4441-0874-4303-9807-22A58B317EE0}" srcOrd="1" destOrd="0" presId="urn:microsoft.com/office/officeart/2005/8/layout/orgChart1"/>
+    <dgm:cxn modelId="{4C527B05-6BF4-42CD-87BB-9E7D9A6BB85F}" type="presOf" srcId="{CEC74378-CD47-492D-868B-F0A38EC3C645}" destId="{9EBB41CE-67D5-4B37-B6D7-8FB4E4D90732}" srcOrd="1" destOrd="0" presId="urn:microsoft.com/office/officeart/2005/8/layout/orgChart1"/>
+    <dgm:cxn modelId="{07B7313F-2E0A-4440-9342-15C5492FCCE3}" type="presOf" srcId="{53AB6F61-0B1C-4093-AF09-7472C08BB222}" destId="{62F561C3-3828-46A1-A5B3-2A63BBA4372A}" srcOrd="0" destOrd="0" presId="urn:microsoft.com/office/officeart/2005/8/layout/orgChart1"/>
+    <dgm:cxn modelId="{89117C29-955A-4451-B2E2-BEA81FB55455}" type="presParOf" srcId="{5B2EF247-D88D-457D-AF11-E9B024614E00}" destId="{C3AB7361-11E1-4581-8C71-5C7495B7F330}" srcOrd="0" destOrd="0" presId="urn:microsoft.com/office/officeart/2005/8/layout/orgChart1"/>
+    <dgm:cxn modelId="{1A96396A-0045-4E7C-91FF-F420495C6AED}" type="presParOf" srcId="{C3AB7361-11E1-4581-8C71-5C7495B7F330}" destId="{02B70F01-1EBE-446D-9783-34293A259FBF}" srcOrd="0" destOrd="0" presId="urn:microsoft.com/office/officeart/2005/8/layout/orgChart1"/>
+    <dgm:cxn modelId="{6A1EF386-185A-48C5-9DCE-7AC69836430D}" type="presParOf" srcId="{02B70F01-1EBE-446D-9783-34293A259FBF}" destId="{62F561C3-3828-46A1-A5B3-2A63BBA4372A}" srcOrd="0" destOrd="0" presId="urn:microsoft.com/office/officeart/2005/8/layout/orgChart1"/>
+    <dgm:cxn modelId="{223B8473-A4B1-49C9-9FCC-EBCE4335F384}" type="presParOf" srcId="{02B70F01-1EBE-446D-9783-34293A259FBF}" destId="{B8BC4441-0874-4303-9807-22A58B317EE0}" srcOrd="1" destOrd="0" presId="urn:microsoft.com/office/officeart/2005/8/layout/orgChart1"/>
+    <dgm:cxn modelId="{27D8E23F-002D-4A7D-B876-04AC8A3E037F}" type="presParOf" srcId="{C3AB7361-11E1-4581-8C71-5C7495B7F330}" destId="{98197C70-DFD7-47E1-BBE1-58BD71337AC0}" srcOrd="1" destOrd="0" presId="urn:microsoft.com/office/officeart/2005/8/layout/orgChart1"/>
+    <dgm:cxn modelId="{D2DB1DCC-009C-4E0B-939F-EF20076511C4}" type="presParOf" srcId="{98197C70-DFD7-47E1-BBE1-58BD71337AC0}" destId="{A1F2E0E9-121E-4DD5-A865-D914626F9415}" srcOrd="0" destOrd="0" presId="urn:microsoft.com/office/officeart/2005/8/layout/orgChart1"/>
+    <dgm:cxn modelId="{306E48EA-E862-45F6-8858-6A5781B0FB18}" type="presParOf" srcId="{98197C70-DFD7-47E1-BBE1-58BD71337AC0}" destId="{E5FCBD15-EEF2-4A33-A867-F62F4FE25F9D}" srcOrd="1" destOrd="0" presId="urn:microsoft.com/office/officeart/2005/8/layout/orgChart1"/>
+    <dgm:cxn modelId="{BB1E7DFE-F2CE-4B5D-815A-FEA03C19BF46}" type="presParOf" srcId="{E5FCBD15-EEF2-4A33-A867-F62F4FE25F9D}" destId="{942DFD8B-7165-4513-A16F-D27F9BDA40F2}" srcOrd="0" destOrd="0" presId="urn:microsoft.com/office/officeart/2005/8/layout/orgChart1"/>
+    <dgm:cxn modelId="{3FD7BCFE-87ED-4F62-8E64-D313D5F61158}" type="presParOf" srcId="{942DFD8B-7165-4513-A16F-D27F9BDA40F2}" destId="{4B1E4A60-98F6-4216-BB9C-E751CFD34398}" srcOrd="0" destOrd="0" presId="urn:microsoft.com/office/officeart/2005/8/layout/orgChart1"/>
+    <dgm:cxn modelId="{B656744F-B64F-4A84-AF73-28AFD01CE1A8}" type="presParOf" srcId="{942DFD8B-7165-4513-A16F-D27F9BDA40F2}" destId="{87C885AD-91ED-40B6-A997-6674E0707827}" srcOrd="1" destOrd="0" presId="urn:microsoft.com/office/officeart/2005/8/layout/orgChart1"/>
+    <dgm:cxn modelId="{990891CF-01EB-4FB9-92A1-8BC749BA88C1}" type="presParOf" srcId="{E5FCBD15-EEF2-4A33-A867-F62F4FE25F9D}" destId="{D8A2BF5A-2BF9-49ED-BFAE-E87840FBD2EE}" srcOrd="1" destOrd="0" presId="urn:microsoft.com/office/officeart/2005/8/layout/orgChart1"/>
+    <dgm:cxn modelId="{6A8ED5F5-CE04-4F0F-8DA3-ADE6FE15BF98}" type="presParOf" srcId="{E5FCBD15-EEF2-4A33-A867-F62F4FE25F9D}" destId="{B5C167C4-A0F4-42ED-BE26-F12300219AC0}" srcOrd="2" destOrd="0" presId="urn:microsoft.com/office/officeart/2005/8/layout/orgChart1"/>
+    <dgm:cxn modelId="{F303B00C-23C9-4E56-8040-328D7FC771A3}" type="presParOf" srcId="{98197C70-DFD7-47E1-BBE1-58BD71337AC0}" destId="{2AEBF388-E3CC-4BE2-BC96-C833BD8A1CC2}" srcOrd="2" destOrd="0" presId="urn:microsoft.com/office/officeart/2005/8/layout/orgChart1"/>
+    <dgm:cxn modelId="{49B8D132-482D-452C-A247-04D0B0267A31}" type="presParOf" srcId="{98197C70-DFD7-47E1-BBE1-58BD71337AC0}" destId="{53AEAF87-DDA1-40A3-B838-AD5675034D36}" srcOrd="3" destOrd="0" presId="urn:microsoft.com/office/officeart/2005/8/layout/orgChart1"/>
+    <dgm:cxn modelId="{29178462-FDB4-4C21-8673-28DFD8AD1EA8}" type="presParOf" srcId="{53AEAF87-DDA1-40A3-B838-AD5675034D36}" destId="{A68D6854-DCB6-45B8-9EDB-62EFBE8444E3}" srcOrd="0" destOrd="0" presId="urn:microsoft.com/office/officeart/2005/8/layout/orgChart1"/>
+    <dgm:cxn modelId="{F9845485-FEE4-4D6C-8F0C-C7326F92E3FC}" type="presParOf" srcId="{A68D6854-DCB6-45B8-9EDB-62EFBE8444E3}" destId="{1980C394-7305-4739-9AE5-88D22ECF8589}" srcOrd="0" destOrd="0" presId="urn:microsoft.com/office/officeart/2005/8/layout/orgChart1"/>
+    <dgm:cxn modelId="{E3D71051-F912-4AA5-826D-5A94875B53C1}" type="presParOf" srcId="{A68D6854-DCB6-45B8-9EDB-62EFBE8444E3}" destId="{2CCF09B5-EA71-453A-9585-921554280120}" srcOrd="1" destOrd="0" presId="urn:microsoft.com/office/officeart/2005/8/layout/orgChart1"/>
+    <dgm:cxn modelId="{2BC6337C-03E4-4B2F-98E0-748A52B9279C}" type="presParOf" srcId="{53AEAF87-DDA1-40A3-B838-AD5675034D36}" destId="{ECFC741F-466A-42C2-A973-39D408C8D5AF}" srcOrd="1" destOrd="0" presId="urn:microsoft.com/office/officeart/2005/8/layout/orgChart1"/>
+    <dgm:cxn modelId="{C4467E86-AE8B-4F23-BED5-29750A4AFF54}" type="presParOf" srcId="{53AEAF87-DDA1-40A3-B838-AD5675034D36}" destId="{58DAC475-8811-4D91-8286-861F7D566311}" srcOrd="2" destOrd="0" presId="urn:microsoft.com/office/officeart/2005/8/layout/orgChart1"/>
+    <dgm:cxn modelId="{4CC6E851-4EF8-4D95-B3FD-B29FE155824A}" type="presParOf" srcId="{98197C70-DFD7-47E1-BBE1-58BD71337AC0}" destId="{3F31FA31-55E4-4C73-A9BB-4F420E332EC8}" srcOrd="4" destOrd="0" presId="urn:microsoft.com/office/officeart/2005/8/layout/orgChart1"/>
+    <dgm:cxn modelId="{DF00FB50-6EF6-4A0D-ACBF-BE747B1534E4}" type="presParOf" srcId="{98197C70-DFD7-47E1-BBE1-58BD71337AC0}" destId="{3DFE46E1-9B9F-4997-92A0-EC74AA139C95}" srcOrd="5" destOrd="0" presId="urn:microsoft.com/office/officeart/2005/8/layout/orgChart1"/>
+    <dgm:cxn modelId="{647B98AD-F5CD-495D-AF74-4C08CB15B9AF}" type="presParOf" srcId="{3DFE46E1-9B9F-4997-92A0-EC74AA139C95}" destId="{E9900524-F8E9-4CDB-A2E1-90DFB664794A}" srcOrd="0" destOrd="0" presId="urn:microsoft.com/office/officeart/2005/8/layout/orgChart1"/>
+    <dgm:cxn modelId="{196B5D6D-5920-4F38-A812-FFC69E0BFEF6}" type="presParOf" srcId="{E9900524-F8E9-4CDB-A2E1-90DFB664794A}" destId="{498DF4F1-871B-4D1E-88DE-DA13402979A1}" srcOrd="0" destOrd="0" presId="urn:microsoft.com/office/officeart/2005/8/layout/orgChart1"/>
+    <dgm:cxn modelId="{EB394897-3003-440D-8285-B222B664188A}" type="presParOf" srcId="{E9900524-F8E9-4CDB-A2E1-90DFB664794A}" destId="{9EBB41CE-67D5-4B37-B6D7-8FB4E4D90732}" srcOrd="1" destOrd="0" presId="urn:microsoft.com/office/officeart/2005/8/layout/orgChart1"/>
+    <dgm:cxn modelId="{097D30B1-3D73-4C2A-9568-F17233C7D91C}" type="presParOf" srcId="{3DFE46E1-9B9F-4997-92A0-EC74AA139C95}" destId="{C63991F9-BA71-4299-BAD4-FF3632B0D4CA}" srcOrd="1" destOrd="0" presId="urn:microsoft.com/office/officeart/2005/8/layout/orgChart1"/>
+    <dgm:cxn modelId="{4BD832EB-36E5-4669-B7A8-19001B391703}" type="presParOf" srcId="{3DFE46E1-9B9F-4997-92A0-EC74AA139C95}" destId="{FE672E8F-F65C-473B-91DE-3185B1796C9D}" srcOrd="2" destOrd="0" presId="urn:microsoft.com/office/officeart/2005/8/layout/orgChart1"/>
+    <dgm:cxn modelId="{BC816961-B93D-4CA9-B384-459293EB3CB4}" type="presParOf" srcId="{C3AB7361-11E1-4581-8C71-5C7495B7F330}" destId="{EE8F5766-9243-4196-AC2A-2EF5E2D77BA0}" srcOrd="2" destOrd="0" presId="urn:microsoft.com/office/officeart/2005/8/layout/orgChart1"/>
   </dgm:cxnLst>
   <dgm:bg/>
   <dgm:whole/>
   <dgm:extLst>
     <a:ext uri="http://schemas.microsoft.com/office/drawing/2008/diagram">
-      <dsp:dataModelExt xmlns:dsp="http://schemas.microsoft.com/office/drawing/2008/diagram" relId="rId16" minVer="http://schemas.openxmlformats.org/drawingml/2006/diagram"/>
+      <dsp:dataModelExt xmlns:dsp="http://schemas.microsoft.com/office/drawing/2008/diagram" relId="rId18" minVer="http://schemas.openxmlformats.org/drawingml/2006/diagram"/>
     </a:ext>
   </dgm:extLst>
 </dgm:dataModel>
@@ -36554,7 +37314,7 @@
         </a:bodyPr>
         <a:lstStyle/>
         <a:p>
-          <a:pPr marL="0" lvl="0" indent="0" algn="ctr" defTabSz="1422400">
+          <a:pPr lvl="0" algn="ctr" defTabSz="1422400">
             <a:lnSpc>
               <a:spcPct val="90000"/>
             </a:lnSpc>
@@ -36564,11 +37324,10 @@
             <a:spcAft>
               <a:spcPct val="35000"/>
             </a:spcAft>
-            <a:buNone/>
           </a:pPr>
           <a:r>
             <a:rPr lang="pt-BR" sz="3200" kern="1200"/>
-            <a:t>Gerencia</a:t>
+            <a:t>Gerência</a:t>
           </a:r>
         </a:p>
       </dsp:txBody>
@@ -36631,7 +37390,7 @@
         </a:bodyPr>
         <a:lstStyle/>
         <a:p>
-          <a:pPr marL="0" lvl="0" indent="0" algn="ctr" defTabSz="1422400">
+          <a:pPr lvl="0" algn="ctr" defTabSz="1422400">
             <a:lnSpc>
               <a:spcPct val="90000"/>
             </a:lnSpc>
@@ -36641,7 +37400,6 @@
             <a:spcAft>
               <a:spcPct val="35000"/>
             </a:spcAft>
-            <a:buNone/>
           </a:pPr>
           <a:r>
             <a:rPr lang="pt-BR" sz="3200" kern="1200"/>
@@ -36708,7 +37466,7 @@
         </a:bodyPr>
         <a:lstStyle/>
         <a:p>
-          <a:pPr marL="0" lvl="0" indent="0" algn="ctr" defTabSz="1422400">
+          <a:pPr lvl="0" algn="ctr" defTabSz="1422400">
             <a:lnSpc>
               <a:spcPct val="90000"/>
             </a:lnSpc>
@@ -36718,7 +37476,6 @@
             <a:spcAft>
               <a:spcPct val="35000"/>
             </a:spcAft>
-            <a:buNone/>
           </a:pPr>
           <a:r>
             <a:rPr lang="pt-BR" sz="3200" kern="1200"/>
@@ -36785,7 +37542,7 @@
         </a:bodyPr>
         <a:lstStyle/>
         <a:p>
-          <a:pPr marL="0" lvl="0" indent="0" algn="ctr" defTabSz="1422400">
+          <a:pPr lvl="0" algn="ctr" defTabSz="1422400">
             <a:lnSpc>
               <a:spcPct val="90000"/>
             </a:lnSpc>
@@ -36795,7 +37552,6 @@
             <a:spcAft>
               <a:spcPct val="35000"/>
             </a:spcAft>
-            <a:buNone/>
           </a:pPr>
           <a:r>
             <a:rPr lang="pt-BR" sz="3200" kern="1200"/>
@@ -39310,4 +40066,16 @@
   </a:objectDefaults>
   <a:extraClrSchemeLst/>
 </a:theme>
+</file>
+
+<file path=customXml/item1.xml><?xml version="1.0" encoding="utf-8"?>
+<b:Sources xmlns:b="http://schemas.openxmlformats.org/officeDocument/2006/bibliography" xmlns="http://schemas.openxmlformats.org/officeDocument/2006/bibliography" SelectedStyle="\APA.XSL" StyleName="APA"/>
+</file>
+
+<file path=customXml/itemProps1.xml><?xml version="1.0" encoding="utf-8"?>
+<ds:datastoreItem xmlns:ds="http://schemas.openxmlformats.org/officeDocument/2006/customXml" ds:itemID="{D99FE84A-464E-4AD7-A89E-BEC176603D41}">
+  <ds:schemaRefs>
+    <ds:schemaRef ds:uri="http://schemas.openxmlformats.org/officeDocument/2006/bibliography"/>
+  </ds:schemaRefs>
+</ds:datastoreItem>
 </file>
</xml_diff>

<commit_message>
comecando modelagem do banco
</commit_message>
<xml_diff>
--- a/ERS modelo.docx
+++ b/ERS modelo.docx
@@ -14794,6 +14794,35 @@
               <w:rPr>
                 <w:rFonts w:ascii="Arial" w:eastAsia="Arial" w:hAnsi="Arial" w:cs="Arial"/>
               </w:rPr>
+              <w:t>CPF/CNPJ</w:t>
+            </w:r>
+          </w:p>
+          <w:p>
+            <w:pPr>
+              <w:widowControl w:val="0"/>
+              <w:numPr>
+                <w:ilvl w:val="0"/>
+                <w:numId w:val="30"/>
+              </w:numPr>
+              <w:pBdr>
+                <w:top w:val="none" w:sz="0" w:space="0" w:color="000000"/>
+                <w:left w:val="none" w:sz="0" w:space="0" w:color="000000"/>
+                <w:bottom w:val="none" w:sz="0" w:space="0" w:color="000000"/>
+                <w:right w:val="none" w:sz="0" w:space="0" w:color="000000"/>
+                <w:between w:val="none" w:sz="0" w:space="0" w:color="000000"/>
+              </w:pBdr>
+              <w:spacing w:before="80" w:line="276" w:lineRule="auto"/>
+              <w:ind w:right="180"/>
+              <w:contextualSpacing/>
+              <w:jc w:val="both"/>
+              <w:rPr>
+                <w:rFonts w:ascii="Arial" w:eastAsia="Arial" w:hAnsi="Arial" w:cs="Arial"/>
+              </w:rPr>
+            </w:pPr>
+            <w:r>
+              <w:rPr>
+                <w:rFonts w:ascii="Arial" w:eastAsia="Arial" w:hAnsi="Arial" w:cs="Arial"/>
+              </w:rPr>
               <w:t>período de vencimento da conta</w:t>
             </w:r>
           </w:p>
@@ -15678,16 +15707,7 @@
                 <w:rFonts w:ascii="Arial" w:eastAsia="Arial" w:hAnsi="Arial" w:cs="Arial"/>
                 <w:b/>
               </w:rPr>
-              <w:t>Descrição gera</w:t>
-            </w:r>
-            <w:bookmarkStart w:id="2" w:name="_GoBack"/>
-            <w:bookmarkEnd w:id="2"/>
-            <w:r>
-              <w:rPr>
-                <w:rFonts w:ascii="Arial" w:eastAsia="Arial" w:hAnsi="Arial" w:cs="Arial"/>
-                <w:b/>
-              </w:rPr>
-              <w:t>l</w:t>
+              <w:t>Descrição geral</w:t>
             </w:r>
           </w:p>
         </w:tc>
@@ -15728,7 +15748,19 @@
               <w:rPr>
                 <w:rFonts w:ascii="Arial" w:eastAsia="Arial" w:hAnsi="Arial" w:cs="Arial"/>
               </w:rPr>
-              <w:t>O caso de uso inicia quando um produto comprado por um fornecedor chega ao estabelecimento. O atendente irá conferir os produtos e se algum não estiver cadastrado irá fazer o cadastro deste produto, através de um botão na tela. Depois selecionará o fornecedor do produto, se não estiver cadastrado poderá cadastrar através de um botão na tela. Informará a quantidade, o valor de compra e o valor de venda. O sistema irá registrar essa compra, atualizando o estoque, se o produto for controlado o estoque, e gerando um “contas a pagar”.</w:t>
+              <w:t>O caso de uso inicia quando um produto comprado por um fornecedor chega ao estabelecimento. O atendente irá conferir os produtos e se algum não estiver cadastrado irá fazer o cadastro deste produto. Depois selecionará o fornecedor do produto, se não estiver cadastrado poderá cadastrar</w:t>
+            </w:r>
+            <w:r>
+              <w:rPr>
+                <w:rFonts w:ascii="Arial" w:eastAsia="Arial" w:hAnsi="Arial" w:cs="Arial"/>
+              </w:rPr>
+              <w:t xml:space="preserve">. </w:t>
+            </w:r>
+            <w:r>
+              <w:rPr>
+                <w:rFonts w:ascii="Arial" w:eastAsia="Arial" w:hAnsi="Arial" w:cs="Arial"/>
+              </w:rPr>
+              <w:t>Informará a quantidade, o valor de compra e o valor de venda. O sistema irá registrar essa compra, atualizando o estoque, se o produto for controlado o estoque, e gerando um “contas a pagar”.</w:t>
             </w:r>
           </w:p>
         </w:tc>
@@ -15776,7 +15808,6 @@
                 <w:rFonts w:ascii="Arial" w:eastAsia="Arial" w:hAnsi="Arial" w:cs="Arial"/>
                 <w:b/>
               </w:rPr>
-              <w:lastRenderedPageBreak/>
               <w:t>Atores</w:t>
             </w:r>
           </w:p>
@@ -15818,7 +15849,7 @@
               <w:rPr>
                 <w:rFonts w:ascii="Arial" w:eastAsia="Arial" w:hAnsi="Arial" w:cs="Arial"/>
               </w:rPr>
-              <w:t>Atendente</w:t>
+              <w:t>Secretária ou Mecânico</w:t>
             </w:r>
           </w:p>
         </w:tc>
@@ -15866,6 +15897,7 @@
                 <w:rFonts w:ascii="Arial" w:eastAsia="Arial" w:hAnsi="Arial" w:cs="Arial"/>
                 <w:b/>
               </w:rPr>
+              <w:lastRenderedPageBreak/>
               <w:t>Pré-condições</w:t>
             </w:r>
           </w:p>
@@ -16197,7 +16229,13 @@
               <w:rPr>
                 <w:rFonts w:ascii="Arial" w:eastAsia="Arial" w:hAnsi="Arial" w:cs="Arial"/>
               </w:rPr>
-              <w:t>Nome ou Marca</w:t>
+              <w:t xml:space="preserve">Código ou </w:t>
+            </w:r>
+            <w:r>
+              <w:rPr>
+                <w:rFonts w:ascii="Arial" w:eastAsia="Arial" w:hAnsi="Arial" w:cs="Arial"/>
+              </w:rPr>
+              <w:t xml:space="preserve">Nome </w:t>
             </w:r>
           </w:p>
           <w:p>
@@ -16475,7 +16513,21 @@
                 <w:rFonts w:ascii="Arial" w:eastAsia="Arial" w:hAnsi="Arial" w:cs="Arial"/>
                 <w:i/>
               </w:rPr>
-              <w:t>RF_F8 - atualizar estoque</w:t>
+              <w:t>RF_F</w:t>
+            </w:r>
+            <w:r>
+              <w:rPr>
+                <w:rFonts w:ascii="Arial" w:eastAsia="Arial" w:hAnsi="Arial" w:cs="Arial"/>
+                <w:i/>
+              </w:rPr>
+              <w:t>9</w:t>
+            </w:r>
+            <w:r>
+              <w:rPr>
+                <w:rFonts w:ascii="Arial" w:eastAsia="Arial" w:hAnsi="Arial" w:cs="Arial"/>
+                <w:i/>
+              </w:rPr>
+              <w:t xml:space="preserve"> - atualizar estoque</w:t>
             </w:r>
             <w:r>
               <w:rPr>
@@ -16547,7 +16599,6 @@
                 <w:rFonts w:ascii="Arial" w:eastAsia="Arial" w:hAnsi="Arial" w:cs="Arial"/>
                 <w:b/>
               </w:rPr>
-              <w:lastRenderedPageBreak/>
               <w:t>Fluxo Alternativo</w:t>
             </w:r>
           </w:p>
@@ -16666,6 +16717,7 @@
               <w:rPr>
                 <w:rFonts w:ascii="Arial" w:eastAsia="Arial" w:hAnsi="Arial" w:cs="Arial"/>
               </w:rPr>
+              <w:lastRenderedPageBreak/>
               <w:t xml:space="preserve"> 4.1 - Fornecedor não informado</w:t>
             </w:r>
           </w:p>
@@ -16994,7 +17046,21 @@
                 <w:rFonts w:ascii="Arial" w:eastAsia="Arial" w:hAnsi="Arial" w:cs="Arial"/>
                 <w:i/>
               </w:rPr>
-              <w:t>RF_F4 - quitar contas a pagar</w:t>
+              <w:t>RF_F</w:t>
+            </w:r>
+            <w:r>
+              <w:rPr>
+                <w:rFonts w:ascii="Arial" w:eastAsia="Arial" w:hAnsi="Arial" w:cs="Arial"/>
+                <w:i/>
+              </w:rPr>
+              <w:t>5</w:t>
+            </w:r>
+            <w:r>
+              <w:rPr>
+                <w:rFonts w:ascii="Arial" w:eastAsia="Arial" w:hAnsi="Arial" w:cs="Arial"/>
+                <w:i/>
+              </w:rPr>
+              <w:t xml:space="preserve"> - quitar contas a pagar</w:t>
             </w:r>
             <w:r>
               <w:rPr>
@@ -17288,7 +17354,6 @@
                 <w:rFonts w:ascii="Arial" w:eastAsia="Arial" w:hAnsi="Arial" w:cs="Arial"/>
                 <w:b/>
               </w:rPr>
-              <w:lastRenderedPageBreak/>
               <w:t>Descrição geral</w:t>
             </w:r>
           </w:p>
@@ -17330,7 +17395,19 @@
               <w:rPr>
                 <w:rFonts w:ascii="Arial" w:eastAsia="Arial" w:hAnsi="Arial" w:cs="Arial"/>
               </w:rPr>
-              <w:t>O caso de uso inicia quando o atendente registra que pagou uma conta a pagar, Ele fará uma pesquisa, por data ou nome, e selecionará as contas a serem quitadas no sistema.</w:t>
+              <w:t xml:space="preserve">O caso de uso inicia quando o </w:t>
+            </w:r>
+            <w:r>
+              <w:rPr>
+                <w:rFonts w:ascii="Arial" w:eastAsia="Arial" w:hAnsi="Arial" w:cs="Arial"/>
+              </w:rPr>
+              <w:t>ator</w:t>
+            </w:r>
+            <w:r>
+              <w:rPr>
+                <w:rFonts w:ascii="Arial" w:eastAsia="Arial" w:hAnsi="Arial" w:cs="Arial"/>
+              </w:rPr>
+              <w:t xml:space="preserve"> registra que pagou uma conta a pagar, Ele fará uma pesquisa, por data ou nome, e selecionará as contas a serem quitadas no sistema.</w:t>
             </w:r>
           </w:p>
         </w:tc>
@@ -17378,6 +17455,7 @@
                 <w:rFonts w:ascii="Arial" w:eastAsia="Arial" w:hAnsi="Arial" w:cs="Arial"/>
                 <w:b/>
               </w:rPr>
+              <w:lastRenderedPageBreak/>
               <w:t>Atores</w:t>
             </w:r>
           </w:p>
@@ -17419,7 +17497,7 @@
               <w:rPr>
                 <w:rFonts w:ascii="Arial" w:eastAsia="Arial" w:hAnsi="Arial" w:cs="Arial"/>
               </w:rPr>
-              <w:t>Atendente</w:t>
+              <w:t>Secretária</w:t>
             </w:r>
           </w:p>
         </w:tc>
@@ -17833,7 +17911,7 @@
               <w:rPr>
                 <w:rFonts w:ascii="Arial" w:eastAsia="Arial" w:hAnsi="Arial" w:cs="Arial"/>
               </w:rPr>
-              <w:t>Descrição</w:t>
+              <w:t>Tipo</w:t>
             </w:r>
           </w:p>
           <w:p>
@@ -18133,7 +18211,6 @@
               <w:rPr>
                 <w:rFonts w:ascii="Arial" w:eastAsia="Arial" w:hAnsi="Arial" w:cs="Arial"/>
               </w:rPr>
-              <w:lastRenderedPageBreak/>
               <w:t xml:space="preserve"> 4- O sistema registra as contas quitadas e encerra o caso de uso.</w:t>
             </w:r>
           </w:p>
@@ -18182,7 +18259,6 @@
                 <w:rFonts w:ascii="Arial" w:eastAsia="Arial" w:hAnsi="Arial" w:cs="Arial"/>
                 <w:b/>
               </w:rPr>
-              <w:lastRenderedPageBreak/>
               <w:t>Fluxo Alternativo</w:t>
             </w:r>
           </w:p>
@@ -18838,7 +18914,6 @@
                 <w:rFonts w:ascii="Arial" w:eastAsia="Arial" w:hAnsi="Arial" w:cs="Arial"/>
                 <w:b/>
               </w:rPr>
-              <w:lastRenderedPageBreak/>
               <w:t>Pós-condições</w:t>
             </w:r>
           </w:p>
@@ -18974,6 +19049,7 @@
                 <w:rFonts w:ascii="Arial" w:eastAsia="Arial" w:hAnsi="Arial" w:cs="Arial"/>
                 <w:b/>
               </w:rPr>
+              <w:lastRenderedPageBreak/>
               <w:t>Fluxo Principal</w:t>
             </w:r>
           </w:p>
@@ -19169,6 +19245,8 @@
             </w:r>
           </w:p>
         </w:tc>
+        <w:bookmarkStart w:id="2" w:name="_GoBack"/>
+        <w:bookmarkEnd w:id="2"/>
       </w:tr>
       <w:tr>
         <w:trPr>
@@ -19417,7 +19495,6 @@
                 <w:rFonts w:ascii="Arial" w:eastAsia="Arial" w:hAnsi="Arial" w:cs="Arial"/>
                 <w:b/>
               </w:rPr>
-              <w:lastRenderedPageBreak/>
               <w:t>Caso de Uso</w:t>
             </w:r>
           </w:p>
@@ -19560,6 +19637,7 @@
                 <w:rFonts w:ascii="Arial" w:eastAsia="Arial" w:hAnsi="Arial" w:cs="Arial"/>
                 <w:b/>
               </w:rPr>
+              <w:lastRenderedPageBreak/>
               <w:t>Descrição geral</w:t>
             </w:r>
           </w:p>
@@ -20163,7 +20241,6 @@
                 <w:rFonts w:ascii="Arial" w:eastAsia="Arial" w:hAnsi="Arial" w:cs="Arial"/>
                 <w:b/>
               </w:rPr>
-              <w:lastRenderedPageBreak/>
               <w:t>Fluxo Alternativo</w:t>
             </w:r>
           </w:p>
@@ -20309,6 +20386,7 @@
               <w:rPr>
                 <w:rFonts w:ascii="Arial" w:eastAsia="Arial" w:hAnsi="Arial" w:cs="Arial"/>
               </w:rPr>
+              <w:lastRenderedPageBreak/>
               <w:t>Sistema exibe uma mensagem informando que não existe entregas para o cliente no dia informado e retorna para o passo 1.</w:t>
             </w:r>
           </w:p>
@@ -20796,7 +20874,6 @@
                 <w:rFonts w:ascii="Arial" w:eastAsia="Arial" w:hAnsi="Arial" w:cs="Arial"/>
                 <w:b/>
               </w:rPr>
-              <w:lastRenderedPageBreak/>
               <w:t>Pré-condições</w:t>
             </w:r>
           </w:p>
@@ -21021,6 +21098,7 @@
                 <w:rFonts w:ascii="Arial" w:eastAsia="Arial" w:hAnsi="Arial" w:cs="Arial"/>
                 <w:b/>
               </w:rPr>
+              <w:lastRenderedPageBreak/>
               <w:t>Fluxo Principal</w:t>
             </w:r>
           </w:p>
@@ -21392,14 +21470,7 @@
               <w:rPr>
                 <w:rFonts w:ascii="Arial" w:eastAsia="Arial" w:hAnsi="Arial" w:cs="Arial"/>
               </w:rPr>
-              <w:t xml:space="preserve">Sistema exibe uma mensagem informando que não </w:t>
-            </w:r>
-            <w:r>
-              <w:rPr>
-                <w:rFonts w:ascii="Arial" w:eastAsia="Arial" w:hAnsi="Arial" w:cs="Arial"/>
-              </w:rPr>
-              <w:lastRenderedPageBreak/>
-              <w:t>existe o item, e exibe um link para cadastrar um novo produto e retorna para o passo 3.</w:t>
+              <w:t>Sistema exibe uma mensagem informando que não existe o item, e exibe um link para cadastrar um novo produto e retorna para o passo 3.</w:t>
             </w:r>
           </w:p>
         </w:tc>
@@ -21609,6 +21680,7 @@
                 <w:rFonts w:ascii="Arial" w:eastAsia="Arial" w:hAnsi="Arial" w:cs="Arial"/>
                 <w:b/>
               </w:rPr>
+              <w:lastRenderedPageBreak/>
               <w:t>Descrição geral</w:t>
             </w:r>
           </w:p>
@@ -22228,7 +22300,6 @@
               <w:rPr>
                 <w:rFonts w:ascii="Arial" w:eastAsia="Arial" w:hAnsi="Arial" w:cs="Arial"/>
               </w:rPr>
-              <w:lastRenderedPageBreak/>
               <w:t>Sistema exibe uma mensagem informando que a quantidade informada é maior do que está disponível em estoque, e exibe o estoque disponível.</w:t>
             </w:r>
           </w:p>
@@ -22986,14 +23057,7 @@
         <w:rPr>
           <w:rFonts w:ascii="Arial" w:eastAsia="Arial" w:hAnsi="Arial" w:cs="Arial"/>
         </w:rPr>
-        <w:t xml:space="preserve">Para comunicar-se com outros computadores, não será necessário </w:t>
-      </w:r>
-      <w:r>
-        <w:rPr>
-          <w:rFonts w:ascii="Arial" w:eastAsia="Arial" w:hAnsi="Arial" w:cs="Arial"/>
-        </w:rPr>
-        <w:lastRenderedPageBreak/>
-        <w:t xml:space="preserve">um serviço de banda larga para troca de informações, apenas caso a empresa opte por enviar relatórios através de </w:t>
+        <w:t xml:space="preserve">Para comunicar-se com outros computadores, não será necessário um serviço de banda larga para troca de informações, apenas caso a empresa opte por enviar relatórios através de </w:t>
       </w:r>
       <w:proofErr w:type="spellStart"/>
       <w:r>
@@ -36473,7 +36537,7 @@
     <w:lsdException w:name="Table Web 2" w:semiHidden="1" w:unhideWhenUsed="1"/>
     <w:lsdException w:name="Table Web 3" w:semiHidden="1" w:unhideWhenUsed="1"/>
     <w:lsdException w:name="Balloon Text" w:semiHidden="1" w:unhideWhenUsed="1"/>
-    <w:lsdException w:name="Table Grid" w:semiHidden="1" w:uiPriority="59" w:unhideWhenUsed="1"/>
+    <w:lsdException w:name="Table Grid" w:uiPriority="59"/>
     <w:lsdException w:name="Table Theme" w:semiHidden="1" w:unhideWhenUsed="1"/>
     <w:lsdException w:name="Placeholder Text" w:semiHidden="1"/>
     <w:lsdException w:name="No Spacing" w:uiPriority="1" w:qFormat="1"/>
@@ -41279,7 +41343,7 @@
 </file>
 
 <file path=customXml/itemProps1.xml><?xml version="1.0" encoding="utf-8"?>
-<ds:datastoreItem xmlns:ds="http://schemas.openxmlformats.org/officeDocument/2006/customXml" ds:itemID="{22B28119-899B-4A35-BEC1-564726E3F7C0}">
+<ds:datastoreItem xmlns:ds="http://schemas.openxmlformats.org/officeDocument/2006/customXml" ds:itemID="{5C5A0F77-CF32-42BD-A08C-EB156B9FD146}">
   <ds:schemaRefs>
     <ds:schemaRef ds:uri="http://schemas.openxmlformats.org/officeDocument/2006/bibliography"/>
   </ds:schemaRefs>

</xml_diff>

<commit_message>
alterando especificacoes de caso de uso
</commit_message>
<xml_diff>
--- a/ERS modelo.docx
+++ b/ERS modelo.docx
@@ -11942,6 +11942,15 @@
                 <w:i/>
                 <w:lang w:val="en-US"/>
               </w:rPr>
+              <w:t>**</w:t>
+            </w:r>
+            <w:r>
+              <w:rPr>
+                <w:rFonts w:ascii="Arial" w:eastAsia="Arial" w:hAnsi="Arial" w:cs="Arial"/>
+                <w:b/>
+                <w:i/>
+                <w:lang w:val="en-US"/>
+              </w:rPr>
               <w:t>RF_F2</w:t>
             </w:r>
             <w:r>
@@ -18605,7 +18614,21 @@
                 <w:rFonts w:ascii="Arial" w:eastAsia="Arial" w:hAnsi="Arial" w:cs="Arial"/>
                 <w:b/>
               </w:rPr>
-              <w:t xml:space="preserve">Registrar Perdas </w:t>
+              <w:t xml:space="preserve">Registrar </w:t>
+            </w:r>
+            <w:r>
+              <w:rPr>
+                <w:rFonts w:ascii="Arial" w:eastAsia="Arial" w:hAnsi="Arial" w:cs="Arial"/>
+                <w:b/>
+              </w:rPr>
+              <w:t>Garantia</w:t>
+            </w:r>
+            <w:r>
+              <w:rPr>
+                <w:rFonts w:ascii="Arial" w:eastAsia="Arial" w:hAnsi="Arial" w:cs="Arial"/>
+                <w:b/>
+              </w:rPr>
+              <w:t xml:space="preserve"> </w:t>
             </w:r>
           </w:p>
         </w:tc>
@@ -18741,12 +18764,39 @@
               <w:spacing w:before="80"/>
               <w:ind w:left="142" w:right="200"/>
               <w:jc w:val="both"/>
-            </w:pPr>
-            <w:r>
-              <w:rPr>
-                <w:rFonts w:ascii="Arial" w:eastAsia="Arial" w:hAnsi="Arial" w:cs="Arial"/>
-              </w:rPr>
-              <w:t>Caso de uso inicia-se após o produto em estoque, seja perdido por algum motivo, sendo assim o sistema precisa ser informado para documentar a perda e a atualizará o estoque.</w:t>
+              <w:rPr>
+                <w:rFonts w:ascii="Arial" w:eastAsia="Arial" w:hAnsi="Arial" w:cs="Arial"/>
+              </w:rPr>
+            </w:pPr>
+            <w:r>
+              <w:rPr>
+                <w:rFonts w:ascii="Arial" w:eastAsia="Arial" w:hAnsi="Arial" w:cs="Arial"/>
+              </w:rPr>
+              <w:t xml:space="preserve">Caso de uso inicia-se após o cliente realizar uma reclamação de garantia. Sendo aceita precisa ser </w:t>
+            </w:r>
+            <w:r>
+              <w:rPr>
+                <w:rFonts w:ascii="Arial" w:eastAsia="Arial" w:hAnsi="Arial" w:cs="Arial"/>
+              </w:rPr>
+              <w:t>informado</w:t>
+            </w:r>
+            <w:r>
+              <w:rPr>
+                <w:rFonts w:ascii="Arial" w:eastAsia="Arial" w:hAnsi="Arial" w:cs="Arial"/>
+              </w:rPr>
+              <w:t xml:space="preserve"> os dados para </w:t>
+            </w:r>
+            <w:r>
+              <w:rPr>
+                <w:rFonts w:ascii="Arial" w:eastAsia="Arial" w:hAnsi="Arial" w:cs="Arial"/>
+              </w:rPr>
+              <w:t>registrar</w:t>
+            </w:r>
+            <w:r>
+              <w:rPr>
+                <w:rFonts w:ascii="Arial" w:eastAsia="Arial" w:hAnsi="Arial" w:cs="Arial"/>
+              </w:rPr>
+              <w:t xml:space="preserve"> a garantia.</w:t>
             </w:r>
           </w:p>
         </w:tc>
@@ -18812,7 +18862,7 @@
               <w:rPr>
                 <w:rFonts w:ascii="Arial" w:eastAsia="Arial" w:hAnsi="Arial" w:cs="Arial"/>
               </w:rPr>
-              <w:t>Atendente</w:t>
+              <w:t>Secretária ou Mecânico</w:t>
             </w:r>
           </w:p>
         </w:tc>
@@ -18878,7 +18928,7 @@
               <w:rPr>
                 <w:rFonts w:ascii="Arial" w:eastAsia="Arial" w:hAnsi="Arial" w:cs="Arial"/>
               </w:rPr>
-              <w:t>O produto deve estar cadastrado e existir estoque disponível.</w:t>
+              <w:t>Ter feito algum serviço num período de 3 meses para reclamar a garantia</w:t>
             </w:r>
           </w:p>
         </w:tc>
@@ -19080,7 +19130,13 @@
               <w:rPr>
                 <w:rFonts w:ascii="Arial" w:eastAsia="Arial" w:hAnsi="Arial" w:cs="Arial"/>
               </w:rPr>
-              <w:t>1 – O ator informa os dados do produto para que se inicie o registro de perda</w:t>
+              <w:t xml:space="preserve">1 – O ator </w:t>
+            </w:r>
+            <w:r>
+              <w:rPr>
+                <w:rFonts w:ascii="Arial" w:eastAsia="Arial" w:hAnsi="Arial" w:cs="Arial"/>
+              </w:rPr>
+              <w:t>insere o nome do cliente para realizar uma busca do serviço</w:t>
             </w:r>
           </w:p>
           <w:p>
@@ -19098,40 +19154,13 @@
               <w:rPr>
                 <w:rFonts w:ascii="Arial" w:eastAsia="Arial" w:hAnsi="Arial" w:cs="Arial"/>
               </w:rPr>
-              <w:t>Nome do Produto</w:t>
-            </w:r>
-          </w:p>
-          <w:p>
-            <w:pPr>
-              <w:rPr>
-                <w:rFonts w:ascii="Arial" w:eastAsia="Arial" w:hAnsi="Arial" w:cs="Arial"/>
-              </w:rPr>
-            </w:pPr>
-            <w:r>
-              <w:rPr>
-                <w:rFonts w:ascii="Arial" w:eastAsia="Arial" w:hAnsi="Arial" w:cs="Arial"/>
-              </w:rPr>
-              <w:t>2 – O sistema busca o produto e exibe o estoque disponível do produto.</w:t>
-            </w:r>
-          </w:p>
-          <w:p>
-            <w:pPr>
-              <w:rPr>
-                <w:rFonts w:ascii="Arial" w:eastAsia="Arial" w:hAnsi="Arial" w:cs="Arial"/>
-              </w:rPr>
-            </w:pPr>
-          </w:p>
-          <w:p>
-            <w:pPr>
-              <w:rPr>
-                <w:rFonts w:ascii="Arial" w:eastAsia="Arial" w:hAnsi="Arial" w:cs="Arial"/>
-              </w:rPr>
-            </w:pPr>
-            <w:r>
-              <w:rPr>
-                <w:rFonts w:ascii="Arial" w:eastAsia="Arial" w:hAnsi="Arial" w:cs="Arial"/>
-              </w:rPr>
-              <w:t xml:space="preserve">3 – Ator informa   </w:t>
+              <w:t xml:space="preserve">Nome do </w:t>
+            </w:r>
+            <w:r>
+              <w:rPr>
+                <w:rFonts w:ascii="Arial" w:eastAsia="Arial" w:hAnsi="Arial" w:cs="Arial"/>
+              </w:rPr>
+              <w:t xml:space="preserve">Cliente ou </w:t>
             </w:r>
           </w:p>
           <w:p>
@@ -19149,25 +19178,112 @@
               <w:rPr>
                 <w:rFonts w:ascii="Arial" w:eastAsia="Arial" w:hAnsi="Arial" w:cs="Arial"/>
               </w:rPr>
-              <w:t>Quantidade perdida</w:t>
-            </w:r>
-          </w:p>
-          <w:p>
-            <w:pPr>
-              <w:numPr>
-                <w:ilvl w:val="0"/>
-                <w:numId w:val="39"/>
-              </w:numPr>
+              <w:t>Placa do veículo</w:t>
+            </w:r>
+          </w:p>
+          <w:p>
+            <w:pPr>
+              <w:ind w:left="720"/>
               <w:contextualSpacing/>
               <w:rPr>
                 <w:rFonts w:ascii="Arial" w:eastAsia="Arial" w:hAnsi="Arial" w:cs="Arial"/>
               </w:rPr>
             </w:pPr>
-            <w:r>
-              <w:rPr>
-                <w:rFonts w:ascii="Arial" w:eastAsia="Arial" w:hAnsi="Arial" w:cs="Arial"/>
-              </w:rPr>
-              <w:t xml:space="preserve">Motivo da perda </w:t>
+          </w:p>
+          <w:p>
+            <w:pPr>
+              <w:rPr>
+                <w:rFonts w:ascii="Arial" w:eastAsia="Arial" w:hAnsi="Arial" w:cs="Arial"/>
+              </w:rPr>
+            </w:pPr>
+            <w:r>
+              <w:rPr>
+                <w:rFonts w:ascii="Arial" w:eastAsia="Arial" w:hAnsi="Arial" w:cs="Arial"/>
+              </w:rPr>
+              <w:t xml:space="preserve">2 – O sistema busca o </w:t>
+            </w:r>
+            <w:r>
+              <w:rPr>
+                <w:rFonts w:ascii="Arial" w:eastAsia="Arial" w:hAnsi="Arial" w:cs="Arial"/>
+              </w:rPr>
+              <w:t xml:space="preserve">serviço </w:t>
+            </w:r>
+            <w:r>
+              <w:rPr>
+                <w:rFonts w:ascii="Arial" w:eastAsia="Arial" w:hAnsi="Arial" w:cs="Arial"/>
+              </w:rPr>
+              <w:t xml:space="preserve">e exibe </w:t>
+            </w:r>
+            <w:r>
+              <w:rPr>
+                <w:rFonts w:ascii="Arial" w:eastAsia="Arial" w:hAnsi="Arial" w:cs="Arial"/>
+              </w:rPr>
+              <w:t>uma lista com a pesquisa.</w:t>
+            </w:r>
+          </w:p>
+          <w:p>
+            <w:pPr>
+              <w:rPr>
+                <w:rFonts w:ascii="Arial" w:eastAsia="Arial" w:hAnsi="Arial" w:cs="Arial"/>
+              </w:rPr>
+            </w:pPr>
+          </w:p>
+          <w:p>
+            <w:pPr>
+              <w:rPr>
+                <w:rFonts w:ascii="Arial" w:eastAsia="Arial" w:hAnsi="Arial" w:cs="Arial"/>
+              </w:rPr>
+            </w:pPr>
+            <w:r>
+              <w:rPr>
+                <w:rFonts w:ascii="Arial" w:eastAsia="Arial" w:hAnsi="Arial" w:cs="Arial"/>
+              </w:rPr>
+              <w:t xml:space="preserve">3 – Ator </w:t>
+            </w:r>
+            <w:r>
+              <w:rPr>
+                <w:rFonts w:ascii="Arial" w:eastAsia="Arial" w:hAnsi="Arial" w:cs="Arial"/>
+              </w:rPr>
+              <w:t>seleciona o serviço que irá ser aberto a garantia e informa os dados</w:t>
+            </w:r>
+          </w:p>
+          <w:p>
+            <w:pPr>
+              <w:rPr>
+                <w:rFonts w:ascii="Arial" w:eastAsia="Arial" w:hAnsi="Arial" w:cs="Arial"/>
+              </w:rPr>
+            </w:pPr>
+            <w:r>
+              <w:rPr>
+                <w:rFonts w:ascii="Arial" w:eastAsia="Arial" w:hAnsi="Arial" w:cs="Arial"/>
+              </w:rPr>
+              <w:t xml:space="preserve">     a)  Defeito apresentado</w:t>
+            </w:r>
+          </w:p>
+          <w:p>
+            <w:pPr>
+              <w:rPr>
+                <w:rFonts w:ascii="Arial" w:eastAsia="Arial" w:hAnsi="Arial" w:cs="Arial"/>
+              </w:rPr>
+            </w:pPr>
+            <w:r>
+              <w:rPr>
+                <w:rFonts w:ascii="Arial" w:eastAsia="Arial" w:hAnsi="Arial" w:cs="Arial"/>
+              </w:rPr>
+              <w:t xml:space="preserve">     b)  Peças substituídas</w:t>
+            </w:r>
+          </w:p>
+          <w:p>
+            <w:pPr>
+              <w:rPr>
+                <w:rFonts w:ascii="Arial" w:eastAsia="Arial" w:hAnsi="Arial" w:cs="Arial"/>
+              </w:rPr>
+            </w:pPr>
+            <w:r>
+              <w:rPr>
+                <w:rFonts w:ascii="Arial" w:eastAsia="Arial" w:hAnsi="Arial" w:cs="Arial"/>
+              </w:rPr>
+              <w:t xml:space="preserve">     c)  Serviço realizado </w:t>
             </w:r>
           </w:p>
           <w:p>
@@ -19207,7 +19323,19 @@
               <w:rPr>
                 <w:rFonts w:ascii="Arial" w:eastAsia="Arial" w:hAnsi="Arial" w:cs="Arial"/>
               </w:rPr>
-              <w:t>5 – Ator confirma o registro da perda.</w:t>
+              <w:t xml:space="preserve">5 – Ator confirma </w:t>
+            </w:r>
+            <w:r>
+              <w:rPr>
+                <w:rFonts w:ascii="Arial" w:eastAsia="Arial" w:hAnsi="Arial" w:cs="Arial"/>
+              </w:rPr>
+              <w:t>a garantia</w:t>
+            </w:r>
+            <w:r>
+              <w:rPr>
+                <w:rFonts w:ascii="Arial" w:eastAsia="Arial" w:hAnsi="Arial" w:cs="Arial"/>
+              </w:rPr>
+              <w:t>.</w:t>
             </w:r>
           </w:p>
           <w:p>
@@ -19229,24 +19357,32 @@
               </w:rPr>
               <w:t xml:space="preserve">6 - </w:t>
             </w:r>
-            <w:proofErr w:type="gramStart"/>
-            <w:r>
-              <w:rPr>
-                <w:rFonts w:ascii="Arial" w:eastAsia="Arial" w:hAnsi="Arial" w:cs="Arial"/>
-              </w:rPr>
-              <w:t>o</w:t>
-            </w:r>
-            <w:proofErr w:type="gramEnd"/>
-            <w:r>
-              <w:rPr>
-                <w:rFonts w:ascii="Arial" w:eastAsia="Arial" w:hAnsi="Arial" w:cs="Arial"/>
-              </w:rPr>
-              <w:t xml:space="preserve"> sistema registra a perda, realiza o caso de uso “RF_08 – Atualizar estoque” e finaliza o caso de uso.</w:t>
+            <w:r>
+              <w:rPr>
+                <w:rFonts w:ascii="Arial" w:eastAsia="Arial" w:hAnsi="Arial" w:cs="Arial"/>
+              </w:rPr>
+              <w:t>O</w:t>
+            </w:r>
+            <w:r>
+              <w:rPr>
+                <w:rFonts w:ascii="Arial" w:eastAsia="Arial" w:hAnsi="Arial" w:cs="Arial"/>
+              </w:rPr>
+              <w:t xml:space="preserve"> sistema registra </w:t>
+            </w:r>
+            <w:r>
+              <w:rPr>
+                <w:rFonts w:ascii="Arial" w:eastAsia="Arial" w:hAnsi="Arial" w:cs="Arial"/>
+              </w:rPr>
+              <w:t>a garantia</w:t>
+            </w:r>
+            <w:r>
+              <w:rPr>
+                <w:rFonts w:ascii="Arial" w:eastAsia="Arial" w:hAnsi="Arial" w:cs="Arial"/>
+              </w:rPr>
+              <w:t>, realiza o caso de uso “RF_08 – Atualizar estoque” e finaliza o caso de uso.</w:t>
             </w:r>
           </w:p>
         </w:tc>
-        <w:bookmarkStart w:id="2" w:name="_GoBack"/>
-        <w:bookmarkEnd w:id="2"/>
       </w:tr>
       <w:tr>
         <w:trPr>
@@ -19305,109 +19441,6 @@
           </w:tcPr>
           <w:p>
             <w:pPr>
-              <w:rPr>
-                <w:rFonts w:ascii="Arial" w:eastAsia="Arial" w:hAnsi="Arial" w:cs="Arial"/>
-              </w:rPr>
-            </w:pPr>
-            <w:r>
-              <w:rPr>
-                <w:rFonts w:ascii="Arial" w:eastAsia="Arial" w:hAnsi="Arial" w:cs="Arial"/>
-              </w:rPr>
-              <w:t>2.1 Produto não existe</w:t>
-            </w:r>
-          </w:p>
-          <w:p>
-            <w:pPr>
-              <w:numPr>
-                <w:ilvl w:val="0"/>
-                <w:numId w:val="31"/>
-              </w:numPr>
-              <w:contextualSpacing/>
-              <w:rPr>
-                <w:rFonts w:ascii="Arial" w:eastAsia="Arial" w:hAnsi="Arial" w:cs="Arial"/>
-              </w:rPr>
-            </w:pPr>
-            <w:r>
-              <w:rPr>
-                <w:rFonts w:ascii="Arial" w:eastAsia="Arial" w:hAnsi="Arial" w:cs="Arial"/>
-              </w:rPr>
-              <w:t>Sistema exibe uma mensagem informando que o produto não está cadastrado e retorna para o passo 1.</w:t>
-            </w:r>
-          </w:p>
-          <w:p>
-            <w:pPr>
-              <w:rPr>
-                <w:rFonts w:ascii="Arial" w:eastAsia="Arial" w:hAnsi="Arial" w:cs="Arial"/>
-              </w:rPr>
-            </w:pPr>
-          </w:p>
-          <w:p>
-            <w:pPr>
-              <w:rPr>
-                <w:rFonts w:ascii="Arial" w:eastAsia="Arial" w:hAnsi="Arial" w:cs="Arial"/>
-              </w:rPr>
-            </w:pPr>
-            <w:r>
-              <w:rPr>
-                <w:rFonts w:ascii="Arial" w:eastAsia="Arial" w:hAnsi="Arial" w:cs="Arial"/>
-              </w:rPr>
-              <w:t>2.2 Estoque zerado</w:t>
-            </w:r>
-          </w:p>
-          <w:p>
-            <w:pPr>
-              <w:rPr>
-                <w:rFonts w:ascii="Arial" w:eastAsia="Arial" w:hAnsi="Arial" w:cs="Arial"/>
-              </w:rPr>
-            </w:pPr>
-            <w:r>
-              <w:rPr>
-                <w:rFonts w:ascii="Arial" w:eastAsia="Arial" w:hAnsi="Arial" w:cs="Arial"/>
-              </w:rPr>
-              <w:t xml:space="preserve">    b) Sistema exibe </w:t>
-            </w:r>
-            <w:proofErr w:type="gramStart"/>
-            <w:r>
-              <w:rPr>
-                <w:rFonts w:ascii="Arial" w:eastAsia="Arial" w:hAnsi="Arial" w:cs="Arial"/>
-              </w:rPr>
-              <w:t>um mensagem</w:t>
-            </w:r>
-            <w:proofErr w:type="gramEnd"/>
-            <w:r>
-              <w:rPr>
-                <w:rFonts w:ascii="Arial" w:eastAsia="Arial" w:hAnsi="Arial" w:cs="Arial"/>
-              </w:rPr>
-              <w:t xml:space="preserve"> informando que o produto não possui estoque no momento e retorna para o passo 1.</w:t>
-            </w:r>
-          </w:p>
-          <w:p>
-            <w:pPr>
-              <w:rPr>
-                <w:rFonts w:ascii="Arial" w:eastAsia="Arial" w:hAnsi="Arial" w:cs="Arial"/>
-              </w:rPr>
-            </w:pPr>
-          </w:p>
-          <w:p>
-            <w:pPr>
-              <w:numPr>
-                <w:ilvl w:val="1"/>
-                <w:numId w:val="21"/>
-              </w:numPr>
-              <w:contextualSpacing/>
-              <w:rPr>
-                <w:rFonts w:ascii="Arial" w:eastAsia="Arial" w:hAnsi="Arial" w:cs="Arial"/>
-              </w:rPr>
-            </w:pPr>
-            <w:r>
-              <w:rPr>
-                <w:rFonts w:ascii="Arial" w:eastAsia="Arial" w:hAnsi="Arial" w:cs="Arial"/>
-              </w:rPr>
-              <w:t>– Estoque insuficiente</w:t>
-            </w:r>
-          </w:p>
-          <w:p>
-            <w:pPr>
               <w:numPr>
                 <w:ilvl w:val="0"/>
                 <w:numId w:val="8"/>
@@ -19417,12 +19450,8 @@
                 <w:rFonts w:ascii="Arial" w:eastAsia="Arial" w:hAnsi="Arial" w:cs="Arial"/>
               </w:rPr>
             </w:pPr>
-            <w:r>
-              <w:rPr>
-                <w:rFonts w:ascii="Arial" w:eastAsia="Arial" w:hAnsi="Arial" w:cs="Arial"/>
-              </w:rPr>
-              <w:t>Sistema exibe uma mensagem informando que a quantidade informada é maior do que o disponível no estoque e retorna para o passo 3.</w:t>
-            </w:r>
+            <w:bookmarkStart w:id="2" w:name="_GoBack"/>
+            <w:bookmarkEnd w:id="2"/>
           </w:p>
         </w:tc>
       </w:tr>
@@ -19430,6 +19459,83 @@
     <w:p>
       <w:pPr>
         <w:spacing w:after="160" w:line="259" w:lineRule="auto"/>
+        <w:rPr>
+          <w:rFonts w:ascii="Arial" w:eastAsia="Arial" w:hAnsi="Arial" w:cs="Arial"/>
+          <w:sz w:val="22"/>
+          <w:szCs w:val="22"/>
+        </w:rPr>
+      </w:pPr>
+    </w:p>
+    <w:p>
+      <w:pPr>
+        <w:widowControl w:val="0"/>
+        <w:spacing w:line="276" w:lineRule="auto"/>
+        <w:rPr>
+          <w:rFonts w:ascii="Arial" w:eastAsia="Arial" w:hAnsi="Arial" w:cs="Arial"/>
+          <w:sz w:val="22"/>
+          <w:szCs w:val="22"/>
+        </w:rPr>
+      </w:pPr>
+    </w:p>
+    <w:p>
+      <w:pPr>
+        <w:widowControl w:val="0"/>
+        <w:spacing w:line="276" w:lineRule="auto"/>
+        <w:rPr>
+          <w:rFonts w:ascii="Arial" w:eastAsia="Arial" w:hAnsi="Arial" w:cs="Arial"/>
+          <w:sz w:val="22"/>
+          <w:szCs w:val="22"/>
+        </w:rPr>
+      </w:pPr>
+    </w:p>
+    <w:p>
+      <w:pPr>
+        <w:widowControl w:val="0"/>
+        <w:spacing w:line="276" w:lineRule="auto"/>
+        <w:rPr>
+          <w:rFonts w:ascii="Arial" w:eastAsia="Arial" w:hAnsi="Arial" w:cs="Arial"/>
+          <w:sz w:val="22"/>
+          <w:szCs w:val="22"/>
+        </w:rPr>
+      </w:pPr>
+    </w:p>
+    <w:p>
+      <w:pPr>
+        <w:widowControl w:val="0"/>
+        <w:spacing w:line="276" w:lineRule="auto"/>
+        <w:rPr>
+          <w:rFonts w:ascii="Arial" w:eastAsia="Arial" w:hAnsi="Arial" w:cs="Arial"/>
+          <w:sz w:val="22"/>
+          <w:szCs w:val="22"/>
+        </w:rPr>
+      </w:pPr>
+    </w:p>
+    <w:p>
+      <w:pPr>
+        <w:widowControl w:val="0"/>
+        <w:spacing w:line="276" w:lineRule="auto"/>
+        <w:rPr>
+          <w:rFonts w:ascii="Arial" w:eastAsia="Arial" w:hAnsi="Arial" w:cs="Arial"/>
+          <w:sz w:val="22"/>
+          <w:szCs w:val="22"/>
+        </w:rPr>
+      </w:pPr>
+    </w:p>
+    <w:p>
+      <w:pPr>
+        <w:widowControl w:val="0"/>
+        <w:spacing w:line="276" w:lineRule="auto"/>
+        <w:rPr>
+          <w:rFonts w:ascii="Arial" w:eastAsia="Arial" w:hAnsi="Arial" w:cs="Arial"/>
+          <w:sz w:val="22"/>
+          <w:szCs w:val="22"/>
+        </w:rPr>
+      </w:pPr>
+    </w:p>
+    <w:p>
+      <w:pPr>
+        <w:widowControl w:val="0"/>
+        <w:spacing w:line="276" w:lineRule="auto"/>
         <w:rPr>
           <w:rFonts w:ascii="Arial" w:eastAsia="Arial" w:hAnsi="Arial" w:cs="Arial"/>
           <w:sz w:val="22"/>
@@ -33557,7 +33663,7 @@
   <w:abstractNum w:abstractNumId="28" w15:restartNumberingAfterBreak="0">
     <w:nsid w:val="3E5038A2"/>
     <w:multiLevelType w:val="hybridMultilevel"/>
-    <w:tmpl w:val="F642DD4C"/>
+    <w:tmpl w:val="47981E3C"/>
     <w:lvl w:ilvl="0" w:tplc="04160017">
       <w:start w:val="1"/>
       <w:numFmt w:val="lowerLetter"/>
@@ -41343,7 +41449,7 @@
 </file>
 
 <file path=customXml/itemProps1.xml><?xml version="1.0" encoding="utf-8"?>
-<ds:datastoreItem xmlns:ds="http://schemas.openxmlformats.org/officeDocument/2006/customXml" ds:itemID="{5C5A0F77-CF32-42BD-A08C-EB156B9FD146}">
+<ds:datastoreItem xmlns:ds="http://schemas.openxmlformats.org/officeDocument/2006/customXml" ds:itemID="{51E5EFD8-D225-4BC4-9C48-26A6EFF3A62D}">
   <ds:schemaRefs>
     <ds:schemaRef ds:uri="http://schemas.openxmlformats.org/officeDocument/2006/bibliography"/>
   </ds:schemaRefs>

</xml_diff>

<commit_message>
modelo conceitual quase  pronto
</commit_message>
<xml_diff>
--- a/ERS modelo.docx
+++ b/ERS modelo.docx
@@ -23365,7 +23365,13 @@
               <w:rPr>
                 <w:rFonts w:ascii="Arial" w:eastAsia="Arial" w:hAnsi="Arial" w:cs="Arial"/>
               </w:rPr>
-              <w:t>Gerenciar Estoque</w:t>
+              <w:t xml:space="preserve">Controlar </w:t>
+            </w:r>
+            <w:r>
+              <w:rPr>
+                <w:rFonts w:ascii="Arial" w:eastAsia="Arial" w:hAnsi="Arial" w:cs="Arial"/>
+              </w:rPr>
+              <w:t>Estoque</w:t>
             </w:r>
           </w:p>
         </w:tc>
@@ -24193,8 +24199,979 @@
               </w:rPr>
               <w:t>Sistema exibe uma mensagem informando que a quantidade informada é maior do que está disponível em estoque, e exibe o estoque disponível.</w:t>
             </w:r>
+          </w:p>
+        </w:tc>
+      </w:tr>
+    </w:tbl>
+    <w:p>
+      <w:pPr>
+        <w:spacing w:after="160" w:line="259" w:lineRule="auto"/>
+        <w:rPr>
+          <w:rFonts w:ascii="Arial" w:eastAsia="Arial" w:hAnsi="Arial" w:cs="Arial"/>
+          <w:sz w:val="22"/>
+          <w:szCs w:val="22"/>
+        </w:rPr>
+      </w:pPr>
+    </w:p>
+    <w:tbl>
+      <w:tblPr>
+        <w:tblStyle w:val="4"/>
+        <w:tblW w:w="8484" w:type="dxa"/>
+        <w:tblInd w:w="0" w:type="dxa"/>
+        <w:tblLayout w:type="fixed"/>
+        <w:tblLook w:val="0400" w:firstRow="0" w:lastRow="0" w:firstColumn="0" w:lastColumn="0" w:noHBand="0" w:noVBand="1"/>
+      </w:tblPr>
+      <w:tblGrid>
+        <w:gridCol w:w="1811"/>
+        <w:gridCol w:w="6673"/>
+      </w:tblGrid>
+      <w:tr>
+        <w:trPr>
+          <w:trHeight w:val="500"/>
+        </w:trPr>
+        <w:tc>
+          <w:tcPr>
+            <w:tcW w:w="1811" w:type="dxa"/>
+            <w:tcBorders>
+              <w:top w:val="single" w:sz="8" w:space="0" w:color="000000"/>
+              <w:left w:val="single" w:sz="8" w:space="0" w:color="000000"/>
+              <w:bottom w:val="single" w:sz="8" w:space="0" w:color="000000"/>
+              <w:right w:val="single" w:sz="8" w:space="0" w:color="000000"/>
+            </w:tcBorders>
+            <w:tcMar>
+              <w:top w:w="100" w:type="dxa"/>
+              <w:left w:w="100" w:type="dxa"/>
+              <w:bottom w:w="100" w:type="dxa"/>
+              <w:right w:w="100" w:type="dxa"/>
+            </w:tcMar>
+          </w:tcPr>
+          <w:p>
+            <w:pPr>
+              <w:spacing w:before="80"/>
+              <w:ind w:right="-110"/>
+              <w:jc w:val="both"/>
+              <w:rPr>
+                <w:rFonts w:ascii="Arial" w:eastAsia="Arial" w:hAnsi="Arial" w:cs="Arial"/>
+                <w:b/>
+              </w:rPr>
+            </w:pPr>
+            <w:r>
+              <w:rPr>
+                <w:rFonts w:ascii="Arial" w:eastAsia="Arial" w:hAnsi="Arial" w:cs="Arial"/>
+                <w:b/>
+              </w:rPr>
+              <w:lastRenderedPageBreak/>
+              <w:t>Caso de Uso</w:t>
+            </w:r>
+          </w:p>
+        </w:tc>
+        <w:tc>
+          <w:tcPr>
+            <w:tcW w:w="6673" w:type="dxa"/>
+            <w:tcBorders>
+              <w:top w:val="single" w:sz="8" w:space="0" w:color="000000"/>
+              <w:left w:val="single" w:sz="8" w:space="0" w:color="000000"/>
+              <w:bottom w:val="single" w:sz="8" w:space="0" w:color="000000"/>
+              <w:right w:val="single" w:sz="8" w:space="0" w:color="000000"/>
+            </w:tcBorders>
+            <w:tcMar>
+              <w:top w:w="100" w:type="dxa"/>
+              <w:left w:w="100" w:type="dxa"/>
+              <w:bottom w:w="100" w:type="dxa"/>
+              <w:right w:w="100" w:type="dxa"/>
+            </w:tcMar>
+          </w:tcPr>
+          <w:p>
+            <w:pPr>
+              <w:rPr>
+                <w:rFonts w:ascii="Arial" w:eastAsia="Arial" w:hAnsi="Arial" w:cs="Arial"/>
+              </w:rPr>
+            </w:pPr>
+            <w:r>
+              <w:rPr>
+                <w:rFonts w:ascii="Arial" w:eastAsia="Arial" w:hAnsi="Arial" w:cs="Arial"/>
+              </w:rPr>
+              <w:t>Registrar Conta a Pagar</w:t>
+            </w:r>
+          </w:p>
+        </w:tc>
+      </w:tr>
+      <w:tr>
+        <w:trPr>
+          <w:trHeight w:val="620"/>
+        </w:trPr>
+        <w:tc>
+          <w:tcPr>
+            <w:tcW w:w="1811" w:type="dxa"/>
+            <w:tcBorders>
+              <w:top w:val="single" w:sz="8" w:space="0" w:color="000000"/>
+              <w:left w:val="single" w:sz="8" w:space="0" w:color="000000"/>
+              <w:bottom w:val="single" w:sz="8" w:space="0" w:color="000000"/>
+              <w:right w:val="single" w:sz="8" w:space="0" w:color="000000"/>
+            </w:tcBorders>
+            <w:tcMar>
+              <w:top w:w="100" w:type="dxa"/>
+              <w:left w:w="100" w:type="dxa"/>
+              <w:bottom w:w="100" w:type="dxa"/>
+              <w:right w:w="100" w:type="dxa"/>
+            </w:tcMar>
+          </w:tcPr>
+          <w:p>
+            <w:pPr>
+              <w:spacing w:before="80"/>
+              <w:ind w:right="-110"/>
+              <w:jc w:val="both"/>
+              <w:rPr>
+                <w:rFonts w:ascii="Arial" w:eastAsia="Arial" w:hAnsi="Arial" w:cs="Arial"/>
+                <w:b/>
+              </w:rPr>
+            </w:pPr>
+            <w:r>
+              <w:rPr>
+                <w:rFonts w:ascii="Arial" w:eastAsia="Arial" w:hAnsi="Arial" w:cs="Arial"/>
+                <w:b/>
+              </w:rPr>
+              <w:t>Referências</w:t>
+            </w:r>
+          </w:p>
+        </w:tc>
+        <w:tc>
+          <w:tcPr>
+            <w:tcW w:w="6673" w:type="dxa"/>
+            <w:tcBorders>
+              <w:top w:val="single" w:sz="8" w:space="0" w:color="000000"/>
+              <w:left w:val="single" w:sz="8" w:space="0" w:color="000000"/>
+              <w:bottom w:val="single" w:sz="8" w:space="0" w:color="000000"/>
+              <w:right w:val="single" w:sz="8" w:space="0" w:color="000000"/>
+            </w:tcBorders>
+            <w:tcMar>
+              <w:top w:w="100" w:type="dxa"/>
+              <w:left w:w="100" w:type="dxa"/>
+              <w:bottom w:w="100" w:type="dxa"/>
+              <w:right w:w="100" w:type="dxa"/>
+            </w:tcMar>
+          </w:tcPr>
+          <w:p>
+            <w:pPr>
+              <w:rPr>
+                <w:rFonts w:ascii="Arial" w:eastAsia="Arial" w:hAnsi="Arial" w:cs="Arial"/>
+              </w:rPr>
+            </w:pPr>
+            <w:r>
+              <w:rPr>
+                <w:rFonts w:ascii="Arial" w:eastAsia="Arial" w:hAnsi="Arial" w:cs="Arial"/>
+                <w:b/>
+              </w:rPr>
+              <w:t>RF_F7</w:t>
+            </w:r>
+          </w:p>
+        </w:tc>
+      </w:tr>
+      <w:tr>
+        <w:trPr>
+          <w:trHeight w:val="1100"/>
+        </w:trPr>
+        <w:tc>
+          <w:tcPr>
+            <w:tcW w:w="1811" w:type="dxa"/>
+            <w:tcBorders>
+              <w:top w:val="single" w:sz="8" w:space="0" w:color="000000"/>
+              <w:left w:val="single" w:sz="8" w:space="0" w:color="000000"/>
+              <w:bottom w:val="single" w:sz="8" w:space="0" w:color="000000"/>
+              <w:right w:val="single" w:sz="8" w:space="0" w:color="000000"/>
+            </w:tcBorders>
+            <w:tcMar>
+              <w:top w:w="100" w:type="dxa"/>
+              <w:left w:w="100" w:type="dxa"/>
+              <w:bottom w:w="100" w:type="dxa"/>
+              <w:right w:w="100" w:type="dxa"/>
+            </w:tcMar>
+          </w:tcPr>
+          <w:p>
+            <w:pPr>
+              <w:spacing w:before="80"/>
+              <w:ind w:right="-110"/>
+              <w:jc w:val="both"/>
+              <w:rPr>
+                <w:rFonts w:ascii="Arial" w:eastAsia="Arial" w:hAnsi="Arial" w:cs="Arial"/>
+                <w:b/>
+              </w:rPr>
+            </w:pPr>
+            <w:r>
+              <w:rPr>
+                <w:rFonts w:ascii="Arial" w:eastAsia="Arial" w:hAnsi="Arial" w:cs="Arial"/>
+                <w:b/>
+              </w:rPr>
+              <w:t>Descrição geral</w:t>
+            </w:r>
+          </w:p>
+        </w:tc>
+        <w:tc>
+          <w:tcPr>
+            <w:tcW w:w="6673" w:type="dxa"/>
+            <w:tcBorders>
+              <w:top w:val="single" w:sz="8" w:space="0" w:color="000000"/>
+              <w:left w:val="single" w:sz="8" w:space="0" w:color="000000"/>
+              <w:bottom w:val="single" w:sz="8" w:space="0" w:color="000000"/>
+              <w:right w:val="single" w:sz="8" w:space="0" w:color="000000"/>
+            </w:tcBorders>
+            <w:tcMar>
+              <w:top w:w="100" w:type="dxa"/>
+              <w:left w:w="100" w:type="dxa"/>
+              <w:bottom w:w="100" w:type="dxa"/>
+              <w:right w:w="100" w:type="dxa"/>
+            </w:tcMar>
+          </w:tcPr>
+          <w:p>
+            <w:pPr>
+              <w:rPr>
+                <w:rFonts w:ascii="Arial" w:eastAsia="Arial" w:hAnsi="Arial" w:cs="Arial"/>
+              </w:rPr>
+            </w:pPr>
+            <w:r>
+              <w:rPr>
+                <w:rFonts w:ascii="Arial" w:eastAsia="Arial" w:hAnsi="Arial" w:cs="Arial"/>
+              </w:rPr>
+              <w:t xml:space="preserve">O caso de uso inicia-se quando o ator tem que registrar uma conta a pagar. Informará seus dados, </w:t>
+            </w:r>
+            <w:r>
+              <w:rPr>
+                <w:rFonts w:ascii="Arial" w:eastAsia="Arial" w:hAnsi="Arial" w:cs="Arial"/>
+              </w:rPr>
+              <w:t>forma de pagamento e condição de pagamento.</w:t>
+            </w:r>
+          </w:p>
+        </w:tc>
+      </w:tr>
+      <w:tr>
+        <w:trPr>
+          <w:trHeight w:val="520"/>
+        </w:trPr>
+        <w:tc>
+          <w:tcPr>
+            <w:tcW w:w="1811" w:type="dxa"/>
+            <w:tcBorders>
+              <w:top w:val="single" w:sz="8" w:space="0" w:color="000000"/>
+              <w:left w:val="single" w:sz="8" w:space="0" w:color="000000"/>
+              <w:bottom w:val="single" w:sz="8" w:space="0" w:color="000000"/>
+              <w:right w:val="single" w:sz="8" w:space="0" w:color="000000"/>
+            </w:tcBorders>
+            <w:tcMar>
+              <w:top w:w="100" w:type="dxa"/>
+              <w:left w:w="100" w:type="dxa"/>
+              <w:bottom w:w="100" w:type="dxa"/>
+              <w:right w:w="100" w:type="dxa"/>
+            </w:tcMar>
+          </w:tcPr>
+          <w:p>
+            <w:pPr>
+              <w:spacing w:before="80"/>
+              <w:ind w:right="-110"/>
+              <w:jc w:val="both"/>
+              <w:rPr>
+                <w:rFonts w:ascii="Arial" w:eastAsia="Arial" w:hAnsi="Arial" w:cs="Arial"/>
+                <w:b/>
+              </w:rPr>
+            </w:pPr>
+            <w:r>
+              <w:rPr>
+                <w:rFonts w:ascii="Arial" w:eastAsia="Arial" w:hAnsi="Arial" w:cs="Arial"/>
+                <w:b/>
+              </w:rPr>
+              <w:t>Atores</w:t>
+            </w:r>
+          </w:p>
+        </w:tc>
+        <w:tc>
+          <w:tcPr>
+            <w:tcW w:w="6673" w:type="dxa"/>
+            <w:tcBorders>
+              <w:top w:val="single" w:sz="8" w:space="0" w:color="000000"/>
+              <w:left w:val="single" w:sz="8" w:space="0" w:color="000000"/>
+              <w:bottom w:val="single" w:sz="8" w:space="0" w:color="000000"/>
+              <w:right w:val="single" w:sz="8" w:space="0" w:color="000000"/>
+            </w:tcBorders>
+            <w:tcMar>
+              <w:top w:w="100" w:type="dxa"/>
+              <w:left w:w="100" w:type="dxa"/>
+              <w:bottom w:w="100" w:type="dxa"/>
+              <w:right w:w="100" w:type="dxa"/>
+            </w:tcMar>
+          </w:tcPr>
+          <w:p>
+            <w:pPr>
+              <w:rPr>
+                <w:rFonts w:ascii="Arial" w:eastAsia="Arial" w:hAnsi="Arial" w:cs="Arial"/>
+              </w:rPr>
+            </w:pPr>
+            <w:r>
+              <w:rPr>
+                <w:rFonts w:ascii="Arial" w:eastAsia="Arial" w:hAnsi="Arial" w:cs="Arial"/>
+              </w:rPr>
+              <w:t>Secretário</w:t>
+            </w:r>
+          </w:p>
+        </w:tc>
+      </w:tr>
+      <w:tr>
+        <w:trPr>
+          <w:trHeight w:val="740"/>
+        </w:trPr>
+        <w:tc>
+          <w:tcPr>
+            <w:tcW w:w="1811" w:type="dxa"/>
+            <w:tcBorders>
+              <w:top w:val="single" w:sz="8" w:space="0" w:color="000000"/>
+              <w:left w:val="single" w:sz="8" w:space="0" w:color="000000"/>
+              <w:bottom w:val="single" w:sz="8" w:space="0" w:color="000000"/>
+              <w:right w:val="single" w:sz="8" w:space="0" w:color="000000"/>
+            </w:tcBorders>
+            <w:tcMar>
+              <w:top w:w="100" w:type="dxa"/>
+              <w:left w:w="100" w:type="dxa"/>
+              <w:bottom w:w="100" w:type="dxa"/>
+              <w:right w:w="100" w:type="dxa"/>
+            </w:tcMar>
+          </w:tcPr>
+          <w:p>
+            <w:pPr>
+              <w:spacing w:before="80"/>
+              <w:ind w:right="-110"/>
+              <w:jc w:val="both"/>
+              <w:rPr>
+                <w:rFonts w:ascii="Arial" w:eastAsia="Arial" w:hAnsi="Arial" w:cs="Arial"/>
+                <w:b/>
+              </w:rPr>
+            </w:pPr>
+            <w:r>
+              <w:rPr>
+                <w:rFonts w:ascii="Arial" w:eastAsia="Arial" w:hAnsi="Arial" w:cs="Arial"/>
+                <w:b/>
+              </w:rPr>
+              <w:t>Pré-condições</w:t>
+            </w:r>
+          </w:p>
+        </w:tc>
+        <w:tc>
+          <w:tcPr>
+            <w:tcW w:w="6673" w:type="dxa"/>
+            <w:tcBorders>
+              <w:top w:val="single" w:sz="8" w:space="0" w:color="000000"/>
+              <w:left w:val="single" w:sz="8" w:space="0" w:color="000000"/>
+              <w:bottom w:val="single" w:sz="8" w:space="0" w:color="000000"/>
+              <w:right w:val="single" w:sz="8" w:space="0" w:color="000000"/>
+            </w:tcBorders>
+            <w:tcMar>
+              <w:top w:w="100" w:type="dxa"/>
+              <w:left w:w="100" w:type="dxa"/>
+              <w:bottom w:w="100" w:type="dxa"/>
+              <w:right w:w="100" w:type="dxa"/>
+            </w:tcMar>
+          </w:tcPr>
+          <w:p>
+            <w:pPr>
+              <w:rPr>
+                <w:rFonts w:ascii="Arial" w:eastAsia="Arial" w:hAnsi="Arial" w:cs="Arial"/>
+              </w:rPr>
+            </w:pPr>
+            <w:r>
+              <w:rPr>
+                <w:rFonts w:ascii="Arial" w:eastAsia="Arial" w:hAnsi="Arial" w:cs="Arial"/>
+              </w:rPr>
+              <w:t>Deve haver uma conta a ser registrada</w:t>
+            </w:r>
+          </w:p>
+        </w:tc>
+      </w:tr>
+      <w:tr>
+        <w:trPr>
+          <w:trHeight w:val="560"/>
+        </w:trPr>
+        <w:tc>
+          <w:tcPr>
+            <w:tcW w:w="1811" w:type="dxa"/>
+            <w:tcBorders>
+              <w:top w:val="single" w:sz="8" w:space="0" w:color="000000"/>
+              <w:left w:val="single" w:sz="8" w:space="0" w:color="000000"/>
+              <w:bottom w:val="single" w:sz="8" w:space="0" w:color="000000"/>
+              <w:right w:val="single" w:sz="8" w:space="0" w:color="000000"/>
+            </w:tcBorders>
+            <w:tcMar>
+              <w:top w:w="100" w:type="dxa"/>
+              <w:left w:w="100" w:type="dxa"/>
+              <w:bottom w:w="100" w:type="dxa"/>
+              <w:right w:w="100" w:type="dxa"/>
+            </w:tcMar>
+          </w:tcPr>
+          <w:p>
+            <w:pPr>
+              <w:spacing w:before="80"/>
+              <w:ind w:right="-110"/>
+              <w:jc w:val="both"/>
+              <w:rPr>
+                <w:rFonts w:ascii="Arial" w:eastAsia="Arial" w:hAnsi="Arial" w:cs="Arial"/>
+                <w:b/>
+              </w:rPr>
+            </w:pPr>
+            <w:r>
+              <w:rPr>
+                <w:rFonts w:ascii="Arial" w:eastAsia="Arial" w:hAnsi="Arial" w:cs="Arial"/>
+                <w:b/>
+              </w:rPr>
+              <w:t>Pós-condições</w:t>
+            </w:r>
+          </w:p>
+        </w:tc>
+        <w:tc>
+          <w:tcPr>
+            <w:tcW w:w="6673" w:type="dxa"/>
+            <w:tcBorders>
+              <w:top w:val="single" w:sz="8" w:space="0" w:color="000000"/>
+              <w:left w:val="single" w:sz="8" w:space="0" w:color="000000"/>
+              <w:bottom w:val="single" w:sz="8" w:space="0" w:color="000000"/>
+              <w:right w:val="single" w:sz="8" w:space="0" w:color="000000"/>
+            </w:tcBorders>
+            <w:tcMar>
+              <w:top w:w="100" w:type="dxa"/>
+              <w:left w:w="100" w:type="dxa"/>
+              <w:bottom w:w="100" w:type="dxa"/>
+              <w:right w:w="100" w:type="dxa"/>
+            </w:tcMar>
+          </w:tcPr>
+          <w:p>
+            <w:pPr>
+              <w:rPr>
+                <w:rFonts w:ascii="Arial" w:eastAsia="Arial" w:hAnsi="Arial" w:cs="Arial"/>
+              </w:rPr>
+            </w:pPr>
+            <w:r>
+              <w:rPr>
+                <w:rFonts w:ascii="Arial" w:eastAsia="Arial" w:hAnsi="Arial" w:cs="Arial"/>
+              </w:rPr>
+              <w:t>Conta a Pagar registrada</w:t>
+            </w:r>
+          </w:p>
+        </w:tc>
+      </w:tr>
+      <w:tr>
+        <w:trPr>
+          <w:trHeight w:val="760"/>
+        </w:trPr>
+        <w:tc>
+          <w:tcPr>
+            <w:tcW w:w="1811" w:type="dxa"/>
+            <w:tcBorders>
+              <w:top w:val="single" w:sz="8" w:space="0" w:color="000000"/>
+              <w:left w:val="single" w:sz="8" w:space="0" w:color="000000"/>
+              <w:bottom w:val="single" w:sz="8" w:space="0" w:color="000000"/>
+              <w:right w:val="single" w:sz="8" w:space="0" w:color="000000"/>
+            </w:tcBorders>
+            <w:tcMar>
+              <w:top w:w="100" w:type="dxa"/>
+              <w:left w:w="100" w:type="dxa"/>
+              <w:bottom w:w="100" w:type="dxa"/>
+              <w:right w:w="100" w:type="dxa"/>
+            </w:tcMar>
+          </w:tcPr>
+          <w:p>
+            <w:pPr>
+              <w:spacing w:before="80"/>
+              <w:ind w:right="-110"/>
+              <w:jc w:val="both"/>
+              <w:rPr>
+                <w:rFonts w:ascii="Arial" w:eastAsia="Arial" w:hAnsi="Arial" w:cs="Arial"/>
+                <w:b/>
+              </w:rPr>
+            </w:pPr>
+            <w:r>
+              <w:rPr>
+                <w:rFonts w:ascii="Arial" w:eastAsia="Arial" w:hAnsi="Arial" w:cs="Arial"/>
+                <w:b/>
+              </w:rPr>
+              <w:t>Requisitos Especiais</w:t>
+            </w:r>
+          </w:p>
+        </w:tc>
+        <w:tc>
+          <w:tcPr>
+            <w:tcW w:w="6673" w:type="dxa"/>
+            <w:tcBorders>
+              <w:top w:val="single" w:sz="8" w:space="0" w:color="000000"/>
+              <w:left w:val="single" w:sz="8" w:space="0" w:color="000000"/>
+              <w:bottom w:val="single" w:sz="8" w:space="0" w:color="000000"/>
+              <w:right w:val="single" w:sz="8" w:space="0" w:color="000000"/>
+            </w:tcBorders>
+            <w:tcMar>
+              <w:top w:w="100" w:type="dxa"/>
+              <w:left w:w="100" w:type="dxa"/>
+              <w:bottom w:w="100" w:type="dxa"/>
+              <w:right w:w="100" w:type="dxa"/>
+            </w:tcMar>
+          </w:tcPr>
+          <w:p>
+            <w:pPr>
+              <w:rPr>
+                <w:rFonts w:ascii="Arial" w:eastAsia="Arial" w:hAnsi="Arial" w:cs="Arial"/>
+              </w:rPr>
+            </w:pPr>
+            <w:r>
+              <w:rPr>
+                <w:rFonts w:ascii="Arial" w:eastAsia="Arial" w:hAnsi="Arial" w:cs="Arial"/>
+              </w:rPr>
+              <w:t>Tolerância a falhas por meio de controle de Transação em Banco de Dados.</w:t>
+            </w:r>
+          </w:p>
+        </w:tc>
+      </w:tr>
+      <w:tr>
+        <w:trPr>
+          <w:trHeight w:val="3527"/>
+        </w:trPr>
+        <w:tc>
+          <w:tcPr>
+            <w:tcW w:w="1811" w:type="dxa"/>
+            <w:tcBorders>
+              <w:top w:val="single" w:sz="8" w:space="0" w:color="000000"/>
+              <w:left w:val="single" w:sz="8" w:space="0" w:color="000000"/>
+              <w:bottom w:val="single" w:sz="8" w:space="0" w:color="000000"/>
+              <w:right w:val="single" w:sz="8" w:space="0" w:color="000000"/>
+            </w:tcBorders>
+            <w:tcMar>
+              <w:top w:w="100" w:type="dxa"/>
+              <w:left w:w="100" w:type="dxa"/>
+              <w:bottom w:w="100" w:type="dxa"/>
+              <w:right w:w="100" w:type="dxa"/>
+            </w:tcMar>
+          </w:tcPr>
+          <w:p>
+            <w:pPr>
+              <w:spacing w:before="80"/>
+              <w:ind w:right="-110"/>
+              <w:jc w:val="both"/>
+              <w:rPr>
+                <w:rFonts w:ascii="Arial" w:eastAsia="Arial" w:hAnsi="Arial" w:cs="Arial"/>
+                <w:b/>
+              </w:rPr>
+            </w:pPr>
+            <w:r>
+              <w:rPr>
+                <w:rFonts w:ascii="Arial" w:eastAsia="Arial" w:hAnsi="Arial" w:cs="Arial"/>
+                <w:b/>
+              </w:rPr>
+              <w:t>Fluxo Principal</w:t>
+            </w:r>
+          </w:p>
+        </w:tc>
+        <w:tc>
+          <w:tcPr>
+            <w:tcW w:w="6673" w:type="dxa"/>
+            <w:tcBorders>
+              <w:top w:val="single" w:sz="8" w:space="0" w:color="000000"/>
+              <w:left w:val="single" w:sz="8" w:space="0" w:color="000000"/>
+              <w:bottom w:val="single" w:sz="8" w:space="0" w:color="000000"/>
+              <w:right w:val="single" w:sz="8" w:space="0" w:color="000000"/>
+            </w:tcBorders>
+            <w:tcMar>
+              <w:top w:w="100" w:type="dxa"/>
+              <w:left w:w="100" w:type="dxa"/>
+              <w:bottom w:w="100" w:type="dxa"/>
+              <w:right w:w="100" w:type="dxa"/>
+            </w:tcMar>
+          </w:tcPr>
+          <w:p>
+            <w:pPr>
+              <w:rPr>
+                <w:rFonts w:ascii="Arial" w:eastAsia="Arial" w:hAnsi="Arial" w:cs="Arial"/>
+              </w:rPr>
+            </w:pPr>
+            <w:r>
+              <w:rPr>
+                <w:rFonts w:ascii="Arial" w:eastAsia="Arial" w:hAnsi="Arial" w:cs="Arial"/>
+              </w:rPr>
+              <w:t xml:space="preserve">1 </w:t>
+            </w:r>
+            <w:r>
+              <w:rPr>
+                <w:rFonts w:ascii="Arial" w:eastAsia="Arial" w:hAnsi="Arial" w:cs="Arial"/>
+                <w:sz w:val="28"/>
+                <w:szCs w:val="28"/>
+              </w:rPr>
+              <w:t xml:space="preserve">– </w:t>
+            </w:r>
+            <w:r>
+              <w:rPr>
+                <w:rFonts w:ascii="Arial" w:eastAsia="Arial" w:hAnsi="Arial" w:cs="Arial"/>
+              </w:rPr>
+              <w:t>O ator informa os dados d</w:t>
+            </w:r>
+            <w:r>
+              <w:rPr>
+                <w:rFonts w:ascii="Arial" w:eastAsia="Arial" w:hAnsi="Arial" w:cs="Arial"/>
+              </w:rPr>
+              <w:t>a</w:t>
+            </w:r>
+            <w:r>
+              <w:rPr>
+                <w:rFonts w:ascii="Arial" w:eastAsia="Arial" w:hAnsi="Arial" w:cs="Arial"/>
+              </w:rPr>
+              <w:t xml:space="preserve"> </w:t>
+            </w:r>
+            <w:r>
+              <w:rPr>
+                <w:rFonts w:ascii="Arial" w:eastAsia="Arial" w:hAnsi="Arial" w:cs="Arial"/>
+              </w:rPr>
+              <w:t>conta</w:t>
+            </w:r>
+            <w:r>
+              <w:rPr>
+                <w:rFonts w:ascii="Arial" w:eastAsia="Arial" w:hAnsi="Arial" w:cs="Arial"/>
+              </w:rPr>
+              <w:t>.</w:t>
+            </w:r>
+          </w:p>
+          <w:p>
+            <w:pPr>
+              <w:pStyle w:val="PargrafodaLista"/>
+              <w:numPr>
+                <w:ilvl w:val="0"/>
+                <w:numId w:val="50"/>
+              </w:numPr>
+              <w:rPr>
+                <w:rFonts w:ascii="Arial" w:eastAsia="Arial" w:hAnsi="Arial" w:cs="Arial"/>
+              </w:rPr>
+            </w:pPr>
+            <w:r>
+              <w:rPr>
+                <w:rFonts w:ascii="Arial" w:eastAsia="Arial" w:hAnsi="Arial" w:cs="Arial"/>
+              </w:rPr>
+              <w:t>Valor a Pagar</w:t>
+            </w:r>
+          </w:p>
+          <w:p>
+            <w:pPr>
+              <w:pStyle w:val="PargrafodaLista"/>
+              <w:numPr>
+                <w:ilvl w:val="0"/>
+                <w:numId w:val="50"/>
+              </w:numPr>
+              <w:rPr>
+                <w:rFonts w:ascii="Arial" w:eastAsia="Arial" w:hAnsi="Arial" w:cs="Arial"/>
+              </w:rPr>
+            </w:pPr>
+            <w:r>
+              <w:rPr>
+                <w:rFonts w:ascii="Arial" w:eastAsia="Arial" w:hAnsi="Arial" w:cs="Arial"/>
+              </w:rPr>
+              <w:t>Data de Vencimento</w:t>
+            </w:r>
+          </w:p>
+          <w:p>
+            <w:pPr>
+              <w:pStyle w:val="PargrafodaLista"/>
+              <w:numPr>
+                <w:ilvl w:val="0"/>
+                <w:numId w:val="50"/>
+              </w:numPr>
+              <w:rPr>
+                <w:rFonts w:ascii="Arial" w:eastAsia="Arial" w:hAnsi="Arial" w:cs="Arial"/>
+              </w:rPr>
+            </w:pPr>
+            <w:r>
+              <w:rPr>
+                <w:rFonts w:ascii="Arial" w:eastAsia="Arial" w:hAnsi="Arial" w:cs="Arial"/>
+              </w:rPr>
+              <w:t>Forma de Pagamento</w:t>
+            </w:r>
+          </w:p>
+          <w:p>
+            <w:pPr>
+              <w:pStyle w:val="PargrafodaLista"/>
+              <w:numPr>
+                <w:ilvl w:val="0"/>
+                <w:numId w:val="50"/>
+              </w:numPr>
+              <w:rPr>
+                <w:rFonts w:ascii="Arial" w:eastAsia="Arial" w:hAnsi="Arial" w:cs="Arial"/>
+              </w:rPr>
+            </w:pPr>
+            <w:r>
+              <w:rPr>
+                <w:rFonts w:ascii="Arial" w:eastAsia="Arial" w:hAnsi="Arial" w:cs="Arial"/>
+              </w:rPr>
+              <w:t>Descrição</w:t>
+            </w:r>
+          </w:p>
+          <w:p>
+            <w:pPr>
+              <w:rPr>
+                <w:rFonts w:ascii="Arial" w:eastAsia="Arial" w:hAnsi="Arial" w:cs="Arial"/>
+              </w:rPr>
+            </w:pPr>
+            <w:r>
+              <w:rPr>
+                <w:rFonts w:ascii="Arial" w:eastAsia="Arial" w:hAnsi="Arial" w:cs="Arial"/>
+              </w:rPr>
+              <w:t xml:space="preserve">2 – O sistema </w:t>
+            </w:r>
+            <w:r>
+              <w:rPr>
+                <w:rFonts w:ascii="Arial" w:eastAsia="Arial" w:hAnsi="Arial" w:cs="Arial"/>
+              </w:rPr>
+              <w:t>valida os dados</w:t>
+            </w:r>
+            <w:r>
+              <w:rPr>
+                <w:rFonts w:ascii="Arial" w:eastAsia="Arial" w:hAnsi="Arial" w:cs="Arial"/>
+              </w:rPr>
+              <w:t xml:space="preserve"> e exibe uma mensagem de confirmação</w:t>
+            </w:r>
+            <w:r>
+              <w:rPr>
+                <w:rFonts w:ascii="Arial" w:eastAsia="Arial" w:hAnsi="Arial" w:cs="Arial"/>
+              </w:rPr>
+              <w:t>.</w:t>
+            </w:r>
+          </w:p>
+          <w:p>
+            <w:pPr>
+              <w:rPr>
+                <w:rFonts w:ascii="Arial" w:eastAsia="Arial" w:hAnsi="Arial" w:cs="Arial"/>
+              </w:rPr>
+            </w:pPr>
+          </w:p>
+          <w:p>
+            <w:pPr>
+              <w:rPr>
+                <w:rFonts w:ascii="Arial" w:eastAsia="Arial" w:hAnsi="Arial" w:cs="Arial"/>
+              </w:rPr>
+            </w:pPr>
+            <w:r>
+              <w:rPr>
+                <w:rFonts w:ascii="Arial" w:eastAsia="Arial" w:hAnsi="Arial" w:cs="Arial"/>
+              </w:rPr>
+              <w:t xml:space="preserve"> 3- O </w:t>
+            </w:r>
+            <w:r>
+              <w:rPr>
+                <w:rFonts w:ascii="Arial" w:eastAsia="Arial" w:hAnsi="Arial" w:cs="Arial"/>
+              </w:rPr>
+              <w:t>ator</w:t>
+            </w:r>
+            <w:r>
+              <w:rPr>
+                <w:rFonts w:ascii="Arial" w:eastAsia="Arial" w:hAnsi="Arial" w:cs="Arial"/>
+              </w:rPr>
+              <w:t xml:space="preserve"> </w:t>
+            </w:r>
+            <w:r>
+              <w:rPr>
+                <w:rFonts w:ascii="Arial" w:eastAsia="Arial" w:hAnsi="Arial" w:cs="Arial"/>
+              </w:rPr>
+              <w:t>verifica e confirma o registro da conta a pagar.</w:t>
+            </w:r>
+          </w:p>
+          <w:p>
+            <w:pPr>
+              <w:rPr>
+                <w:rFonts w:ascii="Arial" w:eastAsia="Arial" w:hAnsi="Arial" w:cs="Arial"/>
+              </w:rPr>
+            </w:pPr>
+          </w:p>
+          <w:p>
+            <w:pPr>
+              <w:rPr>
+                <w:rFonts w:ascii="Arial" w:eastAsia="Arial" w:hAnsi="Arial" w:cs="Arial"/>
+              </w:rPr>
+            </w:pPr>
+            <w:r>
+              <w:rPr>
+                <w:rFonts w:ascii="Arial" w:eastAsia="Arial" w:hAnsi="Arial" w:cs="Arial"/>
+              </w:rPr>
+              <w:t xml:space="preserve">4- O sistema </w:t>
+            </w:r>
+            <w:r>
+              <w:rPr>
+                <w:rFonts w:ascii="Arial" w:eastAsia="Arial" w:hAnsi="Arial" w:cs="Arial"/>
+              </w:rPr>
+              <w:t>gera as contas a pagar</w:t>
+            </w:r>
+            <w:r>
+              <w:rPr>
+                <w:rFonts w:ascii="Arial" w:eastAsia="Arial" w:hAnsi="Arial" w:cs="Arial"/>
+              </w:rPr>
+              <w:t xml:space="preserve"> e finaliza o caso de uso</w:t>
+            </w:r>
+            <w:r>
+              <w:rPr>
+                <w:rFonts w:ascii="Arial" w:eastAsia="Arial" w:hAnsi="Arial" w:cs="Arial"/>
+              </w:rPr>
+              <w:t>.</w:t>
+            </w:r>
+          </w:p>
+        </w:tc>
+      </w:tr>
+      <w:tr>
+        <w:trPr>
+          <w:trHeight w:val="860"/>
+        </w:trPr>
+        <w:tc>
+          <w:tcPr>
+            <w:tcW w:w="1811" w:type="dxa"/>
+            <w:tcBorders>
+              <w:top w:val="single" w:sz="8" w:space="0" w:color="000000"/>
+              <w:left w:val="single" w:sz="8" w:space="0" w:color="000000"/>
+              <w:bottom w:val="single" w:sz="8" w:space="0" w:color="000000"/>
+              <w:right w:val="single" w:sz="8" w:space="0" w:color="000000"/>
+            </w:tcBorders>
+            <w:tcMar>
+              <w:top w:w="100" w:type="dxa"/>
+              <w:left w:w="100" w:type="dxa"/>
+              <w:bottom w:w="100" w:type="dxa"/>
+              <w:right w:w="100" w:type="dxa"/>
+            </w:tcMar>
+          </w:tcPr>
+          <w:p>
+            <w:pPr>
+              <w:spacing w:before="80"/>
+              <w:ind w:right="-110"/>
+              <w:jc w:val="both"/>
+              <w:rPr>
+                <w:rFonts w:ascii="Arial" w:eastAsia="Arial" w:hAnsi="Arial" w:cs="Arial"/>
+                <w:b/>
+              </w:rPr>
+            </w:pPr>
+            <w:r>
+              <w:rPr>
+                <w:rFonts w:ascii="Arial" w:eastAsia="Arial" w:hAnsi="Arial" w:cs="Arial"/>
+                <w:b/>
+              </w:rPr>
+              <w:t>Fluxo Alternativo</w:t>
+            </w:r>
+          </w:p>
+        </w:tc>
+        <w:tc>
+          <w:tcPr>
+            <w:tcW w:w="6673" w:type="dxa"/>
+            <w:tcBorders>
+              <w:top w:val="single" w:sz="8" w:space="0" w:color="000000"/>
+              <w:left w:val="single" w:sz="8" w:space="0" w:color="000000"/>
+              <w:bottom w:val="single" w:sz="8" w:space="0" w:color="000000"/>
+              <w:right w:val="single" w:sz="8" w:space="0" w:color="000000"/>
+            </w:tcBorders>
+            <w:tcMar>
+              <w:top w:w="100" w:type="dxa"/>
+              <w:left w:w="100" w:type="dxa"/>
+              <w:bottom w:w="100" w:type="dxa"/>
+              <w:right w:w="100" w:type="dxa"/>
+            </w:tcMar>
+          </w:tcPr>
+          <w:p>
+            <w:pPr>
+              <w:contextualSpacing/>
+              <w:rPr>
+                <w:rFonts w:ascii="Arial" w:eastAsia="Arial" w:hAnsi="Arial" w:cs="Arial"/>
+              </w:rPr>
+            </w:pPr>
+            <w:r>
+              <w:rPr>
+                <w:rFonts w:ascii="Arial" w:eastAsia="Arial" w:hAnsi="Arial" w:cs="Arial"/>
+              </w:rPr>
+              <w:t>2.1</w:t>
+            </w:r>
+            <w:r>
+              <w:rPr>
+                <w:rFonts w:ascii="Arial" w:eastAsia="Arial" w:hAnsi="Arial" w:cs="Arial"/>
+              </w:rPr>
+              <w:t xml:space="preserve">– </w:t>
+            </w:r>
+            <w:r>
+              <w:rPr>
+                <w:rFonts w:ascii="Arial" w:eastAsia="Arial" w:hAnsi="Arial" w:cs="Arial"/>
+              </w:rPr>
+              <w:t>Valor inválido</w:t>
+            </w:r>
+          </w:p>
+          <w:p>
+            <w:pPr>
+              <w:ind w:left="360"/>
+              <w:contextualSpacing/>
+              <w:rPr>
+                <w:rFonts w:ascii="Arial" w:eastAsia="Arial" w:hAnsi="Arial" w:cs="Arial"/>
+              </w:rPr>
+            </w:pPr>
             <w:bookmarkStart w:id="2" w:name="_GoBack"/>
             <w:bookmarkEnd w:id="2"/>
+            <w:r>
+              <w:rPr>
+                <w:rFonts w:ascii="Arial" w:eastAsia="Arial" w:hAnsi="Arial" w:cs="Arial"/>
+              </w:rPr>
+              <w:t>Sistema exibe uma mensagem informando que não existe estoque do produto informado.</w:t>
+            </w:r>
+          </w:p>
+          <w:p>
+            <w:pPr>
+              <w:rPr>
+                <w:rFonts w:ascii="Arial" w:eastAsia="Arial" w:hAnsi="Arial" w:cs="Arial"/>
+              </w:rPr>
+            </w:pPr>
+            <w:r>
+              <w:rPr>
+                <w:rFonts w:ascii="Arial" w:eastAsia="Arial" w:hAnsi="Arial" w:cs="Arial"/>
+              </w:rPr>
+              <w:t>2.2 - Produto não existe</w:t>
+            </w:r>
+          </w:p>
+          <w:p>
+            <w:pPr>
+              <w:ind w:left="360"/>
+              <w:contextualSpacing/>
+              <w:rPr>
+                <w:rFonts w:ascii="Arial" w:eastAsia="Arial" w:hAnsi="Arial" w:cs="Arial"/>
+              </w:rPr>
+            </w:pPr>
+            <w:r>
+              <w:rPr>
+                <w:rFonts w:ascii="Arial" w:eastAsia="Arial" w:hAnsi="Arial" w:cs="Arial"/>
+              </w:rPr>
+              <w:t>Sistema exibe uma mensagem informando que o produto informado não existe cadastrado.</w:t>
+            </w:r>
+          </w:p>
+          <w:p>
+            <w:pPr>
+              <w:numPr>
+                <w:ilvl w:val="1"/>
+                <w:numId w:val="18"/>
+              </w:numPr>
+              <w:contextualSpacing/>
+              <w:rPr>
+                <w:rFonts w:ascii="Arial" w:eastAsia="Arial" w:hAnsi="Arial" w:cs="Arial"/>
+              </w:rPr>
+            </w:pPr>
+            <w:r>
+              <w:rPr>
+                <w:rFonts w:ascii="Arial" w:eastAsia="Arial" w:hAnsi="Arial" w:cs="Arial"/>
+              </w:rPr>
+              <w:t>-  Quantidade informada não existe em estoque</w:t>
+            </w:r>
+          </w:p>
+          <w:p>
+            <w:pPr>
+              <w:numPr>
+                <w:ilvl w:val="0"/>
+                <w:numId w:val="11"/>
+              </w:numPr>
+              <w:contextualSpacing/>
+              <w:rPr>
+                <w:rFonts w:ascii="Arial" w:eastAsia="Arial" w:hAnsi="Arial" w:cs="Arial"/>
+              </w:rPr>
+            </w:pPr>
+            <w:r>
+              <w:rPr>
+                <w:rFonts w:ascii="Arial" w:eastAsia="Arial" w:hAnsi="Arial" w:cs="Arial"/>
+              </w:rPr>
+              <w:lastRenderedPageBreak/>
+              <w:t>Sistema exibe uma mensagem informando que a quantidade informada é maior do que está disponível em estoque, e exibe o estoque disponível.</w:t>
+            </w:r>
           </w:p>
         </w:tc>
       </w:tr>
@@ -24950,7 +25927,14 @@
         <w:rPr>
           <w:rFonts w:ascii="Arial" w:eastAsia="Arial" w:hAnsi="Arial" w:cs="Arial"/>
         </w:rPr>
-        <w:t xml:space="preserve">Para comunicar-se com outros computadores, não será necessário um serviço de banda larga para troca de informações, apenas caso a empresa opte por enviar relatórios através de </w:t>
+        <w:t xml:space="preserve">Para comunicar-se com outros computadores, não será necessário um </w:t>
+      </w:r>
+      <w:r>
+        <w:rPr>
+          <w:rFonts w:ascii="Arial" w:eastAsia="Arial" w:hAnsi="Arial" w:cs="Arial"/>
+        </w:rPr>
+        <w:lastRenderedPageBreak/>
+        <w:t xml:space="preserve">serviço de banda larga para troca de informações, apenas caso a empresa opte por enviar relatórios através de </w:t>
       </w:r>
       <w:proofErr w:type="spellStart"/>
       <w:r>
@@ -25047,7 +26031,6 @@
         </w:sectPr>
       </w:pPr>
       <w:r>
-        <w:lastRenderedPageBreak/>
         <w:br w:type="page"/>
       </w:r>
     </w:p>
@@ -35603,6 +36586,92 @@
     </w:lvl>
   </w:abstractNum>
   <w:abstractNum w:abstractNumId="30" w15:restartNumberingAfterBreak="0">
+    <w:nsid w:val="443C7E6C"/>
+    <w:multiLevelType w:val="hybridMultilevel"/>
+    <w:tmpl w:val="736697B0"/>
+    <w:lvl w:ilvl="0" w:tplc="04160017">
+      <w:start w:val="1"/>
+      <w:numFmt w:val="lowerLetter"/>
+      <w:lvlText w:val="%1)"/>
+      <w:lvlJc w:val="left"/>
+      <w:pPr>
+        <w:ind w:left="720" w:hanging="360"/>
+      </w:pPr>
+    </w:lvl>
+    <w:lvl w:ilvl="1" w:tplc="04160019" w:tentative="1">
+      <w:start w:val="1"/>
+      <w:numFmt w:val="lowerLetter"/>
+      <w:lvlText w:val="%2."/>
+      <w:lvlJc w:val="left"/>
+      <w:pPr>
+        <w:ind w:left="1440" w:hanging="360"/>
+      </w:pPr>
+    </w:lvl>
+    <w:lvl w:ilvl="2" w:tplc="0416001B" w:tentative="1">
+      <w:start w:val="1"/>
+      <w:numFmt w:val="lowerRoman"/>
+      <w:lvlText w:val="%3."/>
+      <w:lvlJc w:val="right"/>
+      <w:pPr>
+        <w:ind w:left="2160" w:hanging="180"/>
+      </w:pPr>
+    </w:lvl>
+    <w:lvl w:ilvl="3" w:tplc="0416000F" w:tentative="1">
+      <w:start w:val="1"/>
+      <w:numFmt w:val="decimal"/>
+      <w:lvlText w:val="%4."/>
+      <w:lvlJc w:val="left"/>
+      <w:pPr>
+        <w:ind w:left="2880" w:hanging="360"/>
+      </w:pPr>
+    </w:lvl>
+    <w:lvl w:ilvl="4" w:tplc="04160019" w:tentative="1">
+      <w:start w:val="1"/>
+      <w:numFmt w:val="lowerLetter"/>
+      <w:lvlText w:val="%5."/>
+      <w:lvlJc w:val="left"/>
+      <w:pPr>
+        <w:ind w:left="3600" w:hanging="360"/>
+      </w:pPr>
+    </w:lvl>
+    <w:lvl w:ilvl="5" w:tplc="0416001B" w:tentative="1">
+      <w:start w:val="1"/>
+      <w:numFmt w:val="lowerRoman"/>
+      <w:lvlText w:val="%6."/>
+      <w:lvlJc w:val="right"/>
+      <w:pPr>
+        <w:ind w:left="4320" w:hanging="180"/>
+      </w:pPr>
+    </w:lvl>
+    <w:lvl w:ilvl="6" w:tplc="0416000F" w:tentative="1">
+      <w:start w:val="1"/>
+      <w:numFmt w:val="decimal"/>
+      <w:lvlText w:val="%7."/>
+      <w:lvlJc w:val="left"/>
+      <w:pPr>
+        <w:ind w:left="5040" w:hanging="360"/>
+      </w:pPr>
+    </w:lvl>
+    <w:lvl w:ilvl="7" w:tplc="04160019" w:tentative="1">
+      <w:start w:val="1"/>
+      <w:numFmt w:val="lowerLetter"/>
+      <w:lvlText w:val="%8."/>
+      <w:lvlJc w:val="left"/>
+      <w:pPr>
+        <w:ind w:left="5760" w:hanging="360"/>
+      </w:pPr>
+    </w:lvl>
+    <w:lvl w:ilvl="8" w:tplc="0416001B" w:tentative="1">
+      <w:start w:val="1"/>
+      <w:numFmt w:val="lowerRoman"/>
+      <w:lvlText w:val="%9."/>
+      <w:lvlJc w:val="right"/>
+      <w:pPr>
+        <w:ind w:left="6480" w:hanging="180"/>
+      </w:pPr>
+    </w:lvl>
+  </w:abstractNum>
+  <w:abstractNum w:abstractNumId="31" w15:restartNumberingAfterBreak="0">
     <w:nsid w:val="445230E5"/>
     <w:multiLevelType w:val="multilevel"/>
     <w:tmpl w:val="090C8A4E"/>
@@ -35688,7 +36757,7 @@
       </w:pPr>
     </w:lvl>
   </w:abstractNum>
-  <w:abstractNum w:abstractNumId="31" w15:restartNumberingAfterBreak="0">
+  <w:abstractNum w:abstractNumId="32" w15:restartNumberingAfterBreak="0">
     <w:nsid w:val="4E317C76"/>
     <w:multiLevelType w:val="multilevel"/>
     <w:tmpl w:val="3D205A3E"/>
@@ -35774,7 +36843,7 @@
       </w:pPr>
     </w:lvl>
   </w:abstractNum>
-  <w:abstractNum w:abstractNumId="32" w15:restartNumberingAfterBreak="0">
+  <w:abstractNum w:abstractNumId="33" w15:restartNumberingAfterBreak="0">
     <w:nsid w:val="509D5F62"/>
     <w:multiLevelType w:val="multilevel"/>
     <w:tmpl w:val="E7229A84"/>
@@ -35860,7 +36929,7 @@
       </w:pPr>
     </w:lvl>
   </w:abstractNum>
-  <w:abstractNum w:abstractNumId="33" w15:restartNumberingAfterBreak="0">
+  <w:abstractNum w:abstractNumId="34" w15:restartNumberingAfterBreak="0">
     <w:nsid w:val="51CC517B"/>
     <w:multiLevelType w:val="multilevel"/>
     <w:tmpl w:val="6840B658"/>
@@ -35973,7 +37042,7 @@
       </w:rPr>
     </w:lvl>
   </w:abstractNum>
-  <w:abstractNum w:abstractNumId="34" w15:restartNumberingAfterBreak="0">
+  <w:abstractNum w:abstractNumId="35" w15:restartNumberingAfterBreak="0">
     <w:nsid w:val="526C3E5E"/>
     <w:multiLevelType w:val="hybridMultilevel"/>
     <w:tmpl w:val="8CF4E5FA"/>
@@ -36062,7 +37131,7 @@
       </w:pPr>
     </w:lvl>
   </w:abstractNum>
-  <w:abstractNum w:abstractNumId="35" w15:restartNumberingAfterBreak="0">
+  <w:abstractNum w:abstractNumId="36" w15:restartNumberingAfterBreak="0">
     <w:nsid w:val="5A373EE2"/>
     <w:multiLevelType w:val="multilevel"/>
     <w:tmpl w:val="4758694C"/>
@@ -36175,7 +37244,7 @@
       </w:rPr>
     </w:lvl>
   </w:abstractNum>
-  <w:abstractNum w:abstractNumId="36" w15:restartNumberingAfterBreak="0">
+  <w:abstractNum w:abstractNumId="37" w15:restartNumberingAfterBreak="0">
     <w:nsid w:val="5A3D2344"/>
     <w:multiLevelType w:val="multilevel"/>
     <w:tmpl w:val="50240D5E"/>
@@ -36261,7 +37330,7 @@
       </w:pPr>
     </w:lvl>
   </w:abstractNum>
-  <w:abstractNum w:abstractNumId="37" w15:restartNumberingAfterBreak="0">
+  <w:abstractNum w:abstractNumId="38" w15:restartNumberingAfterBreak="0">
     <w:nsid w:val="638B1DE9"/>
     <w:multiLevelType w:val="multilevel"/>
     <w:tmpl w:val="3FFE4A32"/>
@@ -36374,7 +37443,7 @@
       </w:rPr>
     </w:lvl>
   </w:abstractNum>
-  <w:abstractNum w:abstractNumId="38" w15:restartNumberingAfterBreak="0">
+  <w:abstractNum w:abstractNumId="39" w15:restartNumberingAfterBreak="0">
     <w:nsid w:val="65A53B42"/>
     <w:multiLevelType w:val="multilevel"/>
     <w:tmpl w:val="20085886"/>
@@ -36460,7 +37529,7 @@
       </w:pPr>
     </w:lvl>
   </w:abstractNum>
-  <w:abstractNum w:abstractNumId="39" w15:restartNumberingAfterBreak="0">
+  <w:abstractNum w:abstractNumId="40" w15:restartNumberingAfterBreak="0">
     <w:nsid w:val="65C055B6"/>
     <w:multiLevelType w:val="multilevel"/>
     <w:tmpl w:val="C744EF72"/>
@@ -36573,7 +37642,7 @@
       </w:rPr>
     </w:lvl>
   </w:abstractNum>
-  <w:abstractNum w:abstractNumId="40" w15:restartNumberingAfterBreak="0">
+  <w:abstractNum w:abstractNumId="41" w15:restartNumberingAfterBreak="0">
     <w:nsid w:val="661211C9"/>
     <w:multiLevelType w:val="multilevel"/>
     <w:tmpl w:val="FA0A1ABE"/>
@@ -36686,7 +37755,7 @@
       </w:rPr>
     </w:lvl>
   </w:abstractNum>
-  <w:abstractNum w:abstractNumId="41" w15:restartNumberingAfterBreak="0">
+  <w:abstractNum w:abstractNumId="42" w15:restartNumberingAfterBreak="0">
     <w:nsid w:val="675B6116"/>
     <w:multiLevelType w:val="multilevel"/>
     <w:tmpl w:val="B1024F22"/>
@@ -36799,7 +37868,7 @@
       </w:rPr>
     </w:lvl>
   </w:abstractNum>
-  <w:abstractNum w:abstractNumId="42" w15:restartNumberingAfterBreak="0">
+  <w:abstractNum w:abstractNumId="43" w15:restartNumberingAfterBreak="0">
     <w:nsid w:val="69256F82"/>
     <w:multiLevelType w:val="multilevel"/>
     <w:tmpl w:val="244E1EA6"/>
@@ -36912,7 +37981,7 @@
       </w:rPr>
     </w:lvl>
   </w:abstractNum>
-  <w:abstractNum w:abstractNumId="43" w15:restartNumberingAfterBreak="0">
+  <w:abstractNum w:abstractNumId="44" w15:restartNumberingAfterBreak="0">
     <w:nsid w:val="6FC058BC"/>
     <w:multiLevelType w:val="multilevel"/>
     <w:tmpl w:val="CEB0BAE4"/>
@@ -37025,7 +38094,7 @@
       </w:rPr>
     </w:lvl>
   </w:abstractNum>
-  <w:abstractNum w:abstractNumId="44" w15:restartNumberingAfterBreak="0">
+  <w:abstractNum w:abstractNumId="45" w15:restartNumberingAfterBreak="0">
     <w:nsid w:val="707620F5"/>
     <w:multiLevelType w:val="hybridMultilevel"/>
     <w:tmpl w:val="2196E7C2"/>
@@ -37111,7 +38180,7 @@
       </w:pPr>
     </w:lvl>
   </w:abstractNum>
-  <w:abstractNum w:abstractNumId="45" w15:restartNumberingAfterBreak="0">
+  <w:abstractNum w:abstractNumId="46" w15:restartNumberingAfterBreak="0">
     <w:nsid w:val="76E61FD5"/>
     <w:multiLevelType w:val="multilevel"/>
     <w:tmpl w:val="C062ED1E"/>
@@ -37224,7 +38293,7 @@
       </w:rPr>
     </w:lvl>
   </w:abstractNum>
-  <w:abstractNum w:abstractNumId="46" w15:restartNumberingAfterBreak="0">
+  <w:abstractNum w:abstractNumId="47" w15:restartNumberingAfterBreak="0">
     <w:nsid w:val="7C592CB5"/>
     <w:multiLevelType w:val="multilevel"/>
     <w:tmpl w:val="A3D82862"/>
@@ -37337,7 +38406,7 @@
       </w:rPr>
     </w:lvl>
   </w:abstractNum>
-  <w:abstractNum w:abstractNumId="47" w15:restartNumberingAfterBreak="0">
+  <w:abstractNum w:abstractNumId="48" w15:restartNumberingAfterBreak="0">
     <w:nsid w:val="7CCD1FC3"/>
     <w:multiLevelType w:val="multilevel"/>
     <w:tmpl w:val="612E8502"/>
@@ -37423,7 +38492,7 @@
       </w:pPr>
     </w:lvl>
   </w:abstractNum>
-  <w:abstractNum w:abstractNumId="48" w15:restartNumberingAfterBreak="0">
+  <w:abstractNum w:abstractNumId="49" w15:restartNumberingAfterBreak="0">
     <w:nsid w:val="7D4F07A2"/>
     <w:multiLevelType w:val="multilevel"/>
     <w:tmpl w:val="F7B22DFA"/>
@@ -37510,7 +38579,7 @@
     </w:lvl>
   </w:abstractNum>
   <w:num w:numId="1">
-    <w:abstractNumId w:val="31"/>
+    <w:abstractNumId w:val="32"/>
   </w:num>
   <w:num w:numId="2">
     <w:abstractNumId w:val="16"/>
@@ -37531,40 +38600,40 @@
     <w:abstractNumId w:val="1"/>
   </w:num>
   <w:num w:numId="8">
-    <w:abstractNumId w:val="37"/>
+    <w:abstractNumId w:val="38"/>
   </w:num>
   <w:num w:numId="9">
-    <w:abstractNumId w:val="38"/>
+    <w:abstractNumId w:val="39"/>
   </w:num>
   <w:num w:numId="10">
     <w:abstractNumId w:val="25"/>
   </w:num>
   <w:num w:numId="11">
-    <w:abstractNumId w:val="48"/>
+    <w:abstractNumId w:val="49"/>
   </w:num>
   <w:num w:numId="12">
     <w:abstractNumId w:val="4"/>
   </w:num>
   <w:num w:numId="13">
-    <w:abstractNumId w:val="39"/>
+    <w:abstractNumId w:val="40"/>
   </w:num>
   <w:num w:numId="14">
     <w:abstractNumId w:val="18"/>
   </w:num>
   <w:num w:numId="15">
-    <w:abstractNumId w:val="43"/>
+    <w:abstractNumId w:val="44"/>
   </w:num>
   <w:num w:numId="16">
     <w:abstractNumId w:val="19"/>
   </w:num>
   <w:num w:numId="17">
-    <w:abstractNumId w:val="32"/>
+    <w:abstractNumId w:val="33"/>
   </w:num>
   <w:num w:numId="18">
     <w:abstractNumId w:val="20"/>
   </w:num>
   <w:num w:numId="19">
-    <w:abstractNumId w:val="42"/>
+    <w:abstractNumId w:val="43"/>
   </w:num>
   <w:num w:numId="20">
     <w:abstractNumId w:val="26"/>
@@ -37576,7 +38645,7 @@
     <w:abstractNumId w:val="5"/>
   </w:num>
   <w:num w:numId="23">
-    <w:abstractNumId w:val="30"/>
+    <w:abstractNumId w:val="31"/>
   </w:num>
   <w:num w:numId="24">
     <w:abstractNumId w:val="17"/>
@@ -37588,37 +38657,37 @@
     <w:abstractNumId w:val="15"/>
   </w:num>
   <w:num w:numId="27">
-    <w:abstractNumId w:val="40"/>
+    <w:abstractNumId w:val="41"/>
   </w:num>
   <w:num w:numId="28">
     <w:abstractNumId w:val="11"/>
   </w:num>
   <w:num w:numId="29">
-    <w:abstractNumId w:val="35"/>
+    <w:abstractNumId w:val="36"/>
   </w:num>
   <w:num w:numId="30">
-    <w:abstractNumId w:val="47"/>
+    <w:abstractNumId w:val="48"/>
   </w:num>
   <w:num w:numId="31">
     <w:abstractNumId w:val="10"/>
   </w:num>
   <w:num w:numId="32">
-    <w:abstractNumId w:val="41"/>
+    <w:abstractNumId w:val="42"/>
   </w:num>
   <w:num w:numId="33">
-    <w:abstractNumId w:val="33"/>
+    <w:abstractNumId w:val="34"/>
   </w:num>
   <w:num w:numId="34">
-    <w:abstractNumId w:val="45"/>
+    <w:abstractNumId w:val="46"/>
   </w:num>
   <w:num w:numId="35">
     <w:abstractNumId w:val="6"/>
   </w:num>
   <w:num w:numId="36">
-    <w:abstractNumId w:val="36"/>
+    <w:abstractNumId w:val="37"/>
   </w:num>
   <w:num w:numId="37">
-    <w:abstractNumId w:val="46"/>
+    <w:abstractNumId w:val="47"/>
   </w:num>
   <w:num w:numId="38">
     <w:abstractNumId w:val="7"/>
@@ -37627,7 +38696,7 @@
     <w:abstractNumId w:val="23"/>
   </w:num>
   <w:num w:numId="40">
-    <w:abstractNumId w:val="44"/>
+    <w:abstractNumId w:val="45"/>
   </w:num>
   <w:num w:numId="41">
     <w:abstractNumId w:val="27"/>
@@ -37642,7 +38711,7 @@
     <w:abstractNumId w:val="14"/>
   </w:num>
   <w:num w:numId="45">
-    <w:abstractNumId w:val="34"/>
+    <w:abstractNumId w:val="35"/>
   </w:num>
   <w:num w:numId="46">
     <w:abstractNumId w:val="0"/>
@@ -37655,6 +38724,9 @@
   </w:num>
   <w:num w:numId="49">
     <w:abstractNumId w:val="12"/>
+  </w:num>
+  <w:num w:numId="50">
+    <w:abstractNumId w:val="30"/>
   </w:num>
   <w:numIdMacAtCleanup w:val="44"/>
 </w:numbering>
@@ -42650,7 +43722,7 @@
 </file>
 
 <file path=customXml/itemProps1.xml><?xml version="1.0" encoding="utf-8"?>
-<ds:datastoreItem xmlns:ds="http://schemas.openxmlformats.org/officeDocument/2006/customXml" ds:itemID="{65B44977-090A-4A28-98CD-DAE82FE4FFC5}">
+<ds:datastoreItem xmlns:ds="http://schemas.openxmlformats.org/officeDocument/2006/customXml" ds:itemID="{F7A3BB13-276F-416D-A266-F18CC90CBF1B}">
   <ds:schemaRefs>
     <ds:schemaRef ds:uri="http://schemas.openxmlformats.org/officeDocument/2006/bibliography"/>
   </ds:schemaRefs>

</xml_diff>